<commit_message>
Updated the SK Word Document.
</commit_message>
<xml_diff>
--- a/Lisp/SK/Doc/SK.docx
+++ b/Lisp/SK/Doc/SK.docx
@@ -1,6 +1,6 @@
 
 <file path=word/document.xml><?xml version="1.0" encoding="utf-8"?>
-<w:document xmlns:wpc="http://schemas.microsoft.com/office/word/2010/wordprocessingCanvas" xmlns:cx="http://schemas.microsoft.com/office/drawing/2014/chartex" xmlns:cx1="http://schemas.microsoft.com/office/drawing/2015/9/8/chartex" xmlns:cx2="http://schemas.microsoft.com/office/drawing/2015/10/21/chartex" xmlns:cx3="http://schemas.microsoft.com/office/drawing/2016/5/9/chartex" xmlns:cx4="http://schemas.microsoft.com/office/drawing/2016/5/10/chartex" xmlns:cx5="http://schemas.microsoft.com/office/drawing/2016/5/11/chartex" xmlns:cx6="http://schemas.microsoft.com/office/drawing/2016/5/12/chartex" xmlns:cx7="http://schemas.microsoft.com/office/drawing/2016/5/13/chartex" xmlns:cx8="http://schemas.microsoft.com/office/drawing/2016/5/14/chartex" xmlns:mc="http://schemas.openxmlformats.org/markup-compatibility/2006" xmlns:aink="http://schemas.microsoft.com/office/drawing/2016/ink" xmlns:am3d="http://schemas.microsoft.com/office/drawing/2017/model3d" xmlns:o="urn:schemas-microsoft-com:office:office" xmlns:oel="http://schemas.microsoft.com/office/2019/extlst" xmlns:r="http://schemas.openxmlformats.org/officeDocument/2006/relationships" xmlns:m="http://schemas.openxmlformats.org/officeDocument/2006/math" xmlns:v="urn:schemas-microsoft-com:vml" xmlns:wp14="http://schemas.microsoft.com/office/word/2010/wordprocessingDrawing" xmlns:wp="http://schemas.openxmlformats.org/drawingml/2006/wordprocessingDrawing" xmlns:w10="urn:schemas-microsoft-com:office:word" xmlns:w="http://schemas.openxmlformats.org/wordprocessingml/2006/main" xmlns:w14="http://schemas.microsoft.com/office/word/2010/wordml" xmlns:w15="http://schemas.microsoft.com/office/word/2012/wordml" xmlns:w16cex="http://schemas.microsoft.com/office/word/2018/wordml/cex" xmlns:w16cid="http://schemas.microsoft.com/office/word/2016/wordml/cid" xmlns:w16="http://schemas.microsoft.com/office/word/2018/wordml" xmlns:w16sdtdh="http://schemas.microsoft.com/office/word/2020/wordml/sdtdatahash" xmlns:w16se="http://schemas.microsoft.com/office/word/2015/wordml/symex" xmlns:wpg="http://schemas.microsoft.com/office/word/2010/wordprocessingGroup" xmlns:wpi="http://schemas.microsoft.com/office/word/2010/wordprocessingInk" xmlns:wne="http://schemas.microsoft.com/office/word/2006/wordml" xmlns:wps="http://schemas.microsoft.com/office/word/2010/wordprocessingShape" mc:Ignorable="w14 w15 w16se w16cid w16 w16cex w16sdtdh wp14">
+<w:document xmlns:wpc="http://schemas.microsoft.com/office/word/2010/wordprocessingCanvas" xmlns:cx="http://schemas.microsoft.com/office/drawing/2014/chartex" xmlns:cx1="http://schemas.microsoft.com/office/drawing/2015/9/8/chartex" xmlns:cx2="http://schemas.microsoft.com/office/drawing/2015/10/21/chartex" xmlns:cx3="http://schemas.microsoft.com/office/drawing/2016/5/9/chartex" xmlns:cx4="http://schemas.microsoft.com/office/drawing/2016/5/10/chartex" xmlns:cx5="http://schemas.microsoft.com/office/drawing/2016/5/11/chartex" xmlns:cx6="http://schemas.microsoft.com/office/drawing/2016/5/12/chartex" xmlns:cx7="http://schemas.microsoft.com/office/drawing/2016/5/13/chartex" xmlns:cx8="http://schemas.microsoft.com/office/drawing/2016/5/14/chartex" xmlns:mc="http://schemas.openxmlformats.org/markup-compatibility/2006" xmlns:aink="http://schemas.microsoft.com/office/drawing/2016/ink" xmlns:am3d="http://schemas.microsoft.com/office/drawing/2017/model3d" xmlns:o="urn:schemas-microsoft-com:office:office" xmlns:oel="http://schemas.microsoft.com/office/2019/extlst" xmlns:r="http://schemas.openxmlformats.org/officeDocument/2006/relationships" xmlns:m="http://schemas.openxmlformats.org/officeDocument/2006/math" xmlns:v="urn:schemas-microsoft-com:vml" xmlns:wp14="http://schemas.microsoft.com/office/word/2010/wordprocessingDrawing" xmlns:wp="http://schemas.openxmlformats.org/drawingml/2006/wordprocessingDrawing" xmlns:w10="urn:schemas-microsoft-com:office:word" xmlns:w="http://schemas.openxmlformats.org/wordprocessingml/2006/main" xmlns:w14="http://schemas.microsoft.com/office/word/2010/wordml" xmlns:w15="http://schemas.microsoft.com/office/word/2012/wordml" xmlns:w16cex="http://schemas.microsoft.com/office/word/2018/wordml/cex" xmlns:w16cid="http://schemas.microsoft.com/office/word/2016/wordml/cid" xmlns:w16="http://schemas.microsoft.com/office/word/2018/wordml" xmlns:w16du="http://schemas.microsoft.com/office/word/2023/wordml/word16du" xmlns:w16sdtdh="http://schemas.microsoft.com/office/word/2020/wordml/sdtdatahash" xmlns:w16se="http://schemas.microsoft.com/office/word/2015/wordml/symex" xmlns:wpg="http://schemas.microsoft.com/office/word/2010/wordprocessingGroup" xmlns:wpi="http://schemas.microsoft.com/office/word/2010/wordprocessingInk" xmlns:wne="http://schemas.microsoft.com/office/word/2006/wordml" xmlns:wps="http://schemas.microsoft.com/office/word/2010/wordprocessingShape" mc:Ignorable="w14 w15 w16se w16cid w16 w16cex w16sdtdh wp14">
   <w:body>
     <w:p>
       <w:pPr>
@@ -87,12 +87,6 @@
         <w:t xml:space="preserve">  </w:t>
       </w:r>
       <w:r>
-        <w:br/>
-      </w:r>
-      <w:r>
-        <w:br/>
-      </w:r>
-      <w:r>
         <w:rPr>
           <w:b/>
           <w:bCs/>
@@ -100,7 +94,13 @@
         <w:t>SASL</w:t>
       </w:r>
       <w:r>
-        <w:t xml:space="preserve"> influenced design </w:t>
+        <w:t xml:space="preserve"> </w:t>
+      </w:r>
+      <w:r>
+        <w:t xml:space="preserve">has </w:t>
+      </w:r>
+      <w:r>
+        <w:t xml:space="preserve">influenced design </w:t>
       </w:r>
       <w:r>
         <w:t>of subsequent Functional Programming languages, such as</w:t>
@@ -139,7 +139,13 @@
         <w:t>SK</w:t>
       </w:r>
       <w:r>
-        <w:t xml:space="preserve"> shares syntactic and semantic features.</w:t>
+        <w:t xml:space="preserve"> shares </w:t>
+      </w:r>
+      <w:r>
+        <w:t xml:space="preserve">many </w:t>
+      </w:r>
+      <w:r>
+        <w:t>syntactic and semantic features.</w:t>
       </w:r>
     </w:p>
     <w:p>
@@ -301,7 +307,103 @@
     </w:p>
     <w:p>
       <w:r>
-        <w:t xml:space="preserve">As part of the meta-language used to describe </w:t>
+        <w:t>R</w:t>
+      </w:r>
+      <w:r>
+        <w:t>elational</w:t>
+      </w:r>
+      <w:r>
+        <w:t xml:space="preserve"> </w:t>
+      </w:r>
+      <w:r>
+        <w:t>E</w:t>
+      </w:r>
+      <w:r>
+        <w:t xml:space="preserve">quality </w:t>
+      </w:r>
+      <w:r>
+        <w:t>(</w:t>
+      </w:r>
+      <w:r>
+        <w:rPr>
+          <w:b/>
+          <w:bCs/>
+        </w:rPr>
+        <w:t>=</w:t>
+      </w:r>
+      <w:r>
+        <w:rPr>
+          <w:b/>
+          <w:bCs/>
+        </w:rPr>
+        <w:t>=</w:t>
+      </w:r>
+      <w:r>
+        <w:t xml:space="preserve">) </w:t>
+      </w:r>
+      <w:r>
+        <w:t>and</w:t>
+      </w:r>
+      <w:r>
+        <w:t xml:space="preserve"> its complement</w:t>
+      </w:r>
+      <w:r>
+        <w:t xml:space="preserve"> </w:t>
+      </w:r>
+      <w:proofErr w:type="gramStart"/>
+      <w:r>
+        <w:t>(</w:t>
+      </w:r>
+      <w:r>
+        <w:rPr>
+          <w:rFonts w:cstheme="minorHAnsi"/>
+          <w:b/>
+          <w:bCs/>
+        </w:rPr>
+        <w:t>!=</w:t>
+      </w:r>
+      <w:proofErr w:type="gramEnd"/>
+      <w:r>
+        <w:rPr>
+          <w:rFonts w:cstheme="minorHAnsi"/>
+        </w:rPr>
+        <w:t>)</w:t>
+      </w:r>
+      <w:r>
+        <w:rPr>
+          <w:rFonts w:cstheme="minorHAnsi"/>
+        </w:rPr>
+        <w:t xml:space="preserve"> </w:t>
+      </w:r>
+      <w:r>
+        <w:rPr>
+          <w:rFonts w:cstheme="minorHAnsi"/>
+        </w:rPr>
+        <w:t>appear</w:t>
+      </w:r>
+      <w:r>
+        <w:rPr>
+          <w:rFonts w:cstheme="minorHAnsi"/>
+        </w:rPr>
+        <w:t xml:space="preserve"> only</w:t>
+      </w:r>
+      <w:r>
+        <w:rPr>
+          <w:rFonts w:cstheme="minorHAnsi"/>
+        </w:rPr>
+        <w:t xml:space="preserve"> in</w:t>
+      </w:r>
+      <w:r>
+        <w:t xml:space="preserve"> </w:t>
+      </w:r>
+      <w:r>
+        <w:t>syntactic rules</w:t>
+      </w:r>
+      <w:r>
+        <w:t>, a</w:t>
+      </w:r>
+      <w:r>
+        <w:t xml:space="preserve">s part of the meta-language used to describe </w:t>
       </w:r>
       <w:r>
         <w:rPr>
@@ -314,93 +416,6 @@
         <w:t xml:space="preserve">, </w:t>
       </w:r>
       <w:r>
-        <w:t>R</w:t>
-      </w:r>
-      <w:r>
-        <w:t>elational</w:t>
-      </w:r>
-      <w:r>
-        <w:t xml:space="preserve"> </w:t>
-      </w:r>
-      <w:r>
-        <w:t>E</w:t>
-      </w:r>
-      <w:r>
-        <w:t xml:space="preserve">quality </w:t>
-      </w:r>
-      <w:r>
-        <w:t>(</w:t>
-      </w:r>
-      <w:r>
-        <w:rPr>
-          <w:b/>
-          <w:bCs/>
-        </w:rPr>
-        <w:t>=</w:t>
-      </w:r>
-      <w:r>
-        <w:rPr>
-          <w:b/>
-          <w:bCs/>
-        </w:rPr>
-        <w:t>=</w:t>
-      </w:r>
-      <w:r>
-        <w:t xml:space="preserve">) </w:t>
-      </w:r>
-      <w:r>
-        <w:t>and</w:t>
-      </w:r>
-      <w:r>
-        <w:t xml:space="preserve"> its complement</w:t>
-      </w:r>
-      <w:r>
-        <w:t xml:space="preserve"> </w:t>
-      </w:r>
-      <w:proofErr w:type="gramStart"/>
-      <w:r>
-        <w:t>(</w:t>
-      </w:r>
-      <w:r>
-        <w:rPr>
-          <w:rFonts w:cstheme="minorHAnsi"/>
-          <w:b/>
-          <w:bCs/>
-        </w:rPr>
-        <w:t>!=</w:t>
-      </w:r>
-      <w:proofErr w:type="gramEnd"/>
-      <w:r>
-        <w:rPr>
-          <w:rFonts w:cstheme="minorHAnsi"/>
-        </w:rPr>
-        <w:t>)</w:t>
-      </w:r>
-      <w:r>
-        <w:rPr>
-          <w:rFonts w:cstheme="minorHAnsi"/>
-        </w:rPr>
-        <w:t xml:space="preserve"> </w:t>
-      </w:r>
-      <w:r>
-        <w:rPr>
-          <w:rFonts w:cstheme="minorHAnsi"/>
-        </w:rPr>
-        <w:t>appear</w:t>
-      </w:r>
-      <w:r>
-        <w:rPr>
-          <w:rFonts w:cstheme="minorHAnsi"/>
-        </w:rPr>
-        <w:t xml:space="preserve"> in</w:t>
-      </w:r>
-      <w:r>
-        <w:t xml:space="preserve"> </w:t>
-      </w:r>
-      <w:r>
-        <w:t>syntactic rules</w:t>
-      </w:r>
-      <w:r>
         <w:t xml:space="preserve"> </w:t>
       </w:r>
       <w:r>
@@ -475,10 +490,7 @@
         <w:t xml:space="preserve"> </w:t>
       </w:r>
       <w:r>
-        <w:t>Function</w:t>
-      </w:r>
-      <w:r>
-        <w:t xml:space="preserve"> </w:t>
+        <w:t xml:space="preserve">symbol </w:t>
       </w:r>
       <w:r>
         <w:t xml:space="preserve">appearing to </w:t>
@@ -493,10 +505,13 @@
         <w:t xml:space="preserve">being </w:t>
       </w:r>
       <w:r>
-        <w:t xml:space="preserve">defined </w:t>
-      </w:r>
-      <w:r>
-        <w:t>to represent</w:t>
+        <w:t>given a “Function Definition” which</w:t>
+      </w:r>
+      <w:r>
+        <w:t xml:space="preserve"> represent</w:t>
+      </w:r>
+      <w:r>
+        <w:t>s</w:t>
       </w:r>
       <w:r>
         <w:t xml:space="preserve"> the expression</w:t>
@@ -1128,25 +1143,37 @@
         <w:t xml:space="preserve"> this Pair</w:t>
       </w:r>
       <w:r>
-        <w:t xml:space="preserve"> will contain the</w:t>
+        <w:t xml:space="preserve"> contain</w:t>
+      </w:r>
+      <w:r>
+        <w:t>s</w:t>
+      </w:r>
+      <w:r>
+        <w:t xml:space="preserve"> the</w:t>
       </w:r>
       <w:r>
         <w:t xml:space="preserve"> final element</w:t>
       </w:r>
       <w:r>
+        <w:t xml:space="preserve"> of the list</w:t>
+      </w:r>
+      <w:r>
         <w:t>,</w:t>
       </w:r>
       <w:r>
         <w:t xml:space="preserve"> and </w:t>
       </w:r>
       <w:r>
-        <w:t xml:space="preserve">its Tail </w:t>
-      </w:r>
-      <w:r>
-        <w:t>is normally</w:t>
-      </w:r>
-      <w:r>
-        <w:t xml:space="preserve"> the</w:t>
+        <w:t xml:space="preserve">the </w:t>
+      </w:r>
+      <w:r>
+        <w:t>Tail</w:t>
+      </w:r>
+      <w:r>
+        <w:t xml:space="preserve"> of this final Pair is normally </w:t>
+      </w:r>
+      <w:r>
+        <w:t>the</w:t>
       </w:r>
       <w:r>
         <w:t xml:space="preserve"> Empty List</w:t>
@@ -1168,16 +1195,6 @@
         <w:t xml:space="preserve">.  </w:t>
       </w:r>
       <w:r>
-        <w:t>Such</w:t>
-      </w:r>
-      <w:r>
-        <w:rPr>
-          <w:b/>
-          <w:bCs/>
-        </w:rPr>
-        <w:t xml:space="preserve"> </w:t>
-      </w:r>
-      <w:r>
         <w:rPr>
           <w:b/>
           <w:bCs/>
@@ -1197,10 +1214,10 @@
         <w:t xml:space="preserve">are </w:t>
       </w:r>
       <w:r>
-        <w:t xml:space="preserve">said to </w:t>
-      </w:r>
-      <w:r>
-        <w:t>constitute</w:t>
+        <w:t xml:space="preserve">said </w:t>
+      </w:r>
+      <w:r>
+        <w:t>called</w:t>
       </w:r>
       <w:r>
         <w:t xml:space="preserve"> </w:t>
@@ -1220,7 +1237,13 @@
     </w:p>
     <w:p>
       <w:r>
-        <w:t xml:space="preserve">If the tail of the last Pair is some symbol other than </w:t>
+        <w:t xml:space="preserve">If the tail of the </w:t>
+      </w:r>
+      <w:r>
+        <w:t>final</w:t>
+      </w:r>
+      <w:r>
+        <w:t xml:space="preserve"> Pair is some symbol other than </w:t>
       </w:r>
       <w:r>
         <w:rPr>
@@ -1236,7 +1259,7 @@
         <w:t>that tail</w:t>
       </w:r>
       <w:r>
-        <w:t xml:space="preserve"> (</w:t>
+        <w:t xml:space="preserve">, </w:t>
       </w:r>
       <w:r>
         <w:t xml:space="preserve">and any </w:t>
@@ -1254,16 +1277,10 @@
         <w:t>it</w:t>
       </w:r>
       <w:r>
-        <w:t xml:space="preserve">) </w:t>
-      </w:r>
-      <w:r>
-        <w:t>will be</w:t>
-      </w:r>
-      <w:r>
-        <w:t xml:space="preserve"> referred to</w:t>
-      </w:r>
-      <w:r>
-        <w:t xml:space="preserve"> as</w:t>
+        <w:t xml:space="preserve"> </w:t>
+      </w:r>
+      <w:r>
+        <w:t>are called</w:t>
       </w:r>
       <w:r>
         <w:t xml:space="preserve"> a</w:t>
@@ -1281,10 +1298,13 @@
         <w:t>”</w:t>
       </w:r>
       <w:r>
-        <w:t xml:space="preserve">  Note that </w:t>
-      </w:r>
-      <w:r>
-        <w:t>two distinct</w:t>
+        <w:t xml:space="preserve">  </w:t>
+      </w:r>
+      <w:r>
+        <w:t>T</w:t>
+      </w:r>
+      <w:r>
+        <w:t>wo distinct</w:t>
       </w:r>
       <w:r>
         <w:t xml:space="preserve"> Lists </w:t>
@@ -1336,7 +1356,7 @@
         <w:t xml:space="preserve"> is </w:t>
       </w:r>
       <w:r>
-        <w:t>considered to be</w:t>
+        <w:t>considered</w:t>
       </w:r>
       <w:r>
         <w:t xml:space="preserve"> </w:t>
@@ -1358,7 +1378,16 @@
         <w:t xml:space="preserve"> adjacent terms</w:t>
       </w:r>
       <w:r>
-        <w:t xml:space="preserve"> in algebra</w:t>
+        <w:t xml:space="preserve"> in</w:t>
+      </w:r>
+      <w:r>
+        <w:t xml:space="preserve"> an</w:t>
+      </w:r>
+      <w:r>
+        <w:t xml:space="preserve"> algebra</w:t>
+      </w:r>
+      <w:r>
+        <w:t>ic expression</w:t>
       </w:r>
       <w:r>
         <w:t>, the</w:t>
@@ -1370,13 +1399,22 @@
         <w:t xml:space="preserve">Pairing Operator </w:t>
       </w:r>
       <w:r>
-        <w:t>is optional, and may be</w:t>
-      </w:r>
-      <w:r>
-        <w:t xml:space="preserve"> </w:t>
-      </w:r>
-      <w:r>
-        <w:t xml:space="preserve">elided when </w:t>
+        <w:t xml:space="preserve">is </w:t>
+      </w:r>
+      <w:r>
+        <w:t>implicit</w:t>
+      </w:r>
+      <w:r>
+        <w:t>, and may be</w:t>
+      </w:r>
+      <w:r>
+        <w:t xml:space="preserve"> </w:t>
+      </w:r>
+      <w:r>
+        <w:t xml:space="preserve">elided </w:t>
+      </w:r>
+      <w:r>
+        <w:t xml:space="preserve">from </w:t>
       </w:r>
       <w:r>
         <w:t>lists</w:t>
@@ -1389,6 +1427,9 @@
       </w:r>
       <w:r>
         <w:t xml:space="preserve"> </w:t>
+      </w:r>
+      <w:r>
+        <w:t xml:space="preserve">when they </w:t>
       </w:r>
       <w:r>
         <w:t>are</w:t>
@@ -1554,16 +1595,16 @@
         <w:t xml:space="preserve"> </w:t>
       </w:r>
       <w:r>
-        <w:t>parenthesized expression</w:t>
-      </w:r>
-      <w:r>
-        <w:t xml:space="preserve"> </w:t>
-      </w:r>
-      <w:r>
-        <w:t>is</w:t>
-      </w:r>
-      <w:r>
-        <w:t xml:space="preserve"> an alternative representation of the Empty List:</w:t>
+        <w:t xml:space="preserve">pair of </w:t>
+      </w:r>
+      <w:r>
+        <w:t>parenthes</w:t>
+      </w:r>
+      <w:r>
+        <w:t xml:space="preserve">es is </w:t>
+      </w:r>
+      <w:r>
+        <w:t>an alternative representation of the Empty List:</w:t>
       </w:r>
     </w:p>
     <w:p>
@@ -1839,6 +1880,11 @@
       </w:r>
     </w:p>
     <w:p>
+      <w:pPr>
+        <w:rPr>
+          <w:lang w:val="fr-FR"/>
+        </w:rPr>
+      </w:pPr>
       <w:r>
         <w:rPr>
           <w:b/>
@@ -1847,61 +1893,99 @@
         <w:t>λ</w:t>
       </w:r>
       <w:r>
+        <w:rPr>
+          <w:lang w:val="fr-FR"/>
+        </w:rPr>
         <w:t>x</w:t>
       </w:r>
       <w:r>
-        <w:t xml:space="preserve"> </w:t>
-      </w:r>
-      <w:r>
+        <w:rPr>
+          <w:lang w:val="fr-FR"/>
+        </w:rPr>
+        <w:t xml:space="preserve"> </w:t>
+      </w:r>
+      <w:r>
+        <w:rPr>
+          <w:lang w:val="fr-FR"/>
+        </w:rPr>
         <w:t xml:space="preserve">y </w:t>
       </w:r>
       <w:r>
         <w:rPr>
           <w:rFonts w:ascii="Cambria Math" w:hAnsi="Cambria Math" w:cs="Cambria Math"/>
+          <w:lang w:val="fr-FR"/>
         </w:rPr>
         <w:t>⇒</w:t>
       </w:r>
       <w:r>
-        <w:t xml:space="preserve"> </w:t>
-      </w:r>
-      <w:r>
-        <w:rPr>
-          <w:b/>
-          <w:bCs/>
+        <w:rPr>
+          <w:lang w:val="fr-FR"/>
+        </w:rPr>
+        <w:t xml:space="preserve"> </w:t>
+      </w:r>
+      <w:r>
+        <w:rPr>
+          <w:b/>
+          <w:bCs/>
+          <w:lang w:val="fr-FR"/>
         </w:rPr>
         <w:t>K</w:t>
       </w:r>
       <w:r>
+        <w:rPr>
+          <w:lang w:val="fr-FR"/>
+        </w:rPr>
         <w:t xml:space="preserve"> y</w:t>
       </w:r>
       <w:r>
+        <w:rPr>
+          <w:lang w:val="fr-FR"/>
+        </w:rPr>
         <w:tab/>
       </w:r>
+      <w:proofErr w:type="spellStart"/>
       <w:r>
         <w:rPr>
           <w:i/>
           <w:iCs/>
-        </w:rPr>
-        <w:t xml:space="preserve">where </w:t>
-      </w:r>
-      <w:proofErr w:type="gramStart"/>
+          <w:lang w:val="fr-FR"/>
+        </w:rPr>
+        <w:t>where</w:t>
+      </w:r>
+      <w:proofErr w:type="spellEnd"/>
       <w:r>
         <w:rPr>
           <w:i/>
           <w:iCs/>
-        </w:rPr>
-        <w:t>x !</w:t>
-      </w:r>
-      <w:proofErr w:type="gramEnd"/>
+          <w:lang w:val="fr-FR"/>
+        </w:rPr>
+        <w:t xml:space="preserve"> </w:t>
+      </w:r>
+      <w:proofErr w:type="gramStart"/>
       <w:r>
         <w:rPr>
           <w:i/>
           <w:iCs/>
+          <w:lang w:val="fr-FR"/>
+        </w:rPr>
+        <w:t>x !</w:t>
+      </w:r>
+      <w:proofErr w:type="gramEnd"/>
+      <w:r>
+        <w:rPr>
+          <w:i/>
+          <w:iCs/>
+          <w:lang w:val="fr-FR"/>
         </w:rPr>
         <w:t>= y</w:t>
       </w:r>
     </w:p>
     <w:p>
+      <w:pPr>
+        <w:rPr>
+          <w:lang w:val="fr-FR"/>
+        </w:rPr>
+      </w:pPr>
       <w:r>
         <w:rPr>
           <w:b/>
@@ -1910,52 +1994,84 @@
         <w:t>λ</w:t>
       </w:r>
       <w:r>
+        <w:rPr>
+          <w:lang w:val="fr-FR"/>
+        </w:rPr>
         <w:t>x</w:t>
       </w:r>
       <w:r>
-        <w:t xml:space="preserve"> </w:t>
-      </w:r>
-      <w:r>
+        <w:rPr>
+          <w:lang w:val="fr-FR"/>
+        </w:rPr>
+        <w:t xml:space="preserve"> </w:t>
+      </w:r>
+      <w:r>
+        <w:rPr>
+          <w:lang w:val="fr-FR"/>
+        </w:rPr>
         <w:t>(</w:t>
       </w:r>
       <w:r>
         <w:t>τ</w:t>
       </w:r>
       <w:r>
+        <w:rPr>
+          <w:lang w:val="fr-FR"/>
+        </w:rPr>
         <w:t>1</w:t>
       </w:r>
       <w:r>
+        <w:rPr>
+          <w:lang w:val="fr-FR"/>
+        </w:rPr>
         <w:t xml:space="preserve"> </w:t>
       </w:r>
       <w:r>
         <w:t>τ</w:t>
       </w:r>
       <w:r>
+        <w:rPr>
+          <w:lang w:val="fr-FR"/>
+        </w:rPr>
         <w:t>2</w:t>
       </w:r>
       <w:r>
+        <w:rPr>
+          <w:lang w:val="fr-FR"/>
+        </w:rPr>
         <w:t xml:space="preserve">) </w:t>
       </w:r>
       <w:r>
         <w:rPr>
           <w:rFonts w:ascii="Cambria Math" w:hAnsi="Cambria Math" w:cs="Cambria Math"/>
+          <w:lang w:val="fr-FR"/>
         </w:rPr>
         <w:t>⇒</w:t>
       </w:r>
       <w:r>
-        <w:t xml:space="preserve"> </w:t>
-      </w:r>
-      <w:r>
-        <w:rPr>
-          <w:b/>
-          <w:bCs/>
+        <w:rPr>
+          <w:lang w:val="fr-FR"/>
+        </w:rPr>
+        <w:t xml:space="preserve"> </w:t>
+      </w:r>
+      <w:r>
+        <w:rPr>
+          <w:b/>
+          <w:bCs/>
+          <w:lang w:val="fr-FR"/>
         </w:rPr>
         <w:t>S</w:t>
       </w:r>
       <w:r>
-        <w:t xml:space="preserve"> </w:t>
-      </w:r>
-      <w:r>
+        <w:rPr>
+          <w:lang w:val="fr-FR"/>
+        </w:rPr>
+        <w:t xml:space="preserve"> </w:t>
+      </w:r>
+      <w:r>
+        <w:rPr>
+          <w:lang w:val="fr-FR"/>
+        </w:rPr>
         <w:t>(</w:t>
       </w:r>
       <w:r>
@@ -1966,24 +2082,42 @@
         <w:t>λ</w:t>
       </w:r>
       <w:r>
+        <w:rPr>
+          <w:lang w:val="fr-FR"/>
+        </w:rPr>
         <w:t>x</w:t>
       </w:r>
       <w:r>
+        <w:rPr>
+          <w:lang w:val="fr-FR"/>
+        </w:rPr>
         <w:t xml:space="preserve"> </w:t>
       </w:r>
       <w:r>
         <w:t>τ</w:t>
       </w:r>
       <w:r>
+        <w:rPr>
+          <w:lang w:val="fr-FR"/>
+        </w:rPr>
         <w:t>1</w:t>
       </w:r>
       <w:r>
+        <w:rPr>
+          <w:lang w:val="fr-FR"/>
+        </w:rPr>
         <w:t>)</w:t>
       </w:r>
       <w:r>
-        <w:t xml:space="preserve"> </w:t>
-      </w:r>
-      <w:r>
+        <w:rPr>
+          <w:lang w:val="fr-FR"/>
+        </w:rPr>
+        <w:t xml:space="preserve"> </w:t>
+      </w:r>
+      <w:r>
+        <w:rPr>
+          <w:lang w:val="fr-FR"/>
+        </w:rPr>
         <w:t>(</w:t>
       </w:r>
       <w:r>
@@ -1994,18 +2128,30 @@
         <w:t>λ</w:t>
       </w:r>
       <w:r>
+        <w:rPr>
+          <w:lang w:val="fr-FR"/>
+        </w:rPr>
         <w:t>x</w:t>
       </w:r>
       <w:r>
+        <w:rPr>
+          <w:lang w:val="fr-FR"/>
+        </w:rPr>
         <w:t xml:space="preserve"> </w:t>
       </w:r>
       <w:r>
         <w:t>τ</w:t>
       </w:r>
       <w:r>
+        <w:rPr>
+          <w:lang w:val="fr-FR"/>
+        </w:rPr>
         <w:t>2</w:t>
       </w:r>
       <w:r>
+        <w:rPr>
+          <w:lang w:val="fr-FR"/>
+        </w:rPr>
         <w:t>)</w:t>
       </w:r>
     </w:p>
@@ -2234,6 +2380,9 @@
         <w:t xml:space="preserve">, </w:t>
       </w:r>
       <w:r>
+        <w:t xml:space="preserve">a </w:t>
+      </w:r>
+      <w:r>
         <w:t>“</w:t>
       </w:r>
       <w:r>
@@ -2317,7 +2466,7 @@
           <w:sz w:val="22"/>
           <w:szCs w:val="22"/>
         </w:rPr>
-        <w:t xml:space="preserve">an operation known as </w:t>
+        <w:t>an operation</w:t>
       </w:r>
       <w:r>
         <w:rPr>
@@ -2327,7 +2476,7 @@
           <w:sz w:val="22"/>
           <w:szCs w:val="22"/>
         </w:rPr>
-        <w:t>Uncurrying</w:t>
+        <w:t>,</w:t>
       </w:r>
       <w:r>
         <w:rPr>
@@ -2337,7 +2486,7 @@
           <w:sz w:val="22"/>
           <w:szCs w:val="22"/>
         </w:rPr>
-        <w:t>,</w:t>
+        <w:t xml:space="preserve"> described in the next section</w:t>
       </w:r>
       <w:r>
         <w:rPr>
@@ -2347,7 +2496,7 @@
           <w:sz w:val="22"/>
           <w:szCs w:val="22"/>
         </w:rPr>
-        <w:t xml:space="preserve"> which</w:t>
+        <w:t>,</w:t>
       </w:r>
       <w:r>
         <w:rPr>
@@ -2357,7 +2506,37 @@
           <w:sz w:val="22"/>
           <w:szCs w:val="22"/>
         </w:rPr>
-        <w:t xml:space="preserve"> will be described in the next section.</w:t>
+        <w:t xml:space="preserve"> </w:t>
+      </w:r>
+      <w:r>
+        <w:rPr>
+          <w:rStyle w:val="Heading2Char"/>
+          <w:rFonts w:asciiTheme="minorHAnsi" w:eastAsiaTheme="minorHAnsi" w:hAnsiTheme="minorHAnsi" w:cstheme="minorBidi"/>
+          <w:color w:val="auto"/>
+          <w:sz w:val="22"/>
+          <w:szCs w:val="22"/>
+        </w:rPr>
+        <w:t>which is called</w:t>
+      </w:r>
+      <w:r>
+        <w:rPr>
+          <w:rStyle w:val="Heading2Char"/>
+          <w:rFonts w:asciiTheme="minorHAnsi" w:eastAsiaTheme="minorHAnsi" w:hAnsiTheme="minorHAnsi" w:cstheme="minorBidi"/>
+          <w:color w:val="auto"/>
+          <w:sz w:val="22"/>
+          <w:szCs w:val="22"/>
+        </w:rPr>
+        <w:t xml:space="preserve"> </w:t>
+      </w:r>
+      <w:r>
+        <w:rPr>
+          <w:rStyle w:val="Heading2Char"/>
+          <w:rFonts w:asciiTheme="minorHAnsi" w:eastAsiaTheme="minorHAnsi" w:hAnsiTheme="minorHAnsi" w:cstheme="minorBidi"/>
+          <w:color w:val="auto"/>
+          <w:sz w:val="22"/>
+          <w:szCs w:val="22"/>
+        </w:rPr>
+        <w:t>Uncurrying.</w:t>
       </w:r>
     </w:p>
     <w:p>
@@ -2371,13 +2550,16 @@
         <w:t xml:space="preserve"> </w:t>
       </w:r>
       <w:r>
-        <w:t>a</w:t>
-      </w:r>
-      <w:r>
-        <w:t xml:space="preserve">llows </w:t>
+        <w:t>for</w:t>
+      </w:r>
+      <w:r>
+        <w:t xml:space="preserve"> </w:t>
       </w:r>
       <w:r>
         <w:t xml:space="preserve">Abstraction Lists </w:t>
+      </w:r>
+      <w:r>
+        <w:t xml:space="preserve">allows them </w:t>
       </w:r>
       <w:r>
         <w:t>to be expressed using the following square bracket notation:</w:t>
@@ -3090,13 +3272,11 @@
         <w:rPr>
           <w:rStyle w:val="Heading2Char"/>
           <w:rFonts w:asciiTheme="minorHAnsi" w:eastAsiaTheme="minorHAnsi" w:hAnsiTheme="minorHAnsi" w:cstheme="minorBidi"/>
-          <w:b/>
-          <w:bCs/>
           <w:color w:val="auto"/>
           <w:sz w:val="22"/>
           <w:szCs w:val="22"/>
         </w:rPr>
-        <w:t>Note:</w:t>
+        <w:t>Unc</w:t>
       </w:r>
       <w:r>
         <w:rPr>
@@ -3106,7 +3286,7 @@
           <w:sz w:val="22"/>
           <w:szCs w:val="22"/>
         </w:rPr>
-        <w:t xml:space="preserve"> The effect of </w:t>
+        <w:t>urr</w:t>
       </w:r>
       <w:r>
         <w:rPr>
@@ -3116,7 +3296,7 @@
           <w:sz w:val="22"/>
           <w:szCs w:val="22"/>
         </w:rPr>
-        <w:t>Unc</w:t>
+        <w:t>ying</w:t>
       </w:r>
       <w:r>
         <w:rPr>
@@ -3126,7 +3306,7 @@
           <w:sz w:val="22"/>
           <w:szCs w:val="22"/>
         </w:rPr>
-        <w:t>urr</w:t>
+        <w:t xml:space="preserve"> </w:t>
       </w:r>
       <w:r>
         <w:rPr>
@@ -3136,7 +3316,7 @@
           <w:sz w:val="22"/>
           <w:szCs w:val="22"/>
         </w:rPr>
-        <w:t>ying</w:t>
+        <w:t xml:space="preserve">an </w:t>
       </w:r>
       <w:r>
         <w:rPr>
@@ -3146,7 +3326,7 @@
           <w:sz w:val="22"/>
           <w:szCs w:val="22"/>
         </w:rPr>
-        <w:t xml:space="preserve"> </w:t>
+        <w:t>Abstraction</w:t>
       </w:r>
       <w:r>
         <w:rPr>
@@ -3156,7 +3336,7 @@
           <w:sz w:val="22"/>
           <w:szCs w:val="22"/>
         </w:rPr>
-        <w:t xml:space="preserve">an </w:t>
+        <w:t xml:space="preserve"> </w:t>
       </w:r>
       <w:r>
         <w:rPr>
@@ -3166,7 +3346,7 @@
           <w:sz w:val="22"/>
           <w:szCs w:val="22"/>
         </w:rPr>
-        <w:t>Abstraction</w:t>
+        <w:t xml:space="preserve">List </w:t>
       </w:r>
       <w:r>
         <w:rPr>
@@ -3176,7 +3356,31 @@
           <w:sz w:val="22"/>
           <w:szCs w:val="22"/>
         </w:rPr>
-        <w:t xml:space="preserve"> </w:t>
+        <w:t xml:space="preserve">is very similar to an operation referred to as </w:t>
+      </w:r>
+      <w:r>
+        <w:rPr>
+          <w:b/>
+          <w:bCs/>
+        </w:rPr>
+        <w:t>destructuring-bind</w:t>
+      </w:r>
+      <w:r>
+        <w:t xml:space="preserve"> in Lisp.</w:t>
+      </w:r>
+    </w:p>
+    <w:p>
+      <w:r>
+        <w:rPr>
+          <w:rStyle w:val="Heading2Char"/>
+          <w:rFonts w:asciiTheme="minorHAnsi" w:eastAsiaTheme="minorHAnsi" w:hAnsiTheme="minorHAnsi" w:cstheme="minorBidi"/>
+          <w:b/>
+          <w:bCs/>
+          <w:color w:val="auto"/>
+          <w:sz w:val="22"/>
+          <w:szCs w:val="22"/>
+        </w:rPr>
+        <w:t>Note:</w:t>
       </w:r>
       <w:r>
         <w:rPr>
@@ -3186,30 +3390,11 @@
           <w:sz w:val="22"/>
           <w:szCs w:val="22"/>
         </w:rPr>
-        <w:t xml:space="preserve">List </w:t>
-      </w:r>
-      <w:r>
-        <w:rPr>
-          <w:rStyle w:val="Heading2Char"/>
-          <w:rFonts w:asciiTheme="minorHAnsi" w:eastAsiaTheme="minorHAnsi" w:hAnsiTheme="minorHAnsi" w:cstheme="minorBidi"/>
-          <w:color w:val="auto"/>
-          <w:sz w:val="22"/>
-          <w:szCs w:val="22"/>
-        </w:rPr>
-        <w:t xml:space="preserve">is very similar to an operation that Lisp referred to as </w:t>
-      </w:r>
-      <w:r>
-        <w:rPr>
-          <w:b/>
-          <w:bCs/>
-        </w:rPr>
-        <w:t>destructuring-bind</w:t>
-      </w:r>
-      <w:r>
-        <w:t>.</w:t>
-      </w:r>
-    </w:p>
-    <w:p>
+        <w:t xml:space="preserve"> </w:t>
+      </w:r>
+      <w:r>
+        <w:t xml:space="preserve">Abstraction </w:t>
+      </w:r>
       <w:r>
         <w:t>T</w:t>
       </w:r>
@@ -3220,31 +3405,28 @@
         <w:t>s</w:t>
       </w:r>
       <w:r>
-        <w:t xml:space="preserve"> represented by an </w:t>
-      </w:r>
-      <w:r>
-        <w:t xml:space="preserve">Abstraction must </w:t>
-      </w:r>
-      <w:r>
-        <w:t>be isomorphic to</w:t>
-      </w:r>
-      <w:r>
-        <w:t xml:space="preserve"> the form of the input expression</w:t>
-      </w:r>
-      <w:r>
-        <w:t xml:space="preserve"> to which it </w:t>
-      </w:r>
-      <w:r>
-        <w:t>is</w:t>
-      </w:r>
-      <w:r>
-        <w:t xml:space="preserve"> applied</w:t>
-      </w:r>
-      <w:r>
-        <w:t xml:space="preserve"> </w:t>
-      </w:r>
-      <w:r>
-        <w:t>and is intended to “destructure”</w:t>
+        <w:t xml:space="preserve"> must </w:t>
+      </w:r>
+      <w:r>
+        <w:t>have a form</w:t>
+      </w:r>
+      <w:r>
+        <w:t xml:space="preserve"> isomorphic to</w:t>
+      </w:r>
+      <w:r>
+        <w:t xml:space="preserve"> expression</w:t>
+      </w:r>
+      <w:r>
+        <w:t>s</w:t>
+      </w:r>
+      <w:r>
+        <w:t xml:space="preserve"> </w:t>
+      </w:r>
+      <w:r>
+        <w:t>they are used</w:t>
+      </w:r>
+      <w:r>
+        <w:t xml:space="preserve"> to destructure</w:t>
       </w:r>
       <w:r>
         <w:t>.</w:t>
@@ -3337,25 +3519,31 @@
         <w:t>the second</w:t>
       </w:r>
       <w:r>
-        <w:t>.  The result of this reduction will then be applied to the next term</w:t>
-      </w:r>
-      <w:r>
-        <w:t>.  The final</w:t>
-      </w:r>
-      <w:r>
-        <w:t xml:space="preserve"> result may only be partially reduced</w:t>
-      </w:r>
-      <w:r>
-        <w:t xml:space="preserve">, </w:t>
-      </w:r>
-      <w:r>
-        <w:t>i</w:t>
-      </w:r>
-      <w:r>
-        <w:t>f no subsequent term is available</w:t>
-      </w:r>
-      <w:r>
-        <w:t>.</w:t>
+        <w:t xml:space="preserve">.  The result of this reduction </w:t>
+      </w:r>
+      <w:r>
+        <w:t>is then</w:t>
+      </w:r>
+      <w:r>
+        <w:t xml:space="preserve"> applied to the next term</w:t>
+      </w:r>
+      <w:r>
+        <w:t xml:space="preserve">.  The final result may only be partially reduced, </w:t>
+      </w:r>
+      <w:r>
+        <w:t>when</w:t>
+      </w:r>
+      <w:r>
+        <w:t xml:space="preserve"> subsequent term</w:t>
+      </w:r>
+      <w:r>
+        <w:t>s</w:t>
+      </w:r>
+      <w:r>
+        <w:t xml:space="preserve"> </w:t>
+      </w:r>
+      <w:r>
+        <w:t>are not provided.</w:t>
       </w:r>
     </w:p>
     <w:p>
@@ -4386,19 +4574,38 @@
         </w:rPr>
       </w:pPr>
       <w:r>
-        <w:t>A</w:t>
-      </w:r>
-      <w:r>
-        <w:t xml:space="preserve"> number of “reserved </w:t>
+        <w:t>The following is a list</w:t>
+      </w:r>
+      <w:r>
+        <w:t xml:space="preserve"> of “reserved </w:t>
       </w:r>
       <w:r>
         <w:t>keywords</w:t>
       </w:r>
       <w:r>
-        <w:t>” were introduced</w:t>
-      </w:r>
-      <w:r>
-        <w:t xml:space="preserve"> in the preceding sections</w:t>
+        <w:t>”</w:t>
+      </w:r>
+      <w:r>
+        <w:t xml:space="preserve"> </w:t>
+      </w:r>
+      <w:r>
+        <w:t xml:space="preserve">for the </w:t>
+      </w:r>
+      <w:r>
+        <w:rPr>
+          <w:b/>
+          <w:bCs/>
+        </w:rPr>
+        <w:t>SK</w:t>
+      </w:r>
+      <w:r>
+        <w:t xml:space="preserve"> language</w:t>
+      </w:r>
+      <w:r>
+        <w:t xml:space="preserve"> introduced</w:t>
+      </w:r>
+      <w:r>
+        <w:t xml:space="preserve"> in preceding sections</w:t>
       </w:r>
       <w:r>
         <w:t>:</w:t>
@@ -4509,50 +4716,56 @@
         <w:br/>
       </w:r>
       <w:r>
-        <w:t>Reserved Keywords appear in bold face, o</w:t>
-      </w:r>
-      <w:r>
-        <w:t xml:space="preserve">wing to their </w:t>
-      </w:r>
-      <w:r>
-        <w:t>significance in the underlying</w:t>
-      </w:r>
-      <w:r>
-        <w:t xml:space="preserve"> implementation of the language</w:t>
+        <w:t xml:space="preserve">Reserved Keywords appear in bold face, </w:t>
+      </w:r>
+      <w:r>
+        <w:t xml:space="preserve">to distinguish them from ordinary Function Definitions.  These symbols are defined in a separate package (named </w:t>
+      </w:r>
+      <w:r>
+        <w:t>SK</w:t>
+      </w:r>
+      <w:r>
+        <w:t>.)</w:t>
+      </w:r>
+      <w:r>
+        <w:t xml:space="preserve">  </w:t>
+      </w:r>
+      <w:r>
+        <w:t>Though</w:t>
+      </w:r>
+      <w:r>
+        <w:t xml:space="preserve"> beyond the scope of this brief overview, additional</w:t>
+      </w:r>
+      <w:r>
+        <w:t xml:space="preserve"> support for </w:t>
+      </w:r>
+      <w:r>
+        <w:t>Num</w:t>
+      </w:r>
+      <w:r>
+        <w:t>eric</w:t>
+      </w:r>
+      <w:r>
+        <w:t xml:space="preserve"> and String literals</w:t>
+      </w:r>
+      <w:r>
+        <w:t xml:space="preserve"> </w:t>
+      </w:r>
+      <w:r>
+        <w:t>is also</w:t>
+      </w:r>
+      <w:r>
+        <w:t xml:space="preserve"> provided</w:t>
       </w:r>
       <w:r>
         <w:t>.</w:t>
       </w:r>
       <w:r>
-        <w:t xml:space="preserve">  While beyond the scope of this brief overview, additional</w:t>
-      </w:r>
-      <w:r>
-        <w:t xml:space="preserve"> support for </w:t>
-      </w:r>
-      <w:r>
-        <w:t>Num</w:t>
-      </w:r>
-      <w:r>
-        <w:t>eric</w:t>
-      </w:r>
-      <w:r>
-        <w:t xml:space="preserve"> and String literals</w:t>
-      </w:r>
-      <w:r>
-        <w:t xml:space="preserve"> will be provided</w:t>
-      </w:r>
-      <w:r>
-        <w:t>.</w:t>
-      </w:r>
-      <w:r>
         <w:br/>
       </w:r>
       <w:r>
         <w:br/>
-        <w:t>Note: I</w:t>
-      </w:r>
-      <w:r>
-        <w:t xml:space="preserve">mplementations should </w:t>
+        <w:t xml:space="preserve">Note: Implementations should </w:t>
       </w:r>
       <w:r>
         <w:t xml:space="preserve">support </w:t>
@@ -4564,19 +4777,10 @@
         <w:t>the</w:t>
       </w:r>
       <w:r>
-        <w:t xml:space="preserve"> </w:t>
-      </w:r>
-      <w:r>
-        <w:t>Unicode character</w:t>
-      </w:r>
-      <w:r>
-        <w:t xml:space="preserve"> for</w:t>
-      </w:r>
-      <w:r>
-        <w:t xml:space="preserve"> the Greek Letter</w:t>
-      </w:r>
-      <w:r>
-        <w:t xml:space="preserve"> </w:t>
+        <w:t xml:space="preserve"> Unicode character</w:t>
+      </w:r>
+      <w:r>
+        <w:t xml:space="preserve"> for the Greek Letter </w:t>
       </w:r>
       <w:r>
         <w:rPr>
@@ -4598,13 +4802,7 @@
         <w:t>a more limited</w:t>
       </w:r>
       <w:r>
-        <w:t xml:space="preserve"> </w:t>
-      </w:r>
-      <w:r>
-        <w:t xml:space="preserve">set of </w:t>
-      </w:r>
-      <w:r>
-        <w:t>characters</w:t>
+        <w:t xml:space="preserve"> set of characters</w:t>
       </w:r>
       <w:r>
         <w:t>,</w:t>
@@ -4712,7 +4910,7 @@
 </file>
 
 <file path=word/endnotes.xml><?xml version="1.0" encoding="utf-8"?>
-<w:endnotes xmlns:wpc="http://schemas.microsoft.com/office/word/2010/wordprocessingCanvas" xmlns:cx="http://schemas.microsoft.com/office/drawing/2014/chartex" xmlns:cx1="http://schemas.microsoft.com/office/drawing/2015/9/8/chartex" xmlns:cx2="http://schemas.microsoft.com/office/drawing/2015/10/21/chartex" xmlns:cx3="http://schemas.microsoft.com/office/drawing/2016/5/9/chartex" xmlns:cx4="http://schemas.microsoft.com/office/drawing/2016/5/10/chartex" xmlns:cx5="http://schemas.microsoft.com/office/drawing/2016/5/11/chartex" xmlns:cx6="http://schemas.microsoft.com/office/drawing/2016/5/12/chartex" xmlns:cx7="http://schemas.microsoft.com/office/drawing/2016/5/13/chartex" xmlns:cx8="http://schemas.microsoft.com/office/drawing/2016/5/14/chartex" xmlns:mc="http://schemas.openxmlformats.org/markup-compatibility/2006" xmlns:aink="http://schemas.microsoft.com/office/drawing/2016/ink" xmlns:am3d="http://schemas.microsoft.com/office/drawing/2017/model3d" xmlns:o="urn:schemas-microsoft-com:office:office" xmlns:oel="http://schemas.microsoft.com/office/2019/extlst" xmlns:r="http://schemas.openxmlformats.org/officeDocument/2006/relationships" xmlns:m="http://schemas.openxmlformats.org/officeDocument/2006/math" xmlns:v="urn:schemas-microsoft-com:vml" xmlns:wp14="http://schemas.microsoft.com/office/word/2010/wordprocessingDrawing" xmlns:wp="http://schemas.openxmlformats.org/drawingml/2006/wordprocessingDrawing" xmlns:w10="urn:schemas-microsoft-com:office:word" xmlns:w="http://schemas.openxmlformats.org/wordprocessingml/2006/main" xmlns:w14="http://schemas.microsoft.com/office/word/2010/wordml" xmlns:w15="http://schemas.microsoft.com/office/word/2012/wordml" xmlns:w16cex="http://schemas.microsoft.com/office/word/2018/wordml/cex" xmlns:w16cid="http://schemas.microsoft.com/office/word/2016/wordml/cid" xmlns:w16="http://schemas.microsoft.com/office/word/2018/wordml" xmlns:w16sdtdh="http://schemas.microsoft.com/office/word/2020/wordml/sdtdatahash" xmlns:w16se="http://schemas.microsoft.com/office/word/2015/wordml/symex" xmlns:wpg="http://schemas.microsoft.com/office/word/2010/wordprocessingGroup" xmlns:wpi="http://schemas.microsoft.com/office/word/2010/wordprocessingInk" xmlns:wne="http://schemas.microsoft.com/office/word/2006/wordml" xmlns:wps="http://schemas.microsoft.com/office/word/2010/wordprocessingShape" mc:Ignorable="w14 w15 w16se w16cid w16 w16cex w16sdtdh wp14">
+<w:endnotes xmlns:wpc="http://schemas.microsoft.com/office/word/2010/wordprocessingCanvas" xmlns:cx="http://schemas.microsoft.com/office/drawing/2014/chartex" xmlns:cx1="http://schemas.microsoft.com/office/drawing/2015/9/8/chartex" xmlns:cx2="http://schemas.microsoft.com/office/drawing/2015/10/21/chartex" xmlns:cx3="http://schemas.microsoft.com/office/drawing/2016/5/9/chartex" xmlns:cx4="http://schemas.microsoft.com/office/drawing/2016/5/10/chartex" xmlns:cx5="http://schemas.microsoft.com/office/drawing/2016/5/11/chartex" xmlns:cx6="http://schemas.microsoft.com/office/drawing/2016/5/12/chartex" xmlns:cx7="http://schemas.microsoft.com/office/drawing/2016/5/13/chartex" xmlns:cx8="http://schemas.microsoft.com/office/drawing/2016/5/14/chartex" xmlns:mc="http://schemas.openxmlformats.org/markup-compatibility/2006" xmlns:aink="http://schemas.microsoft.com/office/drawing/2016/ink" xmlns:am3d="http://schemas.microsoft.com/office/drawing/2017/model3d" xmlns:o="urn:schemas-microsoft-com:office:office" xmlns:oel="http://schemas.microsoft.com/office/2019/extlst" xmlns:r="http://schemas.openxmlformats.org/officeDocument/2006/relationships" xmlns:m="http://schemas.openxmlformats.org/officeDocument/2006/math" xmlns:v="urn:schemas-microsoft-com:vml" xmlns:wp14="http://schemas.microsoft.com/office/word/2010/wordprocessingDrawing" xmlns:wp="http://schemas.openxmlformats.org/drawingml/2006/wordprocessingDrawing" xmlns:w10="urn:schemas-microsoft-com:office:word" xmlns:w="http://schemas.openxmlformats.org/wordprocessingml/2006/main" xmlns:w14="http://schemas.microsoft.com/office/word/2010/wordml" xmlns:w15="http://schemas.microsoft.com/office/word/2012/wordml" xmlns:w16cex="http://schemas.microsoft.com/office/word/2018/wordml/cex" xmlns:w16cid="http://schemas.microsoft.com/office/word/2016/wordml/cid" xmlns:w16="http://schemas.microsoft.com/office/word/2018/wordml" xmlns:w16du="http://schemas.microsoft.com/office/word/2023/wordml/word16du" xmlns:w16sdtdh="http://schemas.microsoft.com/office/word/2020/wordml/sdtdatahash" xmlns:w16se="http://schemas.microsoft.com/office/word/2015/wordml/symex" xmlns:wpg="http://schemas.microsoft.com/office/word/2010/wordprocessingGroup" xmlns:wpi="http://schemas.microsoft.com/office/word/2010/wordprocessingInk" xmlns:wne="http://schemas.microsoft.com/office/word/2006/wordml" xmlns:wps="http://schemas.microsoft.com/office/word/2010/wordprocessingShape" mc:Ignorable="w14 w15 w16se w16cid w16 w16cex w16sdtdh wp14">
   <w:endnote w:type="separator" w:id="-1">
     <w:p>
       <w:pPr>
@@ -4737,7 +4935,7 @@
 </file>
 
 <file path=word/footnotes.xml><?xml version="1.0" encoding="utf-8"?>
-<w:footnotes xmlns:wpc="http://schemas.microsoft.com/office/word/2010/wordprocessingCanvas" xmlns:cx="http://schemas.microsoft.com/office/drawing/2014/chartex" xmlns:cx1="http://schemas.microsoft.com/office/drawing/2015/9/8/chartex" xmlns:cx2="http://schemas.microsoft.com/office/drawing/2015/10/21/chartex" xmlns:cx3="http://schemas.microsoft.com/office/drawing/2016/5/9/chartex" xmlns:cx4="http://schemas.microsoft.com/office/drawing/2016/5/10/chartex" xmlns:cx5="http://schemas.microsoft.com/office/drawing/2016/5/11/chartex" xmlns:cx6="http://schemas.microsoft.com/office/drawing/2016/5/12/chartex" xmlns:cx7="http://schemas.microsoft.com/office/drawing/2016/5/13/chartex" xmlns:cx8="http://schemas.microsoft.com/office/drawing/2016/5/14/chartex" xmlns:mc="http://schemas.openxmlformats.org/markup-compatibility/2006" xmlns:aink="http://schemas.microsoft.com/office/drawing/2016/ink" xmlns:am3d="http://schemas.microsoft.com/office/drawing/2017/model3d" xmlns:o="urn:schemas-microsoft-com:office:office" xmlns:oel="http://schemas.microsoft.com/office/2019/extlst" xmlns:r="http://schemas.openxmlformats.org/officeDocument/2006/relationships" xmlns:m="http://schemas.openxmlformats.org/officeDocument/2006/math" xmlns:v="urn:schemas-microsoft-com:vml" xmlns:wp14="http://schemas.microsoft.com/office/word/2010/wordprocessingDrawing" xmlns:wp="http://schemas.openxmlformats.org/drawingml/2006/wordprocessingDrawing" xmlns:w10="urn:schemas-microsoft-com:office:word" xmlns:w="http://schemas.openxmlformats.org/wordprocessingml/2006/main" xmlns:w14="http://schemas.microsoft.com/office/word/2010/wordml" xmlns:w15="http://schemas.microsoft.com/office/word/2012/wordml" xmlns:w16cex="http://schemas.microsoft.com/office/word/2018/wordml/cex" xmlns:w16cid="http://schemas.microsoft.com/office/word/2016/wordml/cid" xmlns:w16="http://schemas.microsoft.com/office/word/2018/wordml" xmlns:w16sdtdh="http://schemas.microsoft.com/office/word/2020/wordml/sdtdatahash" xmlns:w16se="http://schemas.microsoft.com/office/word/2015/wordml/symex" xmlns:wpg="http://schemas.microsoft.com/office/word/2010/wordprocessingGroup" xmlns:wpi="http://schemas.microsoft.com/office/word/2010/wordprocessingInk" xmlns:wne="http://schemas.microsoft.com/office/word/2006/wordml" xmlns:wps="http://schemas.microsoft.com/office/word/2010/wordprocessingShape" mc:Ignorable="w14 w15 w16se w16cid w16 w16cex w16sdtdh wp14">
+<w:footnotes xmlns:wpc="http://schemas.microsoft.com/office/word/2010/wordprocessingCanvas" xmlns:cx="http://schemas.microsoft.com/office/drawing/2014/chartex" xmlns:cx1="http://schemas.microsoft.com/office/drawing/2015/9/8/chartex" xmlns:cx2="http://schemas.microsoft.com/office/drawing/2015/10/21/chartex" xmlns:cx3="http://schemas.microsoft.com/office/drawing/2016/5/9/chartex" xmlns:cx4="http://schemas.microsoft.com/office/drawing/2016/5/10/chartex" xmlns:cx5="http://schemas.microsoft.com/office/drawing/2016/5/11/chartex" xmlns:cx6="http://schemas.microsoft.com/office/drawing/2016/5/12/chartex" xmlns:cx7="http://schemas.microsoft.com/office/drawing/2016/5/13/chartex" xmlns:cx8="http://schemas.microsoft.com/office/drawing/2016/5/14/chartex" xmlns:mc="http://schemas.openxmlformats.org/markup-compatibility/2006" xmlns:aink="http://schemas.microsoft.com/office/drawing/2016/ink" xmlns:am3d="http://schemas.microsoft.com/office/drawing/2017/model3d" xmlns:o="urn:schemas-microsoft-com:office:office" xmlns:oel="http://schemas.microsoft.com/office/2019/extlst" xmlns:r="http://schemas.openxmlformats.org/officeDocument/2006/relationships" xmlns:m="http://schemas.openxmlformats.org/officeDocument/2006/math" xmlns:v="urn:schemas-microsoft-com:vml" xmlns:wp14="http://schemas.microsoft.com/office/word/2010/wordprocessingDrawing" xmlns:wp="http://schemas.openxmlformats.org/drawingml/2006/wordprocessingDrawing" xmlns:w10="urn:schemas-microsoft-com:office:word" xmlns:w="http://schemas.openxmlformats.org/wordprocessingml/2006/main" xmlns:w14="http://schemas.microsoft.com/office/word/2010/wordml" xmlns:w15="http://schemas.microsoft.com/office/word/2012/wordml" xmlns:w16cex="http://schemas.microsoft.com/office/word/2018/wordml/cex" xmlns:w16cid="http://schemas.microsoft.com/office/word/2016/wordml/cid" xmlns:w16="http://schemas.microsoft.com/office/word/2018/wordml" xmlns:w16du="http://schemas.microsoft.com/office/word/2023/wordml/word16du" xmlns:w16sdtdh="http://schemas.microsoft.com/office/word/2020/wordml/sdtdatahash" xmlns:w16se="http://schemas.microsoft.com/office/word/2015/wordml/symex" xmlns:wpg="http://schemas.microsoft.com/office/word/2010/wordprocessingGroup" xmlns:wpi="http://schemas.microsoft.com/office/word/2010/wordprocessingInk" xmlns:wne="http://schemas.microsoft.com/office/word/2006/wordml" xmlns:wps="http://schemas.microsoft.com/office/word/2010/wordprocessingShape" mc:Ignorable="w14 w15 w16se w16cid w16 w16cex w16sdtdh wp14">
   <w:footnote w:type="separator" w:id="-1">
     <w:p>
       <w:pPr>
@@ -4762,7 +4960,7 @@
 </file>
 
 <file path=word/header1.xml><?xml version="1.0" encoding="utf-8"?>
-<w:hdr xmlns:wpc="http://schemas.microsoft.com/office/word/2010/wordprocessingCanvas" xmlns:cx="http://schemas.microsoft.com/office/drawing/2014/chartex" xmlns:cx1="http://schemas.microsoft.com/office/drawing/2015/9/8/chartex" xmlns:cx2="http://schemas.microsoft.com/office/drawing/2015/10/21/chartex" xmlns:cx3="http://schemas.microsoft.com/office/drawing/2016/5/9/chartex" xmlns:cx4="http://schemas.microsoft.com/office/drawing/2016/5/10/chartex" xmlns:cx5="http://schemas.microsoft.com/office/drawing/2016/5/11/chartex" xmlns:cx6="http://schemas.microsoft.com/office/drawing/2016/5/12/chartex" xmlns:cx7="http://schemas.microsoft.com/office/drawing/2016/5/13/chartex" xmlns:cx8="http://schemas.microsoft.com/office/drawing/2016/5/14/chartex" xmlns:mc="http://schemas.openxmlformats.org/markup-compatibility/2006" xmlns:aink="http://schemas.microsoft.com/office/drawing/2016/ink" xmlns:am3d="http://schemas.microsoft.com/office/drawing/2017/model3d" xmlns:o="urn:schemas-microsoft-com:office:office" xmlns:oel="http://schemas.microsoft.com/office/2019/extlst" xmlns:r="http://schemas.openxmlformats.org/officeDocument/2006/relationships" xmlns:m="http://schemas.openxmlformats.org/officeDocument/2006/math" xmlns:v="urn:schemas-microsoft-com:vml" xmlns:wp14="http://schemas.microsoft.com/office/word/2010/wordprocessingDrawing" xmlns:wp="http://schemas.openxmlformats.org/drawingml/2006/wordprocessingDrawing" xmlns:w10="urn:schemas-microsoft-com:office:word" xmlns:w="http://schemas.openxmlformats.org/wordprocessingml/2006/main" xmlns:w14="http://schemas.microsoft.com/office/word/2010/wordml" xmlns:w15="http://schemas.microsoft.com/office/word/2012/wordml" xmlns:w16cex="http://schemas.microsoft.com/office/word/2018/wordml/cex" xmlns:w16cid="http://schemas.microsoft.com/office/word/2016/wordml/cid" xmlns:w16="http://schemas.microsoft.com/office/word/2018/wordml" xmlns:w16sdtdh="http://schemas.microsoft.com/office/word/2020/wordml/sdtdatahash" xmlns:w16se="http://schemas.microsoft.com/office/word/2015/wordml/symex" xmlns:wpg="http://schemas.microsoft.com/office/word/2010/wordprocessingGroup" xmlns:wpi="http://schemas.microsoft.com/office/word/2010/wordprocessingInk" xmlns:wne="http://schemas.microsoft.com/office/word/2006/wordml" xmlns:wps="http://schemas.microsoft.com/office/word/2010/wordprocessingShape" mc:Ignorable="w14 w15 w16se w16cid w16 w16cex w16sdtdh wp14">
+<w:hdr xmlns:wpc="http://schemas.microsoft.com/office/word/2010/wordprocessingCanvas" xmlns:cx="http://schemas.microsoft.com/office/drawing/2014/chartex" xmlns:cx1="http://schemas.microsoft.com/office/drawing/2015/9/8/chartex" xmlns:cx2="http://schemas.microsoft.com/office/drawing/2015/10/21/chartex" xmlns:cx3="http://schemas.microsoft.com/office/drawing/2016/5/9/chartex" xmlns:cx4="http://schemas.microsoft.com/office/drawing/2016/5/10/chartex" xmlns:cx5="http://schemas.microsoft.com/office/drawing/2016/5/11/chartex" xmlns:cx6="http://schemas.microsoft.com/office/drawing/2016/5/12/chartex" xmlns:cx7="http://schemas.microsoft.com/office/drawing/2016/5/13/chartex" xmlns:cx8="http://schemas.microsoft.com/office/drawing/2016/5/14/chartex" xmlns:mc="http://schemas.openxmlformats.org/markup-compatibility/2006" xmlns:aink="http://schemas.microsoft.com/office/drawing/2016/ink" xmlns:am3d="http://schemas.microsoft.com/office/drawing/2017/model3d" xmlns:o="urn:schemas-microsoft-com:office:office" xmlns:oel="http://schemas.microsoft.com/office/2019/extlst" xmlns:r="http://schemas.openxmlformats.org/officeDocument/2006/relationships" xmlns:m="http://schemas.openxmlformats.org/officeDocument/2006/math" xmlns:v="urn:schemas-microsoft-com:vml" xmlns:wp14="http://schemas.microsoft.com/office/word/2010/wordprocessingDrawing" xmlns:wp="http://schemas.openxmlformats.org/drawingml/2006/wordprocessingDrawing" xmlns:w10="urn:schemas-microsoft-com:office:word" xmlns:w="http://schemas.openxmlformats.org/wordprocessingml/2006/main" xmlns:w14="http://schemas.microsoft.com/office/word/2010/wordml" xmlns:w15="http://schemas.microsoft.com/office/word/2012/wordml" xmlns:w16cex="http://schemas.microsoft.com/office/word/2018/wordml/cex" xmlns:w16cid="http://schemas.microsoft.com/office/word/2016/wordml/cid" xmlns:w16="http://schemas.microsoft.com/office/word/2018/wordml" xmlns:w16du="http://schemas.microsoft.com/office/word/2023/wordml/word16du" xmlns:w16sdtdh="http://schemas.microsoft.com/office/word/2020/wordml/sdtdatahash" xmlns:w16se="http://schemas.microsoft.com/office/word/2015/wordml/symex" xmlns:wpg="http://schemas.microsoft.com/office/word/2010/wordprocessingGroup" xmlns:wpi="http://schemas.microsoft.com/office/word/2010/wordprocessingInk" xmlns:wne="http://schemas.microsoft.com/office/word/2006/wordml" xmlns:wps="http://schemas.microsoft.com/office/word/2010/wordprocessingShape" mc:Ignorable="w14 w15 w16se w16cid w16 w16cex w16sdtdh wp14">
   <w:p>
     <w:pPr>
       <w:pStyle w:val="Header"/>
@@ -4778,22 +4976,22 @@
       <w:t>Updated 202</w:t>
     </w:r>
     <w:r>
-      <w:t>2</w:t>
+      <w:t>3</w:t>
     </w:r>
     <w:r>
       <w:t>-</w:t>
     </w:r>
     <w:r>
-      <w:t>07</w:t>
+      <w:t>0</w:t>
+    </w:r>
+    <w:r>
+      <w:t>5</w:t>
     </w:r>
     <w:r>
       <w:t>-</w:t>
     </w:r>
     <w:r>
-      <w:t>3</w:t>
-    </w:r>
-    <w:r>
-      <w:t>1</w:t>
+      <w:t>10</w:t>
     </w:r>
   </w:p>
   <w:p>

</xml_diff>

<commit_message>
Continued to update the SK Word Document.
</commit_message>
<xml_diff>
--- a/Lisp/SK/Doc/SK.docx
+++ b/Lisp/SK/Doc/SK.docx
@@ -46,13 +46,19 @@
         <w:t>K</w:t>
       </w:r>
       <w:r>
-        <w:t xml:space="preserve">.  The design </w:t>
-      </w:r>
-      <w:r>
-        <w:t xml:space="preserve">is closely </w:t>
-      </w:r>
-      <w:r>
-        <w:t xml:space="preserve">based on </w:t>
+        <w:t xml:space="preserve">. </w:t>
+      </w:r>
+      <w:r>
+        <w:t>The</w:t>
+      </w:r>
+      <w:r>
+        <w:t xml:space="preserve"> design </w:t>
+      </w:r>
+      <w:r>
+        <w:t>was influenced by</w:t>
+      </w:r>
+      <w:r>
+        <w:t xml:space="preserve"> </w:t>
       </w:r>
       <w:r>
         <w:t xml:space="preserve">the St. Andrews Static Language </w:t>
@@ -97,13 +103,22 @@
         <w:t xml:space="preserve"> </w:t>
       </w:r>
       <w:r>
-        <w:t xml:space="preserve">has </w:t>
-      </w:r>
-      <w:r>
-        <w:t xml:space="preserve">influenced design </w:t>
-      </w:r>
-      <w:r>
-        <w:t>of subsequent Functional Programming languages, such as</w:t>
+        <w:t>has</w:t>
+      </w:r>
+      <w:r>
+        <w:t xml:space="preserve"> been a source of</w:t>
+      </w:r>
+      <w:r>
+        <w:t xml:space="preserve"> </w:t>
+      </w:r>
+      <w:r>
+        <w:t>influence</w:t>
+      </w:r>
+      <w:r>
+        <w:t xml:space="preserve"> for </w:t>
+      </w:r>
+      <w:r>
+        <w:t>Functional Programming languages, such as</w:t>
       </w:r>
       <w:r>
         <w:t xml:space="preserve"> </w:t>
@@ -139,13 +154,25 @@
         <w:t>SK</w:t>
       </w:r>
       <w:r>
-        <w:t xml:space="preserve"> shares </w:t>
+        <w:t xml:space="preserve"> </w:t>
+      </w:r>
+      <w:r>
+        <w:t>has</w:t>
+      </w:r>
+      <w:r>
+        <w:t xml:space="preserve"> </w:t>
       </w:r>
       <w:r>
         <w:t xml:space="preserve">many </w:t>
       </w:r>
       <w:r>
-        <w:t>syntactic and semantic features.</w:t>
+        <w:t>features</w:t>
+      </w:r>
+      <w:r>
+        <w:t xml:space="preserve"> in common</w:t>
+      </w:r>
+      <w:r>
+        <w:t>.</w:t>
       </w:r>
     </w:p>
     <w:p>
@@ -207,10 +234,19 @@
     </w:p>
     <w:p>
       <w:r>
+        <w:t xml:space="preserve">The Double </w:t>
+      </w:r>
+      <w:r>
         <w:t>R</w:t>
       </w:r>
       <w:r>
-        <w:t xml:space="preserve">ight arrow </w:t>
+        <w:t xml:space="preserve">ight </w:t>
+      </w:r>
+      <w:r>
+        <w:t>A</w:t>
+      </w:r>
+      <w:r>
+        <w:t xml:space="preserve">rrow </w:t>
       </w:r>
       <w:r>
         <w:t>(</w:t>
@@ -228,7 +264,19 @@
         <w:t>)</w:t>
       </w:r>
       <w:r>
-        <w:t xml:space="preserve"> is used to denote </w:t>
+        <w:rPr>
+          <w:rFonts w:ascii="Cambria Math" w:hAnsi="Cambria Math" w:cs="Cambria Math"/>
+        </w:rPr>
+        <w:t xml:space="preserve"> </w:t>
+      </w:r>
+      <w:r>
+        <w:t>denote</w:t>
+      </w:r>
+      <w:r>
+        <w:t>s</w:t>
+      </w:r>
+      <w:r>
+        <w:t xml:space="preserve"> </w:t>
       </w:r>
       <w:r>
         <w:t>a replacement operation known as</w:t>
@@ -290,19 +338,7 @@
         <w:t>described</w:t>
       </w:r>
       <w:r>
-        <w:t xml:space="preserve"> below.  In the context of Reduction, </w:t>
-      </w:r>
-      <w:r>
-        <w:t>Combinator Theory</w:t>
-      </w:r>
-      <w:r>
-        <w:t xml:space="preserve"> refers to</w:t>
-      </w:r>
-      <w:r>
-        <w:t xml:space="preserve"> </w:t>
-      </w:r>
-      <w:r>
-        <w:t>an Expression as a “Redex”.</w:t>
+        <w:t xml:space="preserve"> below.</w:t>
       </w:r>
     </w:p>
     <w:p>
@@ -350,7 +386,6 @@
       <w:r>
         <w:t xml:space="preserve"> </w:t>
       </w:r>
-      <w:proofErr w:type="gramStart"/>
       <w:r>
         <w:t>(</w:t>
       </w:r>
@@ -362,7 +397,6 @@
         </w:rPr>
         <w:t>!=</w:t>
       </w:r>
-      <w:proofErr w:type="gramEnd"/>
       <w:r>
         <w:rPr>
           <w:rFonts w:cstheme="minorHAnsi"/>
@@ -385,13 +419,13 @@
         <w:rPr>
           <w:rFonts w:cstheme="minorHAnsi"/>
         </w:rPr>
-        <w:t xml:space="preserve"> only</w:t>
+        <w:t xml:space="preserve"> </w:t>
       </w:r>
       <w:r>
         <w:rPr>
           <w:rFonts w:cstheme="minorHAnsi"/>
         </w:rPr>
-        <w:t xml:space="preserve"> in</w:t>
+        <w:t>in</w:t>
       </w:r>
       <w:r>
         <w:t xml:space="preserve"> </w:t>
@@ -400,10 +434,16 @@
         <w:t>syntactic rules</w:t>
       </w:r>
       <w:r>
-        <w:t>, a</w:t>
-      </w:r>
-      <w:r>
-        <w:t xml:space="preserve">s part of the meta-language used to describe </w:t>
+        <w:t>,</w:t>
+      </w:r>
+      <w:r>
+        <w:t xml:space="preserve"> </w:t>
+      </w:r>
+      <w:r>
+        <w:t>to indicate whether or not two meta-symbols σ1 and σ2 refer to the identical symbol</w:t>
+      </w:r>
+      <w:r>
+        <w:t xml:space="preserve">, as part of the meta-language used to describe </w:t>
       </w:r>
       <w:r>
         <w:rPr>
@@ -413,71 +453,23 @@
         <w:t>SK</w:t>
       </w:r>
       <w:r>
-        <w:t xml:space="preserve">, </w:t>
-      </w:r>
-      <w:r>
-        <w:t xml:space="preserve"> </w:t>
-      </w:r>
-      <w:r>
-        <w:t xml:space="preserve">to </w:t>
+        <w:t>.</w:t>
+      </w:r>
+    </w:p>
+    <w:p>
+      <w:r>
+        <w:t xml:space="preserve">An </w:t>
+      </w:r>
+      <w:r>
+        <w:t>Equal Sign (=)</w:t>
+      </w:r>
+      <w:r>
+        <w:t xml:space="preserve"> </w:t>
       </w:r>
       <w:r>
         <w:t>indicate</w:t>
       </w:r>
       <w:r>
-        <w:t xml:space="preserve"> </w:t>
-      </w:r>
-      <w:r>
-        <w:t>whether</w:t>
-      </w:r>
-      <w:r>
-        <w:t xml:space="preserve"> or not</w:t>
-      </w:r>
-      <w:r>
-        <w:t xml:space="preserve"> </w:t>
-      </w:r>
-      <w:r>
-        <w:t>two</w:t>
-      </w:r>
-      <w:r>
-        <w:t xml:space="preserve"> </w:t>
-      </w:r>
-      <w:r>
-        <w:t>meta-</w:t>
-      </w:r>
-      <w:r>
-        <w:t xml:space="preserve">symbols </w:t>
-      </w:r>
-      <w:r>
-        <w:t xml:space="preserve">σ1 and σ2 </w:t>
-      </w:r>
-      <w:r>
-        <w:t>refer to the same</w:t>
-      </w:r>
-      <w:r>
-        <w:t xml:space="preserve"> </w:t>
-      </w:r>
-      <w:r>
-        <w:t>symbol</w:t>
-      </w:r>
-      <w:r>
-        <w:t>.</w:t>
-      </w:r>
-    </w:p>
-    <w:p>
-      <w:r>
-        <w:t xml:space="preserve">An </w:t>
-      </w:r>
-      <w:r>
-        <w:t>Equal Sign (=)</w:t>
-      </w:r>
-      <w:r>
-        <w:t xml:space="preserve"> </w:t>
-      </w:r>
-      <w:r>
-        <w:t>indicate</w:t>
-      </w:r>
-      <w:r>
         <w:t>s</w:t>
       </w:r>
       <w:r>
@@ -505,13 +497,13 @@
         <w:t xml:space="preserve">being </w:t>
       </w:r>
       <w:r>
-        <w:t>given a “Function Definition” which</w:t>
+        <w:t xml:space="preserve">given a “Function Definition” </w:t>
+      </w:r>
+      <w:r>
+        <w:t>to</w:t>
       </w:r>
       <w:r>
         <w:t xml:space="preserve"> represent</w:t>
-      </w:r>
-      <w:r>
-        <w:t>s</w:t>
       </w:r>
       <w:r>
         <w:t xml:space="preserve"> the expression</w:t>
@@ -1005,315 +997,348 @@
     </w:p>
     <w:p>
       <w:r>
+        <w:t>The</w:t>
+      </w:r>
+      <w:r>
+        <w:t xml:space="preserve"> Pair (</w:t>
+      </w:r>
+      <w:r>
+        <w:t>or</w:t>
+      </w:r>
+      <w:r>
+        <w:t xml:space="preserve"> dot</w:t>
+      </w:r>
+      <w:r>
+        <w:t>)</w:t>
+      </w:r>
+      <w:r>
+        <w:t xml:space="preserve"> operator</w:t>
+      </w:r>
+      <w:r>
+        <w:t xml:space="preserve"> results in a new List where the Head Expression is</w:t>
+      </w:r>
+      <w:r>
+        <w:t xml:space="preserve"> prepend</w:t>
+      </w:r>
+      <w:r>
+        <w:t>ed</w:t>
+      </w:r>
+      <w:r>
+        <w:t xml:space="preserve"> </w:t>
+      </w:r>
+      <w:r>
+        <w:t>(</w:t>
+      </w:r>
+      <w:r>
+        <w:t>or “pushe</w:t>
+      </w:r>
+      <w:r>
+        <w:t>d</w:t>
+      </w:r>
+      <w:r>
+        <w:t>”</w:t>
+      </w:r>
+      <w:r>
+        <w:t>)</w:t>
+      </w:r>
+      <w:r>
+        <w:t xml:space="preserve"> on</w:t>
+      </w:r>
+      <w:r>
+        <w:t>to the front of</w:t>
+      </w:r>
+      <w:r>
+        <w:t xml:space="preserve"> an</w:t>
+      </w:r>
+      <w:r>
+        <w:t xml:space="preserve"> </w:t>
+      </w:r>
+      <w:r>
+        <w:t>existing</w:t>
+      </w:r>
+      <w:r>
+        <w:t xml:space="preserve"> List</w:t>
+      </w:r>
+      <w:r>
+        <w:t>,</w:t>
+      </w:r>
+      <w:r>
+        <w:t xml:space="preserve"> </w:t>
+      </w:r>
+      <w:r>
+        <w:t xml:space="preserve">which becomes the </w:t>
+      </w:r>
+      <w:r>
+        <w:t xml:space="preserve">Tail </w:t>
+      </w:r>
+      <w:r>
+        <w:t>of</w:t>
+      </w:r>
+      <w:r>
+        <w:t xml:space="preserve"> the </w:t>
+      </w:r>
+      <w:r>
+        <w:t>newly created</w:t>
+      </w:r>
+      <w:r>
+        <w:t xml:space="preserve"> List.</w:t>
+      </w:r>
+      <w:r>
+        <w:t xml:space="preserve">  </w:t>
+      </w:r>
+      <w:r>
+        <w:t>A</w:t>
+      </w:r>
+      <w:r>
+        <w:t xml:space="preserve"> List is either the Empty List or a Pair </w:t>
+      </w:r>
+      <w:r>
+        <w:t>whose Tail is another List.</w:t>
+      </w:r>
+      <w:r>
+        <w:t xml:space="preserve">  </w:t>
+      </w:r>
+      <w:r>
+        <w:t>Empty List</w:t>
+      </w:r>
+      <w:r>
+        <w:t>s</w:t>
+      </w:r>
+      <w:r>
+        <w:t xml:space="preserve"> </w:t>
+      </w:r>
+      <w:r>
+        <w:t>are</w:t>
+      </w:r>
+      <w:r>
+        <w:t xml:space="preserve"> represented by the symbol </w:t>
+      </w:r>
+      <w:r>
+        <w:rPr>
+          <w:b/>
+          <w:bCs/>
+        </w:rPr>
+        <w:t>nil</w:t>
+      </w:r>
+      <w:r>
+        <w:t>.</w:t>
+      </w:r>
+    </w:p>
+    <w:p/>
+    <w:p>
+      <w:r>
+        <w:lastRenderedPageBreak/>
         <w:t>An</w:t>
       </w:r>
       <w:r>
-        <w:t xml:space="preserve"> Empty List </w:t>
+        <w:t xml:space="preserve"> Empty List has a Length of Zero.  The length of a non-empty List is one greater than the length of its Tail.</w:t>
+      </w:r>
+      <w:r>
+        <w:t xml:space="preserve">  Distinct Lists may share a common Tail.</w:t>
+      </w:r>
+    </w:p>
+    <w:p>
+      <w:r>
+        <w:t>N</w:t>
+      </w:r>
+      <w:r>
+        <w:t>on-empty List</w:t>
+      </w:r>
+      <w:r>
+        <w:t>s</w:t>
+      </w:r>
+      <w:r>
+        <w:t xml:space="preserve"> </w:t>
+      </w:r>
+      <w:r>
+        <w:t xml:space="preserve">will </w:t>
+      </w:r>
+      <w:r>
+        <w:t>have a final Pair</w:t>
+      </w:r>
+      <w:r>
+        <w:t>.  T</w:t>
+      </w:r>
+      <w:r>
+        <w:t xml:space="preserve">he </w:t>
+      </w:r>
+      <w:r>
+        <w:t>H</w:t>
+      </w:r>
+      <w:r>
+        <w:t>ead of</w:t>
+      </w:r>
+      <w:r>
+        <w:t xml:space="preserve"> this Pair</w:t>
+      </w:r>
+      <w:r>
+        <w:t xml:space="preserve"> contain</w:t>
+      </w:r>
+      <w:r>
+        <w:t>s</w:t>
+      </w:r>
+      <w:r>
+        <w:t xml:space="preserve"> the</w:t>
+      </w:r>
+      <w:r>
+        <w:t xml:space="preserve"> </w:t>
+      </w:r>
+      <w:r>
+        <w:t>“last”</w:t>
+      </w:r>
+      <w:r>
+        <w:t xml:space="preserve"> element</w:t>
+      </w:r>
+      <w:r>
+        <w:t xml:space="preserve"> of the list</w:t>
+      </w:r>
+      <w:r>
+        <w:t>.  If t</w:t>
+      </w:r>
+      <w:r>
+        <w:t xml:space="preserve">he </w:t>
+      </w:r>
+      <w:r>
+        <w:t>Tail</w:t>
+      </w:r>
+      <w:r>
+        <w:t xml:space="preserve"> of th</w:t>
+      </w:r>
+      <w:r>
+        <w:t>e</w:t>
+      </w:r>
+      <w:r>
+        <w:t xml:space="preserve"> final Pair is</w:t>
+      </w:r>
+      <w:r>
+        <w:t xml:space="preserve"> </w:t>
+      </w:r>
+      <w:r>
+        <w:rPr>
+          <w:b/>
+          <w:bCs/>
+        </w:rPr>
+        <w:t>nil</w:t>
+      </w:r>
+      <w:r>
+        <w:t>, the List is said to be</w:t>
+      </w:r>
+      <w:r>
+        <w:t xml:space="preserve"> </w:t>
+      </w:r>
+      <w:r>
+        <w:rPr>
+          <w:b/>
+          <w:bCs/>
+        </w:rPr>
+        <w:t>nil</w:t>
+      </w:r>
+      <w:r>
+        <w:t>-terminated</w:t>
+      </w:r>
+      <w:r>
+        <w:t xml:space="preserve">.  </w:t>
+      </w:r>
+      <w:r>
+        <w:rPr>
+          <w:b/>
+          <w:bCs/>
+        </w:rPr>
+        <w:t>nil</w:t>
+      </w:r>
+      <w:r>
+        <w:t>-terminated</w:t>
+      </w:r>
+      <w:r>
+        <w:t xml:space="preserve"> list</w:t>
+      </w:r>
+      <w:r>
+        <w:t>s</w:t>
+      </w:r>
+      <w:r>
+        <w:t xml:space="preserve"> </w:t>
+      </w:r>
+      <w:r>
+        <w:t xml:space="preserve">are </w:t>
+      </w:r>
+      <w:r>
+        <w:t>called</w:t>
+      </w:r>
+      <w:r>
+        <w:t xml:space="preserve"> </w:t>
+      </w:r>
+      <w:r>
+        <w:t>“Proper List</w:t>
+      </w:r>
+      <w:r>
+        <w:t>s</w:t>
+      </w:r>
+      <w:r>
+        <w:t>”</w:t>
+      </w:r>
+      <w:r>
+        <w:t>.</w:t>
+      </w:r>
+      <w:r>
+        <w:t xml:space="preserve">  </w:t>
+      </w:r>
+      <w:r>
+        <w:t xml:space="preserve">If the tail of the </w:t>
+      </w:r>
+      <w:r>
+        <w:t>final</w:t>
+      </w:r>
+      <w:r>
+        <w:t xml:space="preserve"> Pair is </w:t>
+      </w:r>
+      <w:r>
+        <w:t xml:space="preserve">any </w:t>
+      </w:r>
+      <w:r>
+        <w:t xml:space="preserve">symbol other than </w:t>
+      </w:r>
+      <w:r>
+        <w:rPr>
+          <w:b/>
+          <w:bCs/>
+        </w:rPr>
+        <w:t>nil</w:t>
+      </w:r>
+      <w:r>
+        <w:t xml:space="preserve">, </w:t>
+      </w:r>
+      <w:r>
+        <w:t>the</w:t>
+      </w:r>
+      <w:r>
+        <w:t xml:space="preserve"> </w:t>
+      </w:r>
+      <w:r>
+        <w:t>list</w:t>
+      </w:r>
+      <w:r>
+        <w:t xml:space="preserve"> </w:t>
       </w:r>
       <w:r>
         <w:t>is</w:t>
       </w:r>
       <w:r>
-        <w:t xml:space="preserve"> represented by the symbol </w:t>
-      </w:r>
-      <w:r>
-        <w:rPr>
-          <w:b/>
-          <w:bCs/>
-        </w:rPr>
-        <w:t>nil</w:t>
+        <w:t xml:space="preserve"> called</w:t>
+      </w:r>
+      <w:r>
+        <w:t xml:space="preserve"> a</w:t>
+      </w:r>
+      <w:r>
+        <w:t xml:space="preserve"> </w:t>
+      </w:r>
+      <w:r>
+        <w:t>“Dotted List</w:t>
       </w:r>
       <w:r>
         <w:t>.</w:t>
       </w:r>
-    </w:p>
-    <w:p>
-      <w:r>
-        <w:lastRenderedPageBreak/>
-        <w:t>Creating a Pair (via the dot operator) prepends</w:t>
-      </w:r>
-      <w:r>
-        <w:t xml:space="preserve">, </w:t>
-      </w:r>
-      <w:r>
-        <w:t xml:space="preserve">or “pushes” the Head </w:t>
-      </w:r>
-      <w:r>
-        <w:t>Element</w:t>
-      </w:r>
-      <w:r>
-        <w:t xml:space="preserve"> on</w:t>
-      </w:r>
-      <w:r>
-        <w:t>to the front of</w:t>
-      </w:r>
-      <w:r>
-        <w:t xml:space="preserve"> an</w:t>
-      </w:r>
-      <w:r>
-        <w:t xml:space="preserve"> </w:t>
-      </w:r>
-      <w:r>
-        <w:t>existing</w:t>
-      </w:r>
-      <w:r>
-        <w:t xml:space="preserve"> List</w:t>
-      </w:r>
-      <w:r>
-        <w:t>,</w:t>
-      </w:r>
-      <w:r>
-        <w:t xml:space="preserve"> </w:t>
-      </w:r>
-      <w:r>
-        <w:t xml:space="preserve">which becomes the </w:t>
-      </w:r>
-      <w:r>
-        <w:t xml:space="preserve">Tail </w:t>
-      </w:r>
-      <w:r>
-        <w:t>of</w:t>
-      </w:r>
-      <w:r>
-        <w:t xml:space="preserve"> the </w:t>
-      </w:r>
-      <w:r>
-        <w:t>newly created</w:t>
-      </w:r>
-      <w:r>
-        <w:t xml:space="preserve"> List.</w:t>
-      </w:r>
-      <w:r>
-        <w:t xml:space="preserve">  </w:t>
-      </w:r>
-      <w:r>
-        <w:t>A</w:t>
-      </w:r>
-      <w:r>
-        <w:t xml:space="preserve"> List is either the Empty List or a Pair </w:t>
-      </w:r>
-      <w:r>
-        <w:t>whose Tail is another List.</w:t>
-      </w:r>
-      <w:r>
-        <w:br/>
-      </w:r>
-      <w:r>
-        <w:br/>
-      </w:r>
-      <w:r>
-        <w:t>An</w:t>
-      </w:r>
-      <w:r>
-        <w:t xml:space="preserve"> Empty List has no elements</w:t>
-      </w:r>
-      <w:r>
-        <w:t>, and</w:t>
-      </w:r>
-      <w:r>
-        <w:t xml:space="preserve"> has a Length of Zero.  The length of a non-empty List is one greater than the length of its Tail.</w:t>
-      </w:r>
-    </w:p>
-    <w:p>
-      <w:r>
-        <w:t xml:space="preserve">Any </w:t>
-      </w:r>
-      <w:r>
-        <w:t>N</w:t>
-      </w:r>
-      <w:r>
-        <w:t>on-empty List</w:t>
-      </w:r>
-      <w:r>
-        <w:t xml:space="preserve"> will have a final Pair</w:t>
-      </w:r>
-      <w:r>
-        <w:t>.  T</w:t>
-      </w:r>
-      <w:r>
-        <w:t xml:space="preserve">he </w:t>
-      </w:r>
-      <w:r>
-        <w:t>H</w:t>
-      </w:r>
-      <w:r>
-        <w:t>ead of</w:t>
-      </w:r>
-      <w:r>
-        <w:t xml:space="preserve"> this Pair</w:t>
-      </w:r>
-      <w:r>
-        <w:t xml:space="preserve"> contain</w:t>
-      </w:r>
-      <w:r>
-        <w:t>s</w:t>
-      </w:r>
-      <w:r>
-        <w:t xml:space="preserve"> the</w:t>
-      </w:r>
-      <w:r>
-        <w:t xml:space="preserve"> final element</w:t>
-      </w:r>
-      <w:r>
-        <w:t xml:space="preserve"> of the list</w:t>
-      </w:r>
-      <w:r>
-        <w:t>,</w:t>
-      </w:r>
-      <w:r>
-        <w:t xml:space="preserve"> and </w:t>
-      </w:r>
-      <w:r>
-        <w:t xml:space="preserve">the </w:t>
-      </w:r>
-      <w:r>
-        <w:t>Tail</w:t>
-      </w:r>
-      <w:r>
-        <w:t xml:space="preserve"> of this final Pair is normally </w:t>
-      </w:r>
-      <w:r>
-        <w:t>the</w:t>
-      </w:r>
-      <w:r>
-        <w:t xml:space="preserve"> Empty List</w:t>
-      </w:r>
-      <w:r>
-        <w:t>,</w:t>
-      </w:r>
-      <w:r>
-        <w:t xml:space="preserve"> </w:t>
-      </w:r>
-      <w:r>
-        <w:rPr>
-          <w:b/>
-          <w:bCs/>
-        </w:rPr>
-        <w:t>nil</w:t>
-      </w:r>
-      <w:r>
-        <w:t xml:space="preserve">.  </w:t>
-      </w:r>
-      <w:r>
-        <w:rPr>
-          <w:b/>
-          <w:bCs/>
-        </w:rPr>
-        <w:t>nil</w:t>
-      </w:r>
-      <w:r>
-        <w:t>-terminated list</w:t>
-      </w:r>
-      <w:r>
-        <w:t>s</w:t>
-      </w:r>
-      <w:r>
-        <w:t xml:space="preserve"> </w:t>
-      </w:r>
-      <w:r>
-        <w:t xml:space="preserve">are </w:t>
-      </w:r>
-      <w:r>
-        <w:t xml:space="preserve">said </w:t>
-      </w:r>
-      <w:r>
-        <w:t>called</w:t>
-      </w:r>
-      <w:r>
-        <w:t xml:space="preserve"> </w:t>
-      </w:r>
-      <w:r>
-        <w:t>“Proper List</w:t>
-      </w:r>
-      <w:r>
-        <w:t>s</w:t>
-      </w:r>
       <w:r>
         <w:t>”</w:t>
-      </w:r>
-      <w:r>
-        <w:t>.</w:t>
-      </w:r>
-    </w:p>
-    <w:p>
-      <w:r>
-        <w:t xml:space="preserve">If the tail of the </w:t>
-      </w:r>
-      <w:r>
-        <w:t>final</w:t>
-      </w:r>
-      <w:r>
-        <w:t xml:space="preserve"> Pair is some symbol other than </w:t>
-      </w:r>
-      <w:r>
-        <w:rPr>
-          <w:b/>
-          <w:bCs/>
-        </w:rPr>
-        <w:t>nil</w:t>
-      </w:r>
-      <w:r>
-        <w:t xml:space="preserve">, </w:t>
-      </w:r>
-      <w:r>
-        <w:t>that tail</w:t>
-      </w:r>
-      <w:r>
-        <w:t xml:space="preserve">, </w:t>
-      </w:r>
-      <w:r>
-        <w:t xml:space="preserve">and any </w:t>
-      </w:r>
-      <w:r>
-        <w:t xml:space="preserve">longer </w:t>
-      </w:r>
-      <w:r>
-        <w:t>list</w:t>
-      </w:r>
-      <w:r>
-        <w:t xml:space="preserve"> prepended onto </w:t>
-      </w:r>
-      <w:r>
-        <w:t>it</w:t>
-      </w:r>
-      <w:r>
-        <w:t xml:space="preserve"> </w:t>
-      </w:r>
-      <w:r>
-        <w:t>are called</w:t>
-      </w:r>
-      <w:r>
-        <w:t xml:space="preserve"> a</w:t>
-      </w:r>
-      <w:r>
-        <w:t xml:space="preserve"> </w:t>
-      </w:r>
-      <w:r>
-        <w:t>“Dotted List</w:t>
-      </w:r>
-      <w:r>
-        <w:t>.</w:t>
-      </w:r>
-      <w:r>
-        <w:t>”</w:t>
-      </w:r>
-      <w:r>
-        <w:t xml:space="preserve">  </w:t>
-      </w:r>
-      <w:r>
-        <w:t>T</w:t>
-      </w:r>
-      <w:r>
-        <w:t>wo distinct</w:t>
-      </w:r>
-      <w:r>
-        <w:t xml:space="preserve"> Lists </w:t>
-      </w:r>
-      <w:r>
-        <w:t>may</w:t>
-      </w:r>
-      <w:r>
-        <w:t xml:space="preserve"> share a common Tail.</w:t>
       </w:r>
     </w:p>
     <w:p>
@@ -1943,41 +1968,13 @@
         </w:rPr>
         <w:tab/>
       </w:r>
-      <w:proofErr w:type="spellStart"/>
       <w:r>
         <w:rPr>
           <w:i/>
           <w:iCs/>
           <w:lang w:val="fr-FR"/>
         </w:rPr>
-        <w:t>where</w:t>
-      </w:r>
-      <w:proofErr w:type="spellEnd"/>
-      <w:r>
-        <w:rPr>
-          <w:i/>
-          <w:iCs/>
-          <w:lang w:val="fr-FR"/>
-        </w:rPr>
-        <w:t xml:space="preserve"> </w:t>
-      </w:r>
-      <w:proofErr w:type="gramStart"/>
-      <w:r>
-        <w:rPr>
-          <w:i/>
-          <w:iCs/>
-          <w:lang w:val="fr-FR"/>
-        </w:rPr>
-        <w:t>x !</w:t>
-      </w:r>
-      <w:proofErr w:type="gramEnd"/>
-      <w:r>
-        <w:rPr>
-          <w:i/>
-          <w:iCs/>
-          <w:lang w:val="fr-FR"/>
-        </w:rPr>
-        <w:t>= y</w:t>
+        <w:t>where x != y</w:t>
       </w:r>
     </w:p>
     <w:p>
@@ -2178,13 +2175,11 @@
       </w:r>
     </w:p>
     <w:p>
-      <w:proofErr w:type="spellStart"/>
-      <w:r>
-        <w:rPr>
-          <w:b/>
-          <w:bCs/>
-        </w:rPr>
-        <w:lastRenderedPageBreak/>
+      <w:r>
+        <w:rPr>
+          <w:b/>
+          <w:bCs/>
+        </w:rPr>
         <w:t>λ</w:t>
       </w:r>
       <w:r>
@@ -2194,7 +2189,6 @@
         </w:rPr>
         <w:t>nil</w:t>
       </w:r>
-      <w:proofErr w:type="spellEnd"/>
       <w:r>
         <w:t xml:space="preserve"> τ </w:t>
       </w:r>
@@ -2205,11 +2199,7 @@
         <w:t>⇒</w:t>
       </w:r>
       <w:r>
-        <w:t xml:space="preserve"> </w:t>
-      </w:r>
-      <w:proofErr w:type="spellStart"/>
-      <w:r>
-        <w:t>K</w:t>
+        <w:t xml:space="preserve"> K</w:t>
       </w:r>
       <w:r>
         <w:rPr>
@@ -2221,7 +2211,6 @@
         </w:rPr>
         <w:t>nil</w:t>
       </w:r>
-      <w:proofErr w:type="spellEnd"/>
       <w:r>
         <w:t xml:space="preserve"> τ</w:t>
       </w:r>
@@ -2286,7 +2275,6 @@
       <w:r>
         <w:t> (</w:t>
       </w:r>
-      <w:proofErr w:type="spellStart"/>
       <w:r>
         <w:rPr>
           <w:b/>
@@ -2297,11 +2285,9 @@
       <w:r>
         <w:t>head</w:t>
       </w:r>
-      <w:proofErr w:type="spellEnd"/>
       <w:r>
         <w:t> (</w:t>
       </w:r>
-      <w:proofErr w:type="spellStart"/>
       <w:r>
         <w:rPr>
           <w:b/>
@@ -2312,7 +2298,6 @@
       <w:r>
         <w:t>tail</w:t>
       </w:r>
-      <w:proofErr w:type="spellEnd"/>
       <w:r>
         <w:t> </w:t>
       </w:r>
@@ -2356,18 +2341,12 @@
         <w:t xml:space="preserve"> </w:t>
       </w:r>
       <w:r>
-        <w:t>a</w:t>
-      </w:r>
-      <w:r>
-        <w:t>n</w:t>
-      </w:r>
-      <w:r>
-        <w:t xml:space="preserve"> </w:t>
-      </w:r>
-      <w:r>
         <w:t>Abstraction List</w:t>
       </w:r>
       <w:r>
+        <w:t>s</w:t>
+      </w:r>
+      <w:r>
         <w:t xml:space="preserve">, </w:t>
       </w:r>
       <w:r>
@@ -2380,16 +2359,19 @@
         <w:t xml:space="preserve">, </w:t>
       </w:r>
       <w:r>
-        <w:t xml:space="preserve">a </w:t>
-      </w:r>
-      <w:r>
         <w:t>“</w:t>
       </w:r>
       <w:r>
         <w:t>T</w:t>
       </w:r>
       <w:r>
-        <w:t>emplate”</w:t>
+        <w:t>emplate</w:t>
+      </w:r>
+      <w:r>
+        <w:t>s</w:t>
+      </w:r>
+      <w:r>
+        <w:t>”</w:t>
       </w:r>
       <w:r>
         <w:t>,</w:t>
@@ -2404,15 +2386,15 @@
         <w:t xml:space="preserve"> </w:t>
       </w:r>
       <w:r>
-        <w:t xml:space="preserve">an </w:t>
-      </w:r>
-      <w:r>
         <w:t xml:space="preserve">atomic </w:t>
       </w:r>
       <w:r>
         <w:t>Symbol</w:t>
       </w:r>
       <w:r>
+        <w:t>s</w:t>
+      </w:r>
+      <w:r>
         <w:t>.</w:t>
       </w:r>
     </w:p>
@@ -2476,27 +2458,7 @@
           <w:sz w:val="22"/>
           <w:szCs w:val="22"/>
         </w:rPr>
-        <w:t>,</w:t>
-      </w:r>
-      <w:r>
-        <w:rPr>
-          <w:rStyle w:val="Heading2Char"/>
-          <w:rFonts w:asciiTheme="minorHAnsi" w:eastAsiaTheme="minorHAnsi" w:hAnsiTheme="minorHAnsi" w:cstheme="minorBidi"/>
-          <w:color w:val="auto"/>
-          <w:sz w:val="22"/>
-          <w:szCs w:val="22"/>
-        </w:rPr>
-        <w:t xml:space="preserve"> described in the next section</w:t>
-      </w:r>
-      <w:r>
-        <w:rPr>
-          <w:rStyle w:val="Heading2Char"/>
-          <w:rFonts w:asciiTheme="minorHAnsi" w:eastAsiaTheme="minorHAnsi" w:hAnsiTheme="minorHAnsi" w:cstheme="minorBidi"/>
-          <w:color w:val="auto"/>
-          <w:sz w:val="22"/>
-          <w:szCs w:val="22"/>
-        </w:rPr>
-        <w:t>,</w:t>
+        <w:t>, described in the next section,</w:t>
       </w:r>
       <w:r>
         <w:rPr>
@@ -2541,6 +2503,7 @@
     </w:p>
     <w:p>
       <w:r>
+        <w:lastRenderedPageBreak/>
         <w:t xml:space="preserve">A syntactic </w:t>
       </w:r>
       <w:r>
@@ -2783,7 +2746,6 @@
         </w:rPr>
         <w:t xml:space="preserve"> </w:t>
       </w:r>
-      <w:proofErr w:type="spellStart"/>
       <w:r>
         <w:rPr>
           <w:b/>
@@ -2798,7 +2760,6 @@
         </w:rPr>
         <w:t>nil</w:t>
       </w:r>
-      <w:proofErr w:type="spellEnd"/>
       <w:r>
         <w:t xml:space="preserve"> </w:t>
       </w:r>
@@ -2996,7 +2957,27 @@
           <w:sz w:val="22"/>
           <w:szCs w:val="22"/>
         </w:rPr>
-        <w:t xml:space="preserve"> is normally referred to as Un</w:t>
+        <w:t xml:space="preserve"> </w:t>
+      </w:r>
+      <w:r>
+        <w:rPr>
+          <w:rStyle w:val="Heading2Char"/>
+          <w:rFonts w:asciiTheme="minorHAnsi" w:eastAsiaTheme="minorHAnsi" w:hAnsiTheme="minorHAnsi" w:cstheme="minorBidi"/>
+          <w:color w:val="auto"/>
+          <w:sz w:val="22"/>
+          <w:szCs w:val="22"/>
+        </w:rPr>
+        <w:t>refers</w:t>
+      </w:r>
+      <w:r>
+        <w:rPr>
+          <w:rStyle w:val="Heading2Char"/>
+          <w:rFonts w:asciiTheme="minorHAnsi" w:eastAsiaTheme="minorHAnsi" w:hAnsiTheme="minorHAnsi" w:cstheme="minorBidi"/>
+          <w:color w:val="auto"/>
+          <w:sz w:val="22"/>
+          <w:szCs w:val="22"/>
+        </w:rPr>
+        <w:t xml:space="preserve"> to Un</w:t>
       </w:r>
       <w:r>
         <w:rPr>
@@ -3026,7 +3007,7 @@
           <w:sz w:val="22"/>
           <w:szCs w:val="22"/>
         </w:rPr>
-        <w:t>can</w:t>
+        <w:t>might</w:t>
       </w:r>
       <w:r>
         <w:rPr>
@@ -3056,7 +3037,47 @@
           <w:sz w:val="22"/>
           <w:szCs w:val="22"/>
         </w:rPr>
-        <w:t>as well think of it as an “Unpairing” operation which takes a Function</w:t>
+        <w:t xml:space="preserve">as well </w:t>
+      </w:r>
+      <w:r>
+        <w:rPr>
+          <w:rStyle w:val="Heading2Char"/>
+          <w:rFonts w:asciiTheme="minorHAnsi" w:eastAsiaTheme="minorHAnsi" w:hAnsiTheme="minorHAnsi" w:cstheme="minorBidi"/>
+          <w:color w:val="auto"/>
+          <w:sz w:val="22"/>
+          <w:szCs w:val="22"/>
+        </w:rPr>
+        <w:t>say that it refers to an</w:t>
+      </w:r>
+      <w:r>
+        <w:rPr>
+          <w:rStyle w:val="Heading2Char"/>
+          <w:rFonts w:asciiTheme="minorHAnsi" w:eastAsiaTheme="minorHAnsi" w:hAnsiTheme="minorHAnsi" w:cstheme="minorBidi"/>
+          <w:color w:val="auto"/>
+          <w:sz w:val="22"/>
+          <w:szCs w:val="22"/>
+        </w:rPr>
+        <w:t xml:space="preserve"> “Unpairing” operation </w:t>
+      </w:r>
+      <w:r>
+        <w:rPr>
+          <w:rStyle w:val="Heading2Char"/>
+          <w:rFonts w:asciiTheme="minorHAnsi" w:eastAsiaTheme="minorHAnsi" w:hAnsiTheme="minorHAnsi" w:cstheme="minorBidi"/>
+          <w:color w:val="auto"/>
+          <w:sz w:val="22"/>
+          <w:szCs w:val="22"/>
+        </w:rPr>
+        <w:t>that</w:t>
+      </w:r>
+      <w:r>
+        <w:rPr>
+          <w:rStyle w:val="Heading2Char"/>
+          <w:rFonts w:asciiTheme="minorHAnsi" w:eastAsiaTheme="minorHAnsi" w:hAnsiTheme="minorHAnsi" w:cstheme="minorBidi"/>
+          <w:color w:val="auto"/>
+          <w:sz w:val="22"/>
+          <w:szCs w:val="22"/>
+        </w:rPr>
+        <w:t xml:space="preserve"> takes a Function</w:t>
       </w:r>
       <w:r>
         <w:rPr>
@@ -3190,27 +3211,77 @@
           <w:sz w:val="22"/>
           <w:szCs w:val="22"/>
         </w:rPr>
-        <w:t xml:space="preserve"> finally</w:t>
-      </w:r>
-      <w:r>
-        <w:rPr>
-          <w:rStyle w:val="Heading2Char"/>
-          <w:rFonts w:asciiTheme="minorHAnsi" w:eastAsiaTheme="minorHAnsi" w:hAnsiTheme="minorHAnsi" w:cstheme="minorBidi"/>
-          <w:color w:val="auto"/>
-          <w:sz w:val="22"/>
-          <w:szCs w:val="22"/>
-        </w:rPr>
-        <w:t xml:space="preserve"> applying the result</w:t>
-      </w:r>
-      <w:r>
-        <w:rPr>
-          <w:rStyle w:val="Heading2Char"/>
-          <w:rFonts w:asciiTheme="minorHAnsi" w:eastAsiaTheme="minorHAnsi" w:hAnsiTheme="minorHAnsi" w:cstheme="minorBidi"/>
-          <w:color w:val="auto"/>
-          <w:sz w:val="22"/>
-          <w:szCs w:val="22"/>
-        </w:rPr>
-        <w:t xml:space="preserve"> of that application</w:t>
+        <w:t xml:space="preserve"> </w:t>
+      </w:r>
+      <w:r>
+        <w:rPr>
+          <w:rStyle w:val="Heading2Char"/>
+          <w:rFonts w:asciiTheme="minorHAnsi" w:eastAsiaTheme="minorHAnsi" w:hAnsiTheme="minorHAnsi" w:cstheme="minorBidi"/>
+          <w:color w:val="auto"/>
+          <w:sz w:val="22"/>
+          <w:szCs w:val="22"/>
+        </w:rPr>
+        <w:t xml:space="preserve">applying the </w:t>
+      </w:r>
+      <w:r>
+        <w:rPr>
+          <w:rStyle w:val="Heading2Char"/>
+          <w:rFonts w:asciiTheme="minorHAnsi" w:eastAsiaTheme="minorHAnsi" w:hAnsiTheme="minorHAnsi" w:cstheme="minorBidi"/>
+          <w:color w:val="auto"/>
+          <w:sz w:val="22"/>
+          <w:szCs w:val="22"/>
+        </w:rPr>
+        <w:t xml:space="preserve">expression </w:t>
+      </w:r>
+      <w:r>
+        <w:rPr>
+          <w:rStyle w:val="Heading2Char"/>
+          <w:rFonts w:asciiTheme="minorHAnsi" w:eastAsiaTheme="minorHAnsi" w:hAnsiTheme="minorHAnsi" w:cstheme="minorBidi"/>
+          <w:color w:val="auto"/>
+          <w:sz w:val="22"/>
+          <w:szCs w:val="22"/>
+        </w:rPr>
+        <w:t>result</w:t>
+      </w:r>
+      <w:r>
+        <w:rPr>
+          <w:rStyle w:val="Heading2Char"/>
+          <w:rFonts w:asciiTheme="minorHAnsi" w:eastAsiaTheme="minorHAnsi" w:hAnsiTheme="minorHAnsi" w:cstheme="minorBidi"/>
+          <w:color w:val="auto"/>
+          <w:sz w:val="22"/>
+          <w:szCs w:val="22"/>
+        </w:rPr>
+        <w:t>ing</w:t>
+      </w:r>
+      <w:r>
+        <w:rPr>
+          <w:rStyle w:val="Heading2Char"/>
+          <w:rFonts w:asciiTheme="minorHAnsi" w:eastAsiaTheme="minorHAnsi" w:hAnsiTheme="minorHAnsi" w:cstheme="minorBidi"/>
+          <w:color w:val="auto"/>
+          <w:sz w:val="22"/>
+          <w:szCs w:val="22"/>
+        </w:rPr>
+        <w:t xml:space="preserve"> </w:t>
+      </w:r>
+      <w:r>
+        <w:rPr>
+          <w:rStyle w:val="Heading2Char"/>
+          <w:rFonts w:asciiTheme="minorHAnsi" w:eastAsiaTheme="minorHAnsi" w:hAnsiTheme="minorHAnsi" w:cstheme="minorBidi"/>
+          <w:color w:val="auto"/>
+          <w:sz w:val="22"/>
+          <w:szCs w:val="22"/>
+        </w:rPr>
+        <w:t>from</w:t>
+      </w:r>
+      <w:r>
+        <w:rPr>
+          <w:rStyle w:val="Heading2Char"/>
+          <w:rFonts w:asciiTheme="minorHAnsi" w:eastAsiaTheme="minorHAnsi" w:hAnsiTheme="minorHAnsi" w:cstheme="minorBidi"/>
+          <w:color w:val="auto"/>
+          <w:sz w:val="22"/>
+          <w:szCs w:val="22"/>
+        </w:rPr>
+        <w:t xml:space="preserve"> that application</w:t>
       </w:r>
       <w:r>
         <w:rPr>
@@ -3408,13 +3479,19 @@
         <w:t xml:space="preserve"> must </w:t>
       </w:r>
       <w:r>
-        <w:t>have a form</w:t>
+        <w:t>be</w:t>
       </w:r>
       <w:r>
         <w:t xml:space="preserve"> isomorphic to</w:t>
       </w:r>
       <w:r>
-        <w:t xml:space="preserve"> expression</w:t>
+        <w:t xml:space="preserve"> </w:t>
+      </w:r>
+      <w:r>
+        <w:t xml:space="preserve">the </w:t>
+      </w:r>
+      <w:r>
+        <w:t>expression</w:t>
       </w:r>
       <w:r>
         <w:t>s</w:t>
@@ -3491,6 +3568,12 @@
       </w:r>
     </w:p>
     <w:p>
+      <w:pPr>
+        <w:rPr>
+          <w:b/>
+          <w:bCs/>
+        </w:rPr>
+      </w:pPr>
       <w:r>
         <w:rPr>
           <w:rFonts w:cstheme="minorHAnsi"/>
@@ -3528,22 +3611,40 @@
         <w:t xml:space="preserve"> applied to the next term</w:t>
       </w:r>
       <w:r>
-        <w:t xml:space="preserve">.  The final result may only be partially reduced, </w:t>
-      </w:r>
-      <w:r>
-        <w:t>when</w:t>
-      </w:r>
-      <w:r>
-        <w:t xml:space="preserve"> subsequent term</w:t>
-      </w:r>
-      <w:r>
-        <w:t>s</w:t>
-      </w:r>
-      <w:r>
-        <w:t xml:space="preserve"> </w:t>
-      </w:r>
-      <w:r>
-        <w:t>are not provided.</w:t>
+        <w:t>.</w:t>
+      </w:r>
+      <w:r>
+        <w:t xml:space="preserve">  Combinator Theory refers to</w:t>
+      </w:r>
+      <w:r>
+        <w:t xml:space="preserve"> the result of reducing</w:t>
+      </w:r>
+      <w:r>
+        <w:t xml:space="preserve"> one sub-expression </w:t>
+      </w:r>
+      <w:r>
+        <w:t>to</w:t>
+      </w:r>
+      <w:r>
+        <w:t xml:space="preserve"> another as a “Redex”.</w:t>
+      </w:r>
+      <w:r>
+        <w:t xml:space="preserve">  I</w:t>
+      </w:r>
+      <w:r>
+        <w:t>f sufficient arguments are not provided</w:t>
+      </w:r>
+      <w:r>
+        <w:t>, it may not be possible to fully</w:t>
+      </w:r>
+      <w:r>
+        <w:t xml:space="preserve"> reduce</w:t>
+      </w:r>
+      <w:r>
+        <w:t xml:space="preserve"> an expression</w:t>
+      </w:r>
+      <w:r>
+        <w:t>.</w:t>
       </w:r>
     </w:p>
     <w:p>
@@ -3686,13 +3787,11 @@
       </w:r>
     </w:p>
     <w:p>
-      <w:proofErr w:type="spellStart"/>
-      <w:r>
-        <w:rPr>
-          <w:b/>
-          <w:bCs/>
-        </w:rPr>
-        <w:lastRenderedPageBreak/>
+      <w:r>
+        <w:rPr>
+          <w:b/>
+          <w:bCs/>
+        </w:rPr>
         <w:t>K</w:t>
       </w:r>
       <w:r>
@@ -3705,7 +3804,6 @@
         </w:rPr>
         <w:t>nil</w:t>
       </w:r>
-      <w:proofErr w:type="spellEnd"/>
       <w:r>
         <w:t>, introduced by Currying,</w:t>
       </w:r>
@@ -3727,7 +3825,6 @@
       <w:r>
         <w:t xml:space="preserve"> </w:t>
       </w:r>
-      <w:proofErr w:type="spellStart"/>
       <w:r>
         <w:rPr>
           <w:b/>
@@ -3745,7 +3842,6 @@
         </w:rPr>
         <w:t>nil</w:t>
       </w:r>
-      <w:proofErr w:type="spellEnd"/>
       <w:r>
         <w:t xml:space="preserve"> τ1 τ2 </w:t>
       </w:r>
@@ -3805,7 +3901,6 @@
       </w:r>
     </w:p>
     <w:p>
-      <w:proofErr w:type="spellStart"/>
       <w:r>
         <w:rPr>
           <w:b/>
@@ -3823,7 +3918,6 @@
         </w:rPr>
         <w:t>nil</w:t>
       </w:r>
-      <w:proofErr w:type="spellEnd"/>
       <w:r>
         <w:t xml:space="preserve"> </w:t>
       </w:r>
@@ -3964,31 +4058,14 @@
           <w:lang w:val="fr-FR"/>
         </w:rPr>
       </w:pPr>
-      <w:proofErr w:type="spellStart"/>
-      <w:r>
-        <w:rPr>
-          <w:rStyle w:val="Heading2Char"/>
-          <w:lang w:val="fr-FR"/>
-        </w:rPr>
-        <w:t>Function</w:t>
-      </w:r>
-      <w:proofErr w:type="spellEnd"/>
-      <w:r>
-        <w:rPr>
-          <w:rStyle w:val="Heading2Char"/>
-          <w:lang w:val="fr-FR"/>
-        </w:rPr>
-        <w:t xml:space="preserve"> </w:t>
-      </w:r>
-      <w:proofErr w:type="spellStart"/>
-      <w:r>
-        <w:rPr>
-          <w:rStyle w:val="Heading2Char"/>
-          <w:lang w:val="fr-FR"/>
-        </w:rPr>
-        <w:t>Definition</w:t>
-      </w:r>
-      <w:proofErr w:type="spellEnd"/>
+      <w:r>
+        <w:rPr>
+          <w:rStyle w:val="Heading2Char"/>
+          <w:lang w:val="fr-FR"/>
+        </w:rPr>
+        <w:lastRenderedPageBreak/>
+        <w:t>Function Definition</w:t>
+      </w:r>
     </w:p>
     <w:p>
       <w:r>
@@ -4135,7 +4212,6 @@
           <w:lang w:val="fr-FR"/>
         </w:rPr>
       </w:pPr>
-      <w:proofErr w:type="gramStart"/>
       <w:r>
         <w:rPr>
           <w:i/>
@@ -4144,7 +4220,6 @@
         </w:rPr>
         <w:t>func</w:t>
       </w:r>
-      <w:proofErr w:type="gramEnd"/>
       <w:r>
         <w:rPr>
           <w:lang w:val="fr-FR"/>
@@ -4163,7 +4238,6 @@
         </w:rPr>
         <w:t xml:space="preserve"> </w:t>
       </w:r>
-      <w:proofErr w:type="spellStart"/>
       <w:r>
         <w:rPr>
           <w:i/>
@@ -4180,7 +4254,6 @@
         </w:rPr>
         <w:t>xpr</w:t>
       </w:r>
-      <w:proofErr w:type="spellEnd"/>
       <w:r>
         <w:rPr>
           <w:lang w:val="fr-FR"/>
@@ -4271,7 +4344,6 @@
         </w:rPr>
         <w:t xml:space="preserve"> </w:t>
       </w:r>
-      <w:proofErr w:type="spellStart"/>
       <w:r>
         <w:rPr>
           <w:i/>
@@ -4288,7 +4360,6 @@
         </w:rPr>
         <w:t>xpr</w:t>
       </w:r>
-      <w:proofErr w:type="spellEnd"/>
       <w:r>
         <w:rPr>
           <w:lang w:val="fr-FR"/>
@@ -4399,7 +4470,6 @@
       <w:r>
         <w:t xml:space="preserve"> </w:t>
       </w:r>
-      <w:proofErr w:type="spellStart"/>
       <w:r>
         <w:rPr>
           <w:b/>
@@ -4407,7 +4477,6 @@
         </w:rPr>
         <w:t>K</w:t>
       </w:r>
-      <w:proofErr w:type="spellEnd"/>
     </w:p>
     <w:p>
       <w:r>
@@ -4437,29 +4506,13 @@
         <w:t>Z</w:t>
       </w:r>
       <w:r>
-        <w:t xml:space="preserve"> </w:t>
-      </w:r>
-      <w:proofErr w:type="spellStart"/>
-      <w:r>
-        <w:t>z</w:t>
-      </w:r>
-      <w:proofErr w:type="spellEnd"/>
-      <w:r>
-        <w:t xml:space="preserve"> h </w:t>
+        <w:t xml:space="preserve"> z h </w:t>
       </w:r>
       <w:r>
         <w:t>=</w:t>
       </w:r>
       <w:r>
-        <w:t> h (z </w:t>
-      </w:r>
-      <w:proofErr w:type="spellStart"/>
-      <w:r>
-        <w:t>z</w:t>
-      </w:r>
-      <w:proofErr w:type="spellEnd"/>
-      <w:r>
-        <w:t> h)</w:t>
+        <w:t> h (z z h)</w:t>
       </w:r>
     </w:p>
     <w:p>
@@ -4475,7 +4528,6 @@
       <w:r>
         <w:t xml:space="preserve"> </w:t>
       </w:r>
-      <w:proofErr w:type="spellStart"/>
       <w:r>
         <w:t>Y</w:t>
       </w:r>
@@ -4487,7 +4539,6 @@
         </w:rPr>
         <w:t>Turing</w:t>
       </w:r>
-      <w:proofErr w:type="spellEnd"/>
       <w:r>
         <w:t xml:space="preserve"> </w:t>
       </w:r>
@@ -4514,7 +4565,6 @@
           <w:szCs w:val="26"/>
         </w:rPr>
       </w:pPr>
-      <w:proofErr w:type="spellStart"/>
       <w:r>
         <w:t>Y</w:t>
       </w:r>
@@ -4526,7 +4576,6 @@
         </w:rPr>
         <w:t>Turing</w:t>
       </w:r>
-      <w:proofErr w:type="spellEnd"/>
       <w:r>
         <w:t xml:space="preserve"> </w:t>
       </w:r>
@@ -4537,13 +4586,8 @@
         <w:t xml:space="preserve"> </w:t>
       </w:r>
       <w:r>
-        <w:t xml:space="preserve">Z </w:t>
-      </w:r>
-      <w:proofErr w:type="spellStart"/>
-      <w:r>
-        <w:t>Z</w:t>
-      </w:r>
-      <w:proofErr w:type="spellEnd"/>
+        <w:t>Z Z</w:t>
+      </w:r>
       <w:r>
         <w:rPr>
           <w:rStyle w:val="Heading2Char"/>
@@ -4646,7 +4690,6 @@
       <w:r>
         <w:t xml:space="preserve"> </w:t>
       </w:r>
-      <w:proofErr w:type="spellStart"/>
       <w:r>
         <w:rPr>
           <w:b/>
@@ -4664,7 +4707,6 @@
         </w:rPr>
         <w:t>nil</w:t>
       </w:r>
-      <w:proofErr w:type="spellEnd"/>
       <w:r>
         <w:t xml:space="preserve"> </w:t>
       </w:r>
@@ -4799,10 +4841,16 @@
         <w:t xml:space="preserve">n contexts limited to </w:t>
       </w:r>
       <w:r>
-        <w:t>a more limited</w:t>
-      </w:r>
-      <w:r>
-        <w:t xml:space="preserve"> set of characters</w:t>
+        <w:t>more limited</w:t>
+      </w:r>
+      <w:r>
+        <w:t xml:space="preserve"> </w:t>
+      </w:r>
+      <w:r>
+        <w:t xml:space="preserve">character </w:t>
+      </w:r>
+      <w:r>
+        <w:t>sets</w:t>
       </w:r>
       <w:r>
         <w:t>,</w:t>
@@ -4899,7 +4947,12 @@
     </w:p>
     <w:p/>
     <w:sectPr>
-      <w:headerReference w:type="default" r:id="rId7"/>
+      <w:headerReference w:type="even" r:id="rId7"/>
+      <w:headerReference w:type="default" r:id="rId8"/>
+      <w:footerReference w:type="even" r:id="rId9"/>
+      <w:footerReference w:type="default" r:id="rId10"/>
+      <w:headerReference w:type="first" r:id="rId11"/>
+      <w:footerReference w:type="first" r:id="rId12"/>
       <w:pgSz w:w="12240" w:h="15840"/>
       <w:pgMar w:top="1440" w:right="1440" w:bottom="1440" w:left="1440" w:header="720" w:footer="720" w:gutter="0"/>
       <w:cols w:space="720"/>
@@ -4934,6 +4987,36 @@
 </w:endnotes>
 </file>
 
+<file path=word/footer1.xml><?xml version="1.0" encoding="utf-8"?>
+<w:ftr xmlns:wpc="http://schemas.microsoft.com/office/word/2010/wordprocessingCanvas" xmlns:cx="http://schemas.microsoft.com/office/drawing/2014/chartex" xmlns:cx1="http://schemas.microsoft.com/office/drawing/2015/9/8/chartex" xmlns:cx2="http://schemas.microsoft.com/office/drawing/2015/10/21/chartex" xmlns:cx3="http://schemas.microsoft.com/office/drawing/2016/5/9/chartex" xmlns:cx4="http://schemas.microsoft.com/office/drawing/2016/5/10/chartex" xmlns:cx5="http://schemas.microsoft.com/office/drawing/2016/5/11/chartex" xmlns:cx6="http://schemas.microsoft.com/office/drawing/2016/5/12/chartex" xmlns:cx7="http://schemas.microsoft.com/office/drawing/2016/5/13/chartex" xmlns:cx8="http://schemas.microsoft.com/office/drawing/2016/5/14/chartex" xmlns:mc="http://schemas.openxmlformats.org/markup-compatibility/2006" xmlns:aink="http://schemas.microsoft.com/office/drawing/2016/ink" xmlns:am3d="http://schemas.microsoft.com/office/drawing/2017/model3d" xmlns:o="urn:schemas-microsoft-com:office:office" xmlns:oel="http://schemas.microsoft.com/office/2019/extlst" xmlns:r="http://schemas.openxmlformats.org/officeDocument/2006/relationships" xmlns:m="http://schemas.openxmlformats.org/officeDocument/2006/math" xmlns:v="urn:schemas-microsoft-com:vml" xmlns:wp14="http://schemas.microsoft.com/office/word/2010/wordprocessingDrawing" xmlns:wp="http://schemas.openxmlformats.org/drawingml/2006/wordprocessingDrawing" xmlns:w10="urn:schemas-microsoft-com:office:word" xmlns:w="http://schemas.openxmlformats.org/wordprocessingml/2006/main" xmlns:w14="http://schemas.microsoft.com/office/word/2010/wordml" xmlns:w15="http://schemas.microsoft.com/office/word/2012/wordml" xmlns:w16cex="http://schemas.microsoft.com/office/word/2018/wordml/cex" xmlns:w16cid="http://schemas.microsoft.com/office/word/2016/wordml/cid" xmlns:w16="http://schemas.microsoft.com/office/word/2018/wordml" xmlns:w16du="http://schemas.microsoft.com/office/word/2023/wordml/word16du" xmlns:w16sdtdh="http://schemas.microsoft.com/office/word/2020/wordml/sdtdatahash" xmlns:w16se="http://schemas.microsoft.com/office/word/2015/wordml/symex" xmlns:wpg="http://schemas.microsoft.com/office/word/2010/wordprocessingGroup" xmlns:wpi="http://schemas.microsoft.com/office/word/2010/wordprocessingInk" xmlns:wne="http://schemas.microsoft.com/office/word/2006/wordml" xmlns:wps="http://schemas.microsoft.com/office/word/2010/wordprocessingShape" mc:Ignorable="w14 w15 w16se w16cid w16 w16cex w16sdtdh wp14">
+  <w:p>
+    <w:pPr>
+      <w:pStyle w:val="Footer"/>
+    </w:pPr>
+  </w:p>
+</w:ftr>
+</file>
+
+<file path=word/footer2.xml><?xml version="1.0" encoding="utf-8"?>
+<w:ftr xmlns:wpc="http://schemas.microsoft.com/office/word/2010/wordprocessingCanvas" xmlns:cx="http://schemas.microsoft.com/office/drawing/2014/chartex" xmlns:cx1="http://schemas.microsoft.com/office/drawing/2015/9/8/chartex" xmlns:cx2="http://schemas.microsoft.com/office/drawing/2015/10/21/chartex" xmlns:cx3="http://schemas.microsoft.com/office/drawing/2016/5/9/chartex" xmlns:cx4="http://schemas.microsoft.com/office/drawing/2016/5/10/chartex" xmlns:cx5="http://schemas.microsoft.com/office/drawing/2016/5/11/chartex" xmlns:cx6="http://schemas.microsoft.com/office/drawing/2016/5/12/chartex" xmlns:cx7="http://schemas.microsoft.com/office/drawing/2016/5/13/chartex" xmlns:cx8="http://schemas.microsoft.com/office/drawing/2016/5/14/chartex" xmlns:mc="http://schemas.openxmlformats.org/markup-compatibility/2006" xmlns:aink="http://schemas.microsoft.com/office/drawing/2016/ink" xmlns:am3d="http://schemas.microsoft.com/office/drawing/2017/model3d" xmlns:o="urn:schemas-microsoft-com:office:office" xmlns:oel="http://schemas.microsoft.com/office/2019/extlst" xmlns:r="http://schemas.openxmlformats.org/officeDocument/2006/relationships" xmlns:m="http://schemas.openxmlformats.org/officeDocument/2006/math" xmlns:v="urn:schemas-microsoft-com:vml" xmlns:wp14="http://schemas.microsoft.com/office/word/2010/wordprocessingDrawing" xmlns:wp="http://schemas.openxmlformats.org/drawingml/2006/wordprocessingDrawing" xmlns:w10="urn:schemas-microsoft-com:office:word" xmlns:w="http://schemas.openxmlformats.org/wordprocessingml/2006/main" xmlns:w14="http://schemas.microsoft.com/office/word/2010/wordml" xmlns:w15="http://schemas.microsoft.com/office/word/2012/wordml" xmlns:w16cex="http://schemas.microsoft.com/office/word/2018/wordml/cex" xmlns:w16cid="http://schemas.microsoft.com/office/word/2016/wordml/cid" xmlns:w16="http://schemas.microsoft.com/office/word/2018/wordml" xmlns:w16du="http://schemas.microsoft.com/office/word/2023/wordml/word16du" xmlns:w16sdtdh="http://schemas.microsoft.com/office/word/2020/wordml/sdtdatahash" xmlns:w16se="http://schemas.microsoft.com/office/word/2015/wordml/symex" xmlns:wpg="http://schemas.microsoft.com/office/word/2010/wordprocessingGroup" xmlns:wpi="http://schemas.microsoft.com/office/word/2010/wordprocessingInk" xmlns:wne="http://schemas.microsoft.com/office/word/2006/wordml" xmlns:wps="http://schemas.microsoft.com/office/word/2010/wordprocessingShape" mc:Ignorable="w14 w15 w16se w16cid w16 w16cex w16sdtdh wp14">
+  <w:p>
+    <w:pPr>
+      <w:pStyle w:val="Footer"/>
+    </w:pPr>
+  </w:p>
+</w:ftr>
+</file>
+
+<file path=word/footer3.xml><?xml version="1.0" encoding="utf-8"?>
+<w:ftr xmlns:wpc="http://schemas.microsoft.com/office/word/2010/wordprocessingCanvas" xmlns:cx="http://schemas.microsoft.com/office/drawing/2014/chartex" xmlns:cx1="http://schemas.microsoft.com/office/drawing/2015/9/8/chartex" xmlns:cx2="http://schemas.microsoft.com/office/drawing/2015/10/21/chartex" xmlns:cx3="http://schemas.microsoft.com/office/drawing/2016/5/9/chartex" xmlns:cx4="http://schemas.microsoft.com/office/drawing/2016/5/10/chartex" xmlns:cx5="http://schemas.microsoft.com/office/drawing/2016/5/11/chartex" xmlns:cx6="http://schemas.microsoft.com/office/drawing/2016/5/12/chartex" xmlns:cx7="http://schemas.microsoft.com/office/drawing/2016/5/13/chartex" xmlns:cx8="http://schemas.microsoft.com/office/drawing/2016/5/14/chartex" xmlns:mc="http://schemas.openxmlformats.org/markup-compatibility/2006" xmlns:aink="http://schemas.microsoft.com/office/drawing/2016/ink" xmlns:am3d="http://schemas.microsoft.com/office/drawing/2017/model3d" xmlns:o="urn:schemas-microsoft-com:office:office" xmlns:oel="http://schemas.microsoft.com/office/2019/extlst" xmlns:r="http://schemas.openxmlformats.org/officeDocument/2006/relationships" xmlns:m="http://schemas.openxmlformats.org/officeDocument/2006/math" xmlns:v="urn:schemas-microsoft-com:vml" xmlns:wp14="http://schemas.microsoft.com/office/word/2010/wordprocessingDrawing" xmlns:wp="http://schemas.openxmlformats.org/drawingml/2006/wordprocessingDrawing" xmlns:w10="urn:schemas-microsoft-com:office:word" xmlns:w="http://schemas.openxmlformats.org/wordprocessingml/2006/main" xmlns:w14="http://schemas.microsoft.com/office/word/2010/wordml" xmlns:w15="http://schemas.microsoft.com/office/word/2012/wordml" xmlns:w16cex="http://schemas.microsoft.com/office/word/2018/wordml/cex" xmlns:w16cid="http://schemas.microsoft.com/office/word/2016/wordml/cid" xmlns:w16="http://schemas.microsoft.com/office/word/2018/wordml" xmlns:w16du="http://schemas.microsoft.com/office/word/2023/wordml/word16du" xmlns:w16sdtdh="http://schemas.microsoft.com/office/word/2020/wordml/sdtdatahash" xmlns:w16se="http://schemas.microsoft.com/office/word/2015/wordml/symex" xmlns:wpg="http://schemas.microsoft.com/office/word/2010/wordprocessingGroup" xmlns:wpi="http://schemas.microsoft.com/office/word/2010/wordprocessingInk" xmlns:wne="http://schemas.microsoft.com/office/word/2006/wordml" xmlns:wps="http://schemas.microsoft.com/office/word/2010/wordprocessingShape" mc:Ignorable="w14 w15 w16se w16cid w16 w16cex w16sdtdh wp14">
+  <w:p>
+    <w:pPr>
+      <w:pStyle w:val="Footer"/>
+    </w:pPr>
+  </w:p>
+</w:ftr>
+</file>
+
 <file path=word/footnotes.xml><?xml version="1.0" encoding="utf-8"?>
 <w:footnotes xmlns:wpc="http://schemas.microsoft.com/office/word/2010/wordprocessingCanvas" xmlns:cx="http://schemas.microsoft.com/office/drawing/2014/chartex" xmlns:cx1="http://schemas.microsoft.com/office/drawing/2015/9/8/chartex" xmlns:cx2="http://schemas.microsoft.com/office/drawing/2015/10/21/chartex" xmlns:cx3="http://schemas.microsoft.com/office/drawing/2016/5/9/chartex" xmlns:cx4="http://schemas.microsoft.com/office/drawing/2016/5/10/chartex" xmlns:cx5="http://schemas.microsoft.com/office/drawing/2016/5/11/chartex" xmlns:cx6="http://schemas.microsoft.com/office/drawing/2016/5/12/chartex" xmlns:cx7="http://schemas.microsoft.com/office/drawing/2016/5/13/chartex" xmlns:cx8="http://schemas.microsoft.com/office/drawing/2016/5/14/chartex" xmlns:mc="http://schemas.openxmlformats.org/markup-compatibility/2006" xmlns:aink="http://schemas.microsoft.com/office/drawing/2016/ink" xmlns:am3d="http://schemas.microsoft.com/office/drawing/2017/model3d" xmlns:o="urn:schemas-microsoft-com:office:office" xmlns:oel="http://schemas.microsoft.com/office/2019/extlst" xmlns:r="http://schemas.openxmlformats.org/officeDocument/2006/relationships" xmlns:m="http://schemas.openxmlformats.org/officeDocument/2006/math" xmlns:v="urn:schemas-microsoft-com:vml" xmlns:wp14="http://schemas.microsoft.com/office/word/2010/wordprocessingDrawing" xmlns:wp="http://schemas.openxmlformats.org/drawingml/2006/wordprocessingDrawing" xmlns:w10="urn:schemas-microsoft-com:office:word" xmlns:w="http://schemas.openxmlformats.org/wordprocessingml/2006/main" xmlns:w14="http://schemas.microsoft.com/office/word/2010/wordml" xmlns:w15="http://schemas.microsoft.com/office/word/2012/wordml" xmlns:w16cex="http://schemas.microsoft.com/office/word/2018/wordml/cex" xmlns:w16cid="http://schemas.microsoft.com/office/word/2016/wordml/cid" xmlns:w16="http://schemas.microsoft.com/office/word/2018/wordml" xmlns:w16du="http://schemas.microsoft.com/office/word/2023/wordml/word16du" xmlns:w16sdtdh="http://schemas.microsoft.com/office/word/2020/wordml/sdtdatahash" xmlns:w16se="http://schemas.microsoft.com/office/word/2015/wordml/symex" xmlns:wpg="http://schemas.microsoft.com/office/word/2010/wordprocessingGroup" xmlns:wpi="http://schemas.microsoft.com/office/word/2010/wordprocessingInk" xmlns:wne="http://schemas.microsoft.com/office/word/2006/wordml" xmlns:wps="http://schemas.microsoft.com/office/word/2010/wordprocessingShape" mc:Ignorable="w14 w15 w16se w16cid w16 w16cex w16sdtdh wp14">
   <w:footnote w:type="separator" w:id="-1">
@@ -4960,6 +5043,16 @@
 </file>
 
 <file path=word/header1.xml><?xml version="1.0" encoding="utf-8"?>
+<w:hdr xmlns:wpc="http://schemas.microsoft.com/office/word/2010/wordprocessingCanvas" xmlns:cx="http://schemas.microsoft.com/office/drawing/2014/chartex" xmlns:cx1="http://schemas.microsoft.com/office/drawing/2015/9/8/chartex" xmlns:cx2="http://schemas.microsoft.com/office/drawing/2015/10/21/chartex" xmlns:cx3="http://schemas.microsoft.com/office/drawing/2016/5/9/chartex" xmlns:cx4="http://schemas.microsoft.com/office/drawing/2016/5/10/chartex" xmlns:cx5="http://schemas.microsoft.com/office/drawing/2016/5/11/chartex" xmlns:cx6="http://schemas.microsoft.com/office/drawing/2016/5/12/chartex" xmlns:cx7="http://schemas.microsoft.com/office/drawing/2016/5/13/chartex" xmlns:cx8="http://schemas.microsoft.com/office/drawing/2016/5/14/chartex" xmlns:mc="http://schemas.openxmlformats.org/markup-compatibility/2006" xmlns:aink="http://schemas.microsoft.com/office/drawing/2016/ink" xmlns:am3d="http://schemas.microsoft.com/office/drawing/2017/model3d" xmlns:o="urn:schemas-microsoft-com:office:office" xmlns:oel="http://schemas.microsoft.com/office/2019/extlst" xmlns:r="http://schemas.openxmlformats.org/officeDocument/2006/relationships" xmlns:m="http://schemas.openxmlformats.org/officeDocument/2006/math" xmlns:v="urn:schemas-microsoft-com:vml" xmlns:wp14="http://schemas.microsoft.com/office/word/2010/wordprocessingDrawing" xmlns:wp="http://schemas.openxmlformats.org/drawingml/2006/wordprocessingDrawing" xmlns:w10="urn:schemas-microsoft-com:office:word" xmlns:w="http://schemas.openxmlformats.org/wordprocessingml/2006/main" xmlns:w14="http://schemas.microsoft.com/office/word/2010/wordml" xmlns:w15="http://schemas.microsoft.com/office/word/2012/wordml" xmlns:w16cex="http://schemas.microsoft.com/office/word/2018/wordml/cex" xmlns:w16cid="http://schemas.microsoft.com/office/word/2016/wordml/cid" xmlns:w16="http://schemas.microsoft.com/office/word/2018/wordml" xmlns:w16du="http://schemas.microsoft.com/office/word/2023/wordml/word16du" xmlns:w16sdtdh="http://schemas.microsoft.com/office/word/2020/wordml/sdtdatahash" xmlns:w16se="http://schemas.microsoft.com/office/word/2015/wordml/symex" xmlns:wpg="http://schemas.microsoft.com/office/word/2010/wordprocessingGroup" xmlns:wpi="http://schemas.microsoft.com/office/word/2010/wordprocessingInk" xmlns:wne="http://schemas.microsoft.com/office/word/2006/wordml" xmlns:wps="http://schemas.microsoft.com/office/word/2010/wordprocessingShape" mc:Ignorable="w14 w15 w16se w16cid w16 w16cex w16sdtdh wp14">
+  <w:p>
+    <w:pPr>
+      <w:pStyle w:val="Header"/>
+    </w:pPr>
+  </w:p>
+</w:hdr>
+</file>
+
+<file path=word/header2.xml><?xml version="1.0" encoding="utf-8"?>
 <w:hdr xmlns:wpc="http://schemas.microsoft.com/office/word/2010/wordprocessingCanvas" xmlns:cx="http://schemas.microsoft.com/office/drawing/2014/chartex" xmlns:cx1="http://schemas.microsoft.com/office/drawing/2015/9/8/chartex" xmlns:cx2="http://schemas.microsoft.com/office/drawing/2015/10/21/chartex" xmlns:cx3="http://schemas.microsoft.com/office/drawing/2016/5/9/chartex" xmlns:cx4="http://schemas.microsoft.com/office/drawing/2016/5/10/chartex" xmlns:cx5="http://schemas.microsoft.com/office/drawing/2016/5/11/chartex" xmlns:cx6="http://schemas.microsoft.com/office/drawing/2016/5/12/chartex" xmlns:cx7="http://schemas.microsoft.com/office/drawing/2016/5/13/chartex" xmlns:cx8="http://schemas.microsoft.com/office/drawing/2016/5/14/chartex" xmlns:mc="http://schemas.openxmlformats.org/markup-compatibility/2006" xmlns:aink="http://schemas.microsoft.com/office/drawing/2016/ink" xmlns:am3d="http://schemas.microsoft.com/office/drawing/2017/model3d" xmlns:o="urn:schemas-microsoft-com:office:office" xmlns:oel="http://schemas.microsoft.com/office/2019/extlst" xmlns:r="http://schemas.openxmlformats.org/officeDocument/2006/relationships" xmlns:m="http://schemas.openxmlformats.org/officeDocument/2006/math" xmlns:v="urn:schemas-microsoft-com:vml" xmlns:wp14="http://schemas.microsoft.com/office/word/2010/wordprocessingDrawing" xmlns:wp="http://schemas.openxmlformats.org/drawingml/2006/wordprocessingDrawing" xmlns:w10="urn:schemas-microsoft-com:office:word" xmlns:w="http://schemas.openxmlformats.org/wordprocessingml/2006/main" xmlns:w14="http://schemas.microsoft.com/office/word/2010/wordml" xmlns:w15="http://schemas.microsoft.com/office/word/2012/wordml" xmlns:w16cex="http://schemas.microsoft.com/office/word/2018/wordml/cex" xmlns:w16cid="http://schemas.microsoft.com/office/word/2016/wordml/cid" xmlns:w16="http://schemas.microsoft.com/office/word/2018/wordml" xmlns:w16du="http://schemas.microsoft.com/office/word/2023/wordml/word16du" xmlns:w16sdtdh="http://schemas.microsoft.com/office/word/2020/wordml/sdtdatahash" xmlns:w16se="http://schemas.microsoft.com/office/word/2015/wordml/symex" xmlns:wpg="http://schemas.microsoft.com/office/word/2010/wordprocessingGroup" xmlns:wpi="http://schemas.microsoft.com/office/word/2010/wordprocessingInk" xmlns:wne="http://schemas.microsoft.com/office/word/2006/wordml" xmlns:wps="http://schemas.microsoft.com/office/word/2010/wordprocessingShape" mc:Ignorable="w14 w15 w16se w16cid w16 w16cex w16sdtdh wp14">
   <w:p>
     <w:pPr>
@@ -4991,7 +5084,10 @@
       <w:t>-</w:t>
     </w:r>
     <w:r>
-      <w:t>10</w:t>
+      <w:t>1</w:t>
+    </w:r>
+    <w:r>
+      <w:t>1</w:t>
     </w:r>
   </w:p>
   <w:p>
@@ -5009,6 +5105,16 @@
       <w:t>by Christopher Hume</w:t>
     </w:r>
   </w:p>
+  <w:p>
+    <w:pPr>
+      <w:pStyle w:val="Header"/>
+    </w:pPr>
+  </w:p>
+</w:hdr>
+</file>
+
+<file path=word/header3.xml><?xml version="1.0" encoding="utf-8"?>
+<w:hdr xmlns:wpc="http://schemas.microsoft.com/office/word/2010/wordprocessingCanvas" xmlns:cx="http://schemas.microsoft.com/office/drawing/2014/chartex" xmlns:cx1="http://schemas.microsoft.com/office/drawing/2015/9/8/chartex" xmlns:cx2="http://schemas.microsoft.com/office/drawing/2015/10/21/chartex" xmlns:cx3="http://schemas.microsoft.com/office/drawing/2016/5/9/chartex" xmlns:cx4="http://schemas.microsoft.com/office/drawing/2016/5/10/chartex" xmlns:cx5="http://schemas.microsoft.com/office/drawing/2016/5/11/chartex" xmlns:cx6="http://schemas.microsoft.com/office/drawing/2016/5/12/chartex" xmlns:cx7="http://schemas.microsoft.com/office/drawing/2016/5/13/chartex" xmlns:cx8="http://schemas.microsoft.com/office/drawing/2016/5/14/chartex" xmlns:mc="http://schemas.openxmlformats.org/markup-compatibility/2006" xmlns:aink="http://schemas.microsoft.com/office/drawing/2016/ink" xmlns:am3d="http://schemas.microsoft.com/office/drawing/2017/model3d" xmlns:o="urn:schemas-microsoft-com:office:office" xmlns:oel="http://schemas.microsoft.com/office/2019/extlst" xmlns:r="http://schemas.openxmlformats.org/officeDocument/2006/relationships" xmlns:m="http://schemas.openxmlformats.org/officeDocument/2006/math" xmlns:v="urn:schemas-microsoft-com:vml" xmlns:wp14="http://schemas.microsoft.com/office/word/2010/wordprocessingDrawing" xmlns:wp="http://schemas.openxmlformats.org/drawingml/2006/wordprocessingDrawing" xmlns:w10="urn:schemas-microsoft-com:office:word" xmlns:w="http://schemas.openxmlformats.org/wordprocessingml/2006/main" xmlns:w14="http://schemas.microsoft.com/office/word/2010/wordml" xmlns:w15="http://schemas.microsoft.com/office/word/2012/wordml" xmlns:w16cex="http://schemas.microsoft.com/office/word/2018/wordml/cex" xmlns:w16cid="http://schemas.microsoft.com/office/word/2016/wordml/cid" xmlns:w16="http://schemas.microsoft.com/office/word/2018/wordml" xmlns:w16du="http://schemas.microsoft.com/office/word/2023/wordml/word16du" xmlns:w16sdtdh="http://schemas.microsoft.com/office/word/2020/wordml/sdtdatahash" xmlns:w16se="http://schemas.microsoft.com/office/word/2015/wordml/symex" xmlns:wpg="http://schemas.microsoft.com/office/word/2010/wordprocessingGroup" xmlns:wpi="http://schemas.microsoft.com/office/word/2010/wordprocessingInk" xmlns:wne="http://schemas.microsoft.com/office/word/2006/wordml" xmlns:wps="http://schemas.microsoft.com/office/word/2010/wordprocessingShape" mc:Ignorable="w14 w15 w16se w16cid w16 w16cex w16sdtdh wp14">
   <w:p>
     <w:pPr>
       <w:pStyle w:val="Header"/>

</xml_diff>

<commit_message>
Corrected the definition of a Redex.
</commit_message>
<xml_diff>
--- a/Lisp/SK/Doc/SK.docx
+++ b/Lisp/SK/Doc/SK.docx
@@ -332,7 +332,7 @@
         <w:t>C</w:t>
       </w:r>
       <w:r>
-        <w:t xml:space="preserve">omposed” from lists of Terms, as will be </w:t>
+        <w:t xml:space="preserve">omposed” from lists of Terms, as </w:t>
       </w:r>
       <w:r>
         <w:t>described</w:t>
@@ -386,6 +386,7 @@
       <w:r>
         <w:t xml:space="preserve"> </w:t>
       </w:r>
+      <w:proofErr w:type="gramStart"/>
       <w:r>
         <w:t>(</w:t>
       </w:r>
@@ -397,6 +398,7 @@
         </w:rPr>
         <w:t>!=</w:t>
       </w:r>
+      <w:proofErr w:type="gramEnd"/>
       <w:r>
         <w:rPr>
           <w:rFonts w:cstheme="minorHAnsi"/>
@@ -1096,22 +1098,7 @@
         <w:t>whose Tail is another List.</w:t>
       </w:r>
       <w:r>
-        <w:t xml:space="preserve">  </w:t>
-      </w:r>
-      <w:r>
-        <w:t>Empty List</w:t>
-      </w:r>
-      <w:r>
-        <w:t>s</w:t>
-      </w:r>
-      <w:r>
-        <w:t xml:space="preserve"> </w:t>
-      </w:r>
-      <w:r>
-        <w:t>are</w:t>
-      </w:r>
-      <w:r>
-        <w:t xml:space="preserve"> represented by the symbol </w:t>
+        <w:t xml:space="preserve">  Empty Lists are represented by the symbol </w:t>
       </w:r>
       <w:r>
         <w:rPr>
@@ -1139,130 +1126,127 @@
     </w:p>
     <w:p>
       <w:r>
-        <w:t>N</w:t>
+        <w:t>Any n</w:t>
       </w:r>
       <w:r>
         <w:t>on-empty List</w:t>
       </w:r>
       <w:r>
+        <w:t xml:space="preserve"> </w:t>
+      </w:r>
+      <w:r>
+        <w:t>has</w:t>
+      </w:r>
+      <w:r>
+        <w:t xml:space="preserve"> a final Pair</w:t>
+      </w:r>
+      <w:r>
+        <w:t>.  T</w:t>
+      </w:r>
+      <w:r>
+        <w:t xml:space="preserve">he </w:t>
+      </w:r>
+      <w:r>
+        <w:t>H</w:t>
+      </w:r>
+      <w:r>
+        <w:t>ead of</w:t>
+      </w:r>
+      <w:r>
+        <w:t xml:space="preserve"> this Pair</w:t>
+      </w:r>
+      <w:r>
+        <w:t xml:space="preserve"> </w:t>
+      </w:r>
+      <w:r>
+        <w:t>holds</w:t>
+      </w:r>
+      <w:r>
+        <w:t xml:space="preserve"> the</w:t>
+      </w:r>
+      <w:r>
+        <w:t xml:space="preserve"> </w:t>
+      </w:r>
+      <w:r>
+        <w:t>“last”</w:t>
+      </w:r>
+      <w:r>
+        <w:t xml:space="preserve"> element</w:t>
+      </w:r>
+      <w:r>
+        <w:t xml:space="preserve"> of the list</w:t>
+      </w:r>
+      <w:r>
+        <w:t>.  If t</w:t>
+      </w:r>
+      <w:r>
+        <w:t xml:space="preserve">he </w:t>
+      </w:r>
+      <w:r>
+        <w:t>Tail</w:t>
+      </w:r>
+      <w:r>
+        <w:t xml:space="preserve"> of th</w:t>
+      </w:r>
+      <w:r>
+        <w:t>e</w:t>
+      </w:r>
+      <w:r>
+        <w:t xml:space="preserve"> final Pair is</w:t>
+      </w:r>
+      <w:r>
+        <w:t xml:space="preserve"> </w:t>
+      </w:r>
+      <w:r>
+        <w:rPr>
+          <w:b/>
+          <w:bCs/>
+        </w:rPr>
+        <w:t>nil</w:t>
+      </w:r>
+      <w:r>
+        <w:t>, the List is said to be</w:t>
+      </w:r>
+      <w:r>
+        <w:t xml:space="preserve"> </w:t>
+      </w:r>
+      <w:r>
+        <w:rPr>
+          <w:b/>
+          <w:bCs/>
+        </w:rPr>
+        <w:t>nil</w:t>
+      </w:r>
+      <w:r>
+        <w:t>-terminated</w:t>
+      </w:r>
+      <w:r>
+        <w:t xml:space="preserve">.  </w:t>
+      </w:r>
+      <w:r>
+        <w:rPr>
+          <w:b/>
+          <w:bCs/>
+        </w:rPr>
+        <w:t>nil</w:t>
+      </w:r>
+      <w:r>
+        <w:t>-terminated</w:t>
+      </w:r>
+      <w:r>
+        <w:t xml:space="preserve"> list</w:t>
+      </w:r>
+      <w:r>
         <w:t>s</w:t>
       </w:r>
       <w:r>
         <w:t xml:space="preserve"> </w:t>
       </w:r>
       <w:r>
-        <w:t xml:space="preserve">will </w:t>
-      </w:r>
-      <w:r>
-        <w:t>have a final Pair</w:t>
-      </w:r>
-      <w:r>
-        <w:t>.  T</w:t>
-      </w:r>
-      <w:r>
-        <w:t xml:space="preserve">he </w:t>
-      </w:r>
-      <w:r>
-        <w:t>H</w:t>
-      </w:r>
-      <w:r>
-        <w:t>ead of</w:t>
-      </w:r>
-      <w:r>
-        <w:t xml:space="preserve"> this Pair</w:t>
-      </w:r>
-      <w:r>
-        <w:t xml:space="preserve"> contain</w:t>
-      </w:r>
-      <w:r>
-        <w:t>s</w:t>
-      </w:r>
-      <w:r>
-        <w:t xml:space="preserve"> the</w:t>
-      </w:r>
-      <w:r>
-        <w:t xml:space="preserve"> </w:t>
-      </w:r>
-      <w:r>
-        <w:t>“last”</w:t>
-      </w:r>
-      <w:r>
-        <w:t xml:space="preserve"> element</w:t>
-      </w:r>
-      <w:r>
-        <w:t xml:space="preserve"> of the list</w:t>
-      </w:r>
-      <w:r>
-        <w:t>.  If t</w:t>
-      </w:r>
-      <w:r>
-        <w:t xml:space="preserve">he </w:t>
-      </w:r>
-      <w:r>
-        <w:t>Tail</w:t>
-      </w:r>
-      <w:r>
-        <w:t xml:space="preserve"> of th</w:t>
-      </w:r>
-      <w:r>
-        <w:t>e</w:t>
-      </w:r>
-      <w:r>
-        <w:t xml:space="preserve"> final Pair is</w:t>
-      </w:r>
-      <w:r>
-        <w:t xml:space="preserve"> </w:t>
-      </w:r>
-      <w:r>
-        <w:rPr>
-          <w:b/>
-          <w:bCs/>
-        </w:rPr>
-        <w:t>nil</w:t>
-      </w:r>
-      <w:r>
-        <w:t>, the List is said to be</w:t>
-      </w:r>
-      <w:r>
-        <w:t xml:space="preserve"> </w:t>
-      </w:r>
-      <w:r>
-        <w:rPr>
-          <w:b/>
-          <w:bCs/>
-        </w:rPr>
-        <w:t>nil</w:t>
-      </w:r>
-      <w:r>
-        <w:t>-terminated</w:t>
-      </w:r>
-      <w:r>
-        <w:t xml:space="preserve">.  </w:t>
-      </w:r>
-      <w:r>
-        <w:rPr>
-          <w:b/>
-          <w:bCs/>
-        </w:rPr>
-        <w:t>nil</w:t>
-      </w:r>
-      <w:r>
-        <w:t>-terminated</w:t>
-      </w:r>
-      <w:r>
-        <w:t xml:space="preserve"> list</w:t>
-      </w:r>
-      <w:r>
-        <w:t>s</w:t>
-      </w:r>
-      <w:r>
-        <w:t xml:space="preserve"> </w:t>
-      </w:r>
-      <w:r>
         <w:t xml:space="preserve">are </w:t>
       </w:r>
       <w:r>
-        <w:t>called</w:t>
+        <w:t>also known as</w:t>
       </w:r>
       <w:r>
         <w:t xml:space="preserve"> </w:t>
@@ -1678,10 +1662,13 @@
         <w:t xml:space="preserve"> be</w:t>
       </w:r>
       <w:r>
-        <w:t xml:space="preserve"> either a Symbol or a Term, </w:t>
-      </w:r>
-      <w:r>
-        <w:t xml:space="preserve">so the elements of a </w:t>
+        <w:t xml:space="preserve"> either a Symbol or a Term</w:t>
+      </w:r>
+      <w:r>
+        <w:t>.  Thus,</w:t>
+      </w:r>
+      <w:r>
+        <w:t xml:space="preserve"> a </w:t>
       </w:r>
       <w:r>
         <w:t>List</w:t>
@@ -1700,6 +1687,9 @@
       </w:r>
       <w:r>
         <w:t>s</w:t>
+      </w:r>
+      <w:r>
+        <w:t xml:space="preserve"> as elements</w:t>
       </w:r>
       <w:r>
         <w:t>.</w:t>
@@ -1905,11 +1895,6 @@
       </w:r>
     </w:p>
     <w:p>
-      <w:pPr>
-        <w:rPr>
-          <w:lang w:val="fr-FR"/>
-        </w:rPr>
-      </w:pPr>
       <w:r>
         <w:rPr>
           <w:b/>
@@ -1918,71 +1903,61 @@
         <w:t>λ</w:t>
       </w:r>
       <w:r>
-        <w:rPr>
-          <w:lang w:val="fr-FR"/>
-        </w:rPr>
         <w:t>x</w:t>
       </w:r>
       <w:r>
-        <w:rPr>
-          <w:lang w:val="fr-FR"/>
-        </w:rPr>
-        <w:t xml:space="preserve"> </w:t>
-      </w:r>
-      <w:r>
-        <w:rPr>
-          <w:lang w:val="fr-FR"/>
-        </w:rPr>
+        <w:t xml:space="preserve"> </w:t>
+      </w:r>
+      <w:r>
         <w:t xml:space="preserve">y </w:t>
       </w:r>
       <w:r>
         <w:rPr>
           <w:rFonts w:ascii="Cambria Math" w:hAnsi="Cambria Math" w:cs="Cambria Math"/>
-          <w:lang w:val="fr-FR"/>
         </w:rPr>
         <w:t>⇒</w:t>
       </w:r>
       <w:r>
-        <w:rPr>
-          <w:lang w:val="fr-FR"/>
-        </w:rPr>
-        <w:t xml:space="preserve"> </w:t>
-      </w:r>
-      <w:r>
-        <w:rPr>
-          <w:b/>
-          <w:bCs/>
-          <w:lang w:val="fr-FR"/>
+        <w:t xml:space="preserve"> </w:t>
+      </w:r>
+      <w:r>
+        <w:rPr>
+          <w:b/>
+          <w:bCs/>
         </w:rPr>
         <w:t>K</w:t>
       </w:r>
       <w:r>
-        <w:rPr>
-          <w:lang w:val="fr-FR"/>
-        </w:rPr>
         <w:t xml:space="preserve"> y</w:t>
       </w:r>
       <w:r>
-        <w:rPr>
-          <w:lang w:val="fr-FR"/>
-        </w:rPr>
         <w:tab/>
       </w:r>
       <w:r>
         <w:rPr>
           <w:i/>
           <w:iCs/>
-          <w:lang w:val="fr-FR"/>
-        </w:rPr>
-        <w:t>where x != y</w:t>
-      </w:r>
-    </w:p>
-    <w:p>
-      <w:pPr>
-        <w:rPr>
-          <w:lang w:val="fr-FR"/>
-        </w:rPr>
-      </w:pPr>
+        </w:rPr>
+        <w:t xml:space="preserve">where </w:t>
+      </w:r>
+      <w:proofErr w:type="gramStart"/>
+      <w:r>
+        <w:rPr>
+          <w:i/>
+          <w:iCs/>
+        </w:rPr>
+        <w:t>x !</w:t>
+      </w:r>
+      <w:proofErr w:type="gramEnd"/>
+      <w:r>
+        <w:rPr>
+          <w:i/>
+          <w:iCs/>
+        </w:rPr>
+        <w:t>= y</w:t>
+      </w:r>
+    </w:p>
+    <w:p>
       <w:r>
         <w:rPr>
           <w:b/>
@@ -1991,84 +1966,52 @@
         <w:t>λ</w:t>
       </w:r>
       <w:r>
-        <w:rPr>
-          <w:lang w:val="fr-FR"/>
-        </w:rPr>
         <w:t>x</w:t>
       </w:r>
       <w:r>
-        <w:rPr>
-          <w:lang w:val="fr-FR"/>
-        </w:rPr>
-        <w:t xml:space="preserve"> </w:t>
-      </w:r>
-      <w:r>
-        <w:rPr>
-          <w:lang w:val="fr-FR"/>
-        </w:rPr>
+        <w:t xml:space="preserve"> </w:t>
+      </w:r>
+      <w:r>
         <w:t>(</w:t>
       </w:r>
       <w:r>
         <w:t>τ</w:t>
       </w:r>
       <w:r>
-        <w:rPr>
-          <w:lang w:val="fr-FR"/>
-        </w:rPr>
         <w:t>1</w:t>
       </w:r>
       <w:r>
-        <w:rPr>
-          <w:lang w:val="fr-FR"/>
-        </w:rPr>
         <w:t xml:space="preserve"> </w:t>
       </w:r>
       <w:r>
         <w:t>τ</w:t>
       </w:r>
       <w:r>
-        <w:rPr>
-          <w:lang w:val="fr-FR"/>
-        </w:rPr>
         <w:t>2</w:t>
       </w:r>
       <w:r>
-        <w:rPr>
-          <w:lang w:val="fr-FR"/>
-        </w:rPr>
         <w:t xml:space="preserve">) </w:t>
       </w:r>
       <w:r>
         <w:rPr>
           <w:rFonts w:ascii="Cambria Math" w:hAnsi="Cambria Math" w:cs="Cambria Math"/>
-          <w:lang w:val="fr-FR"/>
         </w:rPr>
         <w:t>⇒</w:t>
       </w:r>
       <w:r>
-        <w:rPr>
-          <w:lang w:val="fr-FR"/>
-        </w:rPr>
-        <w:t xml:space="preserve"> </w:t>
-      </w:r>
-      <w:r>
-        <w:rPr>
-          <w:b/>
-          <w:bCs/>
-          <w:lang w:val="fr-FR"/>
+        <w:t xml:space="preserve"> </w:t>
+      </w:r>
+      <w:r>
+        <w:rPr>
+          <w:b/>
+          <w:bCs/>
         </w:rPr>
         <w:t>S</w:t>
       </w:r>
       <w:r>
-        <w:rPr>
-          <w:lang w:val="fr-FR"/>
-        </w:rPr>
-        <w:t xml:space="preserve"> </w:t>
-      </w:r>
-      <w:r>
-        <w:rPr>
-          <w:lang w:val="fr-FR"/>
-        </w:rPr>
+        <w:t xml:space="preserve"> </w:t>
+      </w:r>
+      <w:r>
         <w:t>(</w:t>
       </w:r>
       <w:r>
@@ -2079,42 +2022,24 @@
         <w:t>λ</w:t>
       </w:r>
       <w:r>
-        <w:rPr>
-          <w:lang w:val="fr-FR"/>
-        </w:rPr>
         <w:t>x</w:t>
       </w:r>
       <w:r>
-        <w:rPr>
-          <w:lang w:val="fr-FR"/>
-        </w:rPr>
         <w:t xml:space="preserve"> </w:t>
       </w:r>
       <w:r>
         <w:t>τ</w:t>
       </w:r>
       <w:r>
-        <w:rPr>
-          <w:lang w:val="fr-FR"/>
-        </w:rPr>
         <w:t>1</w:t>
       </w:r>
       <w:r>
-        <w:rPr>
-          <w:lang w:val="fr-FR"/>
-        </w:rPr>
         <w:t>)</w:t>
       </w:r>
       <w:r>
-        <w:rPr>
-          <w:lang w:val="fr-FR"/>
-        </w:rPr>
-        <w:t xml:space="preserve"> </w:t>
-      </w:r>
-      <w:r>
-        <w:rPr>
-          <w:lang w:val="fr-FR"/>
-        </w:rPr>
+        <w:t xml:space="preserve"> </w:t>
+      </w:r>
+      <w:r>
         <w:t>(</w:t>
       </w:r>
       <w:r>
@@ -2125,30 +2050,18 @@
         <w:t>λ</w:t>
       </w:r>
       <w:r>
-        <w:rPr>
-          <w:lang w:val="fr-FR"/>
-        </w:rPr>
         <w:t>x</w:t>
       </w:r>
       <w:r>
-        <w:rPr>
-          <w:lang w:val="fr-FR"/>
-        </w:rPr>
         <w:t xml:space="preserve"> </w:t>
       </w:r>
       <w:r>
         <w:t>τ</w:t>
       </w:r>
       <w:r>
-        <w:rPr>
-          <w:lang w:val="fr-FR"/>
-        </w:rPr>
         <w:t>2</w:t>
       </w:r>
       <w:r>
-        <w:rPr>
-          <w:lang w:val="fr-FR"/>
-        </w:rPr>
         <w:t>)</w:t>
       </w:r>
     </w:p>
@@ -2175,6 +2088,7 @@
       </w:r>
     </w:p>
     <w:p>
+      <w:proofErr w:type="spellStart"/>
       <w:r>
         <w:rPr>
           <w:b/>
@@ -2189,6 +2103,7 @@
         </w:rPr>
         <w:t>nil</w:t>
       </w:r>
+      <w:proofErr w:type="spellEnd"/>
       <w:r>
         <w:t xml:space="preserve"> τ </w:t>
       </w:r>
@@ -2199,7 +2114,11 @@
         <w:t>⇒</w:t>
       </w:r>
       <w:r>
-        <w:t xml:space="preserve"> K</w:t>
+        <w:t xml:space="preserve"> </w:t>
+      </w:r>
+      <w:proofErr w:type="spellStart"/>
+      <w:r>
+        <w:t>K</w:t>
       </w:r>
       <w:r>
         <w:rPr>
@@ -2211,6 +2130,7 @@
         </w:rPr>
         <w:t>nil</w:t>
       </w:r>
+      <w:proofErr w:type="spellEnd"/>
       <w:r>
         <w:t xml:space="preserve"> τ</w:t>
       </w:r>
@@ -2275,6 +2195,7 @@
       <w:r>
         <w:t> (</w:t>
       </w:r>
+      <w:proofErr w:type="spellStart"/>
       <w:r>
         <w:rPr>
           <w:b/>
@@ -2285,9 +2206,11 @@
       <w:r>
         <w:t>head</w:t>
       </w:r>
+      <w:proofErr w:type="spellEnd"/>
       <w:r>
         <w:t> (</w:t>
       </w:r>
+      <w:proofErr w:type="spellStart"/>
       <w:r>
         <w:rPr>
           <w:b/>
@@ -2298,6 +2221,7 @@
       <w:r>
         <w:t>tail</w:t>
       </w:r>
+      <w:proofErr w:type="spellEnd"/>
       <w:r>
         <w:t> </w:t>
       </w:r>
@@ -2746,6 +2670,7 @@
         </w:rPr>
         <w:t xml:space="preserve"> </w:t>
       </w:r>
+      <w:proofErr w:type="spellStart"/>
       <w:r>
         <w:rPr>
           <w:b/>
@@ -2760,6 +2685,7 @@
         </w:rPr>
         <w:t>nil</w:t>
       </w:r>
+      <w:proofErr w:type="spellEnd"/>
       <w:r>
         <w:t xml:space="preserve"> </w:t>
       </w:r>
@@ -3584,67 +3510,88 @@
         <w:t xml:space="preserve"> </w:t>
       </w:r>
       <w:r>
-        <w:t xml:space="preserve">proceed from left to right; and </w:t>
-      </w:r>
-      <w:r>
-        <w:t xml:space="preserve">are left associative.  </w:t>
+        <w:t>are left associative</w:t>
+      </w:r>
+      <w:r>
+        <w:t>; and proceed from left to right</w:t>
+      </w:r>
+      <w:r>
+        <w:t xml:space="preserve">.  </w:t>
       </w:r>
       <w:r>
         <w:t>When</w:t>
       </w:r>
       <w:r>
-        <w:t xml:space="preserve"> two</w:t>
-      </w:r>
-      <w:r>
-        <w:t xml:space="preserve"> terms appear next to each other, the first term is said to be applied to </w:t>
+        <w:t xml:space="preserve"> </w:t>
+      </w:r>
+      <w:r>
+        <w:t>reducing a pair of</w:t>
+      </w:r>
+      <w:r>
+        <w:t xml:space="preserve"> terms</w:t>
+      </w:r>
+      <w:r>
+        <w:t>,</w:t>
+      </w:r>
+      <w:r>
+        <w:t xml:space="preserve"> the first term is said to be applied to </w:t>
       </w:r>
       <w:r>
         <w:t>the second</w:t>
       </w:r>
       <w:r>
-        <w:t xml:space="preserve">.  The result of this reduction </w:t>
-      </w:r>
-      <w:r>
-        <w:t>is then</w:t>
-      </w:r>
-      <w:r>
-        <w:t xml:space="preserve"> applied to the next term</w:t>
-      </w:r>
-      <w:r>
         <w:t>.</w:t>
       </w:r>
       <w:r>
-        <w:t xml:space="preserve">  Combinator Theory refers to</w:t>
-      </w:r>
-      <w:r>
-        <w:t xml:space="preserve"> the result of reducing</w:t>
-      </w:r>
-      <w:r>
-        <w:t xml:space="preserve"> one sub-expression </w:t>
-      </w:r>
-      <w:r>
-        <w:t>to</w:t>
-      </w:r>
-      <w:r>
-        <w:t xml:space="preserve"> another as a “Redex”.</w:t>
-      </w:r>
-      <w:r>
-        <w:t xml:space="preserve">  I</w:t>
-      </w:r>
-      <w:r>
-        <w:t>f sufficient arguments are not provided</w:t>
-      </w:r>
-      <w:r>
-        <w:t>, it may not be possible to fully</w:t>
-      </w:r>
-      <w:r>
-        <w:t xml:space="preserve"> reduce</w:t>
-      </w:r>
-      <w:r>
-        <w:t xml:space="preserve"> an expression</w:t>
+        <w:t xml:space="preserve">  A</w:t>
+      </w:r>
+      <w:r>
+        <w:t xml:space="preserve"> pair of terms</w:t>
+      </w:r>
+      <w:r>
+        <w:t xml:space="preserve"> that can be reduced is referred to as a “Redex”.</w:t>
+      </w:r>
+      <w:r>
+        <w:t xml:space="preserve">  The result of this reduction </w:t>
+      </w:r>
+      <w:r>
+        <w:t>will</w:t>
+      </w:r>
+      <w:r>
+        <w:t xml:space="preserve"> then</w:t>
+      </w:r>
+      <w:r>
+        <w:t xml:space="preserve"> </w:t>
+      </w:r>
+      <w:r>
+        <w:t xml:space="preserve">be </w:t>
+      </w:r>
+      <w:r>
+        <w:t xml:space="preserve">applied to </w:t>
+      </w:r>
+      <w:r>
+        <w:t>any subsequent</w:t>
+      </w:r>
+      <w:r>
+        <w:t xml:space="preserve"> term</w:t>
       </w:r>
       <w:r>
         <w:t>.</w:t>
+      </w:r>
+      <w:r>
+        <w:t xml:space="preserve">  A term that cannot be reduce</w:t>
+      </w:r>
+      <w:r>
+        <w:t>d</w:t>
+      </w:r>
+      <w:r>
+        <w:t xml:space="preserve"> </w:t>
+      </w:r>
+      <w:r>
+        <w:t xml:space="preserve">any further </w:t>
+      </w:r>
+      <w:r>
+        <w:t>is said to be in “Normal Form”.</w:t>
       </w:r>
     </w:p>
     <w:p>
@@ -3787,6 +3734,7 @@
       </w:r>
     </w:p>
     <w:p>
+      <w:proofErr w:type="spellStart"/>
       <w:r>
         <w:rPr>
           <w:b/>
@@ -3804,6 +3752,7 @@
         </w:rPr>
         <w:t>nil</w:t>
       </w:r>
+      <w:proofErr w:type="spellEnd"/>
       <w:r>
         <w:t>, introduced by Currying,</w:t>
       </w:r>
@@ -3825,6 +3774,7 @@
       <w:r>
         <w:t xml:space="preserve"> </w:t>
       </w:r>
+      <w:proofErr w:type="spellStart"/>
       <w:r>
         <w:rPr>
           <w:b/>
@@ -3842,6 +3792,7 @@
         </w:rPr>
         <w:t>nil</w:t>
       </w:r>
+      <w:proofErr w:type="spellEnd"/>
       <w:r>
         <w:t xml:space="preserve"> τ1 τ2 </w:t>
       </w:r>
@@ -3901,6 +3852,7 @@
       </w:r>
     </w:p>
     <w:p>
+      <w:proofErr w:type="spellStart"/>
       <w:r>
         <w:rPr>
           <w:b/>
@@ -3918,6 +3870,7 @@
         </w:rPr>
         <w:t>nil</w:t>
       </w:r>
+      <w:proofErr w:type="spellEnd"/>
       <w:r>
         <w:t xml:space="preserve"> </w:t>
       </w:r>
@@ -4058,14 +4011,32 @@
           <w:lang w:val="fr-FR"/>
         </w:rPr>
       </w:pPr>
+      <w:proofErr w:type="spellStart"/>
       <w:r>
         <w:rPr>
           <w:rStyle w:val="Heading2Char"/>
           <w:lang w:val="fr-FR"/>
         </w:rPr>
         <w:lastRenderedPageBreak/>
-        <w:t>Function Definition</w:t>
-      </w:r>
+        <w:t>Function</w:t>
+      </w:r>
+      <w:proofErr w:type="spellEnd"/>
+      <w:r>
+        <w:rPr>
+          <w:rStyle w:val="Heading2Char"/>
+          <w:lang w:val="fr-FR"/>
+        </w:rPr>
+        <w:t xml:space="preserve"> </w:t>
+      </w:r>
+      <w:proofErr w:type="spellStart"/>
+      <w:r>
+        <w:rPr>
+          <w:rStyle w:val="Heading2Char"/>
+          <w:lang w:val="fr-FR"/>
+        </w:rPr>
+        <w:t>Definition</w:t>
+      </w:r>
+      <w:proofErr w:type="spellEnd"/>
     </w:p>
     <w:p>
       <w:r>
@@ -4212,6 +4183,7 @@
           <w:lang w:val="fr-FR"/>
         </w:rPr>
       </w:pPr>
+      <w:proofErr w:type="gramStart"/>
       <w:r>
         <w:rPr>
           <w:i/>
@@ -4220,6 +4192,7 @@
         </w:rPr>
         <w:t>func</w:t>
       </w:r>
+      <w:proofErr w:type="gramEnd"/>
       <w:r>
         <w:rPr>
           <w:lang w:val="fr-FR"/>
@@ -4238,6 +4211,7 @@
         </w:rPr>
         <w:t xml:space="preserve"> </w:t>
       </w:r>
+      <w:proofErr w:type="spellStart"/>
       <w:r>
         <w:rPr>
           <w:i/>
@@ -4254,6 +4228,7 @@
         </w:rPr>
         <w:t>xpr</w:t>
       </w:r>
+      <w:proofErr w:type="spellEnd"/>
       <w:r>
         <w:rPr>
           <w:lang w:val="fr-FR"/>
@@ -4344,6 +4319,7 @@
         </w:rPr>
         <w:t xml:space="preserve"> </w:t>
       </w:r>
+      <w:proofErr w:type="spellStart"/>
       <w:r>
         <w:rPr>
           <w:i/>
@@ -4360,6 +4336,7 @@
         </w:rPr>
         <w:t>xpr</w:t>
       </w:r>
+      <w:proofErr w:type="spellEnd"/>
       <w:r>
         <w:rPr>
           <w:lang w:val="fr-FR"/>
@@ -4470,6 +4447,7 @@
       <w:r>
         <w:t xml:space="preserve"> </w:t>
       </w:r>
+      <w:proofErr w:type="spellStart"/>
       <w:r>
         <w:rPr>
           <w:b/>
@@ -4477,6 +4455,7 @@
         </w:rPr>
         <w:t>K</w:t>
       </w:r>
+      <w:proofErr w:type="spellEnd"/>
     </w:p>
     <w:p>
       <w:r>
@@ -4506,13 +4485,29 @@
         <w:t>Z</w:t>
       </w:r>
       <w:r>
-        <w:t xml:space="preserve"> z h </w:t>
+        <w:t xml:space="preserve"> </w:t>
+      </w:r>
+      <w:proofErr w:type="spellStart"/>
+      <w:r>
+        <w:t>z</w:t>
+      </w:r>
+      <w:proofErr w:type="spellEnd"/>
+      <w:r>
+        <w:t xml:space="preserve"> h </w:t>
       </w:r>
       <w:r>
         <w:t>=</w:t>
       </w:r>
       <w:r>
-        <w:t> h (z z h)</w:t>
+        <w:t> h (z </w:t>
+      </w:r>
+      <w:proofErr w:type="spellStart"/>
+      <w:r>
+        <w:t>z</w:t>
+      </w:r>
+      <w:proofErr w:type="spellEnd"/>
+      <w:r>
+        <w:t> h)</w:t>
       </w:r>
     </w:p>
     <w:p>
@@ -4528,6 +4523,7 @@
       <w:r>
         <w:t xml:space="preserve"> </w:t>
       </w:r>
+      <w:proofErr w:type="spellStart"/>
       <w:r>
         <w:t>Y</w:t>
       </w:r>
@@ -4539,6 +4535,7 @@
         </w:rPr>
         <w:t>Turing</w:t>
       </w:r>
+      <w:proofErr w:type="spellEnd"/>
       <w:r>
         <w:t xml:space="preserve"> </w:t>
       </w:r>
@@ -4565,6 +4562,7 @@
           <w:szCs w:val="26"/>
         </w:rPr>
       </w:pPr>
+      <w:proofErr w:type="spellStart"/>
       <w:r>
         <w:t>Y</w:t>
       </w:r>
@@ -4576,6 +4574,7 @@
         </w:rPr>
         <w:t>Turing</w:t>
       </w:r>
+      <w:proofErr w:type="spellEnd"/>
       <w:r>
         <w:t xml:space="preserve"> </w:t>
       </w:r>
@@ -4586,8 +4585,13 @@
         <w:t xml:space="preserve"> </w:t>
       </w:r>
       <w:r>
-        <w:t>Z Z</w:t>
-      </w:r>
+        <w:t xml:space="preserve">Z </w:t>
+      </w:r>
+      <w:proofErr w:type="spellStart"/>
+      <w:r>
+        <w:t>Z</w:t>
+      </w:r>
+      <w:proofErr w:type="spellEnd"/>
       <w:r>
         <w:rPr>
           <w:rStyle w:val="Heading2Char"/>
@@ -4690,6 +4694,7 @@
       <w:r>
         <w:t xml:space="preserve"> </w:t>
       </w:r>
+      <w:proofErr w:type="spellStart"/>
       <w:r>
         <w:rPr>
           <w:b/>
@@ -4707,6 +4712,7 @@
         </w:rPr>
         <w:t>nil</w:t>
       </w:r>
+      <w:proofErr w:type="spellEnd"/>
       <w:r>
         <w:t xml:space="preserve"> </w:t>
       </w:r>
@@ -4947,12 +4953,7 @@
     </w:p>
     <w:p/>
     <w:sectPr>
-      <w:headerReference w:type="even" r:id="rId7"/>
-      <w:headerReference w:type="default" r:id="rId8"/>
-      <w:footerReference w:type="even" r:id="rId9"/>
-      <w:footerReference w:type="default" r:id="rId10"/>
-      <w:headerReference w:type="first" r:id="rId11"/>
-      <w:footerReference w:type="first" r:id="rId12"/>
+      <w:headerReference w:type="default" r:id="rId7"/>
       <w:pgSz w:w="12240" w:h="15840"/>
       <w:pgMar w:top="1440" w:right="1440" w:bottom="1440" w:left="1440" w:header="720" w:footer="720" w:gutter="0"/>
       <w:cols w:space="720"/>
@@ -4987,36 +4988,6 @@
 </w:endnotes>
 </file>
 
-<file path=word/footer1.xml><?xml version="1.0" encoding="utf-8"?>
-<w:ftr xmlns:wpc="http://schemas.microsoft.com/office/word/2010/wordprocessingCanvas" xmlns:cx="http://schemas.microsoft.com/office/drawing/2014/chartex" xmlns:cx1="http://schemas.microsoft.com/office/drawing/2015/9/8/chartex" xmlns:cx2="http://schemas.microsoft.com/office/drawing/2015/10/21/chartex" xmlns:cx3="http://schemas.microsoft.com/office/drawing/2016/5/9/chartex" xmlns:cx4="http://schemas.microsoft.com/office/drawing/2016/5/10/chartex" xmlns:cx5="http://schemas.microsoft.com/office/drawing/2016/5/11/chartex" xmlns:cx6="http://schemas.microsoft.com/office/drawing/2016/5/12/chartex" xmlns:cx7="http://schemas.microsoft.com/office/drawing/2016/5/13/chartex" xmlns:cx8="http://schemas.microsoft.com/office/drawing/2016/5/14/chartex" xmlns:mc="http://schemas.openxmlformats.org/markup-compatibility/2006" xmlns:aink="http://schemas.microsoft.com/office/drawing/2016/ink" xmlns:am3d="http://schemas.microsoft.com/office/drawing/2017/model3d" xmlns:o="urn:schemas-microsoft-com:office:office" xmlns:oel="http://schemas.microsoft.com/office/2019/extlst" xmlns:r="http://schemas.openxmlformats.org/officeDocument/2006/relationships" xmlns:m="http://schemas.openxmlformats.org/officeDocument/2006/math" xmlns:v="urn:schemas-microsoft-com:vml" xmlns:wp14="http://schemas.microsoft.com/office/word/2010/wordprocessingDrawing" xmlns:wp="http://schemas.openxmlformats.org/drawingml/2006/wordprocessingDrawing" xmlns:w10="urn:schemas-microsoft-com:office:word" xmlns:w="http://schemas.openxmlformats.org/wordprocessingml/2006/main" xmlns:w14="http://schemas.microsoft.com/office/word/2010/wordml" xmlns:w15="http://schemas.microsoft.com/office/word/2012/wordml" xmlns:w16cex="http://schemas.microsoft.com/office/word/2018/wordml/cex" xmlns:w16cid="http://schemas.microsoft.com/office/word/2016/wordml/cid" xmlns:w16="http://schemas.microsoft.com/office/word/2018/wordml" xmlns:w16du="http://schemas.microsoft.com/office/word/2023/wordml/word16du" xmlns:w16sdtdh="http://schemas.microsoft.com/office/word/2020/wordml/sdtdatahash" xmlns:w16se="http://schemas.microsoft.com/office/word/2015/wordml/symex" xmlns:wpg="http://schemas.microsoft.com/office/word/2010/wordprocessingGroup" xmlns:wpi="http://schemas.microsoft.com/office/word/2010/wordprocessingInk" xmlns:wne="http://schemas.microsoft.com/office/word/2006/wordml" xmlns:wps="http://schemas.microsoft.com/office/word/2010/wordprocessingShape" mc:Ignorable="w14 w15 w16se w16cid w16 w16cex w16sdtdh wp14">
-  <w:p>
-    <w:pPr>
-      <w:pStyle w:val="Footer"/>
-    </w:pPr>
-  </w:p>
-</w:ftr>
-</file>
-
-<file path=word/footer2.xml><?xml version="1.0" encoding="utf-8"?>
-<w:ftr xmlns:wpc="http://schemas.microsoft.com/office/word/2010/wordprocessingCanvas" xmlns:cx="http://schemas.microsoft.com/office/drawing/2014/chartex" xmlns:cx1="http://schemas.microsoft.com/office/drawing/2015/9/8/chartex" xmlns:cx2="http://schemas.microsoft.com/office/drawing/2015/10/21/chartex" xmlns:cx3="http://schemas.microsoft.com/office/drawing/2016/5/9/chartex" xmlns:cx4="http://schemas.microsoft.com/office/drawing/2016/5/10/chartex" xmlns:cx5="http://schemas.microsoft.com/office/drawing/2016/5/11/chartex" xmlns:cx6="http://schemas.microsoft.com/office/drawing/2016/5/12/chartex" xmlns:cx7="http://schemas.microsoft.com/office/drawing/2016/5/13/chartex" xmlns:cx8="http://schemas.microsoft.com/office/drawing/2016/5/14/chartex" xmlns:mc="http://schemas.openxmlformats.org/markup-compatibility/2006" xmlns:aink="http://schemas.microsoft.com/office/drawing/2016/ink" xmlns:am3d="http://schemas.microsoft.com/office/drawing/2017/model3d" xmlns:o="urn:schemas-microsoft-com:office:office" xmlns:oel="http://schemas.microsoft.com/office/2019/extlst" xmlns:r="http://schemas.openxmlformats.org/officeDocument/2006/relationships" xmlns:m="http://schemas.openxmlformats.org/officeDocument/2006/math" xmlns:v="urn:schemas-microsoft-com:vml" xmlns:wp14="http://schemas.microsoft.com/office/word/2010/wordprocessingDrawing" xmlns:wp="http://schemas.openxmlformats.org/drawingml/2006/wordprocessingDrawing" xmlns:w10="urn:schemas-microsoft-com:office:word" xmlns:w="http://schemas.openxmlformats.org/wordprocessingml/2006/main" xmlns:w14="http://schemas.microsoft.com/office/word/2010/wordml" xmlns:w15="http://schemas.microsoft.com/office/word/2012/wordml" xmlns:w16cex="http://schemas.microsoft.com/office/word/2018/wordml/cex" xmlns:w16cid="http://schemas.microsoft.com/office/word/2016/wordml/cid" xmlns:w16="http://schemas.microsoft.com/office/word/2018/wordml" xmlns:w16du="http://schemas.microsoft.com/office/word/2023/wordml/word16du" xmlns:w16sdtdh="http://schemas.microsoft.com/office/word/2020/wordml/sdtdatahash" xmlns:w16se="http://schemas.microsoft.com/office/word/2015/wordml/symex" xmlns:wpg="http://schemas.microsoft.com/office/word/2010/wordprocessingGroup" xmlns:wpi="http://schemas.microsoft.com/office/word/2010/wordprocessingInk" xmlns:wne="http://schemas.microsoft.com/office/word/2006/wordml" xmlns:wps="http://schemas.microsoft.com/office/word/2010/wordprocessingShape" mc:Ignorable="w14 w15 w16se w16cid w16 w16cex w16sdtdh wp14">
-  <w:p>
-    <w:pPr>
-      <w:pStyle w:val="Footer"/>
-    </w:pPr>
-  </w:p>
-</w:ftr>
-</file>
-
-<file path=word/footer3.xml><?xml version="1.0" encoding="utf-8"?>
-<w:ftr xmlns:wpc="http://schemas.microsoft.com/office/word/2010/wordprocessingCanvas" xmlns:cx="http://schemas.microsoft.com/office/drawing/2014/chartex" xmlns:cx1="http://schemas.microsoft.com/office/drawing/2015/9/8/chartex" xmlns:cx2="http://schemas.microsoft.com/office/drawing/2015/10/21/chartex" xmlns:cx3="http://schemas.microsoft.com/office/drawing/2016/5/9/chartex" xmlns:cx4="http://schemas.microsoft.com/office/drawing/2016/5/10/chartex" xmlns:cx5="http://schemas.microsoft.com/office/drawing/2016/5/11/chartex" xmlns:cx6="http://schemas.microsoft.com/office/drawing/2016/5/12/chartex" xmlns:cx7="http://schemas.microsoft.com/office/drawing/2016/5/13/chartex" xmlns:cx8="http://schemas.microsoft.com/office/drawing/2016/5/14/chartex" xmlns:mc="http://schemas.openxmlformats.org/markup-compatibility/2006" xmlns:aink="http://schemas.microsoft.com/office/drawing/2016/ink" xmlns:am3d="http://schemas.microsoft.com/office/drawing/2017/model3d" xmlns:o="urn:schemas-microsoft-com:office:office" xmlns:oel="http://schemas.microsoft.com/office/2019/extlst" xmlns:r="http://schemas.openxmlformats.org/officeDocument/2006/relationships" xmlns:m="http://schemas.openxmlformats.org/officeDocument/2006/math" xmlns:v="urn:schemas-microsoft-com:vml" xmlns:wp14="http://schemas.microsoft.com/office/word/2010/wordprocessingDrawing" xmlns:wp="http://schemas.openxmlformats.org/drawingml/2006/wordprocessingDrawing" xmlns:w10="urn:schemas-microsoft-com:office:word" xmlns:w="http://schemas.openxmlformats.org/wordprocessingml/2006/main" xmlns:w14="http://schemas.microsoft.com/office/word/2010/wordml" xmlns:w15="http://schemas.microsoft.com/office/word/2012/wordml" xmlns:w16cex="http://schemas.microsoft.com/office/word/2018/wordml/cex" xmlns:w16cid="http://schemas.microsoft.com/office/word/2016/wordml/cid" xmlns:w16="http://schemas.microsoft.com/office/word/2018/wordml" xmlns:w16du="http://schemas.microsoft.com/office/word/2023/wordml/word16du" xmlns:w16sdtdh="http://schemas.microsoft.com/office/word/2020/wordml/sdtdatahash" xmlns:w16se="http://schemas.microsoft.com/office/word/2015/wordml/symex" xmlns:wpg="http://schemas.microsoft.com/office/word/2010/wordprocessingGroup" xmlns:wpi="http://schemas.microsoft.com/office/word/2010/wordprocessingInk" xmlns:wne="http://schemas.microsoft.com/office/word/2006/wordml" xmlns:wps="http://schemas.microsoft.com/office/word/2010/wordprocessingShape" mc:Ignorable="w14 w15 w16se w16cid w16 w16cex w16sdtdh wp14">
-  <w:p>
-    <w:pPr>
-      <w:pStyle w:val="Footer"/>
-    </w:pPr>
-  </w:p>
-</w:ftr>
-</file>
-
 <file path=word/footnotes.xml><?xml version="1.0" encoding="utf-8"?>
 <w:footnotes xmlns:wpc="http://schemas.microsoft.com/office/word/2010/wordprocessingCanvas" xmlns:cx="http://schemas.microsoft.com/office/drawing/2014/chartex" xmlns:cx1="http://schemas.microsoft.com/office/drawing/2015/9/8/chartex" xmlns:cx2="http://schemas.microsoft.com/office/drawing/2015/10/21/chartex" xmlns:cx3="http://schemas.microsoft.com/office/drawing/2016/5/9/chartex" xmlns:cx4="http://schemas.microsoft.com/office/drawing/2016/5/10/chartex" xmlns:cx5="http://schemas.microsoft.com/office/drawing/2016/5/11/chartex" xmlns:cx6="http://schemas.microsoft.com/office/drawing/2016/5/12/chartex" xmlns:cx7="http://schemas.microsoft.com/office/drawing/2016/5/13/chartex" xmlns:cx8="http://schemas.microsoft.com/office/drawing/2016/5/14/chartex" xmlns:mc="http://schemas.openxmlformats.org/markup-compatibility/2006" xmlns:aink="http://schemas.microsoft.com/office/drawing/2016/ink" xmlns:am3d="http://schemas.microsoft.com/office/drawing/2017/model3d" xmlns:o="urn:schemas-microsoft-com:office:office" xmlns:oel="http://schemas.microsoft.com/office/2019/extlst" xmlns:r="http://schemas.openxmlformats.org/officeDocument/2006/relationships" xmlns:m="http://schemas.openxmlformats.org/officeDocument/2006/math" xmlns:v="urn:schemas-microsoft-com:vml" xmlns:wp14="http://schemas.microsoft.com/office/word/2010/wordprocessingDrawing" xmlns:wp="http://schemas.openxmlformats.org/drawingml/2006/wordprocessingDrawing" xmlns:w10="urn:schemas-microsoft-com:office:word" xmlns:w="http://schemas.openxmlformats.org/wordprocessingml/2006/main" xmlns:w14="http://schemas.microsoft.com/office/word/2010/wordml" xmlns:w15="http://schemas.microsoft.com/office/word/2012/wordml" xmlns:w16cex="http://schemas.microsoft.com/office/word/2018/wordml/cex" xmlns:w16cid="http://schemas.microsoft.com/office/word/2016/wordml/cid" xmlns:w16="http://schemas.microsoft.com/office/word/2018/wordml" xmlns:w16du="http://schemas.microsoft.com/office/word/2023/wordml/word16du" xmlns:w16sdtdh="http://schemas.microsoft.com/office/word/2020/wordml/sdtdatahash" xmlns:w16se="http://schemas.microsoft.com/office/word/2015/wordml/symex" xmlns:wpg="http://schemas.microsoft.com/office/word/2010/wordprocessingGroup" xmlns:wpi="http://schemas.microsoft.com/office/word/2010/wordprocessingInk" xmlns:wne="http://schemas.microsoft.com/office/word/2006/wordml" xmlns:wps="http://schemas.microsoft.com/office/word/2010/wordprocessingShape" mc:Ignorable="w14 w15 w16se w16cid w16 w16cex w16sdtdh wp14">
   <w:footnote w:type="separator" w:id="-1">
@@ -5043,16 +5014,6 @@
 </file>
 
 <file path=word/header1.xml><?xml version="1.0" encoding="utf-8"?>
-<w:hdr xmlns:wpc="http://schemas.microsoft.com/office/word/2010/wordprocessingCanvas" xmlns:cx="http://schemas.microsoft.com/office/drawing/2014/chartex" xmlns:cx1="http://schemas.microsoft.com/office/drawing/2015/9/8/chartex" xmlns:cx2="http://schemas.microsoft.com/office/drawing/2015/10/21/chartex" xmlns:cx3="http://schemas.microsoft.com/office/drawing/2016/5/9/chartex" xmlns:cx4="http://schemas.microsoft.com/office/drawing/2016/5/10/chartex" xmlns:cx5="http://schemas.microsoft.com/office/drawing/2016/5/11/chartex" xmlns:cx6="http://schemas.microsoft.com/office/drawing/2016/5/12/chartex" xmlns:cx7="http://schemas.microsoft.com/office/drawing/2016/5/13/chartex" xmlns:cx8="http://schemas.microsoft.com/office/drawing/2016/5/14/chartex" xmlns:mc="http://schemas.openxmlformats.org/markup-compatibility/2006" xmlns:aink="http://schemas.microsoft.com/office/drawing/2016/ink" xmlns:am3d="http://schemas.microsoft.com/office/drawing/2017/model3d" xmlns:o="urn:schemas-microsoft-com:office:office" xmlns:oel="http://schemas.microsoft.com/office/2019/extlst" xmlns:r="http://schemas.openxmlformats.org/officeDocument/2006/relationships" xmlns:m="http://schemas.openxmlformats.org/officeDocument/2006/math" xmlns:v="urn:schemas-microsoft-com:vml" xmlns:wp14="http://schemas.microsoft.com/office/word/2010/wordprocessingDrawing" xmlns:wp="http://schemas.openxmlformats.org/drawingml/2006/wordprocessingDrawing" xmlns:w10="urn:schemas-microsoft-com:office:word" xmlns:w="http://schemas.openxmlformats.org/wordprocessingml/2006/main" xmlns:w14="http://schemas.microsoft.com/office/word/2010/wordml" xmlns:w15="http://schemas.microsoft.com/office/word/2012/wordml" xmlns:w16cex="http://schemas.microsoft.com/office/word/2018/wordml/cex" xmlns:w16cid="http://schemas.microsoft.com/office/word/2016/wordml/cid" xmlns:w16="http://schemas.microsoft.com/office/word/2018/wordml" xmlns:w16du="http://schemas.microsoft.com/office/word/2023/wordml/word16du" xmlns:w16sdtdh="http://schemas.microsoft.com/office/word/2020/wordml/sdtdatahash" xmlns:w16se="http://schemas.microsoft.com/office/word/2015/wordml/symex" xmlns:wpg="http://schemas.microsoft.com/office/word/2010/wordprocessingGroup" xmlns:wpi="http://schemas.microsoft.com/office/word/2010/wordprocessingInk" xmlns:wne="http://schemas.microsoft.com/office/word/2006/wordml" xmlns:wps="http://schemas.microsoft.com/office/word/2010/wordprocessingShape" mc:Ignorable="w14 w15 w16se w16cid w16 w16cex w16sdtdh wp14">
-  <w:p>
-    <w:pPr>
-      <w:pStyle w:val="Header"/>
-    </w:pPr>
-  </w:p>
-</w:hdr>
-</file>
-
-<file path=word/header2.xml><?xml version="1.0" encoding="utf-8"?>
 <w:hdr xmlns:wpc="http://schemas.microsoft.com/office/word/2010/wordprocessingCanvas" xmlns:cx="http://schemas.microsoft.com/office/drawing/2014/chartex" xmlns:cx1="http://schemas.microsoft.com/office/drawing/2015/9/8/chartex" xmlns:cx2="http://schemas.microsoft.com/office/drawing/2015/10/21/chartex" xmlns:cx3="http://schemas.microsoft.com/office/drawing/2016/5/9/chartex" xmlns:cx4="http://schemas.microsoft.com/office/drawing/2016/5/10/chartex" xmlns:cx5="http://schemas.microsoft.com/office/drawing/2016/5/11/chartex" xmlns:cx6="http://schemas.microsoft.com/office/drawing/2016/5/12/chartex" xmlns:cx7="http://schemas.microsoft.com/office/drawing/2016/5/13/chartex" xmlns:cx8="http://schemas.microsoft.com/office/drawing/2016/5/14/chartex" xmlns:mc="http://schemas.openxmlformats.org/markup-compatibility/2006" xmlns:aink="http://schemas.microsoft.com/office/drawing/2016/ink" xmlns:am3d="http://schemas.microsoft.com/office/drawing/2017/model3d" xmlns:o="urn:schemas-microsoft-com:office:office" xmlns:oel="http://schemas.microsoft.com/office/2019/extlst" xmlns:r="http://schemas.openxmlformats.org/officeDocument/2006/relationships" xmlns:m="http://schemas.openxmlformats.org/officeDocument/2006/math" xmlns:v="urn:schemas-microsoft-com:vml" xmlns:wp14="http://schemas.microsoft.com/office/word/2010/wordprocessingDrawing" xmlns:wp="http://schemas.openxmlformats.org/drawingml/2006/wordprocessingDrawing" xmlns:w10="urn:schemas-microsoft-com:office:word" xmlns:w="http://schemas.openxmlformats.org/wordprocessingml/2006/main" xmlns:w14="http://schemas.microsoft.com/office/word/2010/wordml" xmlns:w15="http://schemas.microsoft.com/office/word/2012/wordml" xmlns:w16cex="http://schemas.microsoft.com/office/word/2018/wordml/cex" xmlns:w16cid="http://schemas.microsoft.com/office/word/2016/wordml/cid" xmlns:w16="http://schemas.microsoft.com/office/word/2018/wordml" xmlns:w16du="http://schemas.microsoft.com/office/word/2023/wordml/word16du" xmlns:w16sdtdh="http://schemas.microsoft.com/office/word/2020/wordml/sdtdatahash" xmlns:w16se="http://schemas.microsoft.com/office/word/2015/wordml/symex" xmlns:wpg="http://schemas.microsoft.com/office/word/2010/wordprocessingGroup" xmlns:wpi="http://schemas.microsoft.com/office/word/2010/wordprocessingInk" xmlns:wne="http://schemas.microsoft.com/office/word/2006/wordml" xmlns:wps="http://schemas.microsoft.com/office/word/2010/wordprocessingShape" mc:Ignorable="w14 w15 w16se w16cid w16 w16cex w16sdtdh wp14">
   <w:p>
     <w:pPr>
@@ -5087,7 +5048,7 @@
       <w:t>1</w:t>
     </w:r>
     <w:r>
-      <w:t>1</w:t>
+      <w:t>2</w:t>
     </w:r>
   </w:p>
   <w:p>
@@ -5105,16 +5066,6 @@
       <w:t>by Christopher Hume</w:t>
     </w:r>
   </w:p>
-  <w:p>
-    <w:pPr>
-      <w:pStyle w:val="Header"/>
-    </w:pPr>
-  </w:p>
-</w:hdr>
-</file>
-
-<file path=word/header3.xml><?xml version="1.0" encoding="utf-8"?>
-<w:hdr xmlns:wpc="http://schemas.microsoft.com/office/word/2010/wordprocessingCanvas" xmlns:cx="http://schemas.microsoft.com/office/drawing/2014/chartex" xmlns:cx1="http://schemas.microsoft.com/office/drawing/2015/9/8/chartex" xmlns:cx2="http://schemas.microsoft.com/office/drawing/2015/10/21/chartex" xmlns:cx3="http://schemas.microsoft.com/office/drawing/2016/5/9/chartex" xmlns:cx4="http://schemas.microsoft.com/office/drawing/2016/5/10/chartex" xmlns:cx5="http://schemas.microsoft.com/office/drawing/2016/5/11/chartex" xmlns:cx6="http://schemas.microsoft.com/office/drawing/2016/5/12/chartex" xmlns:cx7="http://schemas.microsoft.com/office/drawing/2016/5/13/chartex" xmlns:cx8="http://schemas.microsoft.com/office/drawing/2016/5/14/chartex" xmlns:mc="http://schemas.openxmlformats.org/markup-compatibility/2006" xmlns:aink="http://schemas.microsoft.com/office/drawing/2016/ink" xmlns:am3d="http://schemas.microsoft.com/office/drawing/2017/model3d" xmlns:o="urn:schemas-microsoft-com:office:office" xmlns:oel="http://schemas.microsoft.com/office/2019/extlst" xmlns:r="http://schemas.openxmlformats.org/officeDocument/2006/relationships" xmlns:m="http://schemas.openxmlformats.org/officeDocument/2006/math" xmlns:v="urn:schemas-microsoft-com:vml" xmlns:wp14="http://schemas.microsoft.com/office/word/2010/wordprocessingDrawing" xmlns:wp="http://schemas.openxmlformats.org/drawingml/2006/wordprocessingDrawing" xmlns:w10="urn:schemas-microsoft-com:office:word" xmlns:w="http://schemas.openxmlformats.org/wordprocessingml/2006/main" xmlns:w14="http://schemas.microsoft.com/office/word/2010/wordml" xmlns:w15="http://schemas.microsoft.com/office/word/2012/wordml" xmlns:w16cex="http://schemas.microsoft.com/office/word/2018/wordml/cex" xmlns:w16cid="http://schemas.microsoft.com/office/word/2016/wordml/cid" xmlns:w16="http://schemas.microsoft.com/office/word/2018/wordml" xmlns:w16du="http://schemas.microsoft.com/office/word/2023/wordml/word16du" xmlns:w16sdtdh="http://schemas.microsoft.com/office/word/2020/wordml/sdtdatahash" xmlns:w16se="http://schemas.microsoft.com/office/word/2015/wordml/symex" xmlns:wpg="http://schemas.microsoft.com/office/word/2010/wordprocessingGroup" xmlns:wpi="http://schemas.microsoft.com/office/word/2010/wordprocessingInk" xmlns:wne="http://schemas.microsoft.com/office/word/2006/wordml" xmlns:wps="http://schemas.microsoft.com/office/word/2010/wordprocessingShape" mc:Ignorable="w14 w15 w16se w16cid w16 w16cex w16sdtdh wp14">
   <w:p>
     <w:pPr>
       <w:pStyle w:val="Header"/>

</xml_diff>

<commit_message>
Improved discussion of Currying and Templates.
</commit_message>
<xml_diff>
--- a/Lisp/SK/Doc/SK.docx
+++ b/Lisp/SK/Doc/SK.docx
@@ -1118,10 +1118,22 @@
         <w:t>An</w:t>
       </w:r>
       <w:r>
-        <w:t xml:space="preserve"> Empty List has a Length of Zero.  The length of a non-empty List is one greater than the length of its Tail.</w:t>
-      </w:r>
-      <w:r>
-        <w:t xml:space="preserve">  Distinct Lists may share a common Tail.</w:t>
+        <w:t xml:space="preserve"> Empty List </w:t>
+      </w:r>
+      <w:r>
+        <w:t xml:space="preserve">is said to have </w:t>
+      </w:r>
+      <w:r>
+        <w:t>a Length of Zero.  The length of a non-empty List is one greater than the length of its Tail.</w:t>
+      </w:r>
+      <w:r>
+        <w:t xml:space="preserve">  </w:t>
+      </w:r>
+      <w:r>
+        <w:t xml:space="preserve">Two </w:t>
+      </w:r>
+      <w:r>
+        <w:t>Distinct Lists may share a common Tail.</w:t>
       </w:r>
     </w:p>
     <w:p>
@@ -1195,6 +1207,9 @@
         <w:t xml:space="preserve"> final Pair is</w:t>
       </w:r>
       <w:r>
+        <w:t xml:space="preserve"> the symbol</w:t>
+      </w:r>
+      <w:r>
         <w:t xml:space="preserve"> </w:t>
       </w:r>
       <w:r>
@@ -1347,13 +1362,7 @@
     </w:p>
     <w:p>
       <w:r>
-        <w:t>In the same way that</w:t>
-      </w:r>
-      <w:r>
-        <w:t xml:space="preserve"> </w:t>
-      </w:r>
-      <w:r>
-        <w:t xml:space="preserve">the </w:t>
+        <w:t xml:space="preserve">In the same way </w:t>
       </w:r>
       <w:r>
         <w:t>multiplication</w:t>
@@ -1362,7 +1371,10 @@
         <w:t xml:space="preserve"> operator</w:t>
       </w:r>
       <w:r>
-        <w:t xml:space="preserve"> is </w:t>
+        <w:t>s are</w:t>
+      </w:r>
+      <w:r>
+        <w:t xml:space="preserve"> </w:t>
       </w:r>
       <w:r>
         <w:t>considered</w:t>
@@ -1387,7 +1399,10 @@
         <w:t xml:space="preserve"> adjacent terms</w:t>
       </w:r>
       <w:r>
-        <w:t xml:space="preserve"> in</w:t>
+        <w:t xml:space="preserve"> </w:t>
+      </w:r>
+      <w:r>
+        <w:t>of</w:t>
       </w:r>
       <w:r>
         <w:t xml:space="preserve"> an</w:t>
@@ -1399,16 +1414,19 @@
         <w:t>ic expression</w:t>
       </w:r>
       <w:r>
-        <w:t>, the</w:t>
-      </w:r>
-      <w:r>
-        <w:t xml:space="preserve"> </w:t>
-      </w:r>
-      <w:r>
-        <w:t xml:space="preserve">Pairing Operator </w:t>
-      </w:r>
-      <w:r>
-        <w:t xml:space="preserve">is </w:t>
+        <w:t>, Pairing Operator</w:t>
+      </w:r>
+      <w:r>
+        <w:t>s</w:t>
+      </w:r>
+      <w:r>
+        <w:t xml:space="preserve"> </w:t>
+      </w:r>
+      <w:r>
+        <w:t>are</w:t>
+      </w:r>
+      <w:r>
+        <w:t xml:space="preserve"> </w:t>
       </w:r>
       <w:r>
         <w:t>implicit</w:t>
@@ -1423,7 +1441,10 @@
         <w:t xml:space="preserve">elided </w:t>
       </w:r>
       <w:r>
-        <w:t xml:space="preserve">from </w:t>
+        <w:t>when</w:t>
+      </w:r>
+      <w:r>
+        <w:t xml:space="preserve"> </w:t>
       </w:r>
       <w:r>
         <w:t>lists</w:t>
@@ -1436,9 +1457,6 @@
       </w:r>
       <w:r>
         <w:t xml:space="preserve"> </w:t>
-      </w:r>
-      <w:r>
-        <w:t xml:space="preserve">when they </w:t>
       </w:r>
       <w:r>
         <w:t>are</w:t>
@@ -1540,13 +1558,28 @@
         <w:t xml:space="preserve"> distinguish</w:t>
       </w:r>
       <w:r>
-        <w:t xml:space="preserve"> a single-element </w:t>
-      </w:r>
-      <w:r>
-        <w:t xml:space="preserve">list </w:t>
-      </w:r>
-      <w:r>
-        <w:t>containing a term τ1 from the</w:t>
+        <w:t xml:space="preserve"> </w:t>
+      </w:r>
+      <w:r>
+        <w:t>lists</w:t>
+      </w:r>
+      <w:r>
+        <w:t xml:space="preserve"> </w:t>
+      </w:r>
+      <w:r>
+        <w:t xml:space="preserve">containing </w:t>
+      </w:r>
+      <w:r>
+        <w:t>a single</w:t>
+      </w:r>
+      <w:r>
+        <w:t xml:space="preserve"> </w:t>
+      </w:r>
+      <w:r>
+        <w:t>element</w:t>
+      </w:r>
+      <w:r>
+        <w:t xml:space="preserve"> τ1 from the</w:t>
       </w:r>
       <w:r>
         <w:t xml:space="preserve"> term τ1 </w:t>
@@ -1595,25 +1628,40 @@
     </w:p>
     <w:p>
       <w:r>
-        <w:t>A</w:t>
-      </w:r>
-      <w:r>
-        <w:t>n empty</w:t>
-      </w:r>
-      <w:r>
-        <w:t xml:space="preserve"> </w:t>
-      </w:r>
-      <w:r>
-        <w:t xml:space="preserve">pair of </w:t>
+        <w:t>E</w:t>
+      </w:r>
+      <w:r>
+        <w:t>mpty</w:t>
+      </w:r>
+      <w:r>
+        <w:t xml:space="preserve"> </w:t>
+      </w:r>
+      <w:r>
+        <w:t>pair</w:t>
+      </w:r>
+      <w:r>
+        <w:t>s</w:t>
+      </w:r>
+      <w:r>
+        <w:t xml:space="preserve"> of </w:t>
       </w:r>
       <w:r>
         <w:t>parenthes</w:t>
       </w:r>
       <w:r>
-        <w:t xml:space="preserve">es is </w:t>
-      </w:r>
-      <w:r>
-        <w:t>an alternative representation of the Empty List:</w:t>
+        <w:t xml:space="preserve">es </w:t>
+      </w:r>
+      <w:r>
+        <w:t>are used as</w:t>
+      </w:r>
+      <w:r>
+        <w:t xml:space="preserve"> </w:t>
+      </w:r>
+      <w:r>
+        <w:t xml:space="preserve">an </w:t>
+      </w:r>
+      <w:r>
+        <w:t>alternative representation of the Empty List:</w:t>
       </w:r>
     </w:p>
     <w:p>
@@ -1662,18 +1710,24 @@
         <w:t xml:space="preserve"> be</w:t>
       </w:r>
       <w:r>
-        <w:t xml:space="preserve"> either a Symbol or a Term</w:t>
+        <w:t xml:space="preserve"> either a Symbol or a</w:t>
+      </w:r>
+      <w:r>
+        <w:t>nother Pair</w:t>
       </w:r>
       <w:r>
         <w:t>.  Thus,</w:t>
       </w:r>
       <w:r>
-        <w:t xml:space="preserve"> a </w:t>
+        <w:t xml:space="preserve"> </w:t>
       </w:r>
       <w:r>
         <w:t>List</w:t>
       </w:r>
       <w:r>
+        <w:t>s</w:t>
+      </w:r>
+      <w:r>
         <w:t xml:space="preserve"> </w:t>
       </w:r>
       <w:r>
@@ -1694,8 +1748,9 @@
       <w:r>
         <w:t>.</w:t>
       </w:r>
-    </w:p>
-    <w:p>
+      <w:r>
+        <w:t xml:space="preserve">  </w:t>
+      </w:r>
       <w:r>
         <w:t>In this case, p</w:t>
       </w:r>
@@ -1776,16 +1831,10 @@
     </w:p>
     <w:p>
       <w:r>
-        <w:t xml:space="preserve">We designate </w:t>
-      </w:r>
-      <w:r>
-        <w:t>a</w:t>
-      </w:r>
-      <w:r>
-        <w:t xml:space="preserve"> </w:t>
-      </w:r>
-      <w:r>
-        <w:t xml:space="preserve">reserved </w:t>
+        <w:t>The</w:t>
+      </w:r>
+      <w:r>
+        <w:t xml:space="preserve"> </w:t>
       </w:r>
       <w:r>
         <w:t>keyword</w:t>
@@ -1804,7 +1853,13 @@
         <w:t>λ</w:t>
       </w:r>
       <w:r>
-        <w:t xml:space="preserve">) </w:t>
+        <w:t>)</w:t>
+      </w:r>
+      <w:r>
+        <w:t xml:space="preserve"> is reserved</w:t>
+      </w:r>
+      <w:r>
+        <w:t xml:space="preserve"> </w:t>
       </w:r>
       <w:r>
         <w:t xml:space="preserve">to represent </w:t>
@@ -1895,6 +1950,11 @@
       </w:r>
     </w:p>
     <w:p>
+      <w:pPr>
+        <w:rPr>
+          <w:lang w:val="fr-FR"/>
+        </w:rPr>
+      </w:pPr>
       <w:r>
         <w:rPr>
           <w:b/>
@@ -1903,61 +1963,99 @@
         <w:t>λ</w:t>
       </w:r>
       <w:r>
+        <w:rPr>
+          <w:lang w:val="fr-FR"/>
+        </w:rPr>
         <w:t>x</w:t>
       </w:r>
       <w:r>
-        <w:t xml:space="preserve"> </w:t>
-      </w:r>
-      <w:r>
+        <w:rPr>
+          <w:lang w:val="fr-FR"/>
+        </w:rPr>
+        <w:t xml:space="preserve"> </w:t>
+      </w:r>
+      <w:r>
+        <w:rPr>
+          <w:lang w:val="fr-FR"/>
+        </w:rPr>
         <w:t xml:space="preserve">y </w:t>
       </w:r>
       <w:r>
         <w:rPr>
           <w:rFonts w:ascii="Cambria Math" w:hAnsi="Cambria Math" w:cs="Cambria Math"/>
+          <w:lang w:val="fr-FR"/>
         </w:rPr>
         <w:t>⇒</w:t>
       </w:r>
       <w:r>
-        <w:t xml:space="preserve"> </w:t>
-      </w:r>
-      <w:r>
-        <w:rPr>
-          <w:b/>
-          <w:bCs/>
+        <w:rPr>
+          <w:lang w:val="fr-FR"/>
+        </w:rPr>
+        <w:t xml:space="preserve"> </w:t>
+      </w:r>
+      <w:r>
+        <w:rPr>
+          <w:b/>
+          <w:bCs/>
+          <w:lang w:val="fr-FR"/>
         </w:rPr>
         <w:t>K</w:t>
       </w:r>
       <w:r>
+        <w:rPr>
+          <w:lang w:val="fr-FR"/>
+        </w:rPr>
         <w:t xml:space="preserve"> y</w:t>
       </w:r>
       <w:r>
+        <w:rPr>
+          <w:lang w:val="fr-FR"/>
+        </w:rPr>
         <w:tab/>
       </w:r>
+      <w:proofErr w:type="spellStart"/>
       <w:r>
         <w:rPr>
           <w:i/>
           <w:iCs/>
-        </w:rPr>
-        <w:t xml:space="preserve">where </w:t>
-      </w:r>
-      <w:proofErr w:type="gramStart"/>
+          <w:lang w:val="fr-FR"/>
+        </w:rPr>
+        <w:t>where</w:t>
+      </w:r>
+      <w:proofErr w:type="spellEnd"/>
       <w:r>
         <w:rPr>
           <w:i/>
           <w:iCs/>
-        </w:rPr>
-        <w:t>x !</w:t>
-      </w:r>
-      <w:proofErr w:type="gramEnd"/>
+          <w:lang w:val="fr-FR"/>
+        </w:rPr>
+        <w:t xml:space="preserve"> </w:t>
+      </w:r>
+      <w:proofErr w:type="gramStart"/>
       <w:r>
         <w:rPr>
           <w:i/>
           <w:iCs/>
+          <w:lang w:val="fr-FR"/>
+        </w:rPr>
+        <w:t>x !</w:t>
+      </w:r>
+      <w:proofErr w:type="gramEnd"/>
+      <w:r>
+        <w:rPr>
+          <w:i/>
+          <w:iCs/>
+          <w:lang w:val="fr-FR"/>
         </w:rPr>
         <w:t>= y</w:t>
       </w:r>
     </w:p>
     <w:p>
+      <w:pPr>
+        <w:rPr>
+          <w:lang w:val="fr-FR"/>
+        </w:rPr>
+      </w:pPr>
       <w:r>
         <w:rPr>
           <w:b/>
@@ -1966,52 +2064,84 @@
         <w:t>λ</w:t>
       </w:r>
       <w:r>
+        <w:rPr>
+          <w:lang w:val="fr-FR"/>
+        </w:rPr>
         <w:t>x</w:t>
       </w:r>
       <w:r>
-        <w:t xml:space="preserve"> </w:t>
-      </w:r>
-      <w:r>
+        <w:rPr>
+          <w:lang w:val="fr-FR"/>
+        </w:rPr>
+        <w:t xml:space="preserve"> </w:t>
+      </w:r>
+      <w:r>
+        <w:rPr>
+          <w:lang w:val="fr-FR"/>
+        </w:rPr>
         <w:t>(</w:t>
       </w:r>
       <w:r>
         <w:t>τ</w:t>
       </w:r>
       <w:r>
+        <w:rPr>
+          <w:lang w:val="fr-FR"/>
+        </w:rPr>
         <w:t>1</w:t>
       </w:r>
       <w:r>
+        <w:rPr>
+          <w:lang w:val="fr-FR"/>
+        </w:rPr>
         <w:t xml:space="preserve"> </w:t>
       </w:r>
       <w:r>
         <w:t>τ</w:t>
       </w:r>
       <w:r>
+        <w:rPr>
+          <w:lang w:val="fr-FR"/>
+        </w:rPr>
         <w:t>2</w:t>
       </w:r>
       <w:r>
+        <w:rPr>
+          <w:lang w:val="fr-FR"/>
+        </w:rPr>
         <w:t xml:space="preserve">) </w:t>
       </w:r>
       <w:r>
         <w:rPr>
           <w:rFonts w:ascii="Cambria Math" w:hAnsi="Cambria Math" w:cs="Cambria Math"/>
+          <w:lang w:val="fr-FR"/>
         </w:rPr>
         <w:t>⇒</w:t>
       </w:r>
       <w:r>
-        <w:t xml:space="preserve"> </w:t>
-      </w:r>
-      <w:r>
-        <w:rPr>
-          <w:b/>
-          <w:bCs/>
+        <w:rPr>
+          <w:lang w:val="fr-FR"/>
+        </w:rPr>
+        <w:t xml:space="preserve"> </w:t>
+      </w:r>
+      <w:r>
+        <w:rPr>
+          <w:b/>
+          <w:bCs/>
+          <w:lang w:val="fr-FR"/>
         </w:rPr>
         <w:t>S</w:t>
       </w:r>
       <w:r>
-        <w:t xml:space="preserve"> </w:t>
-      </w:r>
-      <w:r>
+        <w:rPr>
+          <w:lang w:val="fr-FR"/>
+        </w:rPr>
+        <w:t xml:space="preserve"> </w:t>
+      </w:r>
+      <w:r>
+        <w:rPr>
+          <w:lang w:val="fr-FR"/>
+        </w:rPr>
         <w:t>(</w:t>
       </w:r>
       <w:r>
@@ -2022,24 +2152,42 @@
         <w:t>λ</w:t>
       </w:r>
       <w:r>
+        <w:rPr>
+          <w:lang w:val="fr-FR"/>
+        </w:rPr>
         <w:t>x</w:t>
       </w:r>
       <w:r>
+        <w:rPr>
+          <w:lang w:val="fr-FR"/>
+        </w:rPr>
         <w:t xml:space="preserve"> </w:t>
       </w:r>
       <w:r>
         <w:t>τ</w:t>
       </w:r>
       <w:r>
+        <w:rPr>
+          <w:lang w:val="fr-FR"/>
+        </w:rPr>
         <w:t>1</w:t>
       </w:r>
       <w:r>
+        <w:rPr>
+          <w:lang w:val="fr-FR"/>
+        </w:rPr>
         <w:t>)</w:t>
       </w:r>
       <w:r>
-        <w:t xml:space="preserve"> </w:t>
-      </w:r>
-      <w:r>
+        <w:rPr>
+          <w:lang w:val="fr-FR"/>
+        </w:rPr>
+        <w:t xml:space="preserve"> </w:t>
+      </w:r>
+      <w:r>
+        <w:rPr>
+          <w:lang w:val="fr-FR"/>
+        </w:rPr>
         <w:t>(</w:t>
       </w:r>
       <w:r>
@@ -2050,18 +2198,30 @@
         <w:t>λ</w:t>
       </w:r>
       <w:r>
+        <w:rPr>
+          <w:lang w:val="fr-FR"/>
+        </w:rPr>
         <w:t>x</w:t>
       </w:r>
       <w:r>
+        <w:rPr>
+          <w:lang w:val="fr-FR"/>
+        </w:rPr>
         <w:t xml:space="preserve"> </w:t>
       </w:r>
       <w:r>
         <w:t>τ</w:t>
       </w:r>
       <w:r>
+        <w:rPr>
+          <w:lang w:val="fr-FR"/>
+        </w:rPr>
         <w:t>2</w:t>
       </w:r>
       <w:r>
+        <w:rPr>
+          <w:lang w:val="fr-FR"/>
+        </w:rPr>
         <w:t>)</w:t>
       </w:r>
     </w:p>
@@ -2074,11 +2234,28 @@
       </w:r>
     </w:p>
     <w:p>
+      <w:proofErr w:type="gramStart"/>
       <w:r>
         <w:t>A</w:t>
       </w:r>
       <w:r>
-        <w:t>n enhanced form of Abstraction known as Currying</w:t>
+        <w:t>n</w:t>
+      </w:r>
+      <w:proofErr w:type="gramEnd"/>
+      <w:r>
+        <w:t xml:space="preserve"> </w:t>
+      </w:r>
+      <w:r>
+        <w:t>generalized</w:t>
+      </w:r>
+      <w:r>
+        <w:t xml:space="preserve"> form of </w:t>
+      </w:r>
+      <w:r>
+        <w:t>a</w:t>
+      </w:r>
+      <w:r>
+        <w:t>bstraction known as Currying</w:t>
       </w:r>
       <w:r>
         <w:t xml:space="preserve"> is defined, as follows</w:t>
@@ -2247,79 +2424,19 @@
         </w:rPr>
       </w:pPr>
       <w:r>
-        <w:t>Here</w:t>
-      </w:r>
-      <w:r>
-        <w:t xml:space="preserve">, </w:t>
-      </w:r>
-      <w:r>
-        <w:t>a</w:t>
-      </w:r>
-      <w:r>
-        <w:t xml:space="preserve">bstraction is performed </w:t>
-      </w:r>
-      <w:r>
-        <w:t>over</w:t>
-      </w:r>
-      <w:r>
-        <w:t xml:space="preserve"> </w:t>
-      </w:r>
-      <w:r>
-        <w:t>Abstraction List</w:t>
-      </w:r>
-      <w:r>
-        <w:t>s</w:t>
-      </w:r>
-      <w:r>
-        <w:t xml:space="preserve">, </w:t>
-      </w:r>
-      <w:r>
-        <w:t>a.k.a</w:t>
-      </w:r>
-      <w:r>
-        <w:t>.</w:t>
-      </w:r>
-      <w:r>
-        <w:t xml:space="preserve">, </w:t>
-      </w:r>
-      <w:r>
-        <w:t>“</w:t>
-      </w:r>
-      <w:r>
-        <w:t>T</w:t>
-      </w:r>
-      <w:r>
-        <w:t>emplate</w:t>
-      </w:r>
-      <w:r>
-        <w:t>s</w:t>
-      </w:r>
-      <w:r>
-        <w:t>”</w:t>
-      </w:r>
-      <w:r>
-        <w:t>,</w:t>
-      </w:r>
-      <w:r>
-        <w:t xml:space="preserve"> </w:t>
-      </w:r>
-      <w:r>
-        <w:t>instead of</w:t>
-      </w:r>
-      <w:r>
-        <w:t xml:space="preserve"> </w:t>
-      </w:r>
-      <w:r>
-        <w:t xml:space="preserve">atomic </w:t>
-      </w:r>
-      <w:r>
-        <w:t>Symbol</w:t>
-      </w:r>
-      <w:r>
-        <w:t>s</w:t>
-      </w:r>
-      <w:r>
-        <w:t>.</w:t>
+        <w:t>Here, abstraction is generalized to “Templates” which include Lists in addition to atomic Symbols.</w:t>
+      </w:r>
+      <w:r>
+        <w:t xml:space="preserve">  </w:t>
+      </w:r>
+      <w:r>
+        <w:t>Uncurrying is applied recursively, where the head of a Template may itself be a</w:t>
+      </w:r>
+      <w:r>
+        <w:t xml:space="preserve"> nested</w:t>
+      </w:r>
+      <w:r>
+        <w:t xml:space="preserve"> Template.</w:t>
       </w:r>
     </w:p>
     <w:p>
@@ -2336,16 +2453,6 @@
         <w:rPr>
           <w:rStyle w:val="Heading2Char"/>
           <w:rFonts w:asciiTheme="minorHAnsi" w:eastAsiaTheme="minorHAnsi" w:hAnsiTheme="minorHAnsi" w:cstheme="minorBidi"/>
-          <w:color w:val="auto"/>
-          <w:sz w:val="22"/>
-          <w:szCs w:val="22"/>
-        </w:rPr>
-        <w:t xml:space="preserve">Note: </w:t>
-      </w:r>
-      <w:r>
-        <w:rPr>
-          <w:rStyle w:val="Heading2Char"/>
-          <w:rFonts w:asciiTheme="minorHAnsi" w:eastAsiaTheme="minorHAnsi" w:hAnsiTheme="minorHAnsi" w:cstheme="minorBidi"/>
           <w:b/>
           <w:bCs/>
           <w:color w:val="auto"/>
@@ -2362,67 +2469,47 @@
           <w:sz w:val="22"/>
           <w:szCs w:val="22"/>
         </w:rPr>
-        <w:t xml:space="preserve"> stands for </w:t>
-      </w:r>
-      <w:r>
-        <w:rPr>
-          <w:rStyle w:val="Heading2Char"/>
-          <w:rFonts w:asciiTheme="minorHAnsi" w:eastAsiaTheme="minorHAnsi" w:hAnsiTheme="minorHAnsi" w:cstheme="minorBidi"/>
-          <w:color w:val="auto"/>
-          <w:sz w:val="22"/>
-          <w:szCs w:val="22"/>
-        </w:rPr>
-        <w:t>an operation</w:t>
-      </w:r>
-      <w:r>
-        <w:rPr>
-          <w:rStyle w:val="Heading2Char"/>
-          <w:rFonts w:asciiTheme="minorHAnsi" w:eastAsiaTheme="minorHAnsi" w:hAnsiTheme="minorHAnsi" w:cstheme="minorBidi"/>
-          <w:color w:val="auto"/>
-          <w:sz w:val="22"/>
-          <w:szCs w:val="22"/>
-        </w:rPr>
-        <w:t>, described in the next section,</w:t>
-      </w:r>
-      <w:r>
-        <w:rPr>
-          <w:rStyle w:val="Heading2Char"/>
-          <w:rFonts w:asciiTheme="minorHAnsi" w:eastAsiaTheme="minorHAnsi" w:hAnsiTheme="minorHAnsi" w:cstheme="minorBidi"/>
-          <w:color w:val="auto"/>
-          <w:sz w:val="22"/>
-          <w:szCs w:val="22"/>
-        </w:rPr>
-        <w:t xml:space="preserve"> </w:t>
-      </w:r>
-      <w:r>
-        <w:rPr>
-          <w:rStyle w:val="Heading2Char"/>
-          <w:rFonts w:asciiTheme="minorHAnsi" w:eastAsiaTheme="minorHAnsi" w:hAnsiTheme="minorHAnsi" w:cstheme="minorBidi"/>
-          <w:color w:val="auto"/>
-          <w:sz w:val="22"/>
-          <w:szCs w:val="22"/>
-        </w:rPr>
-        <w:t>which is called</w:t>
-      </w:r>
-      <w:r>
-        <w:rPr>
-          <w:rStyle w:val="Heading2Char"/>
-          <w:rFonts w:asciiTheme="minorHAnsi" w:eastAsiaTheme="minorHAnsi" w:hAnsiTheme="minorHAnsi" w:cstheme="minorBidi"/>
-          <w:color w:val="auto"/>
-          <w:sz w:val="22"/>
-          <w:szCs w:val="22"/>
-        </w:rPr>
-        <w:t xml:space="preserve"> </w:t>
-      </w:r>
-      <w:r>
-        <w:rPr>
-          <w:rStyle w:val="Heading2Char"/>
-          <w:rFonts w:asciiTheme="minorHAnsi" w:eastAsiaTheme="minorHAnsi" w:hAnsiTheme="minorHAnsi" w:cstheme="minorBidi"/>
-          <w:color w:val="auto"/>
-          <w:sz w:val="22"/>
-          <w:szCs w:val="22"/>
-        </w:rPr>
-        <w:t>Uncurrying.</w:t>
+        <w:t xml:space="preserve"> </w:t>
+      </w:r>
+      <w:r>
+        <w:rPr>
+          <w:rStyle w:val="Heading2Char"/>
+          <w:rFonts w:asciiTheme="minorHAnsi" w:eastAsiaTheme="minorHAnsi" w:hAnsiTheme="minorHAnsi" w:cstheme="minorBidi"/>
+          <w:color w:val="auto"/>
+          <w:sz w:val="22"/>
+          <w:szCs w:val="22"/>
+        </w:rPr>
+        <w:t>implements</w:t>
+      </w:r>
+      <w:r>
+        <w:rPr>
+          <w:rStyle w:val="Heading2Char"/>
+          <w:rFonts w:asciiTheme="minorHAnsi" w:eastAsiaTheme="minorHAnsi" w:hAnsiTheme="minorHAnsi" w:cstheme="minorBidi"/>
+          <w:color w:val="auto"/>
+          <w:sz w:val="22"/>
+          <w:szCs w:val="22"/>
+        </w:rPr>
+        <w:t xml:space="preserve"> an operation called Uncurrying</w:t>
+      </w:r>
+      <w:r>
+        <w:rPr>
+          <w:rStyle w:val="Heading2Char"/>
+          <w:rFonts w:asciiTheme="minorHAnsi" w:eastAsiaTheme="minorHAnsi" w:hAnsiTheme="minorHAnsi" w:cstheme="minorBidi"/>
+          <w:color w:val="auto"/>
+          <w:sz w:val="22"/>
+          <w:szCs w:val="22"/>
+        </w:rPr>
+        <w:t xml:space="preserve"> – to be </w:t>
+      </w:r>
+      <w:r>
+        <w:rPr>
+          <w:rStyle w:val="Heading2Char"/>
+          <w:rFonts w:asciiTheme="minorHAnsi" w:eastAsiaTheme="minorHAnsi" w:hAnsiTheme="minorHAnsi" w:cstheme="minorBidi"/>
+          <w:color w:val="auto"/>
+          <w:sz w:val="22"/>
+          <w:szCs w:val="22"/>
+        </w:rPr>
+        <w:t>described in the next section.</w:t>
       </w:r>
     </w:p>
     <w:p>
@@ -2443,13 +2530,22 @@
         <w:t xml:space="preserve"> </w:t>
       </w:r>
       <w:r>
-        <w:t xml:space="preserve">Abstraction Lists </w:t>
+        <w:t>Templates</w:t>
+      </w:r>
+      <w:r>
+        <w:t xml:space="preserve"> </w:t>
       </w:r>
       <w:r>
         <w:t xml:space="preserve">allows them </w:t>
       </w:r>
       <w:r>
-        <w:t>to be expressed using the following square bracket notation:</w:t>
+        <w:t xml:space="preserve">to be expressed </w:t>
+      </w:r>
+      <w:r>
+        <w:t xml:space="preserve">concisely </w:t>
+      </w:r>
+      <w:r>
+        <w:t>using the following square bracket notation:</w:t>
       </w:r>
     </w:p>
     <w:p>
@@ -2622,7 +2718,13 @@
         <w:t>for</w:t>
       </w:r>
       <w:r>
-        <w:t xml:space="preserve"> an Empty Abstraction List:</w:t>
+        <w:t xml:space="preserve"> an Empty </w:t>
+      </w:r>
+      <w:r>
+        <w:t>Template</w:t>
+      </w:r>
+      <w:r>
+        <w:t>:</w:t>
       </w:r>
     </w:p>
     <w:p>
@@ -2729,13 +2831,10 @@
         <w:t xml:space="preserve"> </w:t>
       </w:r>
       <w:r>
-        <w:t>reverses</w:t>
-      </w:r>
-      <w:r>
-        <w:t xml:space="preserve"> the effect of C</w:t>
-      </w:r>
-      <w:r>
-        <w:t>urrying:</w:t>
+        <w:t>reduces the result of Currying an expression, as follows</w:t>
+      </w:r>
+      <w:r>
+        <w:t>:</w:t>
       </w:r>
     </w:p>
     <w:p>
@@ -2993,87 +3092,127 @@
           <w:sz w:val="22"/>
           <w:szCs w:val="22"/>
         </w:rPr>
-        <w:t>that</w:t>
-      </w:r>
-      <w:r>
-        <w:rPr>
-          <w:rStyle w:val="Heading2Char"/>
-          <w:rFonts w:asciiTheme="minorHAnsi" w:eastAsiaTheme="minorHAnsi" w:hAnsiTheme="minorHAnsi" w:cstheme="minorBidi"/>
-          <w:color w:val="auto"/>
-          <w:sz w:val="22"/>
-          <w:szCs w:val="22"/>
-        </w:rPr>
-        <w:t xml:space="preserve"> takes a Function</w:t>
-      </w:r>
-      <w:r>
-        <w:rPr>
-          <w:rStyle w:val="Heading2Char"/>
-          <w:rFonts w:asciiTheme="minorHAnsi" w:eastAsiaTheme="minorHAnsi" w:hAnsiTheme="minorHAnsi" w:cstheme="minorBidi"/>
-          <w:color w:val="auto"/>
-          <w:sz w:val="22"/>
-          <w:szCs w:val="22"/>
-        </w:rPr>
-        <w:t>al Expression</w:t>
-      </w:r>
-      <w:r>
-        <w:rPr>
-          <w:rStyle w:val="Heading2Char"/>
-          <w:rFonts w:asciiTheme="minorHAnsi" w:eastAsiaTheme="minorHAnsi" w:hAnsiTheme="minorHAnsi" w:cstheme="minorBidi"/>
-          <w:color w:val="auto"/>
-          <w:sz w:val="22"/>
-          <w:szCs w:val="22"/>
-        </w:rPr>
-        <w:t xml:space="preserve"> and a Pair as input,</w:t>
-      </w:r>
-      <w:r>
-        <w:rPr>
-          <w:rStyle w:val="Heading2Char"/>
-          <w:rFonts w:asciiTheme="minorHAnsi" w:eastAsiaTheme="minorHAnsi" w:hAnsiTheme="minorHAnsi" w:cstheme="minorBidi"/>
-          <w:color w:val="auto"/>
-          <w:sz w:val="22"/>
-          <w:szCs w:val="22"/>
-        </w:rPr>
-        <w:t xml:space="preserve"> </w:t>
-      </w:r>
-      <w:r>
-        <w:rPr>
-          <w:rStyle w:val="Heading2Char"/>
-          <w:rFonts w:asciiTheme="minorHAnsi" w:eastAsiaTheme="minorHAnsi" w:hAnsiTheme="minorHAnsi" w:cstheme="minorBidi"/>
-          <w:color w:val="auto"/>
-          <w:sz w:val="22"/>
-          <w:szCs w:val="22"/>
-        </w:rPr>
-        <w:t>and</w:t>
-      </w:r>
-      <w:r>
-        <w:rPr>
-          <w:rStyle w:val="Heading2Char"/>
-          <w:rFonts w:asciiTheme="minorHAnsi" w:eastAsiaTheme="minorHAnsi" w:hAnsiTheme="minorHAnsi" w:cstheme="minorBidi"/>
-          <w:color w:val="auto"/>
-          <w:sz w:val="22"/>
-          <w:szCs w:val="22"/>
-        </w:rPr>
-        <w:t xml:space="preserve"> </w:t>
-      </w:r>
-      <w:r>
-        <w:rPr>
-          <w:rStyle w:val="Heading2Char"/>
-          <w:rFonts w:asciiTheme="minorHAnsi" w:eastAsiaTheme="minorHAnsi" w:hAnsiTheme="minorHAnsi" w:cstheme="minorBidi"/>
-          <w:color w:val="auto"/>
-          <w:sz w:val="22"/>
-          <w:szCs w:val="22"/>
-        </w:rPr>
-        <w:t>applies the Function</w:t>
-      </w:r>
-      <w:r>
-        <w:rPr>
-          <w:rStyle w:val="Heading2Char"/>
-          <w:rFonts w:asciiTheme="minorHAnsi" w:eastAsiaTheme="minorHAnsi" w:hAnsiTheme="minorHAnsi" w:cstheme="minorBidi"/>
-          <w:color w:val="auto"/>
-          <w:sz w:val="22"/>
-          <w:szCs w:val="22"/>
-        </w:rPr>
-        <w:t>al Expression</w:t>
+        <w:t>which</w:t>
+      </w:r>
+      <w:r>
+        <w:rPr>
+          <w:rStyle w:val="Heading2Char"/>
+          <w:rFonts w:asciiTheme="minorHAnsi" w:eastAsiaTheme="minorHAnsi" w:hAnsiTheme="minorHAnsi" w:cstheme="minorBidi"/>
+          <w:color w:val="auto"/>
+          <w:sz w:val="22"/>
+          <w:szCs w:val="22"/>
+        </w:rPr>
+        <w:t xml:space="preserve"> takes a</w:t>
+      </w:r>
+      <w:r>
+        <w:rPr>
+          <w:rStyle w:val="Heading2Char"/>
+          <w:rFonts w:asciiTheme="minorHAnsi" w:eastAsiaTheme="minorHAnsi" w:hAnsiTheme="minorHAnsi" w:cstheme="minorBidi"/>
+          <w:color w:val="auto"/>
+          <w:sz w:val="22"/>
+          <w:szCs w:val="22"/>
+        </w:rPr>
+        <w:t>n</w:t>
+      </w:r>
+      <w:r>
+        <w:rPr>
+          <w:rStyle w:val="Heading2Char"/>
+          <w:rFonts w:asciiTheme="minorHAnsi" w:eastAsiaTheme="minorHAnsi" w:hAnsiTheme="minorHAnsi" w:cstheme="minorBidi"/>
+          <w:color w:val="auto"/>
+          <w:sz w:val="22"/>
+          <w:szCs w:val="22"/>
+        </w:rPr>
+        <w:t xml:space="preserve"> Expression</w:t>
+      </w:r>
+      <w:r>
+        <w:rPr>
+          <w:rStyle w:val="Heading2Char"/>
+          <w:rFonts w:asciiTheme="minorHAnsi" w:eastAsiaTheme="minorHAnsi" w:hAnsiTheme="minorHAnsi" w:cstheme="minorBidi"/>
+          <w:color w:val="auto"/>
+          <w:sz w:val="22"/>
+          <w:szCs w:val="22"/>
+        </w:rPr>
+        <w:t xml:space="preserve"> and a</w:t>
+      </w:r>
+      <w:r>
+        <w:rPr>
+          <w:rStyle w:val="Heading2Char"/>
+          <w:rFonts w:asciiTheme="minorHAnsi" w:eastAsiaTheme="minorHAnsi" w:hAnsiTheme="minorHAnsi" w:cstheme="minorBidi"/>
+          <w:color w:val="auto"/>
+          <w:sz w:val="22"/>
+          <w:szCs w:val="22"/>
+        </w:rPr>
+        <w:t>n “Argument</w:t>
+      </w:r>
+      <w:r>
+        <w:rPr>
+          <w:rStyle w:val="Heading2Char"/>
+          <w:rFonts w:asciiTheme="minorHAnsi" w:eastAsiaTheme="minorHAnsi" w:hAnsiTheme="minorHAnsi" w:cstheme="minorBidi"/>
+          <w:color w:val="auto"/>
+          <w:sz w:val="22"/>
+          <w:szCs w:val="22"/>
+        </w:rPr>
+        <w:t xml:space="preserve"> </w:t>
+      </w:r>
+      <w:r>
+        <w:rPr>
+          <w:rStyle w:val="Heading2Char"/>
+          <w:rFonts w:asciiTheme="minorHAnsi" w:eastAsiaTheme="minorHAnsi" w:hAnsiTheme="minorHAnsi" w:cstheme="minorBidi"/>
+          <w:color w:val="auto"/>
+          <w:sz w:val="22"/>
+          <w:szCs w:val="22"/>
+        </w:rPr>
+        <w:t>List</w:t>
+      </w:r>
+      <w:r>
+        <w:rPr>
+          <w:rStyle w:val="Heading2Char"/>
+          <w:rFonts w:asciiTheme="minorHAnsi" w:eastAsiaTheme="minorHAnsi" w:hAnsiTheme="minorHAnsi" w:cstheme="minorBidi"/>
+          <w:color w:val="auto"/>
+          <w:sz w:val="22"/>
+          <w:szCs w:val="22"/>
+        </w:rPr>
+        <w:t>”</w:t>
+      </w:r>
+      <w:r>
+        <w:rPr>
+          <w:rStyle w:val="Heading2Char"/>
+          <w:rFonts w:asciiTheme="minorHAnsi" w:eastAsiaTheme="minorHAnsi" w:hAnsiTheme="minorHAnsi" w:cstheme="minorBidi"/>
+          <w:color w:val="auto"/>
+          <w:sz w:val="22"/>
+          <w:szCs w:val="22"/>
+        </w:rPr>
+        <w:t xml:space="preserve"> as input,</w:t>
+      </w:r>
+      <w:r>
+        <w:rPr>
+          <w:rStyle w:val="Heading2Char"/>
+          <w:rFonts w:asciiTheme="minorHAnsi" w:eastAsiaTheme="minorHAnsi" w:hAnsiTheme="minorHAnsi" w:cstheme="minorBidi"/>
+          <w:color w:val="auto"/>
+          <w:sz w:val="22"/>
+          <w:szCs w:val="22"/>
+        </w:rPr>
+        <w:t xml:space="preserve"> </w:t>
+      </w:r>
+      <w:r>
+        <w:rPr>
+          <w:rStyle w:val="Heading2Char"/>
+          <w:rFonts w:asciiTheme="minorHAnsi" w:eastAsiaTheme="minorHAnsi" w:hAnsiTheme="minorHAnsi" w:cstheme="minorBidi"/>
+          <w:color w:val="auto"/>
+          <w:sz w:val="22"/>
+          <w:szCs w:val="22"/>
+        </w:rPr>
+        <w:t xml:space="preserve">applies the </w:t>
+      </w:r>
+      <w:r>
+        <w:rPr>
+          <w:rStyle w:val="Heading2Char"/>
+          <w:rFonts w:asciiTheme="minorHAnsi" w:eastAsiaTheme="minorHAnsi" w:hAnsiTheme="minorHAnsi" w:cstheme="minorBidi"/>
+          <w:color w:val="auto"/>
+          <w:sz w:val="22"/>
+          <w:szCs w:val="22"/>
+        </w:rPr>
+        <w:t>Expression</w:t>
       </w:r>
       <w:r>
         <w:rPr>
@@ -3089,8 +3228,6 @@
         <w:rPr>
           <w:rStyle w:val="Heading2Char"/>
           <w:rFonts w:asciiTheme="minorHAnsi" w:eastAsiaTheme="minorHAnsi" w:hAnsiTheme="minorHAnsi" w:cstheme="minorBidi"/>
-          <w:b/>
-          <w:bCs/>
           <w:color w:val="auto"/>
           <w:sz w:val="22"/>
           <w:szCs w:val="22"/>
@@ -3111,43 +3248,51 @@
         <w:rPr>
           <w:rStyle w:val="Heading2Char"/>
           <w:rFonts w:asciiTheme="minorHAnsi" w:eastAsiaTheme="minorHAnsi" w:hAnsiTheme="minorHAnsi" w:cstheme="minorBidi"/>
-          <w:b/>
-          <w:bCs/>
-          <w:color w:val="auto"/>
-          <w:sz w:val="22"/>
-          <w:szCs w:val="22"/>
-        </w:rPr>
-        <w:t>Pair</w:t>
-      </w:r>
-      <w:r>
-        <w:rPr>
-          <w:rStyle w:val="Heading2Char"/>
-          <w:rFonts w:asciiTheme="minorHAnsi" w:eastAsiaTheme="minorHAnsi" w:hAnsiTheme="minorHAnsi" w:cstheme="minorBidi"/>
-          <w:color w:val="auto"/>
-          <w:sz w:val="22"/>
-          <w:szCs w:val="22"/>
-        </w:rPr>
-        <w:t xml:space="preserve"> before</w:t>
-      </w:r>
-      <w:r>
-        <w:rPr>
-          <w:rStyle w:val="Heading2Char"/>
-          <w:rFonts w:asciiTheme="minorHAnsi" w:eastAsiaTheme="minorHAnsi" w:hAnsiTheme="minorHAnsi" w:cstheme="minorBidi"/>
-          <w:color w:val="auto"/>
-          <w:sz w:val="22"/>
-          <w:szCs w:val="22"/>
-        </w:rPr>
-        <w:t xml:space="preserve"> </w:t>
-      </w:r>
-      <w:r>
-        <w:rPr>
-          <w:rStyle w:val="Heading2Char"/>
-          <w:rFonts w:asciiTheme="minorHAnsi" w:eastAsiaTheme="minorHAnsi" w:hAnsiTheme="minorHAnsi" w:cstheme="minorBidi"/>
-          <w:color w:val="auto"/>
-          <w:sz w:val="22"/>
-          <w:szCs w:val="22"/>
-        </w:rPr>
-        <w:t xml:space="preserve">applying the </w:t>
+          <w:color w:val="auto"/>
+          <w:sz w:val="22"/>
+          <w:szCs w:val="22"/>
+        </w:rPr>
+        <w:t>List</w:t>
+      </w:r>
+      <w:r>
+        <w:rPr>
+          <w:rStyle w:val="Heading2Char"/>
+          <w:rFonts w:asciiTheme="minorHAnsi" w:eastAsiaTheme="minorHAnsi" w:hAnsiTheme="minorHAnsi" w:cstheme="minorBidi"/>
+          <w:color w:val="auto"/>
+          <w:sz w:val="22"/>
+          <w:szCs w:val="22"/>
+        </w:rPr>
+        <w:t xml:space="preserve">, </w:t>
+      </w:r>
+      <w:r>
+        <w:rPr>
+          <w:rStyle w:val="Heading2Char"/>
+          <w:rFonts w:asciiTheme="minorHAnsi" w:eastAsiaTheme="minorHAnsi" w:hAnsiTheme="minorHAnsi" w:cstheme="minorBidi"/>
+          <w:color w:val="auto"/>
+          <w:sz w:val="22"/>
+          <w:szCs w:val="22"/>
+        </w:rPr>
+        <w:t xml:space="preserve">and </w:t>
+      </w:r>
+      <w:r>
+        <w:rPr>
+          <w:rStyle w:val="Heading2Char"/>
+          <w:rFonts w:asciiTheme="minorHAnsi" w:eastAsiaTheme="minorHAnsi" w:hAnsiTheme="minorHAnsi" w:cstheme="minorBidi"/>
+          <w:color w:val="auto"/>
+          <w:sz w:val="22"/>
+          <w:szCs w:val="22"/>
+        </w:rPr>
+        <w:t xml:space="preserve">then applies the </w:t>
+      </w:r>
+      <w:r>
+        <w:rPr>
+          <w:rStyle w:val="Heading2Char"/>
+          <w:rFonts w:asciiTheme="minorHAnsi" w:eastAsiaTheme="minorHAnsi" w:hAnsiTheme="minorHAnsi" w:cstheme="minorBidi"/>
+          <w:color w:val="auto"/>
+          <w:sz w:val="22"/>
+          <w:szCs w:val="22"/>
+        </w:rPr>
+        <w:t xml:space="preserve">functional </w:t>
       </w:r>
       <w:r>
         <w:rPr>
@@ -3167,6 +3312,16 @@
           <w:sz w:val="22"/>
           <w:szCs w:val="22"/>
         </w:rPr>
+        <w:t xml:space="preserve">that </w:t>
+      </w:r>
+      <w:r>
+        <w:rPr>
+          <w:rStyle w:val="Heading2Char"/>
+          <w:rFonts w:asciiTheme="minorHAnsi" w:eastAsiaTheme="minorHAnsi" w:hAnsiTheme="minorHAnsi" w:cstheme="minorBidi"/>
+          <w:color w:val="auto"/>
+          <w:sz w:val="22"/>
+          <w:szCs w:val="22"/>
+        </w:rPr>
         <w:t>result</w:t>
       </w:r>
       <w:r>
@@ -3177,7 +3332,7 @@
           <w:sz w:val="22"/>
           <w:szCs w:val="22"/>
         </w:rPr>
-        <w:t>ing</w:t>
+        <w:t>ed</w:t>
       </w:r>
       <w:r>
         <w:rPr>
@@ -3207,7 +3362,27 @@
           <w:sz w:val="22"/>
           <w:szCs w:val="22"/>
         </w:rPr>
-        <w:t xml:space="preserve"> that application</w:t>
+        <w:t xml:space="preserve"> th</w:t>
+      </w:r>
+      <w:r>
+        <w:rPr>
+          <w:rStyle w:val="Heading2Char"/>
+          <w:rFonts w:asciiTheme="minorHAnsi" w:eastAsiaTheme="minorHAnsi" w:hAnsiTheme="minorHAnsi" w:cstheme="minorBidi"/>
+          <w:color w:val="auto"/>
+          <w:sz w:val="22"/>
+          <w:szCs w:val="22"/>
+        </w:rPr>
+        <w:t>e first</w:t>
+      </w:r>
+      <w:r>
+        <w:rPr>
+          <w:rStyle w:val="Heading2Char"/>
+          <w:rFonts w:asciiTheme="minorHAnsi" w:eastAsiaTheme="minorHAnsi" w:hAnsiTheme="minorHAnsi" w:cstheme="minorBidi"/>
+          <w:color w:val="auto"/>
+          <w:sz w:val="22"/>
+          <w:szCs w:val="22"/>
+        </w:rPr>
+        <w:t xml:space="preserve"> application</w:t>
       </w:r>
       <w:r>
         <w:rPr>
@@ -3223,8 +3398,6 @@
         <w:rPr>
           <w:rStyle w:val="Heading2Char"/>
           <w:rFonts w:asciiTheme="minorHAnsi" w:eastAsiaTheme="minorHAnsi" w:hAnsiTheme="minorHAnsi" w:cstheme="minorBidi"/>
-          <w:b/>
-          <w:bCs/>
           <w:color w:val="auto"/>
           <w:sz w:val="22"/>
           <w:szCs w:val="22"/>
@@ -3245,13 +3418,11 @@
         <w:rPr>
           <w:rStyle w:val="Heading2Char"/>
           <w:rFonts w:asciiTheme="minorHAnsi" w:eastAsiaTheme="minorHAnsi" w:hAnsiTheme="minorHAnsi" w:cstheme="minorBidi"/>
-          <w:b/>
-          <w:bCs/>
-          <w:color w:val="auto"/>
-          <w:sz w:val="22"/>
-          <w:szCs w:val="22"/>
-        </w:rPr>
-        <w:t>Pair</w:t>
+          <w:color w:val="auto"/>
+          <w:sz w:val="22"/>
+          <w:szCs w:val="22"/>
+        </w:rPr>
+        <w:t>List</w:t>
       </w:r>
       <w:r>
         <w:rPr>
@@ -3313,47 +3484,47 @@
           <w:sz w:val="22"/>
           <w:szCs w:val="22"/>
         </w:rPr>
-        <w:t xml:space="preserve">an </w:t>
-      </w:r>
-      <w:r>
-        <w:rPr>
-          <w:rStyle w:val="Heading2Char"/>
-          <w:rFonts w:asciiTheme="minorHAnsi" w:eastAsiaTheme="minorHAnsi" w:hAnsiTheme="minorHAnsi" w:cstheme="minorBidi"/>
-          <w:color w:val="auto"/>
-          <w:sz w:val="22"/>
-          <w:szCs w:val="22"/>
-        </w:rPr>
-        <w:t>Abstraction</w:t>
-      </w:r>
-      <w:r>
-        <w:rPr>
-          <w:rStyle w:val="Heading2Char"/>
-          <w:rFonts w:asciiTheme="minorHAnsi" w:eastAsiaTheme="minorHAnsi" w:hAnsiTheme="minorHAnsi" w:cstheme="minorBidi"/>
-          <w:color w:val="auto"/>
-          <w:sz w:val="22"/>
-          <w:szCs w:val="22"/>
-        </w:rPr>
-        <w:t xml:space="preserve"> </w:t>
-      </w:r>
-      <w:r>
-        <w:rPr>
-          <w:rStyle w:val="Heading2Char"/>
-          <w:rFonts w:asciiTheme="minorHAnsi" w:eastAsiaTheme="minorHAnsi" w:hAnsiTheme="minorHAnsi" w:cstheme="minorBidi"/>
-          <w:color w:val="auto"/>
-          <w:sz w:val="22"/>
-          <w:szCs w:val="22"/>
-        </w:rPr>
-        <w:t xml:space="preserve">List </w:t>
-      </w:r>
-      <w:r>
-        <w:rPr>
-          <w:rStyle w:val="Heading2Char"/>
-          <w:rFonts w:asciiTheme="minorHAnsi" w:eastAsiaTheme="minorHAnsi" w:hAnsiTheme="minorHAnsi" w:cstheme="minorBidi"/>
-          <w:color w:val="auto"/>
-          <w:sz w:val="22"/>
-          <w:szCs w:val="22"/>
-        </w:rPr>
-        <w:t xml:space="preserve">is very similar to an operation referred to as </w:t>
+        <w:t>a</w:t>
+      </w:r>
+      <w:r>
+        <w:rPr>
+          <w:rStyle w:val="Heading2Char"/>
+          <w:rFonts w:asciiTheme="minorHAnsi" w:eastAsiaTheme="minorHAnsi" w:hAnsiTheme="minorHAnsi" w:cstheme="minorBidi"/>
+          <w:color w:val="auto"/>
+          <w:sz w:val="22"/>
+          <w:szCs w:val="22"/>
+        </w:rPr>
+        <w:t xml:space="preserve"> </w:t>
+      </w:r>
+      <w:r>
+        <w:rPr>
+          <w:rStyle w:val="Heading2Char"/>
+          <w:rFonts w:asciiTheme="minorHAnsi" w:eastAsiaTheme="minorHAnsi" w:hAnsiTheme="minorHAnsi" w:cstheme="minorBidi"/>
+          <w:color w:val="auto"/>
+          <w:sz w:val="22"/>
+          <w:szCs w:val="22"/>
+        </w:rPr>
+        <w:t>Template</w:t>
+      </w:r>
+      <w:r>
+        <w:rPr>
+          <w:rStyle w:val="Heading2Char"/>
+          <w:rFonts w:asciiTheme="minorHAnsi" w:eastAsiaTheme="minorHAnsi" w:hAnsiTheme="minorHAnsi" w:cstheme="minorBidi"/>
+          <w:color w:val="auto"/>
+          <w:sz w:val="22"/>
+          <w:szCs w:val="22"/>
+        </w:rPr>
+        <w:t xml:space="preserve"> </w:t>
+      </w:r>
+      <w:r>
+        <w:rPr>
+          <w:rStyle w:val="Heading2Char"/>
+          <w:rFonts w:asciiTheme="minorHAnsi" w:eastAsiaTheme="minorHAnsi" w:hAnsiTheme="minorHAnsi" w:cstheme="minorBidi"/>
+          <w:color w:val="auto"/>
+          <w:sz w:val="22"/>
+          <w:szCs w:val="22"/>
+        </w:rPr>
+        <w:t xml:space="preserve">is similar to an operation referred to as </w:t>
       </w:r>
       <w:r>
         <w:rPr>
@@ -3365,6 +3536,9 @@
       <w:r>
         <w:t xml:space="preserve"> in Lisp.</w:t>
       </w:r>
+      <w:r>
+        <w:t xml:space="preserve">  Turner refers to this process as “Pattern Matching”.</w:t>
+      </w:r>
     </w:p>
     <w:p>
       <w:r>
@@ -3390,16 +3564,14 @@
         <w:t xml:space="preserve"> </w:t>
       </w:r>
       <w:r>
-        <w:t xml:space="preserve">Abstraction </w:t>
-      </w:r>
-      <w:r>
-        <w:t>T</w:t>
-      </w:r>
-      <w:r>
-        <w:t>emplate</w:t>
-      </w:r>
-      <w:r>
-        <w:t>s</w:t>
+        <w:rPr>
+          <w:rStyle w:val="Heading2Char"/>
+          <w:rFonts w:asciiTheme="minorHAnsi" w:eastAsiaTheme="minorHAnsi" w:hAnsiTheme="minorHAnsi" w:cstheme="minorBidi"/>
+          <w:color w:val="auto"/>
+          <w:sz w:val="22"/>
+          <w:szCs w:val="22"/>
+        </w:rPr>
+        <w:t>Templates</w:t>
       </w:r>
       <w:r>
         <w:t xml:space="preserve"> must </w:t>
@@ -3414,13 +3586,7 @@
         <w:t xml:space="preserve"> </w:t>
       </w:r>
       <w:r>
-        <w:t xml:space="preserve">the </w:t>
-      </w:r>
-      <w:r>
-        <w:t>expression</w:t>
-      </w:r>
-      <w:r>
-        <w:t>s</w:t>
+        <w:t>terms</w:t>
       </w:r>
       <w:r>
         <w:t xml:space="preserve"> </w:t>
@@ -3429,7 +3595,13 @@
         <w:t>they are used</w:t>
       </w:r>
       <w:r>
-        <w:t xml:space="preserve"> to destructure</w:t>
+        <w:t xml:space="preserve"> to </w:t>
+      </w:r>
+      <w:r>
+        <w:t xml:space="preserve">match, or </w:t>
+      </w:r>
+      <w:r>
+        <w:t>destructure</w:t>
       </w:r>
       <w:r>
         <w:t>.</w:t>
@@ -3507,15 +3679,15 @@
         <w:t>Reductions</w:t>
       </w:r>
       <w:r>
-        <w:t xml:space="preserve"> </w:t>
+        <w:t xml:space="preserve"> proceed from left to right</w:t>
+      </w:r>
+      <w:r>
+        <w:t xml:space="preserve">, and </w:t>
       </w:r>
       <w:r>
         <w:t>are left associative</w:t>
       </w:r>
       <w:r>
-        <w:t>; and proceed from left to right</w:t>
-      </w:r>
-      <w:r>
         <w:t xml:space="preserve">.  </w:t>
       </w:r>
       <w:r>
@@ -3579,19 +3751,22 @@
         <w:t>.</w:t>
       </w:r>
       <w:r>
-        <w:t xml:space="preserve">  A term that cannot be reduce</w:t>
-      </w:r>
-      <w:r>
-        <w:t>d</w:t>
-      </w:r>
-      <w:r>
-        <w:t xml:space="preserve"> </w:t>
-      </w:r>
-      <w:r>
-        <w:t xml:space="preserve">any further </w:t>
-      </w:r>
-      <w:r>
-        <w:t>is said to be in “Normal Form”.</w:t>
+        <w:t xml:space="preserve">  </w:t>
+      </w:r>
+      <w:r>
+        <w:t>An expression</w:t>
+      </w:r>
+      <w:r>
+        <w:t xml:space="preserve"> </w:t>
+      </w:r>
+      <w:r>
+        <w:t xml:space="preserve">that contains no Redex </w:t>
+      </w:r>
+      <w:r>
+        <w:t>is said to be in “Normal Form”</w:t>
+      </w:r>
+      <w:r>
+        <w:t>.</w:t>
       </w:r>
     </w:p>
     <w:p>
@@ -3942,6 +4117,7 @@
           <w:bCs/>
           <w:lang w:val="fr-FR"/>
         </w:rPr>
+        <w:lastRenderedPageBreak/>
         <w:t>Y</w:t>
       </w:r>
       <w:r>
@@ -4017,7 +4193,6 @@
           <w:rStyle w:val="Heading2Char"/>
           <w:lang w:val="fr-FR"/>
         </w:rPr>
-        <w:lastRenderedPageBreak/>
         <w:t>Function</w:t>
       </w:r>
       <w:proofErr w:type="spellEnd"/>
@@ -4040,13 +4215,25 @@
     </w:p>
     <w:p>
       <w:r>
-        <w:t>Conceptually, Function Definition can be implemented</w:t>
-      </w:r>
-      <w:r>
-        <w:t xml:space="preserve"> </w:t>
-      </w:r>
-      <w:r>
-        <w:t>by the</w:t>
+        <w:t xml:space="preserve">Function Definition </w:t>
+      </w:r>
+      <w:r>
+        <w:t>might</w:t>
+      </w:r>
+      <w:r>
+        <w:t xml:space="preserve"> be implemented</w:t>
+      </w:r>
+      <w:r>
+        <w:t xml:space="preserve"> </w:t>
+      </w:r>
+      <w:r>
+        <w:t>using</w:t>
+      </w:r>
+      <w:r>
+        <w:t xml:space="preserve"> the</w:t>
+      </w:r>
+      <w:r>
+        <w:t xml:space="preserve"> simple</w:t>
       </w:r>
       <w:r>
         <w:t xml:space="preserve"> </w:t>
@@ -4143,7 +4330,10 @@
     </w:p>
     <w:p>
       <w:r>
-        <w:t xml:space="preserve">Functions </w:t>
+        <w:t>However, f</w:t>
+      </w:r>
+      <w:r>
+        <w:t xml:space="preserve">unctions </w:t>
       </w:r>
       <w:r>
         <w:t>are allowed to make</w:t>
@@ -4164,7 +4354,13 @@
         <w:t xml:space="preserve"> </w:t>
       </w:r>
       <w:r>
-        <w:t xml:space="preserve">Function Definition is actually implemented using the </w:t>
+        <w:t xml:space="preserve">Function Definition is actually implemented </w:t>
+      </w:r>
+      <w:r>
+        <w:t>with the help of</w:t>
+      </w:r>
+      <w:r>
+        <w:t xml:space="preserve"> the </w:t>
       </w:r>
       <w:r>
         <w:rPr>
@@ -4459,69 +4655,16 @@
     </w:p>
     <w:p>
       <w:r>
-        <w:t>D</w:t>
-      </w:r>
-      <w:r>
-        <w:t>efine</w:t>
-      </w:r>
-      <w:r>
-        <w:t xml:space="preserve"> a </w:t>
-      </w:r>
-      <w:r>
-        <w:t>Function</w:t>
-      </w:r>
-      <w:r>
-        <w:t xml:space="preserve"> named </w:t>
-      </w:r>
-      <w:r>
-        <w:t>Z</w:t>
-      </w:r>
-      <w:r>
-        <w:t>:</w:t>
-      </w:r>
-    </w:p>
-    <w:p>
-      <w:r>
-        <w:t>Z</w:t>
-      </w:r>
-      <w:r>
-        <w:t xml:space="preserve"> </w:t>
-      </w:r>
-      <w:proofErr w:type="spellStart"/>
-      <w:r>
-        <w:t>z</w:t>
-      </w:r>
-      <w:proofErr w:type="spellEnd"/>
-      <w:r>
-        <w:t xml:space="preserve"> h </w:t>
-      </w:r>
-      <w:r>
-        <w:t>=</w:t>
-      </w:r>
-      <w:r>
-        <w:t> h (z </w:t>
-      </w:r>
-      <w:proofErr w:type="spellStart"/>
-      <w:r>
-        <w:t>z</w:t>
-      </w:r>
-      <w:proofErr w:type="spellEnd"/>
-      <w:r>
-        <w:t> h)</w:t>
-      </w:r>
-    </w:p>
-    <w:p>
-      <w:r>
-        <w:t>Using Z, we</w:t>
-      </w:r>
-      <w:r>
-        <w:t xml:space="preserve"> can </w:t>
-      </w:r>
-      <w:r>
-        <w:t>implement</w:t>
-      </w:r>
-      <w:r>
-        <w:t xml:space="preserve"> </w:t>
+        <w:t>W</w:t>
+      </w:r>
+      <w:r>
+        <w:t>e can</w:t>
+      </w:r>
+      <w:r>
+        <w:t xml:space="preserve"> also</w:t>
+      </w:r>
+      <w:r>
+        <w:t xml:space="preserve"> implement </w:t>
       </w:r>
       <w:proofErr w:type="spellStart"/>
       <w:r>
@@ -4537,10 +4680,10 @@
       </w:r>
       <w:proofErr w:type="spellEnd"/>
       <w:r>
-        <w:t xml:space="preserve"> </w:t>
-      </w:r>
-      <w:r>
-        <w:t xml:space="preserve">which is equivalent to </w:t>
+        <w:t xml:space="preserve">, </w:t>
+      </w:r>
+      <w:r>
+        <w:t xml:space="preserve">equivalent to </w:t>
       </w:r>
       <w:r>
         <w:rPr>
@@ -4550,7 +4693,75 @@
         <w:t>Y</w:t>
       </w:r>
       <w:r>
+        <w:t>, by first d</w:t>
+      </w:r>
+      <w:r>
+        <w:t>efin</w:t>
+      </w:r>
+      <w:r>
+        <w:t>ing</w:t>
+      </w:r>
+      <w:r>
+        <w:t xml:space="preserve"> </w:t>
+      </w:r>
+      <w:r>
+        <w:t>a f</w:t>
+      </w:r>
+      <w:r>
+        <w:t>unction</w:t>
+      </w:r>
+      <w:r>
+        <w:t xml:space="preserve"> named </w:t>
+      </w:r>
+      <w:r>
+        <w:t>Z</w:t>
+      </w:r>
+      <w:r>
         <w:t>:</w:t>
+      </w:r>
+    </w:p>
+    <w:p>
+      <w:r>
+        <w:t>Z</w:t>
+      </w:r>
+      <w:r>
+        <w:t xml:space="preserve"> </w:t>
+      </w:r>
+      <w:proofErr w:type="spellStart"/>
+      <w:r>
+        <w:t>z</w:t>
+      </w:r>
+      <w:proofErr w:type="spellEnd"/>
+      <w:r>
+        <w:t xml:space="preserve"> h </w:t>
+      </w:r>
+      <w:r>
+        <w:t>=</w:t>
+      </w:r>
+      <w:r>
+        <w:t> h (z </w:t>
+      </w:r>
+      <w:proofErr w:type="spellStart"/>
+      <w:r>
+        <w:t>z</w:t>
+      </w:r>
+      <w:proofErr w:type="spellEnd"/>
+      <w:r>
+        <w:t> h)</w:t>
+      </w:r>
+    </w:p>
+    <w:p>
+      <w:r>
+        <w:t>Now, u</w:t>
+      </w:r>
+      <w:r>
+        <w:t>sing Z</w:t>
+      </w:r>
+      <w:r>
+        <w:t>:</w:t>
+      </w:r>
+      <w:r>
+        <w:t xml:space="preserve"> </w:t>
       </w:r>
     </w:p>
     <w:p>
@@ -5048,7 +5259,7 @@
       <w:t>1</w:t>
     </w:r>
     <w:r>
-      <w:t>2</w:t>
+      <w:t>3</w:t>
     </w:r>
   </w:p>
   <w:p>

</xml_diff>

<commit_message>
Switched to a medium filled circle for the infix Dot Operator to avoid confusion with Function Composition.
</commit_message>
<xml_diff>
--- a/Lisp/SK/Doc/SK.docx
+++ b/Lisp/SK/Doc/SK.docx
@@ -807,7 +807,10 @@
         <w:t>version of this function is called the “</w:t>
       </w:r>
       <w:r>
-        <w:t>Dot O</w:t>
+        <w:t>Dot</w:t>
+      </w:r>
+      <w:r>
+        <w:t xml:space="preserve"> O</w:t>
       </w:r>
       <w:r>
         <w:t>perator</w:t>
@@ -820,9 +823,9 @@
       </w:r>
       <w:r>
         <w:rPr>
-          <w:rFonts w:cstheme="minorHAnsi"/>
-        </w:rPr>
-        <w:t>◦</w:t>
+          <w:rFonts w:ascii="Cambria Math" w:hAnsi="Cambria Math" w:cs="Cambria Math"/>
+        </w:rPr>
+        <w:t>⦁</w:t>
       </w:r>
       <w:r>
         <w:t>)</w:t>
@@ -885,9 +888,9 @@
       </w:r>
       <w:r>
         <w:rPr>
-          <w:rFonts w:cstheme="minorHAnsi"/>
-        </w:rPr>
-        <w:t>◦</w:t>
+          <w:rFonts w:ascii="Cambria Math" w:hAnsi="Cambria Math" w:cs="Cambria Math"/>
+        </w:rPr>
+        <w:t>⦁</w:t>
       </w:r>
       <w:r>
         <w:t xml:space="preserve"> </w:t>
@@ -1020,7 +1023,10 @@
         <w:t xml:space="preserve"> </w:t>
       </w:r>
       <w:r>
-        <w:t>◦</w:t>
+        <w:rPr>
+          <w:rFonts w:ascii="Cambria Math" w:hAnsi="Cambria Math" w:cs="Cambria Math"/>
+        </w:rPr>
+        <w:t>⦁</w:t>
       </w:r>
       <w:r>
         <w:t xml:space="preserve"> </w:t>
@@ -1032,7 +1038,10 @@
         <w:t xml:space="preserve"> </w:t>
       </w:r>
       <w:r>
-        <w:t>◦</w:t>
+        <w:rPr>
+          <w:rFonts w:ascii="Cambria Math" w:hAnsi="Cambria Math" w:cs="Cambria Math"/>
+        </w:rPr>
+        <w:t>⦁</w:t>
       </w:r>
       <w:r>
         <w:t xml:space="preserve"> </w:t>
@@ -1069,7 +1078,10 @@
         <w:t xml:space="preserve"> </w:t>
       </w:r>
       <w:r>
-        <w:t>◦</w:t>
+        <w:rPr>
+          <w:rFonts w:ascii="Cambria Math" w:hAnsi="Cambria Math" w:cs="Cambria Math"/>
+        </w:rPr>
+        <w:t>⦁</w:t>
       </w:r>
       <w:r>
         <w:t xml:space="preserve"> </w:t>
@@ -1084,7 +1096,10 @@
         <w:t xml:space="preserve"> </w:t>
       </w:r>
       <w:r>
-        <w:t>◦</w:t>
+        <w:rPr>
+          <w:rFonts w:ascii="Cambria Math" w:hAnsi="Cambria Math" w:cs="Cambria Math"/>
+        </w:rPr>
+        <w:t>⦁</w:t>
       </w:r>
       <w:r>
         <w:t xml:space="preserve"> </w:t>
@@ -1118,7 +1133,19 @@
         <w:t>or</w:t>
       </w:r>
       <w:r>
-        <w:t xml:space="preserve"> dot operator</w:t>
+        <w:t xml:space="preserve"> </w:t>
+      </w:r>
+      <w:r>
+        <w:t>Dot</w:t>
+      </w:r>
+      <w:r>
+        <w:t xml:space="preserve"> </w:t>
+      </w:r>
+      <w:r>
+        <w:t>O</w:t>
+      </w:r>
+      <w:r>
+        <w:t>perator</w:t>
       </w:r>
       <w:r>
         <w:t xml:space="preserve"> results in a new List </w:t>
@@ -1575,7 +1602,25 @@
         <w:t xml:space="preserve"> </w:t>
       </w:r>
       <w:r>
-        <w:t xml:space="preserve">τ1 ◦ τ2 ◦ </w:t>
+        <w:t xml:space="preserve">τ1 </w:t>
+      </w:r>
+      <w:r>
+        <w:rPr>
+          <w:rFonts w:ascii="Cambria Math" w:hAnsi="Cambria Math" w:cs="Cambria Math"/>
+        </w:rPr>
+        <w:t>⦁</w:t>
+      </w:r>
+      <w:r>
+        <w:t xml:space="preserve"> τ2 </w:t>
+      </w:r>
+      <w:r>
+        <w:rPr>
+          <w:rFonts w:ascii="Cambria Math" w:hAnsi="Cambria Math" w:cs="Cambria Math"/>
+        </w:rPr>
+        <w:t>⦁</w:t>
+      </w:r>
+      <w:r>
+        <w:t xml:space="preserve"> </w:t>
       </w:r>
       <w:r>
         <w:rPr>
@@ -1592,7 +1637,16 @@
         <w:br/>
       </w:r>
       <w:r>
-        <w:t>τ1 τ2 ◦ σ</w:t>
+        <w:t xml:space="preserve">τ1 τ2 </w:t>
+      </w:r>
+      <w:r>
+        <w:rPr>
+          <w:rFonts w:ascii="Cambria Math" w:hAnsi="Cambria Math" w:cs="Cambria Math"/>
+        </w:rPr>
+        <w:t>⦁</w:t>
+      </w:r>
+      <w:r>
+        <w:t xml:space="preserve"> σ</w:t>
       </w:r>
       <w:r>
         <w:rPr>
@@ -1621,7 +1675,25 @@
         <w:t xml:space="preserve"> </w:t>
       </w:r>
       <w:r>
-        <w:t>τ1 ◦ τ2 ◦ σ</w:t>
+        <w:t xml:space="preserve">τ1 </w:t>
+      </w:r>
+      <w:r>
+        <w:rPr>
+          <w:rFonts w:ascii="Cambria Math" w:hAnsi="Cambria Math" w:cs="Cambria Math"/>
+        </w:rPr>
+        <w:t>⦁</w:t>
+      </w:r>
+      <w:r>
+        <w:t xml:space="preserve"> τ2 </w:t>
+      </w:r>
+      <w:r>
+        <w:rPr>
+          <w:rFonts w:ascii="Cambria Math" w:hAnsi="Cambria Math" w:cs="Cambria Math"/>
+        </w:rPr>
+        <w:t>⦁</w:t>
+      </w:r>
+      <w:r>
+        <w:t xml:space="preserve"> σ</w:t>
       </w:r>
     </w:p>
     <w:p>
@@ -1699,7 +1771,16 @@
         <w:t xml:space="preserve"> </w:t>
       </w:r>
       <w:r>
-        <w:t xml:space="preserve">τ1 ◦ </w:t>
+        <w:t xml:space="preserve">τ1 </w:t>
+      </w:r>
+      <w:r>
+        <w:rPr>
+          <w:rFonts w:ascii="Cambria Math" w:hAnsi="Cambria Math" w:cs="Cambria Math"/>
+        </w:rPr>
+        <w:t>⦁</w:t>
+      </w:r>
+      <w:r>
+        <w:t xml:space="preserve"> </w:t>
       </w:r>
       <w:r>
         <w:rPr>
@@ -1890,7 +1971,25 @@
         <w:t xml:space="preserve"> (</w:t>
       </w:r>
       <w:r>
-        <w:t xml:space="preserve">τ1 ◦ τ2 ◦ </w:t>
+        <w:t xml:space="preserve">τ1 </w:t>
+      </w:r>
+      <w:r>
+        <w:rPr>
+          <w:rFonts w:ascii="Cambria Math" w:hAnsi="Cambria Math" w:cs="Cambria Math"/>
+        </w:rPr>
+        <w:t>⦁</w:t>
+      </w:r>
+      <w:r>
+        <w:t xml:space="preserve"> τ2 </w:t>
+      </w:r>
+      <w:r>
+        <w:rPr>
+          <w:rFonts w:ascii="Cambria Math" w:hAnsi="Cambria Math" w:cs="Cambria Math"/>
+        </w:rPr>
+        <w:t>⦁</w:t>
+      </w:r>
+      <w:r>
+        <w:t xml:space="preserve"> </w:t>
       </w:r>
       <w:r>
         <w:rPr>
@@ -1900,7 +1999,34 @@
         <w:t>nil</w:t>
       </w:r>
       <w:r>
-        <w:t xml:space="preserve">) ◦ τ3 ◦ τ4 ◦ </w:t>
+        <w:t xml:space="preserve">) </w:t>
+      </w:r>
+      <w:r>
+        <w:rPr>
+          <w:rFonts w:ascii="Cambria Math" w:hAnsi="Cambria Math" w:cs="Cambria Math"/>
+        </w:rPr>
+        <w:t>⦁</w:t>
+      </w:r>
+      <w:r>
+        <w:t xml:space="preserve"> τ3 </w:t>
+      </w:r>
+      <w:r>
+        <w:rPr>
+          <w:rFonts w:ascii="Cambria Math" w:hAnsi="Cambria Math" w:cs="Cambria Math"/>
+        </w:rPr>
+        <w:t>⦁</w:t>
+      </w:r>
+      <w:r>
+        <w:t xml:space="preserve"> τ4 </w:t>
+      </w:r>
+      <w:r>
+        <w:rPr>
+          <w:rFonts w:ascii="Cambria Math" w:hAnsi="Cambria Math" w:cs="Cambria Math"/>
+        </w:rPr>
+        <w:t>⦁</w:t>
+      </w:r>
+      <w:r>
+        <w:t xml:space="preserve"> </w:t>
       </w:r>
       <w:r>
         <w:rPr>
@@ -2384,7 +2510,10 @@
         <w:t xml:space="preserve"> </w:t>
       </w:r>
       <w:r>
-        <w:t>◦</w:t>
+        <w:rPr>
+          <w:rFonts w:ascii="Cambria Math" w:hAnsi="Cambria Math" w:cs="Cambria Math"/>
+        </w:rPr>
+        <w:t>⦁</w:t>
       </w:r>
       <w:r>
         <w:t xml:space="preserve"> </w:t>
@@ -2651,7 +2780,16 @@
         <w:t>[</w:t>
       </w:r>
       <w:r>
-        <w:t>head ◦ tail</w:t>
+        <w:t xml:space="preserve">head </w:t>
+      </w:r>
+      <w:r>
+        <w:rPr>
+          <w:rFonts w:ascii="Cambria Math" w:hAnsi="Cambria Math" w:cs="Cambria Math"/>
+        </w:rPr>
+        <w:t>⦁</w:t>
+      </w:r>
+      <w:r>
+        <w:t xml:space="preserve"> tail</w:t>
       </w:r>
       <w:r>
         <w:rPr>
@@ -2698,7 +2836,16 @@
         <w:t>λ</w:t>
       </w:r>
       <w:r>
-        <w:t xml:space="preserve"> (head ◦ tail) </w:t>
+        <w:t xml:space="preserve"> (head </w:t>
+      </w:r>
+      <w:r>
+        <w:rPr>
+          <w:rFonts w:ascii="Cambria Math" w:hAnsi="Cambria Math" w:cs="Cambria Math"/>
+        </w:rPr>
+        <w:t>⦁</w:t>
+      </w:r>
+      <w:r>
+        <w:t xml:space="preserve"> tail) </w:t>
       </w:r>
       <w:r>
         <w:rPr>
@@ -2956,7 +3103,16 @@
         <w:t> </w:t>
       </w:r>
       <w:r>
-        <w:t xml:space="preserve">head ◦ tail </w:t>
+        <w:t xml:space="preserve">head </w:t>
+      </w:r>
+      <w:r>
+        <w:rPr>
+          <w:rFonts w:ascii="Cambria Math" w:hAnsi="Cambria Math" w:cs="Cambria Math"/>
+        </w:rPr>
+        <w:t>⦁</w:t>
+      </w:r>
+      <w:r>
+        <w:t xml:space="preserve"> tail </w:t>
       </w:r>
       <w:r>
         <w:rPr>
@@ -5233,13 +5389,16 @@
       <w:pStyle w:val="Header"/>
     </w:pPr>
     <w:r>
+      <w:t xml:space="preserve">The </w:t>
+    </w:r>
+    <w:r>
       <w:t>SK</w:t>
     </w:r>
     <w:r>
       <w:t xml:space="preserve"> </w:t>
     </w:r>
     <w:r>
-      <w:t>a Functional Programming Language</w:t>
+      <w:t>Functional Programming Language</w:t>
     </w:r>
   </w:p>
   <w:p>
@@ -5259,7 +5418,7 @@
       <w:t>Updated 2023-05-1</w:t>
     </w:r>
     <w:r>
-      <w:t>4</w:t>
+      <w:t>5</w:t>
     </w:r>
   </w:p>
   <w:p>

</xml_diff>

<commit_message>
Switched from "Z Notation Spot" to the "Bullet Point" for the Dot Operator.
</commit_message>
<xml_diff>
--- a/Lisp/SK/Doc/SK.docx
+++ b/Lisp/SK/Doc/SK.docx
@@ -825,7 +825,7 @@
         <w:rPr>
           <w:rFonts w:ascii="Cambria Math" w:hAnsi="Cambria Math" w:cs="Cambria Math"/>
         </w:rPr>
-        <w:t>⦁</w:t>
+        <w:t>•</w:t>
       </w:r>
       <w:r>
         <w:t>)</w:t>
@@ -890,7 +890,7 @@
         <w:rPr>
           <w:rFonts w:ascii="Cambria Math" w:hAnsi="Cambria Math" w:cs="Cambria Math"/>
         </w:rPr>
-        <w:t>⦁</w:t>
+        <w:t>•</w:t>
       </w:r>
       <w:r>
         <w:t xml:space="preserve"> </w:t>
@@ -1026,7 +1026,7 @@
         <w:rPr>
           <w:rFonts w:ascii="Cambria Math" w:hAnsi="Cambria Math" w:cs="Cambria Math"/>
         </w:rPr>
-        <w:t>⦁</w:t>
+        <w:t>•</w:t>
       </w:r>
       <w:r>
         <w:t xml:space="preserve"> </w:t>
@@ -1041,7 +1041,7 @@
         <w:rPr>
           <w:rFonts w:ascii="Cambria Math" w:hAnsi="Cambria Math" w:cs="Cambria Math"/>
         </w:rPr>
-        <w:t>⦁</w:t>
+        <w:t>•</w:t>
       </w:r>
       <w:r>
         <w:t xml:space="preserve"> </w:t>
@@ -1081,7 +1081,7 @@
         <w:rPr>
           <w:rFonts w:ascii="Cambria Math" w:hAnsi="Cambria Math" w:cs="Cambria Math"/>
         </w:rPr>
-        <w:t>⦁</w:t>
+        <w:t>•</w:t>
       </w:r>
       <w:r>
         <w:t xml:space="preserve"> </w:t>
@@ -1099,7 +1099,7 @@
         <w:rPr>
           <w:rFonts w:ascii="Cambria Math" w:hAnsi="Cambria Math" w:cs="Cambria Math"/>
         </w:rPr>
-        <w:t>⦁</w:t>
+        <w:t>•</w:t>
       </w:r>
       <w:r>
         <w:t xml:space="preserve"> </w:t>
@@ -1608,7 +1608,7 @@
         <w:rPr>
           <w:rFonts w:ascii="Cambria Math" w:hAnsi="Cambria Math" w:cs="Cambria Math"/>
         </w:rPr>
-        <w:t>⦁</w:t>
+        <w:t>•</w:t>
       </w:r>
       <w:r>
         <w:t xml:space="preserve"> τ2 </w:t>
@@ -1617,7 +1617,7 @@
         <w:rPr>
           <w:rFonts w:ascii="Cambria Math" w:hAnsi="Cambria Math" w:cs="Cambria Math"/>
         </w:rPr>
-        <w:t>⦁</w:t>
+        <w:t>•</w:t>
       </w:r>
       <w:r>
         <w:t xml:space="preserve"> </w:t>
@@ -1643,7 +1643,7 @@
         <w:rPr>
           <w:rFonts w:ascii="Cambria Math" w:hAnsi="Cambria Math" w:cs="Cambria Math"/>
         </w:rPr>
-        <w:t>⦁</w:t>
+        <w:t>•</w:t>
       </w:r>
       <w:r>
         <w:t xml:space="preserve"> σ</w:t>
@@ -1681,7 +1681,7 @@
         <w:rPr>
           <w:rFonts w:ascii="Cambria Math" w:hAnsi="Cambria Math" w:cs="Cambria Math"/>
         </w:rPr>
-        <w:t>⦁</w:t>
+        <w:t>•</w:t>
       </w:r>
       <w:r>
         <w:t xml:space="preserve"> τ2 </w:t>
@@ -1690,7 +1690,7 @@
         <w:rPr>
           <w:rFonts w:ascii="Cambria Math" w:hAnsi="Cambria Math" w:cs="Cambria Math"/>
         </w:rPr>
-        <w:t>⦁</w:t>
+        <w:t>•</w:t>
       </w:r>
       <w:r>
         <w:t xml:space="preserve"> σ</w:t>
@@ -1777,7 +1777,7 @@
         <w:rPr>
           <w:rFonts w:ascii="Cambria Math" w:hAnsi="Cambria Math" w:cs="Cambria Math"/>
         </w:rPr>
-        <w:t>⦁</w:t>
+        <w:t>•</w:t>
       </w:r>
       <w:r>
         <w:t xml:space="preserve"> </w:t>
@@ -1977,7 +1977,7 @@
         <w:rPr>
           <w:rFonts w:ascii="Cambria Math" w:hAnsi="Cambria Math" w:cs="Cambria Math"/>
         </w:rPr>
-        <w:t>⦁</w:t>
+        <w:t>•</w:t>
       </w:r>
       <w:r>
         <w:t xml:space="preserve"> τ2 </w:t>
@@ -1986,7 +1986,7 @@
         <w:rPr>
           <w:rFonts w:ascii="Cambria Math" w:hAnsi="Cambria Math" w:cs="Cambria Math"/>
         </w:rPr>
-        <w:t>⦁</w:t>
+        <w:t>•</w:t>
       </w:r>
       <w:r>
         <w:t xml:space="preserve"> </w:t>
@@ -2005,7 +2005,7 @@
         <w:rPr>
           <w:rFonts w:ascii="Cambria Math" w:hAnsi="Cambria Math" w:cs="Cambria Math"/>
         </w:rPr>
-        <w:t>⦁</w:t>
+        <w:t>•</w:t>
       </w:r>
       <w:r>
         <w:t xml:space="preserve"> τ3 </w:t>
@@ -2014,7 +2014,7 @@
         <w:rPr>
           <w:rFonts w:ascii="Cambria Math" w:hAnsi="Cambria Math" w:cs="Cambria Math"/>
         </w:rPr>
-        <w:t>⦁</w:t>
+        <w:t>•</w:t>
       </w:r>
       <w:r>
         <w:t xml:space="preserve"> τ4 </w:t>
@@ -2023,7 +2023,7 @@
         <w:rPr>
           <w:rFonts w:ascii="Cambria Math" w:hAnsi="Cambria Math" w:cs="Cambria Math"/>
         </w:rPr>
-        <w:t>⦁</w:t>
+        <w:t>•</w:t>
       </w:r>
       <w:r>
         <w:t xml:space="preserve"> </w:t>
@@ -2513,7 +2513,7 @@
         <w:rPr>
           <w:rFonts w:ascii="Cambria Math" w:hAnsi="Cambria Math" w:cs="Cambria Math"/>
         </w:rPr>
-        <w:t>⦁</w:t>
+        <w:t>•</w:t>
       </w:r>
       <w:r>
         <w:t xml:space="preserve"> </w:t>
@@ -2786,7 +2786,7 @@
         <w:rPr>
           <w:rFonts w:ascii="Cambria Math" w:hAnsi="Cambria Math" w:cs="Cambria Math"/>
         </w:rPr>
-        <w:t>⦁</w:t>
+        <w:t>•</w:t>
       </w:r>
       <w:r>
         <w:t xml:space="preserve"> tail</w:t>
@@ -2842,7 +2842,7 @@
         <w:rPr>
           <w:rFonts w:ascii="Cambria Math" w:hAnsi="Cambria Math" w:cs="Cambria Math"/>
         </w:rPr>
-        <w:t>⦁</w:t>
+        <w:t>•</w:t>
       </w:r>
       <w:r>
         <w:t xml:space="preserve"> tail) </w:t>
@@ -3109,7 +3109,7 @@
         <w:rPr>
           <w:rFonts w:ascii="Cambria Math" w:hAnsi="Cambria Math" w:cs="Cambria Math"/>
         </w:rPr>
-        <w:t>⦁</w:t>
+        <w:t>•</w:t>
       </w:r>
       <w:r>
         <w:t xml:space="preserve"> tail </w:t>

</xml_diff>

<commit_message>
Used tau consistently to represent terms.  Attempted to clarify presentation of Lists.
</commit_message>
<xml_diff>
--- a/Lisp/SK/Doc/SK.docx
+++ b/Lisp/SK/Doc/SK.docx
@@ -226,13 +226,7 @@
         <w:rPr>
           <w:rStyle w:val="Heading2Char"/>
         </w:rPr>
-        <w:t xml:space="preserve">Notational </w:t>
-      </w:r>
-      <w:r>
-        <w:rPr>
-          <w:rStyle w:val="Heading2Char"/>
-        </w:rPr>
-        <w:t>Conventions</w:t>
+        <w:t>Notation</w:t>
       </w:r>
     </w:p>
     <w:p>
@@ -424,10 +418,10 @@
         <w:t xml:space="preserve"> </w:t>
       </w:r>
       <w:r>
-        <w:t xml:space="preserve">indicate whether or not two </w:t>
-      </w:r>
-      <w:r>
-        <w:t>Atoms</w:t>
+        <w:t xml:space="preserve">indicate whether </w:t>
+      </w:r>
+      <w:r>
+        <w:t>two symbols</w:t>
       </w:r>
       <w:r>
         <w:t xml:space="preserve"> σ1 and σ2 refer to the</w:t>
@@ -705,19 +699,31 @@
         <w:t>τ</w:t>
       </w:r>
       <w:r>
-        <w:t xml:space="preserve"> are either a </w:t>
+        <w:t xml:space="preserve"> are either </w:t>
       </w:r>
       <w:r>
         <w:t>S</w:t>
       </w:r>
       <w:r>
-        <w:t xml:space="preserve">ymbol or a </w:t>
+        <w:t>ymbol</w:t>
+      </w:r>
+      <w:r>
+        <w:t>s</w:t>
+      </w:r>
+      <w:r>
+        <w:t xml:space="preserve"> or </w:t>
       </w:r>
       <w:r>
         <w:t>P</w:t>
       </w:r>
       <w:r>
-        <w:t>air.</w:t>
+        <w:t>air</w:t>
+      </w:r>
+      <w:r>
+        <w:t>s</w:t>
+      </w:r>
+      <w:r>
+        <w:t>.</w:t>
       </w:r>
       <w:r>
         <w:t xml:space="preserve">  </w:t>
@@ -729,19 +735,28 @@
         <w:t xml:space="preserve"> </w:t>
       </w:r>
       <w:r>
+        <w:t xml:space="preserve">not </w:t>
+      </w:r>
+      <w:r>
         <w:t>refer</w:t>
       </w:r>
       <w:r>
         <w:t>ring</w:t>
       </w:r>
       <w:r>
-        <w:t xml:space="preserve"> to a Symbol (or </w:t>
-      </w:r>
-      <w:r>
-        <w:t xml:space="preserve">a </w:t>
-      </w:r>
-      <w:r>
-        <w:t xml:space="preserve">Literal) are said to be </w:t>
+        <w:t xml:space="preserve"> to </w:t>
+      </w:r>
+      <w:r>
+        <w:t>Pairs</w:t>
+      </w:r>
+      <w:r>
+        <w:t xml:space="preserve"> are </w:t>
+      </w:r>
+      <w:r>
+        <w:t xml:space="preserve">also </w:t>
+      </w:r>
+      <w:r>
+        <w:t xml:space="preserve">said to be </w:t>
       </w:r>
       <w:r>
         <w:t>“</w:t>
@@ -798,37 +813,53 @@
         <w:t>Pair</w:t>
       </w:r>
       <w:r>
-        <w:t>.  An</w:t>
+        <w:t xml:space="preserve">.  </w:t>
+      </w:r>
+      <w:r>
+        <w:t>T</w:t>
+      </w:r>
+      <w:r>
+        <w:t>he “Dot O</w:t>
+      </w:r>
+      <w:r>
+        <w:t>perator</w:t>
+      </w:r>
+      <w:r>
+        <w:t>” (</w:t>
+      </w:r>
+      <w:r>
+        <w:rPr>
+          <w:rFonts w:ascii="Cambria Math" w:hAnsi="Cambria Math" w:cs="Cambria Math"/>
+        </w:rPr>
+        <w:t>•</w:t>
+      </w:r>
+      <w:r>
+        <w:t>)</w:t>
+      </w:r>
+      <w:r>
+        <w:t xml:space="preserve"> is provided as an</w:t>
       </w:r>
       <w:r>
         <w:t xml:space="preserve"> infix </w:t>
       </w:r>
       <w:r>
-        <w:t>version of this function is called the “</w:t>
-      </w:r>
-      <w:r>
-        <w:t>Dot</w:t>
-      </w:r>
-      <w:r>
-        <w:t xml:space="preserve"> O</w:t>
-      </w:r>
-      <w:r>
-        <w:t>perator</w:t>
-      </w:r>
-      <w:r>
-        <w:t>”</w:t>
-      </w:r>
-      <w:r>
-        <w:t xml:space="preserve"> (</w:t>
-      </w:r>
-      <w:r>
-        <w:rPr>
-          <w:rFonts w:ascii="Cambria Math" w:hAnsi="Cambria Math" w:cs="Cambria Math"/>
-        </w:rPr>
-        <w:t>•</w:t>
-      </w:r>
-      <w:r>
-        <w:t>)</w:t>
+        <w:t>abbreviation</w:t>
+      </w:r>
+      <w:r>
+        <w:t xml:space="preserve"> </w:t>
+      </w:r>
+      <w:r>
+        <w:t>for</w:t>
+      </w:r>
+      <w:r>
+        <w:t xml:space="preserve"> </w:t>
+      </w:r>
+      <w:r>
+        <w:rPr>
+          <w:b/>
+          <w:bCs/>
+        </w:rPr>
+        <w:t>Pair</w:t>
       </w:r>
       <w:r>
         <w:t xml:space="preserve">.  </w:t>
@@ -840,9 +871,6 @@
         <w:t>,</w:t>
       </w:r>
       <w:r>
-        <w:t xml:space="preserve"> a</w:t>
-      </w:r>
-      <w:r>
         <w:t xml:space="preserve"> </w:t>
       </w:r>
       <w:r>
@@ -852,28 +880,25 @@
         <w:t>air</w:t>
       </w:r>
       <w:r>
+        <w:t>s</w:t>
+      </w:r>
+      <w:r>
         <w:t xml:space="preserve"> can be</w:t>
       </w:r>
       <w:r>
-        <w:t xml:space="preserve"> formed from terms</w:t>
-      </w:r>
-      <w:r>
-        <w:t xml:space="preserve"> </w:t>
-      </w:r>
-      <w:r>
-        <w:t>τ1</w:t>
-      </w:r>
-      <w:r>
-        <w:t xml:space="preserve"> and </w:t>
-      </w:r>
-      <w:r>
-        <w:t>τ2</w:t>
-      </w:r>
-      <w:r>
-        <w:t xml:space="preserve"> </w:t>
-      </w:r>
-      <w:r>
-        <w:t>in two ways</w:t>
+        <w:t xml:space="preserve"> formed</w:t>
+      </w:r>
+      <w:r>
+        <w:t xml:space="preserve"> </w:t>
+      </w:r>
+      <w:r>
+        <w:t>in two</w:t>
+      </w:r>
+      <w:r>
+        <w:t xml:space="preserve"> equivalent</w:t>
+      </w:r>
+      <w:r>
+        <w:t xml:space="preserve"> ways</w:t>
       </w:r>
       <w:r>
         <w:t>:</w:t>
@@ -955,7 +980,7 @@
         <w:t xml:space="preserve">The first term </w:t>
       </w:r>
       <w:r>
-        <w:t>of</w:t>
+        <w:t>in</w:t>
       </w:r>
       <w:r>
         <w:t xml:space="preserve"> a Pair is referred to as its </w:t>
@@ -987,6 +1012,9 @@
       </w:r>
       <w:r>
         <w:t xml:space="preserve">he </w:t>
+      </w:r>
+      <w:r>
+        <w:t xml:space="preserve">infix </w:t>
       </w:r>
       <w:r>
         <w:t>Dot</w:t>
@@ -1121,57 +1149,42 @@
     </w:p>
     <w:p>
       <w:r>
-        <w:t>The</w:t>
-      </w:r>
-      <w:r>
-        <w:t xml:space="preserve"> Pair</w:t>
+        <w:t>Pair</w:t>
+      </w:r>
+      <w:r>
+        <w:t>s form</w:t>
+      </w:r>
+      <w:r>
+        <w:t xml:space="preserve"> List</w:t>
+      </w:r>
+      <w:r>
+        <w:t>s</w:t>
+      </w:r>
+      <w:r>
+        <w:t xml:space="preserve"> </w:t>
+      </w:r>
+      <w:r>
+        <w:t>in which</w:t>
+      </w:r>
+      <w:r>
+        <w:t xml:space="preserve"> the Head </w:t>
+      </w:r>
+      <w:r>
+        <w:t>element</w:t>
+      </w:r>
+      <w:r>
+        <w:t xml:space="preserve"> is</w:t>
+      </w:r>
+      <w:r>
+        <w:t xml:space="preserve"> prepend</w:t>
+      </w:r>
+      <w:r>
+        <w:t>ed</w:t>
       </w:r>
       <w:r>
         <w:t xml:space="preserve">, </w:t>
       </w:r>
       <w:r>
-        <w:t>or</w:t>
-      </w:r>
-      <w:r>
-        <w:t xml:space="preserve"> </w:t>
-      </w:r>
-      <w:r>
-        <w:t>Dot</w:t>
-      </w:r>
-      <w:r>
-        <w:t xml:space="preserve"> </w:t>
-      </w:r>
-      <w:r>
-        <w:t>O</w:t>
-      </w:r>
-      <w:r>
-        <w:t>perator</w:t>
-      </w:r>
-      <w:r>
-        <w:t xml:space="preserve"> results in a new List </w:t>
-      </w:r>
-      <w:r>
-        <w:t>in which</w:t>
-      </w:r>
-      <w:r>
-        <w:t xml:space="preserve"> the Head </w:t>
-      </w:r>
-      <w:r>
-        <w:t>element</w:t>
-      </w:r>
-      <w:r>
-        <w:t xml:space="preserve"> is</w:t>
-      </w:r>
-      <w:r>
-        <w:t xml:space="preserve"> prepend</w:t>
-      </w:r>
-      <w:r>
-        <w:t>ed</w:t>
-      </w:r>
-      <w:r>
-        <w:t xml:space="preserve">, </w:t>
-      </w:r>
-      <w:r>
         <w:t>or “pushe</w:t>
       </w:r>
       <w:r>
@@ -1202,7 +1215,13 @@
         <w:t xml:space="preserve"> </w:t>
       </w:r>
       <w:r>
-        <w:t xml:space="preserve">which becomes the </w:t>
+        <w:t xml:space="preserve">which </w:t>
+      </w:r>
+      <w:r>
+        <w:t>is the</w:t>
+      </w:r>
+      <w:r>
+        <w:t xml:space="preserve"> </w:t>
       </w:r>
       <w:r>
         <w:t xml:space="preserve">Tail </w:t>
@@ -1214,7 +1233,10 @@
         <w:t xml:space="preserve"> the </w:t>
       </w:r>
       <w:r>
-        <w:t>newly created</w:t>
+        <w:t xml:space="preserve">newly </w:t>
+      </w:r>
+      <w:r>
+        <w:t>formed</w:t>
       </w:r>
       <w:r>
         <w:t xml:space="preserve"> List.</w:t>
@@ -1223,19 +1245,34 @@
         <w:t xml:space="preserve">  </w:t>
       </w:r>
       <w:r>
-        <w:t>A</w:t>
-      </w:r>
-      <w:r>
-        <w:t xml:space="preserve"> List is either the Empty List</w:t>
-      </w:r>
-      <w:r>
-        <w:t>,</w:t>
-      </w:r>
-      <w:r>
-        <w:t xml:space="preserve"> or a Pair </w:t>
-      </w:r>
-      <w:r>
-        <w:t>whose Tail is another List.</w:t>
+        <w:t>List</w:t>
+      </w:r>
+      <w:r>
+        <w:t>s</w:t>
+      </w:r>
+      <w:r>
+        <w:t xml:space="preserve"> </w:t>
+      </w:r>
+      <w:r>
+        <w:t>are</w:t>
+      </w:r>
+      <w:r>
+        <w:t xml:space="preserve"> either a Pair </w:t>
+      </w:r>
+      <w:r>
+        <w:t>whose Tail is a</w:t>
+      </w:r>
+      <w:r>
+        <w:t>nother</w:t>
+      </w:r>
+      <w:r>
+        <w:t xml:space="preserve"> List</w:t>
+      </w:r>
+      <w:r>
+        <w:t>, or they are the Empty List</w:t>
+      </w:r>
+      <w:r>
+        <w:t>.</w:t>
       </w:r>
       <w:r>
         <w:t xml:space="preserve">  Empty Lists are represented by the symbol </w:t>
@@ -1270,36 +1307,87 @@
         <w:t xml:space="preserve"> </w:t>
       </w:r>
       <w:r>
-        <w:t>a Length of Zero.  The length of a non-empty List is one greater than the length of its Tail</w:t>
+        <w:t>a Length of Zero</w:t>
+      </w:r>
+      <w:r>
+        <w:t xml:space="preserve">.  </w:t>
+      </w:r>
+      <w:r>
+        <w:t>N</w:t>
+      </w:r>
+      <w:r>
+        <w:t>on-empty List</w:t>
+      </w:r>
+      <w:r>
+        <w:t>s have a length</w:t>
+      </w:r>
+      <w:r>
+        <w:t xml:space="preserve"> one greater than the length of </w:t>
+      </w:r>
+      <w:r>
+        <w:t>their</w:t>
+      </w:r>
+      <w:r>
+        <w:t xml:space="preserve"> Tail</w:t>
+      </w:r>
+      <w:r>
+        <w:t>s</w:t>
       </w:r>
       <w:r>
         <w:t>.</w:t>
       </w:r>
       <w:r>
-        <w:t xml:space="preserve">  Any non-empty List will have a final Pair, the Head of which holds the “last element” of the list.</w:t>
-      </w:r>
-    </w:p>
-    <w:p>
-      <w:r>
-        <w:t>A non-Empty List that has</w:t>
-      </w:r>
-      <w:r>
-        <w:t xml:space="preserve"> </w:t>
-      </w:r>
-      <w:r>
-        <w:t xml:space="preserve">a </w:t>
-      </w:r>
-      <w:r>
-        <w:t xml:space="preserve">final Pair </w:t>
-      </w:r>
-      <w:r>
-        <w:t>with the</w:t>
-      </w:r>
-      <w:r>
-        <w:t xml:space="preserve"> symbol</w:t>
-      </w:r>
-      <w:r>
-        <w:t xml:space="preserve"> </w:t>
+        <w:t xml:space="preserve">  </w:t>
+      </w:r>
+      <w:r>
+        <w:t>N</w:t>
+      </w:r>
+      <w:r>
+        <w:t>on-empty List</w:t>
+      </w:r>
+      <w:r>
+        <w:t>s</w:t>
+      </w:r>
+      <w:r>
+        <w:t xml:space="preserve"> </w:t>
+      </w:r>
+      <w:r>
+        <w:t xml:space="preserve">will </w:t>
+      </w:r>
+      <w:r>
+        <w:t xml:space="preserve">have a </w:t>
+      </w:r>
+      <w:r>
+        <w:t>Last</w:t>
+      </w:r>
+      <w:r>
+        <w:t xml:space="preserve"> Pair, the Head of which holds the</w:t>
+      </w:r>
+      <w:r>
+        <w:t>ir</w:t>
+      </w:r>
+      <w:r>
+        <w:t xml:space="preserve"> </w:t>
+      </w:r>
+      <w:r>
+        <w:t>L</w:t>
+      </w:r>
+      <w:r>
+        <w:t xml:space="preserve">ast </w:t>
+      </w:r>
+      <w:r>
+        <w:t>E</w:t>
+      </w:r>
+      <w:r>
+        <w:t>lement.</w:t>
+      </w:r>
+    </w:p>
+    <w:p>
+      <w:r>
+        <w:t>If a</w:t>
+      </w:r>
+      <w:r>
+        <w:t xml:space="preserve"> Pair has the symbol </w:t>
       </w:r>
       <w:r>
         <w:rPr>
@@ -1309,13 +1397,37 @@
         <w:t>nil</w:t>
       </w:r>
       <w:r>
-        <w:t xml:space="preserve"> </w:t>
-      </w:r>
-      <w:r>
-        <w:t xml:space="preserve">as its Tail </w:t>
-      </w:r>
-      <w:r>
-        <w:t>is said to be</w:t>
+        <w:t xml:space="preserve"> as its Tail</w:t>
+      </w:r>
+      <w:r>
+        <w:t xml:space="preserve">, </w:t>
+      </w:r>
+      <w:r>
+        <w:t>it</w:t>
+      </w:r>
+      <w:r>
+        <w:t xml:space="preserve"> </w:t>
+      </w:r>
+      <w:r>
+        <w:t>(</w:t>
+      </w:r>
+      <w:r>
+        <w:t>and any List</w:t>
+      </w:r>
+      <w:r>
+        <w:t>s</w:t>
+      </w:r>
+      <w:r>
+        <w:t xml:space="preserve"> prepended onto it</w:t>
+      </w:r>
+      <w:r>
+        <w:t>)</w:t>
+      </w:r>
+      <w:r>
+        <w:t xml:space="preserve"> are said to </w:t>
+      </w:r>
+      <w:r>
+        <w:t>form</w:t>
       </w:r>
       <w:r>
         <w:t xml:space="preserve"> </w:t>
@@ -1331,7 +1443,13 @@
         <w:t>-terminated</w:t>
       </w:r>
       <w:r>
-        <w:t xml:space="preserve">.  </w:t>
+        <w:t xml:space="preserve"> Lists</w:t>
+      </w:r>
+      <w:r>
+        <w:t>.</w:t>
+      </w:r>
+      <w:r>
+        <w:t xml:space="preserve">  </w:t>
       </w:r>
       <w:r>
         <w:t xml:space="preserve">Empty Lists and </w:t>
@@ -1344,99 +1462,62 @@
         <w:t>nil</w:t>
       </w:r>
       <w:r>
-        <w:t>-terminated</w:t>
-      </w:r>
-      <w:r>
-        <w:t xml:space="preserve"> list</w:t>
+        <w:t xml:space="preserve">-terminated lists are </w:t>
+      </w:r>
+      <w:r>
+        <w:t>also known as</w:t>
+      </w:r>
+      <w:r>
+        <w:t xml:space="preserve"> “Proper Lists”</w:t>
+      </w:r>
+      <w:r>
+        <w:t>.</w:t>
+      </w:r>
+    </w:p>
+    <w:p>
+      <w:r>
+        <w:t xml:space="preserve">A List ending in a Last </w:t>
+      </w:r>
+      <w:r>
+        <w:t xml:space="preserve">Pair </w:t>
+      </w:r>
+      <w:r>
+        <w:t>having some</w:t>
+      </w:r>
+      <w:r>
+        <w:t xml:space="preserve"> Symbol other than </w:t>
+      </w:r>
+      <w:r>
+        <w:rPr>
+          <w:b/>
+          <w:bCs/>
+        </w:rPr>
+        <w:t>nil</w:t>
+      </w:r>
+      <w:r>
+        <w:t xml:space="preserve"> as its Tail </w:t>
+      </w:r>
+      <w:r>
+        <w:t>is</w:t>
+      </w:r>
+      <w:r>
+        <w:t xml:space="preserve"> called</w:t>
+      </w:r>
+      <w:r>
+        <w:t xml:space="preserve"> a</w:t>
+      </w:r>
+      <w:r>
+        <w:t xml:space="preserve"> “Dotted List</w:t>
       </w:r>
       <w:r>
         <w:t>s</w:t>
       </w:r>
       <w:r>
-        <w:t xml:space="preserve"> </w:t>
-      </w:r>
-      <w:r>
-        <w:t xml:space="preserve">are </w:t>
-      </w:r>
-      <w:r>
-        <w:t>also known as</w:t>
-      </w:r>
-      <w:r>
-        <w:t xml:space="preserve"> </w:t>
-      </w:r>
-      <w:r>
-        <w:t>“Proper List</w:t>
-      </w:r>
-      <w:r>
-        <w:t>s</w:t>
-      </w:r>
-      <w:r>
         <w:t>”</w:t>
       </w:r>
       <w:r>
         <w:t>.</w:t>
       </w:r>
-      <w:r>
-        <w:t xml:space="preserve">  </w:t>
-      </w:r>
-      <w:r>
-        <w:t xml:space="preserve">If the tail of the </w:t>
-      </w:r>
-      <w:r>
-        <w:t>final</w:t>
-      </w:r>
-      <w:r>
-        <w:t xml:space="preserve"> Pair is </w:t>
-      </w:r>
-      <w:r>
-        <w:t xml:space="preserve">any </w:t>
-      </w:r>
-      <w:r>
-        <w:t xml:space="preserve">symbol other than </w:t>
-      </w:r>
-      <w:r>
-        <w:rPr>
-          <w:b/>
-          <w:bCs/>
-        </w:rPr>
-        <w:t>nil</w:t>
-      </w:r>
-      <w:r>
-        <w:t xml:space="preserve">, </w:t>
-      </w:r>
-      <w:r>
-        <w:t>the</w:t>
-      </w:r>
-      <w:r>
-        <w:t xml:space="preserve"> </w:t>
-      </w:r>
-      <w:r>
-        <w:t>list</w:t>
-      </w:r>
-      <w:r>
-        <w:t xml:space="preserve"> </w:t>
-      </w:r>
-      <w:r>
-        <w:t>is</w:t>
-      </w:r>
-      <w:r>
-        <w:t xml:space="preserve"> called</w:t>
-      </w:r>
-      <w:r>
-        <w:t xml:space="preserve"> a</w:t>
-      </w:r>
-      <w:r>
-        <w:t xml:space="preserve"> </w:t>
-      </w:r>
-      <w:r>
-        <w:t>“Dotted List</w:t>
-      </w:r>
-      <w:r>
-        <w:t>.</w:t>
-      </w:r>
-      <w:r>
-        <w:t>”</w:t>
-      </w:r>
     </w:p>
     <w:p>
       <w:r>
@@ -1460,16 +1541,10 @@
     </w:p>
     <w:p>
       <w:r>
-        <w:t xml:space="preserve">In </w:t>
-      </w:r>
-      <w:r>
-        <w:t>a manner similar to the</w:t>
-      </w:r>
-      <w:r>
-        <w:t xml:space="preserve"> way </w:t>
-      </w:r>
-      <w:r>
-        <w:t>multiplication</w:t>
+        <w:t>M</w:t>
+      </w:r>
+      <w:r>
+        <w:t>ultiplication</w:t>
       </w:r>
       <w:r>
         <w:t xml:space="preserve"> operator</w:t>
@@ -1518,7 +1593,10 @@
         <w:t>ic expression</w:t>
       </w:r>
       <w:r>
-        <w:t>, Pairing Operator</w:t>
+        <w:t>.  Dot</w:t>
+      </w:r>
+      <w:r>
+        <w:t xml:space="preserve"> Operator</w:t>
       </w:r>
       <w:r>
         <w:t>s</w:t>
@@ -1530,13 +1608,25 @@
         <w:t>are</w:t>
       </w:r>
       <w:r>
+        <w:t xml:space="preserve"> similarly considered</w:t>
+      </w:r>
+      <w:r>
         <w:t xml:space="preserve"> </w:t>
       </w:r>
       <w:r>
         <w:t>implicit</w:t>
       </w:r>
       <w:r>
-        <w:t>, and may be</w:t>
+        <w:t>,</w:t>
+      </w:r>
+      <w:r>
+        <w:t xml:space="preserve"> and</w:t>
+      </w:r>
+      <w:r>
+        <w:t xml:space="preserve"> </w:t>
+      </w:r>
+      <w:r>
+        <w:t>may be</w:t>
       </w:r>
       <w:r>
         <w:t xml:space="preserve"> </w:t>
@@ -1551,12 +1641,12 @@
         <w:t xml:space="preserve"> </w:t>
       </w:r>
       <w:r>
-        <w:t xml:space="preserve">a </w:t>
-      </w:r>
-      <w:r>
         <w:t>list</w:t>
       </w:r>
       <w:r>
+        <w:t>s</w:t>
+      </w:r>
+      <w:r>
         <w:t xml:space="preserve"> of </w:t>
       </w:r>
       <w:r>
@@ -1566,7 +1656,7 @@
         <w:t xml:space="preserve"> </w:t>
       </w:r>
       <w:r>
-        <w:t>is</w:t>
+        <w:t>are</w:t>
       </w:r>
       <w:r>
         <w:t xml:space="preserve"> read or written:</w:t>
@@ -1695,6 +1785,42 @@
       <w:r>
         <w:t xml:space="preserve"> σ</w:t>
       </w:r>
+      <w:r>
+        <w:tab/>
+      </w:r>
+      <w:r>
+        <w:rPr>
+          <w:i/>
+          <w:iCs/>
+        </w:rPr>
+        <w:t xml:space="preserve">where </w:t>
+      </w:r>
+      <w:proofErr w:type="gramStart"/>
+      <w:r>
+        <w:t>σ</w:t>
+      </w:r>
+      <w:r>
+        <w:rPr>
+          <w:i/>
+          <w:iCs/>
+        </w:rPr>
+        <w:t> !</w:t>
+      </w:r>
+      <w:proofErr w:type="gramEnd"/>
+      <w:r>
+        <w:rPr>
+          <w:i/>
+          <w:iCs/>
+        </w:rPr>
+        <w:t xml:space="preserve">= </w:t>
+      </w:r>
+      <w:r>
+        <w:rPr>
+          <w:b/>
+          <w:bCs/>
+        </w:rPr>
+        <w:t>nil</w:t>
+      </w:r>
     </w:p>
     <w:p>
       <w:r>
@@ -1710,13 +1836,13 @@
         <w:t xml:space="preserve"> distinguish</w:t>
       </w:r>
       <w:r>
-        <w:t xml:space="preserve"> a</w:t>
-      </w:r>
-      <w:r>
         <w:t xml:space="preserve"> </w:t>
       </w:r>
       <w:r>
         <w:t>list</w:t>
+      </w:r>
+      <w:r>
+        <w:t>s</w:t>
       </w:r>
       <w:r>
         <w:t xml:space="preserve"> </w:t>
@@ -2522,11 +2648,7 @@
         <w:t xml:space="preserve">tail) </w:t>
       </w:r>
       <w:r>
-        <w:rPr>
-          <w:i/>
-          <w:iCs/>
-        </w:rPr>
-        <w:t>expr</w:t>
+        <w:t>τ</w:t>
       </w:r>
       <w:r>
         <w:t xml:space="preserve"> </w:t>
@@ -2585,235 +2707,228 @@
         <w:t> </w:t>
       </w:r>
       <w:r>
+        <w:t>τ</w:t>
+      </w:r>
+      <w:r>
+        <w:t>))</w:t>
+      </w:r>
+    </w:p>
+    <w:p>
+      <w:pPr>
+        <w:rPr>
+          <w:rStyle w:val="Heading2Char"/>
+          <w:rFonts w:asciiTheme="minorHAnsi" w:eastAsiaTheme="minorHAnsi" w:hAnsiTheme="minorHAnsi" w:cstheme="minorBidi"/>
+          <w:color w:val="auto"/>
+          <w:sz w:val="22"/>
+          <w:szCs w:val="22"/>
+        </w:rPr>
+      </w:pPr>
+      <w:r>
+        <w:t>Here, abstraction is generalized to “Templates” which include Lists</w:t>
+      </w:r>
+      <w:r>
+        <w:t>,</w:t>
+      </w:r>
+      <w:r>
+        <w:t xml:space="preserve"> in addition to </w:t>
+      </w:r>
+      <w:r>
+        <w:t>Atomic Symbols</w:t>
+      </w:r>
+      <w:r>
+        <w:t xml:space="preserve">.  Uncurrying </w:t>
+      </w:r>
+      <w:r>
+        <w:t>will be</w:t>
+      </w:r>
+      <w:r>
+        <w:t xml:space="preserve"> applied recursively, where the head of a Template </w:t>
+      </w:r>
+      <w:r>
+        <w:t>is</w:t>
+      </w:r>
+      <w:r>
+        <w:t xml:space="preserve"> itself a</w:t>
+      </w:r>
+      <w:r>
+        <w:t xml:space="preserve"> nested</w:t>
+      </w:r>
+      <w:r>
+        <w:t xml:space="preserve"> Template.</w:t>
+      </w:r>
+    </w:p>
+    <w:p>
+      <w:pPr>
+        <w:rPr>
+          <w:rStyle w:val="Heading2Char"/>
+          <w:rFonts w:asciiTheme="minorHAnsi" w:eastAsiaTheme="minorHAnsi" w:hAnsiTheme="minorHAnsi" w:cstheme="minorBidi"/>
+          <w:color w:val="auto"/>
+          <w:sz w:val="22"/>
+          <w:szCs w:val="22"/>
+        </w:rPr>
+      </w:pPr>
+      <w:r>
+        <w:rPr>
+          <w:rStyle w:val="Heading2Char"/>
+          <w:rFonts w:asciiTheme="minorHAnsi" w:eastAsiaTheme="minorHAnsi" w:hAnsiTheme="minorHAnsi" w:cstheme="minorBidi"/>
+          <w:b/>
+          <w:bCs/>
+          <w:color w:val="auto"/>
+          <w:sz w:val="22"/>
+          <w:szCs w:val="22"/>
+        </w:rPr>
+        <w:lastRenderedPageBreak/>
+        <w:t>U</w:t>
+      </w:r>
+      <w:r>
+        <w:rPr>
+          <w:rStyle w:val="Heading2Char"/>
+          <w:rFonts w:asciiTheme="minorHAnsi" w:eastAsiaTheme="minorHAnsi" w:hAnsiTheme="minorHAnsi" w:cstheme="minorBidi"/>
+          <w:color w:val="auto"/>
+          <w:sz w:val="22"/>
+          <w:szCs w:val="22"/>
+        </w:rPr>
+        <w:t xml:space="preserve"> </w:t>
+      </w:r>
+      <w:r>
+        <w:rPr>
+          <w:rStyle w:val="Heading2Char"/>
+          <w:rFonts w:asciiTheme="minorHAnsi" w:eastAsiaTheme="minorHAnsi" w:hAnsiTheme="minorHAnsi" w:cstheme="minorBidi"/>
+          <w:color w:val="auto"/>
+          <w:sz w:val="22"/>
+          <w:szCs w:val="22"/>
+        </w:rPr>
+        <w:t>implements</w:t>
+      </w:r>
+      <w:r>
+        <w:rPr>
+          <w:rStyle w:val="Heading2Char"/>
+          <w:rFonts w:asciiTheme="minorHAnsi" w:eastAsiaTheme="minorHAnsi" w:hAnsiTheme="minorHAnsi" w:cstheme="minorBidi"/>
+          <w:color w:val="auto"/>
+          <w:sz w:val="22"/>
+          <w:szCs w:val="22"/>
+        </w:rPr>
+        <w:t xml:space="preserve"> an operation </w:t>
+      </w:r>
+      <w:r>
+        <w:rPr>
+          <w:rStyle w:val="Heading2Char"/>
+          <w:rFonts w:asciiTheme="minorHAnsi" w:eastAsiaTheme="minorHAnsi" w:hAnsiTheme="minorHAnsi" w:cstheme="minorBidi"/>
+          <w:color w:val="auto"/>
+          <w:sz w:val="22"/>
+          <w:szCs w:val="22"/>
+        </w:rPr>
+        <w:t>called</w:t>
+      </w:r>
+      <w:r>
+        <w:rPr>
+          <w:rStyle w:val="Heading2Char"/>
+          <w:rFonts w:asciiTheme="minorHAnsi" w:eastAsiaTheme="minorHAnsi" w:hAnsiTheme="minorHAnsi" w:cstheme="minorBidi"/>
+          <w:color w:val="auto"/>
+          <w:sz w:val="22"/>
+          <w:szCs w:val="22"/>
+        </w:rPr>
+        <w:t xml:space="preserve"> Uncurrying</w:t>
+      </w:r>
+      <w:r>
+        <w:rPr>
+          <w:rStyle w:val="Heading2Char"/>
+          <w:rFonts w:asciiTheme="minorHAnsi" w:eastAsiaTheme="minorHAnsi" w:hAnsiTheme="minorHAnsi" w:cstheme="minorBidi"/>
+          <w:color w:val="auto"/>
+          <w:sz w:val="22"/>
+          <w:szCs w:val="22"/>
+        </w:rPr>
+        <w:t xml:space="preserve">, which will be </w:t>
+      </w:r>
+      <w:r>
+        <w:rPr>
+          <w:rStyle w:val="Heading2Char"/>
+          <w:rFonts w:asciiTheme="minorHAnsi" w:eastAsiaTheme="minorHAnsi" w:hAnsiTheme="minorHAnsi" w:cstheme="minorBidi"/>
+          <w:color w:val="auto"/>
+          <w:sz w:val="22"/>
+          <w:szCs w:val="22"/>
+        </w:rPr>
+        <w:t>described in the next section.</w:t>
+      </w:r>
+    </w:p>
+    <w:p>
+      <w:r>
+        <w:t xml:space="preserve">A syntactic </w:t>
+      </w:r>
+      <w:r>
+        <w:t>enhancement</w:t>
+      </w:r>
+      <w:r>
+        <w:t xml:space="preserve"> </w:t>
+      </w:r>
+      <w:r>
+        <w:t>allows</w:t>
+      </w:r>
+      <w:r>
+        <w:t xml:space="preserve"> </w:t>
+      </w:r>
+      <w:r>
+        <w:t>Templates</w:t>
+      </w:r>
+      <w:r>
+        <w:t xml:space="preserve"> </w:t>
+      </w:r>
+      <w:r>
+        <w:t xml:space="preserve">to be expressed </w:t>
+      </w:r>
+      <w:r>
+        <w:t xml:space="preserve">concisely </w:t>
+      </w:r>
+      <w:r>
+        <w:t>using the following notation:</w:t>
+      </w:r>
+    </w:p>
+    <w:p>
+      <w:pPr>
         <w:rPr>
           <w:i/>
           <w:iCs/>
         </w:rPr>
-        <w:t>expr</w:t>
-      </w:r>
-      <w:r>
-        <w:t>))</w:t>
-      </w:r>
-    </w:p>
-    <w:p>
-      <w:pPr>
-        <w:rPr>
-          <w:rStyle w:val="Heading2Char"/>
-          <w:rFonts w:asciiTheme="minorHAnsi" w:eastAsiaTheme="minorHAnsi" w:hAnsiTheme="minorHAnsi" w:cstheme="minorBidi"/>
-          <w:color w:val="auto"/>
-          <w:sz w:val="22"/>
-          <w:szCs w:val="22"/>
-        </w:rPr>
       </w:pPr>
       <w:r>
-        <w:t>Here, abstraction is generalized to “Templates” which include Lists</w:t>
-      </w:r>
-      <w:r>
-        <w:t>,</w:t>
-      </w:r>
-      <w:r>
-        <w:t xml:space="preserve"> in addition to </w:t>
-      </w:r>
-      <w:r>
-        <w:t>Atomic Symbols</w:t>
-      </w:r>
-      <w:r>
-        <w:t xml:space="preserve">.  Uncurrying </w:t>
-      </w:r>
-      <w:r>
-        <w:t>will be</w:t>
-      </w:r>
-      <w:r>
-        <w:t xml:space="preserve"> applied recursively, where the head of a Template </w:t>
-      </w:r>
-      <w:r>
-        <w:t>is</w:t>
-      </w:r>
-      <w:r>
-        <w:t xml:space="preserve"> itself a</w:t>
-      </w:r>
-      <w:r>
-        <w:t xml:space="preserve"> nested</w:t>
-      </w:r>
-      <w:r>
-        <w:t xml:space="preserve"> Template.</w:t>
-      </w:r>
-    </w:p>
-    <w:p>
-      <w:pPr>
-        <w:rPr>
-          <w:rStyle w:val="Heading2Char"/>
-          <w:rFonts w:asciiTheme="minorHAnsi" w:eastAsiaTheme="minorHAnsi" w:hAnsiTheme="minorHAnsi" w:cstheme="minorBidi"/>
-          <w:color w:val="auto"/>
-          <w:sz w:val="22"/>
-          <w:szCs w:val="22"/>
-        </w:rPr>
-      </w:pPr>
-      <w:r>
-        <w:rPr>
-          <w:rStyle w:val="Heading2Char"/>
-          <w:rFonts w:asciiTheme="minorHAnsi" w:eastAsiaTheme="minorHAnsi" w:hAnsiTheme="minorHAnsi" w:cstheme="minorBidi"/>
-          <w:b/>
-          <w:bCs/>
-          <w:color w:val="auto"/>
-          <w:sz w:val="22"/>
-          <w:szCs w:val="22"/>
-        </w:rPr>
-        <w:lastRenderedPageBreak/>
-        <w:t>U</w:t>
-      </w:r>
-      <w:r>
-        <w:rPr>
-          <w:rStyle w:val="Heading2Char"/>
-          <w:rFonts w:asciiTheme="minorHAnsi" w:eastAsiaTheme="minorHAnsi" w:hAnsiTheme="minorHAnsi" w:cstheme="minorBidi"/>
-          <w:color w:val="auto"/>
-          <w:sz w:val="22"/>
-          <w:szCs w:val="22"/>
-        </w:rPr>
-        <w:t xml:space="preserve"> </w:t>
-      </w:r>
-      <w:r>
-        <w:rPr>
-          <w:rStyle w:val="Heading2Char"/>
-          <w:rFonts w:asciiTheme="minorHAnsi" w:eastAsiaTheme="minorHAnsi" w:hAnsiTheme="minorHAnsi" w:cstheme="minorBidi"/>
-          <w:color w:val="auto"/>
-          <w:sz w:val="22"/>
-          <w:szCs w:val="22"/>
-        </w:rPr>
-        <w:t>implements</w:t>
-      </w:r>
-      <w:r>
-        <w:rPr>
-          <w:rStyle w:val="Heading2Char"/>
-          <w:rFonts w:asciiTheme="minorHAnsi" w:eastAsiaTheme="minorHAnsi" w:hAnsiTheme="minorHAnsi" w:cstheme="minorBidi"/>
-          <w:color w:val="auto"/>
-          <w:sz w:val="22"/>
-          <w:szCs w:val="22"/>
-        </w:rPr>
-        <w:t xml:space="preserve"> an operation </w:t>
-      </w:r>
-      <w:r>
-        <w:rPr>
-          <w:rStyle w:val="Heading2Char"/>
-          <w:rFonts w:asciiTheme="minorHAnsi" w:eastAsiaTheme="minorHAnsi" w:hAnsiTheme="minorHAnsi" w:cstheme="minorBidi"/>
-          <w:color w:val="auto"/>
-          <w:sz w:val="22"/>
-          <w:szCs w:val="22"/>
-        </w:rPr>
-        <w:t>called</w:t>
-      </w:r>
-      <w:r>
-        <w:rPr>
-          <w:rStyle w:val="Heading2Char"/>
-          <w:rFonts w:asciiTheme="minorHAnsi" w:eastAsiaTheme="minorHAnsi" w:hAnsiTheme="minorHAnsi" w:cstheme="minorBidi"/>
-          <w:color w:val="auto"/>
-          <w:sz w:val="22"/>
-          <w:szCs w:val="22"/>
-        </w:rPr>
-        <w:t xml:space="preserve"> Uncurrying</w:t>
-      </w:r>
-      <w:r>
-        <w:rPr>
-          <w:rStyle w:val="Heading2Char"/>
-          <w:rFonts w:asciiTheme="minorHAnsi" w:eastAsiaTheme="minorHAnsi" w:hAnsiTheme="minorHAnsi" w:cstheme="minorBidi"/>
-          <w:color w:val="auto"/>
-          <w:sz w:val="22"/>
-          <w:szCs w:val="22"/>
-        </w:rPr>
-        <w:t xml:space="preserve">, which will be </w:t>
-      </w:r>
-      <w:r>
-        <w:rPr>
-          <w:rStyle w:val="Heading2Char"/>
-          <w:rFonts w:asciiTheme="minorHAnsi" w:eastAsiaTheme="minorHAnsi" w:hAnsiTheme="minorHAnsi" w:cstheme="minorBidi"/>
-          <w:color w:val="auto"/>
-          <w:sz w:val="22"/>
-          <w:szCs w:val="22"/>
-        </w:rPr>
-        <w:t>described in the next section.</w:t>
-      </w:r>
-    </w:p>
-    <w:p>
-      <w:r>
-        <w:t xml:space="preserve">A syntactic </w:t>
-      </w:r>
-      <w:r>
-        <w:t>enhancement</w:t>
-      </w:r>
-      <w:r>
-        <w:t xml:space="preserve"> </w:t>
-      </w:r>
-      <w:r>
-        <w:t>allows</w:t>
-      </w:r>
-      <w:r>
-        <w:t xml:space="preserve"> </w:t>
-      </w:r>
-      <w:r>
-        <w:t>Templates</w:t>
-      </w:r>
-      <w:r>
-        <w:t xml:space="preserve"> </w:t>
-      </w:r>
-      <w:r>
-        <w:t xml:space="preserve">to be expressed </w:t>
-      </w:r>
-      <w:r>
-        <w:t xml:space="preserve">concisely </w:t>
-      </w:r>
-      <w:r>
-        <w:t>using the following notation:</w:t>
-      </w:r>
-    </w:p>
-    <w:p>
-      <w:pPr>
+        <w:rPr>
+          <w:b/>
+          <w:bCs/>
+        </w:rPr>
+        <w:t>[</w:t>
+      </w:r>
+      <w:r>
+        <w:t xml:space="preserve">head </w:t>
+      </w:r>
+      <w:r>
+        <w:rPr>
+          <w:rFonts w:ascii="Cambria Math" w:hAnsi="Cambria Math" w:cs="Cambria Math"/>
+        </w:rPr>
+        <w:t>•</w:t>
+      </w:r>
+      <w:r>
+        <w:t xml:space="preserve"> tail</w:t>
+      </w:r>
+      <w:r>
+        <w:rPr>
+          <w:b/>
+          <w:bCs/>
+        </w:rPr>
+        <w:t>]</w:t>
+      </w:r>
+      <w:r>
+        <w:rPr>
+          <w:b/>
+          <w:bCs/>
+        </w:rPr>
+        <w:t xml:space="preserve"> </w:t>
+      </w:r>
+      <w:r>
         <w:rPr>
           <w:i/>
           <w:iCs/>
         </w:rPr>
-      </w:pPr>
-      <w:r>
-        <w:rPr>
-          <w:b/>
-          <w:bCs/>
-        </w:rPr>
-        <w:t>[</w:t>
-      </w:r>
-      <w:r>
-        <w:t xml:space="preserve">head </w:t>
-      </w:r>
-      <w:r>
-        <w:rPr>
-          <w:rFonts w:ascii="Cambria Math" w:hAnsi="Cambria Math" w:cs="Cambria Math"/>
-        </w:rPr>
-        <w:t>•</w:t>
-      </w:r>
-      <w:r>
-        <w:t xml:space="preserve"> tail</w:t>
-      </w:r>
-      <w:r>
-        <w:rPr>
-          <w:b/>
-          <w:bCs/>
-        </w:rPr>
-        <w:t>]</w:t>
-      </w:r>
-      <w:r>
-        <w:rPr>
-          <w:b/>
-          <w:bCs/>
-        </w:rPr>
-        <w:t xml:space="preserve"> </w:t>
-      </w:r>
-      <w:r>
-        <w:rPr>
-          <w:i/>
-          <w:iCs/>
-        </w:rPr>
-        <w:t>expr</w:t>
-      </w:r>
-      <w:r>
-        <w:t xml:space="preserve"> </w:t>
+        <w:t xml:space="preserve">τ </w:t>
       </w:r>
       <w:r>
         <w:rPr>
@@ -2852,7 +2967,7 @@
           <w:i/>
           <w:iCs/>
         </w:rPr>
-        <w:t>expr</w:t>
+        <w:t>τ</w:t>
       </w:r>
       <w:r>
         <w:rPr>
@@ -2890,10 +3005,7 @@
           <w:i/>
           <w:iCs/>
         </w:rPr>
-        <w:t>expr</w:t>
-      </w:r>
-      <w:r>
-        <w:t xml:space="preserve"> </w:t>
+        <w:t xml:space="preserve">τ </w:t>
       </w:r>
       <w:r>
         <w:rPr>
@@ -2936,7 +3048,7 @@
           <w:i/>
           <w:iCs/>
         </w:rPr>
-        <w:t>expr</w:t>
+        <w:t>τ</w:t>
       </w:r>
     </w:p>
     <w:p>
@@ -2976,10 +3088,7 @@
           <w:i/>
           <w:iCs/>
         </w:rPr>
-        <w:t>expr</w:t>
-      </w:r>
-      <w:r>
-        <w:t xml:space="preserve"> </w:t>
+        <w:t xml:space="preserve">τ </w:t>
       </w:r>
       <w:r>
         <w:rPr>
@@ -3025,7 +3134,7 @@
           <w:i/>
           <w:iCs/>
         </w:rPr>
-        <w:t>expr</w:t>
+        <w:t>τ</w:t>
       </w:r>
     </w:p>
     <w:p>
@@ -3097,10 +3206,7 @@
           <w:i/>
           <w:iCs/>
         </w:rPr>
-        <w:t>expr</w:t>
-      </w:r>
-      <w:r>
-        <w:t> </w:t>
+        <w:t xml:space="preserve">τ </w:t>
       </w:r>
       <w:r>
         <w:t xml:space="preserve">head </w:t>
@@ -3128,10 +3234,7 @@
           <w:i/>
           <w:iCs/>
         </w:rPr>
-        <w:t>expr</w:t>
-      </w:r>
-      <w:r>
-        <w:t> </w:t>
+        <w:t xml:space="preserve">τ </w:t>
       </w:r>
       <w:r>
         <w:t>head</w:t>
@@ -3160,10 +3263,7 @@
           <w:i/>
           <w:iCs/>
         </w:rPr>
-        <w:t>expr</w:t>
-      </w:r>
-      <w:r>
-        <w:t> </w:t>
+        <w:t xml:space="preserve">τ </w:t>
       </w:r>
       <w:r>
         <w:rPr>
@@ -3189,7 +3289,7 @@
           <w:i/>
           <w:iCs/>
         </w:rPr>
-        <w:t>expr</w:t>
+        <w:t>τ</w:t>
       </w:r>
     </w:p>
     <w:p>
@@ -3877,7 +3977,7 @@
           <w:i/>
           <w:iCs/>
         </w:rPr>
-        <w:t>expr</w:t>
+        <w:t>τ</w:t>
       </w:r>
     </w:p>
     <w:p>
@@ -4488,10 +4588,7 @@
           <w:i/>
           <w:iCs/>
         </w:rPr>
-        <w:t>expr</w:t>
-      </w:r>
-      <w:r>
-        <w:t xml:space="preserve"> </w:t>
+        <w:t xml:space="preserve">τ </w:t>
       </w:r>
       <w:r>
         <w:rPr>
@@ -4537,7 +4634,7 @@
           <w:i/>
           <w:iCs/>
         </w:rPr>
-        <w:t>expr</w:t>
+        <w:t>τ</w:t>
       </w:r>
     </w:p>
     <w:p>
@@ -4586,60 +4683,34 @@
       </w:r>
     </w:p>
     <w:p>
-      <w:pPr>
-        <w:rPr>
-          <w:lang w:val="fr-FR"/>
-        </w:rPr>
-      </w:pPr>
-      <w:proofErr w:type="gramStart"/>
+      <w:r>
+        <w:rPr>
+          <w:i/>
+          <w:iCs/>
+        </w:rPr>
+        <w:t>func</w:t>
+      </w:r>
+      <w:r>
+        <w:t xml:space="preserve"> </w:t>
+      </w:r>
+      <w:r>
+        <w:t>=</w:t>
+      </w:r>
+      <w:r>
+        <w:t xml:space="preserve"> </w:t>
+      </w:r>
       <w:r>
         <w:rPr>
           <w:i/>
           <w:iCs/>
           <w:lang w:val="fr-FR"/>
         </w:rPr>
-        <w:t>func</w:t>
-      </w:r>
-      <w:proofErr w:type="gramEnd"/>
-      <w:r>
-        <w:rPr>
-          <w:lang w:val="fr-FR"/>
-        </w:rPr>
-        <w:t xml:space="preserve"> </w:t>
-      </w:r>
-      <w:r>
-        <w:rPr>
-          <w:lang w:val="fr-FR"/>
-        </w:rPr>
-        <w:t>=</w:t>
-      </w:r>
-      <w:r>
-        <w:rPr>
-          <w:lang w:val="fr-FR"/>
-        </w:rPr>
-        <w:t xml:space="preserve"> </w:t>
-      </w:r>
-      <w:proofErr w:type="spellStart"/>
+        <w:t>τ</w:t>
+      </w:r>
       <w:r>
         <w:rPr>
           <w:i/>
           <w:iCs/>
-          <w:lang w:val="fr-FR"/>
-        </w:rPr>
-        <w:t>e</w:t>
-      </w:r>
-      <w:r>
-        <w:rPr>
-          <w:i/>
-          <w:iCs/>
-          <w:lang w:val="fr-FR"/>
-        </w:rPr>
-        <w:t>xpr</w:t>
-      </w:r>
-      <w:proofErr w:type="spellEnd"/>
-      <w:r>
-        <w:rPr>
-          <w:lang w:val="fr-FR"/>
         </w:rPr>
         <w:t xml:space="preserve"> </w:t>
       </w:r>
@@ -4650,62 +4721,42 @@
           <w:sz w:val="23"/>
           <w:szCs w:val="23"/>
           <w:shd w:val="clear" w:color="auto" w:fill="F8F9FA"/>
-          <w:lang w:val="fr-FR"/>
         </w:rPr>
         <w:t>≡</w:t>
       </w:r>
       <w:r>
-        <w:rPr>
-          <w:lang w:val="fr-FR"/>
-        </w:rPr>
         <w:t xml:space="preserve"> </w:t>
       </w:r>
       <w:r>
         <w:rPr>
           <w:i/>
           <w:iCs/>
-          <w:lang w:val="fr-FR"/>
         </w:rPr>
         <w:t>func</w:t>
       </w:r>
       <w:r>
-        <w:rPr>
-          <w:lang w:val="fr-FR"/>
-        </w:rPr>
-        <w:t xml:space="preserve"> </w:t>
-      </w:r>
-      <w:r>
-        <w:rPr>
-          <w:lang w:val="fr-FR"/>
-        </w:rPr>
+        <w:t xml:space="preserve"> </w:t>
+      </w:r>
+      <w:r>
         <w:t>=</w:t>
       </w:r>
       <w:r>
-        <w:rPr>
-          <w:lang w:val="fr-FR"/>
-        </w:rPr>
-        <w:t xml:space="preserve"> </w:t>
-      </w:r>
-      <w:r>
-        <w:rPr>
-          <w:b/>
-          <w:bCs/>
-          <w:lang w:val="fr-FR"/>
+        <w:t xml:space="preserve"> </w:t>
+      </w:r>
+      <w:r>
+        <w:rPr>
+          <w:b/>
+          <w:bCs/>
         </w:rPr>
         <w:t>Y</w:t>
       </w:r>
       <w:r>
-        <w:rPr>
-          <w:lang w:val="fr-FR"/>
-        </w:rPr>
-        <w:t xml:space="preserve"> </w:t>
-      </w:r>
-      <w:r>
-        <w:rPr>
-          <w:lang w:val="fr-FR"/>
-        </w:rPr>
+        <w:t xml:space="preserve"> </w:t>
+      </w:r>
+      <w:r>
         <w:t>(</w:t>
       </w:r>
+      <w:proofErr w:type="spellStart"/>
       <w:r>
         <w:rPr>
           <w:b/>
@@ -4717,38 +4768,21 @@
         <w:rPr>
           <w:i/>
           <w:iCs/>
-          <w:lang w:val="fr-FR"/>
         </w:rPr>
         <w:t>func</w:t>
       </w:r>
-      <w:r>
-        <w:rPr>
-          <w:lang w:val="fr-FR"/>
-        </w:rPr>
-        <w:t xml:space="preserve"> </w:t>
-      </w:r>
-      <w:proofErr w:type="spellStart"/>
+      <w:proofErr w:type="spellEnd"/>
+      <w:r>
+        <w:t xml:space="preserve"> </w:t>
+      </w:r>
       <w:r>
         <w:rPr>
           <w:i/>
           <w:iCs/>
-          <w:lang w:val="fr-FR"/>
-        </w:rPr>
-        <w:t>e</w:t>
-      </w:r>
-      <w:r>
-        <w:rPr>
-          <w:i/>
-          <w:iCs/>
-          <w:lang w:val="fr-FR"/>
-        </w:rPr>
-        <w:t>xpr</w:t>
-      </w:r>
-      <w:proofErr w:type="spellEnd"/>
-      <w:r>
-        <w:rPr>
-          <w:lang w:val="fr-FR"/>
-        </w:rPr>
+        </w:rPr>
+        <w:t>τ</w:t>
+      </w:r>
+      <w:r>
         <w:t>)</w:t>
       </w:r>
     </w:p>
@@ -5418,7 +5452,7 @@
       <w:t>Updated 2023-05-1</w:t>
     </w:r>
     <w:r>
-      <w:t>5</w:t>
+      <w:t>6</w:t>
     </w:r>
   </w:p>
   <w:p>

</xml_diff>

<commit_message>
Attempted to clarify the distinction between the SK language, and the meta-language used to describe it.
</commit_message>
<xml_diff>
--- a/Lisp/SK/Doc/SK.docx
+++ b/Lisp/SK/Doc/SK.docx
@@ -1,6 +1,6 @@
 
 <file path=word/document.xml><?xml version="1.0" encoding="utf-8"?>
-<w:document xmlns:wpc="http://schemas.microsoft.com/office/word/2010/wordprocessingCanvas" xmlns:cx="http://schemas.microsoft.com/office/drawing/2014/chartex" xmlns:cx1="http://schemas.microsoft.com/office/drawing/2015/9/8/chartex" xmlns:cx2="http://schemas.microsoft.com/office/drawing/2015/10/21/chartex" xmlns:cx3="http://schemas.microsoft.com/office/drawing/2016/5/9/chartex" xmlns:cx4="http://schemas.microsoft.com/office/drawing/2016/5/10/chartex" xmlns:cx5="http://schemas.microsoft.com/office/drawing/2016/5/11/chartex" xmlns:cx6="http://schemas.microsoft.com/office/drawing/2016/5/12/chartex" xmlns:cx7="http://schemas.microsoft.com/office/drawing/2016/5/13/chartex" xmlns:cx8="http://schemas.microsoft.com/office/drawing/2016/5/14/chartex" xmlns:mc="http://schemas.openxmlformats.org/markup-compatibility/2006" xmlns:aink="http://schemas.microsoft.com/office/drawing/2016/ink" xmlns:am3d="http://schemas.microsoft.com/office/drawing/2017/model3d" xmlns:o="urn:schemas-microsoft-com:office:office" xmlns:oel="http://schemas.microsoft.com/office/2019/extlst" xmlns:r="http://schemas.openxmlformats.org/officeDocument/2006/relationships" xmlns:m="http://schemas.openxmlformats.org/officeDocument/2006/math" xmlns:v="urn:schemas-microsoft-com:vml" xmlns:wp14="http://schemas.microsoft.com/office/word/2010/wordprocessingDrawing" xmlns:wp="http://schemas.openxmlformats.org/drawingml/2006/wordprocessingDrawing" xmlns:w10="urn:schemas-microsoft-com:office:word" xmlns:w="http://schemas.openxmlformats.org/wordprocessingml/2006/main" xmlns:w14="http://schemas.microsoft.com/office/word/2010/wordml" xmlns:w15="http://schemas.microsoft.com/office/word/2012/wordml" xmlns:w16cex="http://schemas.microsoft.com/office/word/2018/wordml/cex" xmlns:w16cid="http://schemas.microsoft.com/office/word/2016/wordml/cid" xmlns:w16="http://schemas.microsoft.com/office/word/2018/wordml" xmlns:w16du="http://schemas.microsoft.com/office/word/2023/wordml/word16du" xmlns:w16sdtdh="http://schemas.microsoft.com/office/word/2020/wordml/sdtdatahash" xmlns:w16se="http://schemas.microsoft.com/office/word/2015/wordml/symex" xmlns:wpg="http://schemas.microsoft.com/office/word/2010/wordprocessingGroup" xmlns:wpi="http://schemas.microsoft.com/office/word/2010/wordprocessingInk" xmlns:wne="http://schemas.microsoft.com/office/word/2006/wordml" xmlns:wps="http://schemas.microsoft.com/office/word/2010/wordprocessingShape" mc:Ignorable="w14 w15 w16se w16cid w16 w16cex w16sdtdh wp14">
+<w:document xmlns:wpc="http://schemas.microsoft.com/office/word/2010/wordprocessingCanvas" xmlns:cx="http://schemas.microsoft.com/office/drawing/2014/chartex" xmlns:cx1="http://schemas.microsoft.com/office/drawing/2015/9/8/chartex" xmlns:cx2="http://schemas.microsoft.com/office/drawing/2015/10/21/chartex" xmlns:cx3="http://schemas.microsoft.com/office/drawing/2016/5/9/chartex" xmlns:cx4="http://schemas.microsoft.com/office/drawing/2016/5/10/chartex" xmlns:cx5="http://schemas.microsoft.com/office/drawing/2016/5/11/chartex" xmlns:cx6="http://schemas.microsoft.com/office/drawing/2016/5/12/chartex" xmlns:cx7="http://schemas.microsoft.com/office/drawing/2016/5/13/chartex" xmlns:cx8="http://schemas.microsoft.com/office/drawing/2016/5/14/chartex" xmlns:mc="http://schemas.openxmlformats.org/markup-compatibility/2006" xmlns:aink="http://schemas.microsoft.com/office/drawing/2016/ink" xmlns:am3d="http://schemas.microsoft.com/office/drawing/2017/model3d" xmlns:o="urn:schemas-microsoft-com:office:office" xmlns:oel="http://schemas.microsoft.com/office/2019/extlst" xmlns:r="http://schemas.openxmlformats.org/officeDocument/2006/relationships" xmlns:m="http://schemas.openxmlformats.org/officeDocument/2006/math" xmlns:v="urn:schemas-microsoft-com:vml" xmlns:wp14="http://schemas.microsoft.com/office/word/2010/wordprocessingDrawing" xmlns:wp="http://schemas.openxmlformats.org/drawingml/2006/wordprocessingDrawing" xmlns:w10="urn:schemas-microsoft-com:office:word" xmlns:w="http://schemas.openxmlformats.org/wordprocessingml/2006/main" xmlns:w14="http://schemas.microsoft.com/office/word/2010/wordml" xmlns:w15="http://schemas.microsoft.com/office/word/2012/wordml" xmlns:w16cex="http://schemas.microsoft.com/office/word/2018/wordml/cex" xmlns:w16cid="http://schemas.microsoft.com/office/word/2016/wordml/cid" xmlns:w16="http://schemas.microsoft.com/office/word/2018/wordml" xmlns:w16sdtdh="http://schemas.microsoft.com/office/word/2020/wordml/sdtdatahash" xmlns:w16se="http://schemas.microsoft.com/office/word/2015/wordml/symex" xmlns:wpg="http://schemas.microsoft.com/office/word/2010/wordprocessingGroup" xmlns:wpi="http://schemas.microsoft.com/office/word/2010/wordprocessingInk" xmlns:wne="http://schemas.microsoft.com/office/word/2006/wordml" xmlns:wps="http://schemas.microsoft.com/office/word/2010/wordprocessingShape" mc:Ignorable="w14 w15 w16se w16cid w16 w16cex w16sdtdh wp14">
   <w:body>
     <w:p>
       <w:pPr>
@@ -230,177 +230,147 @@
       </w:r>
     </w:p>
     <w:p>
-      <w:r>
-        <w:t xml:space="preserve">The Double </w:t>
-      </w:r>
-      <w:r>
-        <w:t>R</w:t>
-      </w:r>
-      <w:r>
-        <w:t xml:space="preserve">ight </w:t>
-      </w:r>
-      <w:r>
-        <w:t>A</w:t>
-      </w:r>
-      <w:r>
-        <w:t xml:space="preserve">rrow </w:t>
-      </w:r>
+      <w:pPr>
+        <w:rPr>
+          <w:b/>
+          <w:bCs/>
+        </w:rPr>
+      </w:pPr>
+      <w:r>
+        <w:t xml:space="preserve">Expressions are </w:t>
+      </w:r>
+      <w:r>
+        <w:t>“</w:t>
+      </w:r>
+      <w:r>
+        <w:t>built up</w:t>
+      </w:r>
+      <w:r>
+        <w:t>”,</w:t>
+      </w:r>
+      <w:r>
+        <w:t xml:space="preserve"> or </w:t>
+      </w:r>
+      <w:r>
+        <w:t>C</w:t>
+      </w:r>
+      <w:r>
+        <w:t xml:space="preserve">omposed from </w:t>
+      </w:r>
+      <w:r>
+        <w:t>Symbols and</w:t>
+      </w:r>
+      <w:r>
+        <w:t xml:space="preserve"> Terms as </w:t>
+      </w:r>
+      <w:r>
+        <w:t xml:space="preserve">will be </w:t>
+      </w:r>
+      <w:r>
+        <w:t>described</w:t>
+      </w:r>
+      <w:r>
+        <w:t xml:space="preserve"> below.</w:t>
+      </w:r>
+    </w:p>
+    <w:p>
+      <w:r>
+        <w:t xml:space="preserve">An </w:t>
+      </w:r>
+      <w:r>
+        <w:t>Equal Sign (=)</w:t>
+      </w:r>
+      <w:r>
+        <w:t xml:space="preserve"> </w:t>
+      </w:r>
+      <w:r>
+        <w:t>causes</w:t>
+      </w:r>
+      <w:r>
+        <w:t xml:space="preserve"> the</w:t>
+      </w:r>
+      <w:r>
+        <w:t xml:space="preserve"> </w:t>
+      </w:r>
+      <w:r>
+        <w:rPr>
+          <w:b/>
+          <w:bCs/>
+        </w:rPr>
+        <w:t>SK</w:t>
+      </w:r>
+      <w:r>
+        <w:t xml:space="preserve"> </w:t>
+      </w:r>
+      <w:r>
+        <w:t xml:space="preserve">symbol </w:t>
+      </w:r>
+      <w:r>
+        <w:t xml:space="preserve">appearing to </w:t>
+      </w:r>
+      <w:r>
+        <w:t>its</w:t>
+      </w:r>
+      <w:r>
+        <w:t xml:space="preserve"> left </w:t>
+      </w:r>
+      <w:r>
+        <w:t>to be</w:t>
+      </w:r>
+      <w:r>
+        <w:t xml:space="preserve"> </w:t>
+      </w:r>
+      <w:r>
+        <w:t>given a “Function Definition”</w:t>
+      </w:r>
+      <w:r>
+        <w:t xml:space="preserve">, </w:t>
+      </w:r>
+      <w:r>
+        <w:t>which will</w:t>
+      </w:r>
+      <w:r>
+        <w:t xml:space="preserve"> </w:t>
+      </w:r>
+      <w:r>
+        <w:t xml:space="preserve">henceforth </w:t>
+      </w:r>
+      <w:r>
+        <w:t>represent</w:t>
+      </w:r>
+      <w:r>
+        <w:t xml:space="preserve"> the expression</w:t>
+      </w:r>
+      <w:r>
+        <w:t xml:space="preserve"> appearing</w:t>
+      </w:r>
+      <w:r>
+        <w:t xml:space="preserve"> </w:t>
+      </w:r>
+      <w:r>
+        <w:t>to its</w:t>
+      </w:r>
+      <w:r>
+        <w:t xml:space="preserve"> right.</w:t>
+      </w:r>
+    </w:p>
+    <w:p>
+      <w:r>
+        <w:t>Relational Equality (</w:t>
+      </w:r>
+      <w:r>
+        <w:t>==</w:t>
+      </w:r>
+      <w:r>
+        <w:t xml:space="preserve">) and its complement </w:t>
+      </w:r>
+      <w:proofErr w:type="gramStart"/>
       <w:r>
         <w:t>(</w:t>
       </w:r>
       <w:r>
         <w:rPr>
-          <w:rFonts w:ascii="Cambria Math" w:hAnsi="Cambria Math" w:cs="Cambria Math"/>
-        </w:rPr>
-        <w:t>⇒</w:t>
-      </w:r>
-      <w:r>
-        <w:rPr>
-          <w:rFonts w:ascii="Cambria Math" w:hAnsi="Cambria Math" w:cs="Cambria Math"/>
-        </w:rPr>
-        <w:t>)</w:t>
-      </w:r>
-      <w:r>
-        <w:rPr>
-          <w:rFonts w:ascii="Cambria Math" w:hAnsi="Cambria Math" w:cs="Cambria Math"/>
-        </w:rPr>
-        <w:t xml:space="preserve"> </w:t>
-      </w:r>
-      <w:r>
-        <w:t>denote</w:t>
-      </w:r>
-      <w:r>
-        <w:t>s</w:t>
-      </w:r>
-      <w:r>
-        <w:t xml:space="preserve"> </w:t>
-      </w:r>
-      <w:r>
-        <w:t>a replacement operation known as</w:t>
-      </w:r>
-      <w:r>
-        <w:t xml:space="preserve"> </w:t>
-      </w:r>
-      <w:r>
-        <w:t>“R</w:t>
-      </w:r>
-      <w:r>
-        <w:t>eduction”</w:t>
-      </w:r>
-      <w:r>
-        <w:t xml:space="preserve">.  The expression </w:t>
-      </w:r>
-      <w:r>
-        <w:t>to</w:t>
-      </w:r>
-      <w:r>
-        <w:t xml:space="preserve"> </w:t>
-      </w:r>
-      <w:r>
-        <w:t>its</w:t>
-      </w:r>
-      <w:r>
-        <w:t xml:space="preserve"> left </w:t>
-      </w:r>
-      <w:r>
-        <w:t>will be</w:t>
-      </w:r>
-      <w:r>
-        <w:t xml:space="preserve"> said to “reduce” to</w:t>
-      </w:r>
-      <w:r>
-        <w:t xml:space="preserve"> the expression </w:t>
-      </w:r>
-      <w:r>
-        <w:t>to its</w:t>
-      </w:r>
-      <w:r>
-        <w:t xml:space="preserve"> right.</w:t>
-      </w:r>
-    </w:p>
-    <w:p>
-      <w:pPr>
-        <w:rPr>
-          <w:b/>
-          <w:bCs/>
-        </w:rPr>
-      </w:pPr>
-      <w:r>
-        <w:t>Expressions are built up or “</w:t>
-      </w:r>
-      <w:r>
-        <w:t>C</w:t>
-      </w:r>
-      <w:r>
-        <w:t xml:space="preserve">omposed” from </w:t>
-      </w:r>
-      <w:r>
-        <w:t>Symbols and</w:t>
-      </w:r>
-      <w:r>
-        <w:t xml:space="preserve"> Terms, as </w:t>
-      </w:r>
-      <w:r>
-        <w:t>described</w:t>
-      </w:r>
-      <w:r>
-        <w:t xml:space="preserve"> below.</w:t>
-      </w:r>
-    </w:p>
-    <w:p>
-      <w:r>
-        <w:t>R</w:t>
-      </w:r>
-      <w:r>
-        <w:t>elational</w:t>
-      </w:r>
-      <w:r>
-        <w:t xml:space="preserve"> </w:t>
-      </w:r>
-      <w:r>
-        <w:t>E</w:t>
-      </w:r>
-      <w:r>
-        <w:t xml:space="preserve">quality </w:t>
-      </w:r>
-      <w:r>
-        <w:t>(</w:t>
-      </w:r>
-      <w:r>
-        <w:rPr>
-          <w:b/>
-          <w:bCs/>
-        </w:rPr>
-        <w:t>=</w:t>
-      </w:r>
-      <w:r>
-        <w:rPr>
-          <w:b/>
-          <w:bCs/>
-        </w:rPr>
-        <w:t>=</w:t>
-      </w:r>
-      <w:r>
-        <w:t xml:space="preserve">) </w:t>
-      </w:r>
-      <w:r>
-        <w:t>and</w:t>
-      </w:r>
-      <w:r>
-        <w:t xml:space="preserve"> its complement</w:t>
-      </w:r>
-      <w:r>
-        <w:t xml:space="preserve"> </w:t>
-      </w:r>
-      <w:proofErr w:type="gramStart"/>
-      <w:r>
-        <w:t>(</w:t>
-      </w:r>
-      <w:r>
-        <w:rPr>
           <w:rFonts w:cstheme="minorHAnsi"/>
-          <w:b/>
-          <w:bCs/>
         </w:rPr>
         <w:t>!=</w:t>
       </w:r>
@@ -409,106 +379,53 @@
         <w:rPr>
           <w:rFonts w:cstheme="minorHAnsi"/>
         </w:rPr>
-        <w:t>)</w:t>
+        <w:t xml:space="preserve">) only appear in the meta-language used to describe </w:t>
       </w:r>
       <w:r>
         <w:rPr>
           <w:rFonts w:cstheme="minorHAnsi"/>
-        </w:rPr>
-        <w:t xml:space="preserve"> </w:t>
-      </w:r>
-      <w:r>
-        <w:t xml:space="preserve">indicate whether </w:t>
-      </w:r>
-      <w:r>
-        <w:t>two symbols</w:t>
-      </w:r>
-      <w:r>
-        <w:t xml:space="preserve"> σ1 and σ2 refer to the</w:t>
-      </w:r>
-      <w:r>
-        <w:t xml:space="preserve"> same</w:t>
-      </w:r>
-      <w:r>
-        <w:t xml:space="preserve"> symbol</w:t>
-      </w:r>
-      <w:r>
-        <w:t>.</w:t>
-      </w:r>
-    </w:p>
-    <w:p>
-      <w:r>
-        <w:t xml:space="preserve">An </w:t>
-      </w:r>
-      <w:r>
-        <w:t>Equal Sign (=)</w:t>
-      </w:r>
-      <w:r>
-        <w:t xml:space="preserve"> </w:t>
-      </w:r>
-      <w:r>
-        <w:t>indicate</w:t>
-      </w:r>
-      <w:r>
-        <w:t>s</w:t>
-      </w:r>
-      <w:r>
-        <w:t xml:space="preserve"> that</w:t>
-      </w:r>
-      <w:r>
-        <w:t xml:space="preserve"> the</w:t>
-      </w:r>
-      <w:r>
-        <w:t xml:space="preserve"> </w:t>
-      </w:r>
-      <w:r>
-        <w:rPr>
           <w:b/>
           <w:bCs/>
         </w:rPr>
         <w:t>SK</w:t>
       </w:r>
       <w:r>
-        <w:t xml:space="preserve"> </w:t>
-      </w:r>
-      <w:r>
-        <w:t xml:space="preserve">symbol </w:t>
-      </w:r>
-      <w:r>
-        <w:t xml:space="preserve">appearing to </w:t>
-      </w:r>
-      <w:r>
-        <w:t>its</w:t>
-      </w:r>
-      <w:r>
-        <w:t xml:space="preserve"> left is </w:t>
-      </w:r>
-      <w:r>
-        <w:t xml:space="preserve">being </w:t>
-      </w:r>
-      <w:r>
-        <w:t xml:space="preserve">given a “Function Definition” </w:t>
-      </w:r>
-      <w:r>
-        <w:t>to</w:t>
-      </w:r>
-      <w:r>
-        <w:t xml:space="preserve"> represent</w:t>
-      </w:r>
-      <w:r>
-        <w:t xml:space="preserve"> the expression</w:t>
-      </w:r>
-      <w:r>
-        <w:t xml:space="preserve"> appearing</w:t>
-      </w:r>
-      <w:r>
-        <w:t xml:space="preserve"> </w:t>
-      </w:r>
-      <w:r>
-        <w:t>to its</w:t>
-      </w:r>
-      <w:r>
-        <w:t xml:space="preserve"> right.</w:t>
+        <w:rPr>
+          <w:rFonts w:cstheme="minorHAnsi"/>
+        </w:rPr>
+        <w:t xml:space="preserve"> below.  </w:t>
+      </w:r>
+      <w:r>
+        <w:t xml:space="preserve">They are not part of the </w:t>
+      </w:r>
+      <w:r>
+        <w:rPr>
+          <w:b/>
+          <w:bCs/>
+        </w:rPr>
+        <w:t>SK</w:t>
+      </w:r>
+      <w:r>
+        <w:t xml:space="preserve"> language itself; but </w:t>
+      </w:r>
+      <w:r>
+        <w:rPr>
+          <w:rFonts w:cstheme="minorHAnsi"/>
+        </w:rPr>
+        <w:t xml:space="preserve">distinguish cases where </w:t>
+      </w:r>
+      <w:r>
+        <w:t xml:space="preserve">meta-symbols such as σ1 and σ2 name the same </w:t>
+      </w:r>
+      <w:r>
+        <w:rPr>
+          <w:b/>
+          <w:bCs/>
+        </w:rPr>
+        <w:t>SK</w:t>
+      </w:r>
+      <w:r>
+        <w:t xml:space="preserve"> symbol, or two symbols (with distinct names.)</w:t>
       </w:r>
     </w:p>
     <w:p>
@@ -541,10 +458,16 @@
         <w:t>≡</w:t>
       </w:r>
       <w:r>
-        <w:t xml:space="preserve"> is used to indicate that the </w:t>
-      </w:r>
-      <w:r>
-        <w:t xml:space="preserve">two </w:t>
+        <w:t xml:space="preserve"> is </w:t>
+      </w:r>
+      <w:r>
+        <w:t>also meta-language declaring</w:t>
+      </w:r>
+      <w:r>
+        <w:t xml:space="preserve"> that the</w:t>
+      </w:r>
+      <w:r>
+        <w:t xml:space="preserve"> </w:t>
       </w:r>
       <w:r>
         <w:t xml:space="preserve">expressions </w:t>
@@ -562,16 +485,16 @@
         <w:t>reductions</w:t>
       </w:r>
       <w:r>
-        <w:t xml:space="preserve"> (</w:t>
-      </w:r>
-      <w:r>
-        <w:t xml:space="preserve">or </w:t>
-      </w:r>
-      <w:r>
-        <w:t>evaluations)</w:t>
-      </w:r>
-      <w:r>
-        <w:t xml:space="preserve"> and are therefore</w:t>
+        <w:t xml:space="preserve"> and </w:t>
+      </w:r>
+      <w:r>
+        <w:t>may</w:t>
+      </w:r>
+      <w:r>
+        <w:t xml:space="preserve"> therefore</w:t>
+      </w:r>
+      <w:r>
+        <w:t xml:space="preserve"> be considered</w:t>
       </w:r>
       <w:r>
         <w:t xml:space="preserve"> interchangeable with each other.</w:t>
@@ -579,34 +502,7 @@
     </w:p>
     <w:p>
       <w:r>
-        <w:t>Balanced</w:t>
-      </w:r>
-      <w:r>
-        <w:t xml:space="preserve"> </w:t>
-      </w:r>
-      <w:r>
-        <w:t>o</w:t>
-      </w:r>
-      <w:r>
-        <w:t>pen</w:t>
-      </w:r>
-      <w:r>
-        <w:t xml:space="preserve"> </w:t>
-      </w:r>
-      <w:r>
-        <w:t xml:space="preserve">and </w:t>
-      </w:r>
-      <w:r>
-        <w:t>c</w:t>
-      </w:r>
-      <w:r>
-        <w:t>lose</w:t>
-      </w:r>
-      <w:r>
-        <w:t xml:space="preserve"> </w:t>
-      </w:r>
-      <w:r>
-        <w:t>p</w:t>
+        <w:t>P</w:t>
       </w:r>
       <w:r>
         <w:t>arentheses</w:t>
@@ -615,7 +511,13 @@
         <w:t xml:space="preserve"> </w:t>
       </w:r>
       <w:r>
-        <w:t>are introduced when necessary</w:t>
+        <w:t>are</w:t>
+      </w:r>
+      <w:r>
+        <w:t xml:space="preserve"> </w:t>
+      </w:r>
+      <w:r>
+        <w:t>only used</w:t>
       </w:r>
       <w:r>
         <w:t xml:space="preserve"> </w:t>
@@ -627,272 +529,300 @@
         <w:t xml:space="preserve"> </w:t>
       </w:r>
       <w:r>
-        <w:t>associativity, as has been their</w:t>
+        <w:t xml:space="preserve">default </w:t>
+      </w:r>
+      <w:r>
+        <w:t xml:space="preserve">associativity, </w:t>
+      </w:r>
+      <w:r>
+        <w:t>fulfilling</w:t>
+      </w:r>
+      <w:r>
+        <w:t xml:space="preserve"> their</w:t>
       </w:r>
       <w:r>
         <w:t xml:space="preserve"> traditional</w:t>
       </w:r>
       <w:r>
-        <w:t xml:space="preserve"> role in</w:t>
-      </w:r>
-      <w:r>
-        <w:t xml:space="preserve"> mathematic</w:t>
+        <w:t xml:space="preserve"> </w:t>
+      </w:r>
+      <w:r>
+        <w:t xml:space="preserve">mathematical </w:t>
+      </w:r>
+      <w:r>
+        <w:t>role</w:t>
+      </w:r>
+      <w:r>
+        <w:t>.</w:t>
+      </w:r>
+      <w:r>
+        <w:t xml:space="preserve">  Parentheses must be balanced properly.</w:t>
+      </w:r>
+      <w:r>
+        <w:br/>
+      </w:r>
+      <w:r>
+        <w:br/>
+        <w:t>Double Right Arrow (</w:t>
+      </w:r>
+      <w:r>
+        <w:rPr>
+          <w:rFonts w:ascii="Cambria Math" w:hAnsi="Cambria Math" w:cs="Cambria Math"/>
+        </w:rPr>
+        <w:t xml:space="preserve">⇒) </w:t>
+      </w:r>
+      <w:r>
+        <w:t>is used to define a “Reduction”.  The expression to its left will be said to “reduce” to (or to “be replaced” by) the expression appearing to its right.</w:t>
+      </w:r>
+    </w:p>
+    <w:p>
+      <w:r>
+        <w:rPr>
+          <w:rStyle w:val="Heading2Char"/>
+        </w:rPr>
+        <w:t>Definitions</w:t>
+      </w:r>
+    </w:p>
+    <w:p>
+      <w:r>
+        <w:t xml:space="preserve">Symbols: </w:t>
+      </w:r>
+      <w:r>
+        <w:t>σ</w:t>
+      </w:r>
+      <w:r>
+        <w:t xml:space="preserve"> </w:t>
+      </w:r>
+      <w:r>
+        <w:t>have</w:t>
+      </w:r>
+      <w:r>
+        <w:t xml:space="preserve"> </w:t>
+      </w:r>
+      <w:r>
+        <w:t xml:space="preserve">alphanumeric </w:t>
+      </w:r>
+      <w:r>
+        <w:t>names</w:t>
+      </w:r>
+      <w:r>
+        <w:t xml:space="preserve"> </w:t>
+      </w:r>
+      <w:r>
+        <w:t>which</w:t>
+      </w:r>
+      <w:r>
+        <w:t xml:space="preserve"> </w:t>
+      </w:r>
+      <w:r>
+        <w:t xml:space="preserve">must </w:t>
+      </w:r>
+      <w:r>
+        <w:t>begin with a letter.</w:t>
+      </w:r>
+    </w:p>
+    <w:p>
+      <w:r>
+        <w:t xml:space="preserve">Terms: </w:t>
+      </w:r>
+      <w:r>
+        <w:t>τ</w:t>
+      </w:r>
+      <w:r>
+        <w:t xml:space="preserve"> are either </w:t>
+      </w:r>
+      <w:r>
+        <w:t>S</w:t>
+      </w:r>
+      <w:r>
+        <w:t>ymbol</w:t>
       </w:r>
       <w:r>
         <w:t>s</w:t>
       </w:r>
       <w:r>
+        <w:t xml:space="preserve"> or </w:t>
+      </w:r>
+      <w:r>
+        <w:t>P</w:t>
+      </w:r>
+      <w:r>
+        <w:t>air</w:t>
+      </w:r>
+      <w:r>
+        <w:t>s</w:t>
+      </w:r>
+      <w:r>
         <w:t>.</w:t>
       </w:r>
-    </w:p>
-    <w:p>
-      <w:r>
-        <w:rPr>
-          <w:rStyle w:val="Heading2Char"/>
-        </w:rPr>
-        <w:t>Definitions</w:t>
-      </w:r>
-    </w:p>
-    <w:p>
-      <w:r>
-        <w:t xml:space="preserve">Symbols: </w:t>
-      </w:r>
-      <w:r>
-        <w:t>σ</w:t>
-      </w:r>
-      <w:r>
-        <w:t xml:space="preserve"> </w:t>
-      </w:r>
-      <w:r>
-        <w:t>have</w:t>
-      </w:r>
-      <w:r>
-        <w:t xml:space="preserve"> </w:t>
-      </w:r>
-      <w:r>
-        <w:t xml:space="preserve">alphanumeric </w:t>
-      </w:r>
-      <w:r>
-        <w:t>names</w:t>
-      </w:r>
-      <w:r>
-        <w:t xml:space="preserve"> </w:t>
-      </w:r>
-      <w:r>
-        <w:t>which</w:t>
-      </w:r>
-      <w:r>
-        <w:t xml:space="preserve"> </w:t>
-      </w:r>
-      <w:r>
-        <w:t xml:space="preserve">must </w:t>
-      </w:r>
-      <w:r>
-        <w:t>begin with a letter.</w:t>
-      </w:r>
-    </w:p>
-    <w:p>
-      <w:r>
-        <w:t xml:space="preserve">Terms: </w:t>
-      </w:r>
-      <w:r>
-        <w:t>τ</w:t>
-      </w:r>
-      <w:r>
-        <w:t xml:space="preserve"> are either </w:t>
-      </w:r>
-      <w:r>
-        <w:t>S</w:t>
-      </w:r>
-      <w:r>
-        <w:t>ymbol</w:t>
+      <w:r>
+        <w:t xml:space="preserve">  </w:t>
+      </w:r>
+      <w:r>
+        <w:t>Terms</w:t>
+      </w:r>
+      <w:r>
+        <w:t xml:space="preserve"> </w:t>
+      </w:r>
+      <w:r>
+        <w:t xml:space="preserve">not </w:t>
+      </w:r>
+      <w:r>
+        <w:t>refer</w:t>
+      </w:r>
+      <w:r>
+        <w:t>ring</w:t>
+      </w:r>
+      <w:r>
+        <w:t xml:space="preserve"> to </w:t>
+      </w:r>
+      <w:r>
+        <w:t>Pairs</w:t>
+      </w:r>
+      <w:r>
+        <w:t xml:space="preserve"> are </w:t>
+      </w:r>
+      <w:r>
+        <w:t>sometimes</w:t>
+      </w:r>
+      <w:r>
+        <w:t xml:space="preserve"> </w:t>
+      </w:r>
+      <w:r>
+        <w:t xml:space="preserve">said to be </w:t>
+      </w:r>
+      <w:r>
+        <w:t>“</w:t>
+      </w:r>
+      <w:r>
+        <w:t>Atom</w:t>
+      </w:r>
+      <w:r>
+        <w:t>ic</w:t>
+      </w:r>
+      <w:r>
+        <w:t>”</w:t>
+      </w:r>
+      <w:r>
+        <w:t>.</w:t>
+      </w:r>
+    </w:p>
+    <w:p>
+      <w:r>
+        <w:t xml:space="preserve">Pairs: </w:t>
+      </w:r>
+      <w:r>
+        <w:t>π</w:t>
+      </w:r>
+      <w:r>
+        <w:t xml:space="preserve"> are </w:t>
+      </w:r>
+      <w:r>
+        <w:t xml:space="preserve">2-Tuples </w:t>
+      </w:r>
+      <w:r>
+        <w:t xml:space="preserve">formed </w:t>
+      </w:r>
+      <w:r>
+        <w:t>by an</w:t>
+      </w:r>
+      <w:r>
+        <w:t xml:space="preserve"> </w:t>
+      </w:r>
+      <w:r>
+        <w:t>operation</w:t>
+      </w:r>
+      <w:r>
+        <w:t xml:space="preserve"> </w:t>
+      </w:r>
+      <w:r>
+        <w:t>called</w:t>
+      </w:r>
+      <w:r>
+        <w:t xml:space="preserve"> </w:t>
+      </w:r>
+      <w:r>
+        <w:rPr>
+          <w:b/>
+          <w:bCs/>
+        </w:rPr>
+        <w:t>Pair</w:t>
+      </w:r>
+      <w:r>
+        <w:t xml:space="preserve">.  </w:t>
+      </w:r>
+      <w:r>
+        <w:t>The “Dot O</w:t>
+      </w:r>
+      <w:r>
+        <w:t>perator</w:t>
+      </w:r>
+      <w:r>
+        <w:t>” (</w:t>
+      </w:r>
+      <w:r>
+        <w:rPr>
+          <w:rFonts w:ascii="Cambria Math" w:hAnsi="Cambria Math" w:cs="Cambria Math"/>
+        </w:rPr>
+        <w:t>•</w:t>
+      </w:r>
+      <w:r>
+        <w:t>) is provided as an</w:t>
+      </w:r>
+      <w:r>
+        <w:t xml:space="preserve"> infix </w:t>
+      </w:r>
+      <w:r>
+        <w:t>abbreviation</w:t>
+      </w:r>
+      <w:r>
+        <w:t xml:space="preserve"> </w:t>
+      </w:r>
+      <w:r>
+        <w:t>for</w:t>
+      </w:r>
+      <w:r>
+        <w:t xml:space="preserve"> </w:t>
+      </w:r>
+      <w:r>
+        <w:rPr>
+          <w:b/>
+          <w:bCs/>
+        </w:rPr>
+        <w:t>Pair</w:t>
+      </w:r>
+      <w:r>
+        <w:t xml:space="preserve">.  </w:t>
+      </w:r>
+      <w:r>
+        <w:t>Thus</w:t>
+      </w:r>
+      <w:r>
+        <w:t>,</w:t>
+      </w:r>
+      <w:r>
+        <w:t xml:space="preserve"> </w:t>
+      </w:r>
+      <w:r>
+        <w:t>P</w:t>
+      </w:r>
+      <w:r>
+        <w:t>air</w:t>
       </w:r>
       <w:r>
         <w:t>s</w:t>
       </w:r>
       <w:r>
-        <w:t xml:space="preserve"> or </w:t>
-      </w:r>
-      <w:r>
-        <w:t>P</w:t>
-      </w:r>
-      <w:r>
-        <w:t>air</w:t>
-      </w:r>
-      <w:r>
-        <w:t>s</w:t>
-      </w:r>
-      <w:r>
-        <w:t>.</w:t>
-      </w:r>
-      <w:r>
-        <w:t xml:space="preserve">  </w:t>
-      </w:r>
-      <w:r>
-        <w:t>Terms</w:t>
-      </w:r>
-      <w:r>
-        <w:t xml:space="preserve"> </w:t>
-      </w:r>
-      <w:r>
-        <w:t xml:space="preserve">not </w:t>
-      </w:r>
-      <w:r>
-        <w:t>refer</w:t>
-      </w:r>
-      <w:r>
-        <w:t>ring</w:t>
-      </w:r>
-      <w:r>
-        <w:t xml:space="preserve"> to </w:t>
-      </w:r>
-      <w:r>
-        <w:t>Pairs</w:t>
-      </w:r>
-      <w:r>
-        <w:t xml:space="preserve"> are </w:t>
-      </w:r>
-      <w:r>
-        <w:t xml:space="preserve">also </w:t>
-      </w:r>
-      <w:r>
-        <w:t xml:space="preserve">said to be </w:t>
-      </w:r>
-      <w:r>
-        <w:t>“</w:t>
-      </w:r>
-      <w:r>
-        <w:t>Atoms</w:t>
-      </w:r>
-      <w:r>
-        <w:t>”</w:t>
-      </w:r>
-      <w:r>
-        <w:t>.</w:t>
-      </w:r>
-    </w:p>
-    <w:p>
-      <w:r>
-        <w:t xml:space="preserve">Pairs: </w:t>
-      </w:r>
-      <w:r>
-        <w:t>π</w:t>
-      </w:r>
-      <w:r>
-        <w:t xml:space="preserve"> are </w:t>
-      </w:r>
-      <w:r>
-        <w:t xml:space="preserve">2-Tuples </w:t>
-      </w:r>
-      <w:r>
-        <w:t xml:space="preserve">formed </w:t>
-      </w:r>
-      <w:r>
-        <w:t>by an</w:t>
-      </w:r>
-      <w:r>
-        <w:t xml:space="preserve"> </w:t>
-      </w:r>
-      <w:r>
-        <w:t>operation</w:t>
-      </w:r>
-      <w:r>
-        <w:t xml:space="preserve"> </w:t>
-      </w:r>
-      <w:r>
-        <w:t>called</w:t>
-      </w:r>
-      <w:r>
-        <w:t xml:space="preserve"> </w:t>
-      </w:r>
-      <w:r>
-        <w:rPr>
-          <w:b/>
-          <w:bCs/>
-        </w:rPr>
-        <w:t>Pair</w:t>
-      </w:r>
-      <w:r>
-        <w:t xml:space="preserve">.  </w:t>
-      </w:r>
-      <w:r>
-        <w:t>T</w:t>
-      </w:r>
-      <w:r>
-        <w:t>he “Dot O</w:t>
-      </w:r>
-      <w:r>
-        <w:t>perator</w:t>
-      </w:r>
-      <w:r>
-        <w:t>” (</w:t>
-      </w:r>
-      <w:r>
-        <w:rPr>
-          <w:rFonts w:ascii="Cambria Math" w:hAnsi="Cambria Math" w:cs="Cambria Math"/>
-        </w:rPr>
-        <w:t>•</w:t>
-      </w:r>
-      <w:r>
-        <w:t>)</w:t>
-      </w:r>
-      <w:r>
-        <w:t xml:space="preserve"> is provided as an</w:t>
-      </w:r>
-      <w:r>
-        <w:t xml:space="preserve"> infix </w:t>
-      </w:r>
-      <w:r>
-        <w:t>abbreviation</w:t>
-      </w:r>
-      <w:r>
-        <w:t xml:space="preserve"> </w:t>
-      </w:r>
-      <w:r>
-        <w:t>for</w:t>
-      </w:r>
-      <w:r>
-        <w:t xml:space="preserve"> </w:t>
-      </w:r>
-      <w:r>
-        <w:rPr>
-          <w:b/>
-          <w:bCs/>
-        </w:rPr>
-        <w:t>Pair</w:t>
-      </w:r>
-      <w:r>
-        <w:t xml:space="preserve">.  </w:t>
-      </w:r>
-      <w:r>
-        <w:t>Thus</w:t>
-      </w:r>
-      <w:r>
-        <w:t>,</w:t>
-      </w:r>
-      <w:r>
-        <w:t xml:space="preserve"> </w:t>
-      </w:r>
-      <w:r>
-        <w:t>P</w:t>
-      </w:r>
-      <w:r>
-        <w:t>air</w:t>
-      </w:r>
-      <w:r>
-        <w:t>s</w:t>
-      </w:r>
-      <w:r>
         <w:t xml:space="preserve"> can be</w:t>
       </w:r>
       <w:r>
-        <w:t xml:space="preserve"> formed</w:t>
-      </w:r>
-      <w:r>
-        <w:t xml:space="preserve"> </w:t>
-      </w:r>
-      <w:r>
-        <w:t>in two</w:t>
+        <w:t xml:space="preserve"> </w:t>
+      </w:r>
+      <w:r>
+        <w:t>written in</w:t>
+      </w:r>
+      <w:r>
+        <w:t xml:space="preserve"> two</w:t>
       </w:r>
       <w:r>
         <w:t xml:space="preserve"> equivalent</w:t>
@@ -993,7 +923,10 @@
         <w:t>Head</w:t>
       </w:r>
       <w:r>
-        <w:t xml:space="preserve"> and the second term is referred to as its </w:t>
+        <w:t xml:space="preserve">, </w:t>
+      </w:r>
+      <w:r>
+        <w:t xml:space="preserve">and the second term is referred to as its </w:t>
       </w:r>
       <w:r>
         <w:rPr>
@@ -1164,7 +1097,10 @@
         <w:t xml:space="preserve"> </w:t>
       </w:r>
       <w:r>
-        <w:t>in which</w:t>
+        <w:t>to</w:t>
+      </w:r>
+      <w:r>
+        <w:t xml:space="preserve"> which</w:t>
       </w:r>
       <w:r>
         <w:t xml:space="preserve"> the Head </w:t>
@@ -1191,10 +1127,13 @@
         <w:t>d</w:t>
       </w:r>
       <w:r>
-        <w:t>” on</w:t>
-      </w:r>
-      <w:r>
-        <w:t>to the front of</w:t>
+        <w:t xml:space="preserve">” </w:t>
+      </w:r>
+      <w:r>
+        <w:t>in</w:t>
+      </w:r>
+      <w:r>
+        <w:t xml:space="preserve"> front of</w:t>
       </w:r>
       <w:r>
         <w:t xml:space="preserve"> an</w:t>
@@ -1218,7 +1157,10 @@
         <w:t xml:space="preserve">which </w:t>
       </w:r>
       <w:r>
-        <w:t>is the</w:t>
+        <w:t>becomes</w:t>
+      </w:r>
+      <w:r>
+        <w:t xml:space="preserve"> the</w:t>
       </w:r>
       <w:r>
         <w:t xml:space="preserve"> </w:t>
@@ -1257,7 +1199,13 @@
         <w:t>are</w:t>
       </w:r>
       <w:r>
-        <w:t xml:space="preserve"> either a Pair </w:t>
+        <w:t xml:space="preserve"> either a Pair</w:t>
+      </w:r>
+      <w:r>
+        <w:t>,</w:t>
+      </w:r>
+      <w:r>
+        <w:t xml:space="preserve"> </w:t>
       </w:r>
       <w:r>
         <w:t>whose Tail is a</w:t>
@@ -1275,7 +1223,19 @@
         <w:t>.</w:t>
       </w:r>
       <w:r>
-        <w:t xml:space="preserve">  Empty Lists are represented by the symbol </w:t>
+        <w:t xml:space="preserve">  Empty Lists are represented by </w:t>
+      </w:r>
+      <w:r>
+        <w:t>a reserved</w:t>
+      </w:r>
+      <w:r>
+        <w:t xml:space="preserve"> symbol</w:t>
+      </w:r>
+      <w:r>
+        <w:t xml:space="preserve"> named</w:t>
+      </w:r>
+      <w:r>
+        <w:t xml:space="preserve"> </w:t>
       </w:r>
       <w:r>
         <w:rPr>
@@ -1291,7 +1251,6 @@
     <w:p/>
     <w:p>
       <w:r>
-        <w:lastRenderedPageBreak/>
         <w:t xml:space="preserve">The length of a List corresponds to the number of elements it contains.  </w:t>
       </w:r>
       <w:r>
@@ -1301,13 +1260,19 @@
         <w:t xml:space="preserve"> Empty List </w:t>
       </w:r>
       <w:r>
-        <w:t>has no elements and therefore has</w:t>
-      </w:r>
-      <w:r>
-        <w:t xml:space="preserve"> </w:t>
-      </w:r>
-      <w:r>
-        <w:t>a Length of Zero</w:t>
+        <w:t xml:space="preserve">has no elements and </w:t>
+      </w:r>
+      <w:r>
+        <w:t xml:space="preserve">is </w:t>
+      </w:r>
+      <w:r>
+        <w:t xml:space="preserve">therefore </w:t>
+      </w:r>
+      <w:r>
+        <w:t>defined to be of</w:t>
+      </w:r>
+      <w:r>
+        <w:t xml:space="preserve"> Length Zero</w:t>
       </w:r>
       <w:r>
         <w:t xml:space="preserve">.  </w:t>
@@ -1384,10 +1349,10 @@
     </w:p>
     <w:p>
       <w:r>
-        <w:t>If a</w:t>
-      </w:r>
-      <w:r>
-        <w:t xml:space="preserve"> Pair has the symbol </w:t>
+        <w:t xml:space="preserve">Any list that </w:t>
+      </w:r>
+      <w:r>
+        <w:t xml:space="preserve">has the symbol </w:t>
       </w:r>
       <w:r>
         <w:rPr>
@@ -1397,127 +1362,125 @@
         <w:t>nil</w:t>
       </w:r>
       <w:r>
-        <w:t xml:space="preserve"> as its Tail</w:t>
-      </w:r>
-      <w:r>
-        <w:t xml:space="preserve">, </w:t>
-      </w:r>
-      <w:r>
-        <w:t>it</w:t>
-      </w:r>
-      <w:r>
-        <w:t xml:space="preserve"> </w:t>
-      </w:r>
-      <w:r>
-        <w:t>(</w:t>
-      </w:r>
-      <w:r>
-        <w:t>and any List</w:t>
+        <w:t xml:space="preserve"> as its Tail, </w:t>
+      </w:r>
+      <w:r>
+        <w:t>is</w:t>
+      </w:r>
+      <w:r>
+        <w:t xml:space="preserve"> said to </w:t>
+      </w:r>
+      <w:r>
+        <w:t>form</w:t>
+      </w:r>
+      <w:r>
+        <w:t xml:space="preserve"> a</w:t>
+      </w:r>
+      <w:r>
+        <w:t xml:space="preserve"> </w:t>
+      </w:r>
+      <w:r>
+        <w:rPr>
+          <w:b/>
+          <w:bCs/>
+        </w:rPr>
+        <w:t>nil</w:t>
+      </w:r>
+      <w:r>
+        <w:t>-terminated</w:t>
+      </w:r>
+      <w:r>
+        <w:t xml:space="preserve"> Lists</w:t>
+      </w:r>
+      <w:r>
+        <w:t>.</w:t>
+      </w:r>
+      <w:r>
+        <w:t xml:space="preserve">  </w:t>
+      </w:r>
+      <w:r>
+        <w:rPr>
+          <w:b/>
+          <w:bCs/>
+        </w:rPr>
+        <w:t>nil</w:t>
+      </w:r>
+      <w:r>
+        <w:t xml:space="preserve"> and </w:t>
+      </w:r>
+      <w:r>
+        <w:rPr>
+          <w:b/>
+          <w:bCs/>
+        </w:rPr>
+        <w:t>nil</w:t>
+      </w:r>
+      <w:r>
+        <w:t xml:space="preserve">-terminated lists are </w:t>
+      </w:r>
+      <w:r>
+        <w:t xml:space="preserve">sometimes </w:t>
+      </w:r>
+      <w:r>
+        <w:t xml:space="preserve">also </w:t>
+      </w:r>
+      <w:r>
+        <w:t>said to be</w:t>
+      </w:r>
+      <w:r>
+        <w:t xml:space="preserve"> “Proper Lists”</w:t>
+      </w:r>
+      <w:r>
+        <w:t>.</w:t>
+      </w:r>
+    </w:p>
+    <w:p>
+      <w:r>
+        <w:t>List</w:t>
+      </w:r>
+      <w:r>
+        <w:t>s having a Last Pair that has</w:t>
+      </w:r>
+      <w:r>
+        <w:t xml:space="preserve"> </w:t>
+      </w:r>
+      <w:r>
+        <w:t>some</w:t>
+      </w:r>
+      <w:r>
+        <w:t xml:space="preserve"> Symbol other than </w:t>
+      </w:r>
+      <w:r>
+        <w:rPr>
+          <w:b/>
+          <w:bCs/>
+        </w:rPr>
+        <w:t>nil</w:t>
+      </w:r>
+      <w:r>
+        <w:t xml:space="preserve"> as its Tail </w:t>
+      </w:r>
+      <w:r>
+        <w:t>are</w:t>
+      </w:r>
+      <w:r>
+        <w:t xml:space="preserve"> </w:t>
+      </w:r>
+      <w:r>
+        <w:t>said to be</w:t>
+      </w:r>
+      <w:r>
+        <w:t xml:space="preserve"> “Dotted List</w:t>
       </w:r>
       <w:r>
         <w:t>s</w:t>
       </w:r>
       <w:r>
-        <w:t xml:space="preserve"> prepended onto it</w:t>
-      </w:r>
-      <w:r>
-        <w:t>)</w:t>
-      </w:r>
-      <w:r>
-        <w:t xml:space="preserve"> are said to </w:t>
-      </w:r>
-      <w:r>
-        <w:t>form</w:t>
-      </w:r>
-      <w:r>
-        <w:t xml:space="preserve"> </w:t>
-      </w:r>
-      <w:r>
-        <w:rPr>
-          <w:b/>
-          <w:bCs/>
-        </w:rPr>
-        <w:t>nil</w:t>
-      </w:r>
-      <w:r>
-        <w:t>-terminated</w:t>
-      </w:r>
-      <w:r>
-        <w:t xml:space="preserve"> Lists</w:t>
+        <w:t>”</w:t>
       </w:r>
       <w:r>
         <w:t>.</w:t>
       </w:r>
-      <w:r>
-        <w:t xml:space="preserve">  </w:t>
-      </w:r>
-      <w:r>
-        <w:t xml:space="preserve">Empty Lists and </w:t>
-      </w:r>
-      <w:r>
-        <w:rPr>
-          <w:b/>
-          <w:bCs/>
-        </w:rPr>
-        <w:t>nil</w:t>
-      </w:r>
-      <w:r>
-        <w:t xml:space="preserve">-terminated lists are </w:t>
-      </w:r>
-      <w:r>
-        <w:t>also known as</w:t>
-      </w:r>
-      <w:r>
-        <w:t xml:space="preserve"> “Proper Lists”</w:t>
-      </w:r>
-      <w:r>
-        <w:t>.</w:t>
-      </w:r>
-    </w:p>
-    <w:p>
-      <w:r>
-        <w:t xml:space="preserve">A List ending in a Last </w:t>
-      </w:r>
-      <w:r>
-        <w:t xml:space="preserve">Pair </w:t>
-      </w:r>
-      <w:r>
-        <w:t>having some</w:t>
-      </w:r>
-      <w:r>
-        <w:t xml:space="preserve"> Symbol other than </w:t>
-      </w:r>
-      <w:r>
-        <w:rPr>
-          <w:b/>
-          <w:bCs/>
-        </w:rPr>
-        <w:t>nil</w:t>
-      </w:r>
-      <w:r>
-        <w:t xml:space="preserve"> as its Tail </w:t>
-      </w:r>
-      <w:r>
-        <w:t>is</w:t>
-      </w:r>
-      <w:r>
-        <w:t xml:space="preserve"> called</w:t>
-      </w:r>
-      <w:r>
-        <w:t xml:space="preserve"> a</w:t>
-      </w:r>
-      <w:r>
-        <w:t xml:space="preserve"> “Dotted List</w:t>
-      </w:r>
-      <w:r>
-        <w:t>s</w:t>
-      </w:r>
-      <w:r>
-        <w:t>”</w:t>
-      </w:r>
-      <w:r>
-        <w:t>.</w:t>
-      </w:r>
     </w:p>
     <w:p>
       <w:r>
@@ -1541,7 +1504,7 @@
     </w:p>
     <w:p>
       <w:r>
-        <w:t>M</w:t>
+        <w:t>Just as infix m</w:t>
       </w:r>
       <w:r>
         <w:t>ultiplication</w:t>
@@ -1593,19 +1556,16 @@
         <w:t>ic expression</w:t>
       </w:r>
       <w:r>
-        <w:t>.  Dot</w:t>
-      </w:r>
-      <w:r>
-        <w:t xml:space="preserve"> Operator</w:t>
-      </w:r>
-      <w:r>
-        <w:t>s</w:t>
-      </w:r>
-      <w:r>
-        <w:t xml:space="preserve"> </w:t>
-      </w:r>
-      <w:r>
-        <w:t>are</w:t>
+        <w:t xml:space="preserve">, the </w:t>
+      </w:r>
+      <w:r>
+        <w:t>Dot</w:t>
+      </w:r>
+      <w:r>
+        <w:t xml:space="preserve"> Operator </w:t>
+      </w:r>
+      <w:r>
+        <w:t>is</w:t>
       </w:r>
       <w:r>
         <w:t xml:space="preserve"> similarly considered</w:t>
@@ -1635,7 +1595,10 @@
         <w:t xml:space="preserve">elided </w:t>
       </w:r>
       <w:r>
-        <w:t>when</w:t>
+        <w:t>whe</w:t>
+      </w:r>
+      <w:r>
+        <w:t>re</w:t>
       </w:r>
       <w:r>
         <w:t xml:space="preserve"> </w:t>
@@ -1824,49 +1787,56 @@
     </w:p>
     <w:p>
       <w:r>
-        <w:t xml:space="preserve">Parentheses </w:t>
-      </w:r>
-      <w:r>
-        <w:t>are required</w:t>
-      </w:r>
-      <w:r>
-        <w:t xml:space="preserve"> to</w:t>
-      </w:r>
-      <w:r>
-        <w:t xml:space="preserve"> distinguish</w:t>
-      </w:r>
-      <w:r>
-        <w:t xml:space="preserve"> </w:t>
-      </w:r>
-      <w:r>
-        <w:t>list</w:t>
-      </w:r>
-      <w:r>
-        <w:t>s</w:t>
-      </w:r>
-      <w:r>
-        <w:t xml:space="preserve"> </w:t>
-      </w:r>
-      <w:r>
-        <w:t xml:space="preserve">containing </w:t>
-      </w:r>
-      <w:r>
-        <w:t>a single</w:t>
-      </w:r>
-      <w:r>
-        <w:t xml:space="preserve"> </w:t>
-      </w:r>
-      <w:r>
-        <w:t>element</w:t>
-      </w:r>
-      <w:r>
-        <w:t xml:space="preserve"> τ1 from the</w:t>
-      </w:r>
-      <w:r>
-        <w:t xml:space="preserve"> term τ1 </w:t>
-      </w:r>
-      <w:r>
-        <w:t>itself</w:t>
+        <w:t xml:space="preserve">An </w:t>
+      </w:r>
+      <w:r>
+        <w:t>E</w:t>
+      </w:r>
+      <w:r>
+        <w:t>mpty</w:t>
+      </w:r>
+      <w:r>
+        <w:t xml:space="preserve"> </w:t>
+      </w:r>
+      <w:r>
+        <w:t xml:space="preserve">pair of </w:t>
+      </w:r>
+      <w:r>
+        <w:t>parenthes</w:t>
+      </w:r>
+      <w:r>
+        <w:t xml:space="preserve">es </w:t>
+      </w:r>
+      <w:r>
+        <w:t>is</w:t>
+      </w:r>
+      <w:r>
+        <w:t xml:space="preserve"> </w:t>
+      </w:r>
+      <w:r>
+        <w:t>allowed</w:t>
+      </w:r>
+      <w:r>
+        <w:t xml:space="preserve"> as</w:t>
+      </w:r>
+      <w:r>
+        <w:t xml:space="preserve"> </w:t>
+      </w:r>
+      <w:r>
+        <w:t xml:space="preserve">an </w:t>
+      </w:r>
+      <w:r>
+        <w:t>alternative representation of the Empty List</w:t>
+      </w:r>
+      <w:r>
+        <w:t xml:space="preserve"> </w:t>
+      </w:r>
+      <w:r>
+        <w:rPr>
+          <w:b/>
+          <w:bCs/>
+        </w:rPr>
+        <w:t>nil</w:t>
       </w:r>
       <w:r>
         <w:t>:</w:t>
@@ -1874,7 +1844,7 @@
     </w:p>
     <w:p>
       <w:r>
-        <w:t xml:space="preserve">(τ1) </w:t>
+        <w:t xml:space="preserve">() </w:t>
       </w:r>
       <w:r>
         <w:rPr>
@@ -1897,18 +1867,6 @@
         <w:t xml:space="preserve"> </w:t>
       </w:r>
       <w:r>
-        <w:t xml:space="preserve">τ1 </w:t>
-      </w:r>
-      <w:r>
-        <w:rPr>
-          <w:rFonts w:ascii="Cambria Math" w:hAnsi="Cambria Math" w:cs="Cambria Math"/>
-        </w:rPr>
-        <w:t>•</w:t>
-      </w:r>
-      <w:r>
-        <w:t xml:space="preserve"> </w:t>
-      </w:r>
-      <w:r>
         <w:rPr>
           <w:b/>
           <w:bCs/>
@@ -1918,45 +1876,93 @@
     </w:p>
     <w:p>
       <w:r>
-        <w:t>E</w:t>
-      </w:r>
-      <w:r>
-        <w:t>mpty</w:t>
-      </w:r>
-      <w:r>
-        <w:t xml:space="preserve"> </w:t>
-      </w:r>
-      <w:r>
-        <w:t>pair</w:t>
+        <w:t>T</w:t>
+      </w:r>
+      <w:r>
+        <w:t xml:space="preserve">he Head of a Pair </w:t>
+      </w:r>
+      <w:r>
+        <w:t>can</w:t>
+      </w:r>
+      <w:r>
+        <w:t xml:space="preserve"> be</w:t>
+      </w:r>
+      <w:r>
+        <w:t xml:space="preserve"> either a Symbol or a</w:t>
+      </w:r>
+      <w:r>
+        <w:t>nother Pair</w:t>
+      </w:r>
+      <w:r>
+        <w:t>.  Thus,</w:t>
+      </w:r>
+      <w:r>
+        <w:t xml:space="preserve"> </w:t>
+      </w:r>
+      <w:r>
+        <w:t>List</w:t>
       </w:r>
       <w:r>
         <w:t>s</w:t>
       </w:r>
       <w:r>
-        <w:t xml:space="preserve"> of </w:t>
-      </w:r>
-      <w:r>
-        <w:t>parenthes</w:t>
-      </w:r>
-      <w:r>
-        <w:t xml:space="preserve">es </w:t>
-      </w:r>
-      <w:r>
-        <w:t>are used as</w:t>
-      </w:r>
-      <w:r>
-        <w:t xml:space="preserve"> </w:t>
-      </w:r>
-      <w:r>
-        <w:t xml:space="preserve">an </w:t>
-      </w:r>
-      <w:r>
-        <w:t>alternative representation of the Empty List:</w:t>
-      </w:r>
-    </w:p>
-    <w:p>
-      <w:r>
-        <w:t xml:space="preserve">() </w:t>
+        <w:t xml:space="preserve"> </w:t>
+      </w:r>
+      <w:r>
+        <w:t xml:space="preserve">may </w:t>
+      </w:r>
+      <w:r>
+        <w:t>contain</w:t>
+      </w:r>
+      <w:r>
+        <w:t xml:space="preserve"> other List</w:t>
+      </w:r>
+      <w:r>
+        <w:t>s</w:t>
+      </w:r>
+      <w:r>
+        <w:t xml:space="preserve"> as elements</w:t>
+      </w:r>
+      <w:r>
+        <w:t>.</w:t>
+      </w:r>
+      <w:r>
+        <w:t xml:space="preserve">  </w:t>
+      </w:r>
+      <w:r>
+        <w:t>In this case, p</w:t>
+      </w:r>
+      <w:r>
+        <w:t xml:space="preserve">arentheses </w:t>
+      </w:r>
+      <w:r>
+        <w:t>are</w:t>
+      </w:r>
+      <w:r>
+        <w:t xml:space="preserve"> required to make </w:t>
+      </w:r>
+      <w:r>
+        <w:t xml:space="preserve">the </w:t>
+      </w:r>
+      <w:r>
+        <w:t xml:space="preserve">associativity </w:t>
+      </w:r>
+      <w:r>
+        <w:t>among</w:t>
+      </w:r>
+      <w:r>
+        <w:t xml:space="preserve"> the</w:t>
+      </w:r>
+      <w:r>
+        <w:t xml:space="preserve"> Pairs </w:t>
+      </w:r>
+      <w:r>
+        <w:t>clear:</w:t>
+      </w:r>
+    </w:p>
+    <w:p>
+      <w:r>
+        <w:t xml:space="preserve">(τ1 τ2) τ3 τ4 </w:t>
       </w:r>
       <w:r>
         <w:rPr>
@@ -1976,6 +1982,27 @@
           <w:szCs w:val="23"/>
           <w:shd w:val="clear" w:color="auto" w:fill="F8F9FA"/>
         </w:rPr>
+        <w:t xml:space="preserve"> (</w:t>
+      </w:r>
+      <w:r>
+        <w:t xml:space="preserve">τ1 </w:t>
+      </w:r>
+      <w:r>
+        <w:rPr>
+          <w:rFonts w:ascii="Cambria Math" w:hAnsi="Cambria Math" w:cs="Cambria Math"/>
+        </w:rPr>
+        <w:t>•</w:t>
+      </w:r>
+      <w:r>
+        <w:t xml:space="preserve"> τ2 </w:t>
+      </w:r>
+      <w:r>
+        <w:rPr>
+          <w:rFonts w:ascii="Cambria Math" w:hAnsi="Cambria Math" w:cs="Cambria Math"/>
+        </w:rPr>
+        <w:t>•</w:t>
+      </w:r>
+      <w:r>
         <w:t xml:space="preserve"> </w:t>
       </w:r>
       <w:r>
@@ -1985,96 +2012,58 @@
         </w:rPr>
         <w:t>nil</w:t>
       </w:r>
-    </w:p>
-    <w:p>
-      <w:r>
-        <w:t>T</w:t>
-      </w:r>
-      <w:r>
-        <w:t xml:space="preserve">he Head of a Pair </w:t>
-      </w:r>
-      <w:r>
-        <w:t>can</w:t>
-      </w:r>
-      <w:r>
-        <w:t xml:space="preserve"> be</w:t>
-      </w:r>
-      <w:r>
-        <w:t xml:space="preserve"> either a Symbol or a</w:t>
-      </w:r>
-      <w:r>
-        <w:t>nother Pair</w:t>
-      </w:r>
-      <w:r>
-        <w:t>.  Thus,</w:t>
-      </w:r>
-      <w:r>
-        <w:t xml:space="preserve"> </w:t>
-      </w:r>
-      <w:r>
-        <w:t>List</w:t>
-      </w:r>
-      <w:r>
-        <w:t>s</w:t>
-      </w:r>
-      <w:r>
-        <w:t xml:space="preserve"> </w:t>
-      </w:r>
-      <w:r>
-        <w:t xml:space="preserve">may </w:t>
-      </w:r>
-      <w:r>
-        <w:t>contain</w:t>
-      </w:r>
-      <w:r>
-        <w:t xml:space="preserve"> other List</w:t>
-      </w:r>
-      <w:r>
-        <w:t>s</w:t>
-      </w:r>
-      <w:r>
-        <w:t xml:space="preserve"> as elements</w:t>
-      </w:r>
-      <w:r>
-        <w:t>.</w:t>
-      </w:r>
-      <w:r>
-        <w:t xml:space="preserve">  </w:t>
-      </w:r>
-      <w:r>
-        <w:t>In this case, p</w:t>
-      </w:r>
-      <w:r>
-        <w:t xml:space="preserve">arentheses </w:t>
-      </w:r>
-      <w:r>
-        <w:t>are</w:t>
-      </w:r>
-      <w:r>
-        <w:t xml:space="preserve"> required to make </w:t>
-      </w:r>
-      <w:r>
-        <w:t xml:space="preserve">the </w:t>
-      </w:r>
-      <w:r>
-        <w:t xml:space="preserve">associativity </w:t>
-      </w:r>
-      <w:r>
-        <w:t>among</w:t>
-      </w:r>
-      <w:r>
-        <w:t xml:space="preserve"> the</w:t>
-      </w:r>
-      <w:r>
-        <w:t xml:space="preserve"> Pairs </w:t>
-      </w:r>
-      <w:r>
-        <w:t>clear:</w:t>
-      </w:r>
-    </w:p>
-    <w:p>
-      <w:r>
-        <w:t xml:space="preserve">(τ1 τ2) τ3 τ4 </w:t>
+      <w:r>
+        <w:t xml:space="preserve">) </w:t>
+      </w:r>
+      <w:r>
+        <w:rPr>
+          <w:rFonts w:ascii="Cambria Math" w:hAnsi="Cambria Math" w:cs="Cambria Math"/>
+        </w:rPr>
+        <w:t>•</w:t>
+      </w:r>
+      <w:r>
+        <w:t xml:space="preserve"> τ3 </w:t>
+      </w:r>
+      <w:r>
+        <w:rPr>
+          <w:rFonts w:ascii="Cambria Math" w:hAnsi="Cambria Math" w:cs="Cambria Math"/>
+        </w:rPr>
+        <w:t>•</w:t>
+      </w:r>
+      <w:r>
+        <w:t xml:space="preserve"> τ4 </w:t>
+      </w:r>
+      <w:r>
+        <w:rPr>
+          <w:rFonts w:ascii="Cambria Math" w:hAnsi="Cambria Math" w:cs="Cambria Math"/>
+        </w:rPr>
+        <w:t>•</w:t>
+      </w:r>
+      <w:r>
+        <w:t xml:space="preserve"> </w:t>
+      </w:r>
+      <w:r>
+        <w:rPr>
+          <w:b/>
+          <w:bCs/>
+        </w:rPr>
+        <w:t>nil</w:t>
+      </w:r>
+    </w:p>
+    <w:p>
+      <w:r>
+        <w:t>Parentheses are required to distinguish</w:t>
+      </w:r>
+      <w:r>
+        <w:t xml:space="preserve"> a list containing τ1 as a single element, from the</w:t>
+      </w:r>
+      <w:r>
+        <w:t xml:space="preserve"> term τ1:</w:t>
+      </w:r>
+    </w:p>
+    <w:p>
+      <w:r>
+        <w:t xml:space="preserve">(τ1) </w:t>
       </w:r>
       <w:r>
         <w:rPr>
@@ -2094,99 +2083,59 @@
           <w:szCs w:val="23"/>
           <w:shd w:val="clear" w:color="auto" w:fill="F8F9FA"/>
         </w:rPr>
+        <w:t xml:space="preserve"> </w:t>
+      </w:r>
+      <w:r>
+        <w:t xml:space="preserve">τ1 </w:t>
+      </w:r>
+      <w:r>
+        <w:rPr>
+          <w:rFonts w:ascii="Cambria Math" w:hAnsi="Cambria Math" w:cs="Cambria Math"/>
+        </w:rPr>
+        <w:t>•</w:t>
+      </w:r>
+      <w:r>
+        <w:t xml:space="preserve"> </w:t>
+      </w:r>
+      <w:r>
+        <w:rPr>
+          <w:b/>
+          <w:bCs/>
+        </w:rPr>
+        <w:t>nil</w:t>
+      </w:r>
+    </w:p>
+    <w:p>
+      <w:r>
+        <w:rPr>
+          <w:rStyle w:val="Heading2Char"/>
+        </w:rPr>
+        <w:t>Abstraction</w:t>
+      </w:r>
+    </w:p>
+    <w:p>
+      <w:r>
+        <w:t>The</w:t>
+      </w:r>
+      <w:r>
+        <w:t xml:space="preserve"> </w:t>
+      </w:r>
+      <w:r>
+        <w:t xml:space="preserve">reserved </w:t>
+      </w:r>
+      <w:r>
+        <w:t xml:space="preserve">symbol </w:t>
+      </w:r>
+      <w:r>
+        <w:t xml:space="preserve">named </w:t>
+      </w:r>
+      <w:r>
+        <w:t>lambda</w:t>
+      </w:r>
+      <w:r>
         <w:t xml:space="preserve"> (</w:t>
       </w:r>
       <w:r>
-        <w:t xml:space="preserve">τ1 </w:t>
-      </w:r>
-      <w:r>
-        <w:rPr>
-          <w:rFonts w:ascii="Cambria Math" w:hAnsi="Cambria Math" w:cs="Cambria Math"/>
-        </w:rPr>
-        <w:t>•</w:t>
-      </w:r>
-      <w:r>
-        <w:t xml:space="preserve"> τ2 </w:t>
-      </w:r>
-      <w:r>
-        <w:rPr>
-          <w:rFonts w:ascii="Cambria Math" w:hAnsi="Cambria Math" w:cs="Cambria Math"/>
-        </w:rPr>
-        <w:t>•</w:t>
-      </w:r>
-      <w:r>
-        <w:t xml:space="preserve"> </w:t>
-      </w:r>
-      <w:r>
-        <w:rPr>
-          <w:b/>
-          <w:bCs/>
-        </w:rPr>
-        <w:t>nil</w:t>
-      </w:r>
-      <w:r>
-        <w:t xml:space="preserve">) </w:t>
-      </w:r>
-      <w:r>
-        <w:rPr>
-          <w:rFonts w:ascii="Cambria Math" w:hAnsi="Cambria Math" w:cs="Cambria Math"/>
-        </w:rPr>
-        <w:t>•</w:t>
-      </w:r>
-      <w:r>
-        <w:t xml:space="preserve"> τ3 </w:t>
-      </w:r>
-      <w:r>
-        <w:rPr>
-          <w:rFonts w:ascii="Cambria Math" w:hAnsi="Cambria Math" w:cs="Cambria Math"/>
-        </w:rPr>
-        <w:t>•</w:t>
-      </w:r>
-      <w:r>
-        <w:t xml:space="preserve"> τ4 </w:t>
-      </w:r>
-      <w:r>
-        <w:rPr>
-          <w:rFonts w:ascii="Cambria Math" w:hAnsi="Cambria Math" w:cs="Cambria Math"/>
-        </w:rPr>
-        <w:t>•</w:t>
-      </w:r>
-      <w:r>
-        <w:t xml:space="preserve"> </w:t>
-      </w:r>
-      <w:r>
-        <w:rPr>
-          <w:b/>
-          <w:bCs/>
-        </w:rPr>
-        <w:t>nil</w:t>
-      </w:r>
-    </w:p>
-    <w:p>
-      <w:r>
-        <w:rPr>
-          <w:rStyle w:val="Heading2Char"/>
-        </w:rPr>
-        <w:t>Abstraction</w:t>
-      </w:r>
-    </w:p>
-    <w:p>
-      <w:r>
-        <w:t>The</w:t>
-      </w:r>
-      <w:r>
-        <w:t xml:space="preserve"> </w:t>
-      </w:r>
-      <w:r>
-        <w:t xml:space="preserve">symbol </w:t>
-      </w:r>
-      <w:r>
-        <w:t>lambda</w:t>
-      </w:r>
-      <w:r>
-        <w:t xml:space="preserve"> (</w:t>
-      </w:r>
-      <w:r>
         <w:rPr>
           <w:b/>
           <w:bCs/>
@@ -2246,6 +2195,9 @@
         <w:t xml:space="preserve">.  </w:t>
       </w:r>
       <w:r>
+        <w:t xml:space="preserve">However, </w:t>
+      </w:r>
+      <w:r>
         <w:t>Question Mark (</w:t>
       </w:r>
       <w:r>
@@ -2266,19 +2218,25 @@
         <w:t>λ</w:t>
       </w:r>
       <w:r>
-        <w:t>, i</w:t>
-      </w:r>
-      <w:r>
-        <w:t>n</w:t>
-      </w:r>
-      <w:r>
-        <w:t xml:space="preserve"> </w:t>
-      </w:r>
-      <w:r>
-        <w:t>more</w:t>
-      </w:r>
-      <w:r>
-        <w:t xml:space="preserve"> limited </w:t>
+        <w:t xml:space="preserve"> </w:t>
+      </w:r>
+      <w:r>
+        <w:t>to</w:t>
+      </w:r>
+      <w:r>
+        <w:t xml:space="preserve"> </w:t>
+      </w:r>
+      <w:r>
+        <w:t>support more</w:t>
+      </w:r>
+      <w:r>
+        <w:t xml:space="preserve"> </w:t>
+      </w:r>
+      <w:r>
+        <w:t>constrained</w:t>
+      </w:r>
+      <w:r>
+        <w:t xml:space="preserve"> </w:t>
       </w:r>
       <w:r>
         <w:t>character set</w:t>
@@ -2551,6 +2509,9 @@
         <w:t xml:space="preserve"> </w:t>
       </w:r>
       <w:r>
+        <w:t xml:space="preserve">more </w:t>
+      </w:r>
+      <w:r>
         <w:t>generalized</w:t>
       </w:r>
       <w:r>
@@ -2563,43 +2524,58 @@
         <w:t>bstraction known as Currying</w:t>
       </w:r>
       <w:r>
-        <w:t xml:space="preserve"> is defined, as follows</w:t>
+        <w:t xml:space="preserve"> is</w:t>
+      </w:r>
+      <w:r>
+        <w:t xml:space="preserve"> also </w:t>
+      </w:r>
+      <w:r>
+        <w:t>defined, as follows</w:t>
       </w:r>
       <w:r>
         <w:t>:</w:t>
       </w:r>
     </w:p>
     <w:p>
+      <w:r>
+        <w:rPr>
+          <w:b/>
+          <w:bCs/>
+        </w:rPr>
+        <w:t>λ</w:t>
+      </w:r>
+      <w:r>
+        <w:rPr>
+          <w:b/>
+          <w:bCs/>
+        </w:rPr>
+        <w:t xml:space="preserve"> </w:t>
+      </w:r>
+      <w:r>
+        <w:rPr>
+          <w:b/>
+          <w:bCs/>
+        </w:rPr>
+        <w:t>nil</w:t>
+      </w:r>
+      <w:r>
+        <w:t xml:space="preserve"> τ </w:t>
+      </w:r>
+      <w:r>
+        <w:rPr>
+          <w:rFonts w:ascii="Cambria Math" w:hAnsi="Cambria Math" w:cs="Cambria Math"/>
+        </w:rPr>
+        <w:t>⇒</w:t>
+      </w:r>
+      <w:r>
+        <w:t xml:space="preserve"> </w:t>
+      </w:r>
       <w:proofErr w:type="spellStart"/>
       <w:r>
         <w:rPr>
           <w:b/>
           <w:bCs/>
         </w:rPr>
-        <w:t>λ</w:t>
-      </w:r>
-      <w:r>
-        <w:rPr>
-          <w:b/>
-          <w:bCs/>
-        </w:rPr>
-        <w:t>nil</w:t>
-      </w:r>
-      <w:proofErr w:type="spellEnd"/>
-      <w:r>
-        <w:t xml:space="preserve"> τ </w:t>
-      </w:r>
-      <w:r>
-        <w:rPr>
-          <w:rFonts w:ascii="Cambria Math" w:hAnsi="Cambria Math" w:cs="Cambria Math"/>
-        </w:rPr>
-        <w:t>⇒</w:t>
-      </w:r>
-      <w:r>
-        <w:t xml:space="preserve"> </w:t>
-      </w:r>
-      <w:proofErr w:type="spellStart"/>
-      <w:r>
         <w:t>K</w:t>
       </w:r>
       <w:r>
@@ -2724,12 +2700,25 @@
         </w:rPr>
       </w:pPr>
       <w:r>
-        <w:t>Here, abstraction is generalized to “Templates” which include Lists</w:t>
+        <w:lastRenderedPageBreak/>
+        <w:t>Here, abstraction is generalized to “Templates”</w:t>
       </w:r>
       <w:r>
         <w:t>,</w:t>
       </w:r>
       <w:r>
+        <w:t xml:space="preserve"> </w:t>
+      </w:r>
+      <w:r>
+        <w:t>expressed as</w:t>
+      </w:r>
+      <w:r>
+        <w:t xml:space="preserve"> Lists</w:t>
+      </w:r>
+      <w:r>
+        <w:t>,</w:t>
+      </w:r>
+      <w:r>
         <w:t xml:space="preserve"> in addition to </w:t>
       </w:r>
       <w:r>
@@ -2777,7 +2766,6 @@
           <w:sz w:val="22"/>
           <w:szCs w:val="22"/>
         </w:rPr>
-        <w:lastRenderedPageBreak/>
         <w:t>U</w:t>
       </w:r>
       <w:r>
@@ -2838,7 +2826,17 @@
           <w:sz w:val="22"/>
           <w:szCs w:val="22"/>
         </w:rPr>
-        <w:t xml:space="preserve">, which will be </w:t>
+        <w:t xml:space="preserve">, </w:t>
+      </w:r>
+      <w:r>
+        <w:rPr>
+          <w:rStyle w:val="Heading2Char"/>
+          <w:rFonts w:asciiTheme="minorHAnsi" w:eastAsiaTheme="minorHAnsi" w:hAnsiTheme="minorHAnsi" w:cstheme="minorBidi"/>
+          <w:color w:val="auto"/>
+          <w:sz w:val="22"/>
+          <w:szCs w:val="22"/>
+        </w:rPr>
+        <w:t xml:space="preserve">as </w:t>
       </w:r>
       <w:r>
         <w:rPr>
@@ -2853,7 +2851,10 @@
     </w:p>
     <w:p>
       <w:r>
-        <w:t xml:space="preserve">A syntactic </w:t>
+        <w:t>The following s</w:t>
+      </w:r>
+      <w:r>
+        <w:t xml:space="preserve">yntactic </w:t>
       </w:r>
       <w:r>
         <w:t>enhancement</w:t>
@@ -2880,7 +2881,7 @@
         <w:t xml:space="preserve">concisely </w:t>
       </w:r>
       <w:r>
-        <w:t>using the following notation:</w:t>
+        <w:t>using the notation:</w:t>
       </w:r>
     </w:p>
     <w:p>
@@ -3053,13 +3054,19 @@
     </w:p>
     <w:p>
       <w:r>
-        <w:t xml:space="preserve">A pair of Square Brackets can be used as an alternative representation </w:t>
-      </w:r>
-      <w:r>
-        <w:t>for</w:t>
-      </w:r>
-      <w:r>
-        <w:t xml:space="preserve"> an Empty </w:t>
+        <w:t xml:space="preserve">A pair of Square Brackets </w:t>
+      </w:r>
+      <w:r>
+        <w:t>is allowed</w:t>
+      </w:r>
+      <w:r>
+        <w:t xml:space="preserve"> as an alternative representation </w:t>
+      </w:r>
+      <w:r>
+        <w:t>of an</w:t>
+      </w:r>
+      <w:r>
+        <w:t xml:space="preserve"> Empty </w:t>
       </w:r>
       <w:r>
         <w:t>Template</w:t>
@@ -3385,7 +3392,7 @@
           <w:sz w:val="22"/>
           <w:szCs w:val="22"/>
         </w:rPr>
-        <w:t>might</w:t>
+        <w:t>could</w:t>
       </w:r>
       <w:r>
         <w:rPr>
@@ -3425,7 +3432,27 @@
           <w:sz w:val="22"/>
           <w:szCs w:val="22"/>
         </w:rPr>
-        <w:t>say it refers to an</w:t>
+        <w:t>say</w:t>
+      </w:r>
+      <w:r>
+        <w:rPr>
+          <w:rStyle w:val="Heading2Char"/>
+          <w:rFonts w:asciiTheme="minorHAnsi" w:eastAsiaTheme="minorHAnsi" w:hAnsiTheme="minorHAnsi" w:cstheme="minorBidi"/>
+          <w:color w:val="auto"/>
+          <w:sz w:val="22"/>
+          <w:szCs w:val="22"/>
+        </w:rPr>
+        <w:t xml:space="preserve"> that</w:t>
+      </w:r>
+      <w:r>
+        <w:rPr>
+          <w:rStyle w:val="Heading2Char"/>
+          <w:rFonts w:asciiTheme="minorHAnsi" w:eastAsiaTheme="minorHAnsi" w:hAnsiTheme="minorHAnsi" w:cstheme="minorBidi"/>
+          <w:color w:val="auto"/>
+          <w:sz w:val="22"/>
+          <w:szCs w:val="22"/>
+        </w:rPr>
+        <w:t xml:space="preserve"> it refers to an</w:t>
       </w:r>
       <w:r>
         <w:rPr>
@@ -3445,7 +3472,7 @@
           <w:sz w:val="22"/>
           <w:szCs w:val="22"/>
         </w:rPr>
-        <w:t>that</w:t>
+        <w:t>which</w:t>
       </w:r>
       <w:r>
         <w:rPr>
@@ -3887,6 +3914,16 @@
           <w:sz w:val="22"/>
           <w:szCs w:val="22"/>
         </w:rPr>
+        <w:t xml:space="preserve"> the</w:t>
+      </w:r>
+      <w:r>
+        <w:rPr>
+          <w:rStyle w:val="Heading2Char"/>
+          <w:rFonts w:asciiTheme="minorHAnsi" w:eastAsiaTheme="minorHAnsi" w:hAnsiTheme="minorHAnsi" w:cstheme="minorBidi"/>
+          <w:color w:val="auto"/>
+          <w:sz w:val="22"/>
+          <w:szCs w:val="22"/>
+        </w:rPr>
         <w:t xml:space="preserve"> </w:t>
       </w:r>
       <w:r>
@@ -3897,7 +3934,13 @@
         <w:t>destructuring-bind</w:t>
       </w:r>
       <w:r>
-        <w:t xml:space="preserve"> in Lisp.</w:t>
+        <w:t xml:space="preserve"> </w:t>
+      </w:r>
+      <w:r>
+        <w:t>of</w:t>
+      </w:r>
+      <w:r>
+        <w:t xml:space="preserve"> Lisp.</w:t>
       </w:r>
       <w:r>
         <w:t xml:space="preserve">  </w:t>
@@ -3941,7 +3984,10 @@
         <w:t xml:space="preserve"> </w:t>
       </w:r>
       <w:r>
-        <w:t>(a.k.a.,</w:t>
+        <w:t>(</w:t>
+      </w:r>
+      <w:r>
+        <w:t>known as</w:t>
       </w:r>
       <w:r>
         <w:t xml:space="preserve"> </w:t>
@@ -3966,6 +4012,8 @@
       <w:r>
         <w:rPr>
           <w:rFonts w:cstheme="minorHAnsi"/>
+          <w:b/>
+          <w:bCs/>
         </w:rPr>
         <w:t>β</w:t>
       </w:r>
@@ -3997,7 +4045,14 @@
         <w:t xml:space="preserve"> proceed from left to right</w:t>
       </w:r>
       <w:r>
-        <w:t>, and are left associative</w:t>
+        <w:t xml:space="preserve">, and are </w:t>
+      </w:r>
+      <w:r>
+        <w:rPr>
+          <w:i/>
+          <w:iCs/>
+        </w:rPr>
+        <w:t>left associative</w:t>
       </w:r>
       <w:r>
         <w:t xml:space="preserve">.  </w:t>
@@ -4393,6 +4448,7 @@
           <w:b/>
           <w:bCs/>
         </w:rPr>
+        <w:lastRenderedPageBreak/>
         <w:t>I</w:t>
       </w:r>
       <w:r>
@@ -4504,7 +4560,6 @@
           <w:rStyle w:val="Heading2Char"/>
           <w:lang w:val="fr-FR"/>
         </w:rPr>
-        <w:lastRenderedPageBreak/>
         <w:t>Function</w:t>
       </w:r>
       <w:proofErr w:type="spellEnd"/>
@@ -5201,7 +5256,13 @@
         <w:t xml:space="preserve">Reserved </w:t>
       </w:r>
       <w:r>
-        <w:t xml:space="preserve">Symbols are defined in </w:t>
+        <w:t xml:space="preserve">Symbols are defined </w:t>
+      </w:r>
+      <w:r>
+        <w:t>with</w:t>
+      </w:r>
+      <w:r>
+        <w:t xml:space="preserve">in </w:t>
       </w:r>
       <w:r>
         <w:t xml:space="preserve">a reserved </w:t>
@@ -5237,7 +5298,10 @@
         <w:t xml:space="preserve"> will be</w:t>
       </w:r>
       <w:r>
-        <w:t xml:space="preserve"> provided</w:t>
+        <w:t xml:space="preserve"> </w:t>
+      </w:r>
+      <w:r>
+        <w:t>explained in a subsequent edition</w:t>
       </w:r>
       <w:r>
         <w:t>.</w:t>
@@ -5270,10 +5334,10 @@
         </w:rPr>
       </w:pPr>
       <w:r>
-        <w:t>Internal</w:t>
-      </w:r>
-      <w:r>
-        <w:t xml:space="preserve"> support for String and Numeric literals </w:t>
+        <w:t>Support for</w:t>
+      </w:r>
+      <w:r>
+        <w:t xml:space="preserve"> String and Numeric literals </w:t>
       </w:r>
       <w:r>
         <w:t xml:space="preserve">and operators </w:t>
@@ -5285,7 +5349,10 @@
         <w:t xml:space="preserve"> </w:t>
       </w:r>
       <w:r>
-        <w:t>be provided.</w:t>
+        <w:t>also be explained in a subsequent edition</w:t>
+      </w:r>
+      <w:r>
+        <w:t>.</w:t>
       </w:r>
     </w:p>
     <w:p>
@@ -5367,7 +5434,7 @@
 </file>
 
 <file path=word/endnotes.xml><?xml version="1.0" encoding="utf-8"?>
-<w:endnotes xmlns:wpc="http://schemas.microsoft.com/office/word/2010/wordprocessingCanvas" xmlns:cx="http://schemas.microsoft.com/office/drawing/2014/chartex" xmlns:cx1="http://schemas.microsoft.com/office/drawing/2015/9/8/chartex" xmlns:cx2="http://schemas.microsoft.com/office/drawing/2015/10/21/chartex" xmlns:cx3="http://schemas.microsoft.com/office/drawing/2016/5/9/chartex" xmlns:cx4="http://schemas.microsoft.com/office/drawing/2016/5/10/chartex" xmlns:cx5="http://schemas.microsoft.com/office/drawing/2016/5/11/chartex" xmlns:cx6="http://schemas.microsoft.com/office/drawing/2016/5/12/chartex" xmlns:cx7="http://schemas.microsoft.com/office/drawing/2016/5/13/chartex" xmlns:cx8="http://schemas.microsoft.com/office/drawing/2016/5/14/chartex" xmlns:mc="http://schemas.openxmlformats.org/markup-compatibility/2006" xmlns:aink="http://schemas.microsoft.com/office/drawing/2016/ink" xmlns:am3d="http://schemas.microsoft.com/office/drawing/2017/model3d" xmlns:o="urn:schemas-microsoft-com:office:office" xmlns:oel="http://schemas.microsoft.com/office/2019/extlst" xmlns:r="http://schemas.openxmlformats.org/officeDocument/2006/relationships" xmlns:m="http://schemas.openxmlformats.org/officeDocument/2006/math" xmlns:v="urn:schemas-microsoft-com:vml" xmlns:wp14="http://schemas.microsoft.com/office/word/2010/wordprocessingDrawing" xmlns:wp="http://schemas.openxmlformats.org/drawingml/2006/wordprocessingDrawing" xmlns:w10="urn:schemas-microsoft-com:office:word" xmlns:w="http://schemas.openxmlformats.org/wordprocessingml/2006/main" xmlns:w14="http://schemas.microsoft.com/office/word/2010/wordml" xmlns:w15="http://schemas.microsoft.com/office/word/2012/wordml" xmlns:w16cex="http://schemas.microsoft.com/office/word/2018/wordml/cex" xmlns:w16cid="http://schemas.microsoft.com/office/word/2016/wordml/cid" xmlns:w16="http://schemas.microsoft.com/office/word/2018/wordml" xmlns:w16du="http://schemas.microsoft.com/office/word/2023/wordml/word16du" xmlns:w16sdtdh="http://schemas.microsoft.com/office/word/2020/wordml/sdtdatahash" xmlns:w16se="http://schemas.microsoft.com/office/word/2015/wordml/symex" xmlns:wpg="http://schemas.microsoft.com/office/word/2010/wordprocessingGroup" xmlns:wpi="http://schemas.microsoft.com/office/word/2010/wordprocessingInk" xmlns:wne="http://schemas.microsoft.com/office/word/2006/wordml" xmlns:wps="http://schemas.microsoft.com/office/word/2010/wordprocessingShape" mc:Ignorable="w14 w15 w16se w16cid w16 w16cex w16sdtdh wp14">
+<w:endnotes xmlns:wpc="http://schemas.microsoft.com/office/word/2010/wordprocessingCanvas" xmlns:cx="http://schemas.microsoft.com/office/drawing/2014/chartex" xmlns:cx1="http://schemas.microsoft.com/office/drawing/2015/9/8/chartex" xmlns:cx2="http://schemas.microsoft.com/office/drawing/2015/10/21/chartex" xmlns:cx3="http://schemas.microsoft.com/office/drawing/2016/5/9/chartex" xmlns:cx4="http://schemas.microsoft.com/office/drawing/2016/5/10/chartex" xmlns:cx5="http://schemas.microsoft.com/office/drawing/2016/5/11/chartex" xmlns:cx6="http://schemas.microsoft.com/office/drawing/2016/5/12/chartex" xmlns:cx7="http://schemas.microsoft.com/office/drawing/2016/5/13/chartex" xmlns:cx8="http://schemas.microsoft.com/office/drawing/2016/5/14/chartex" xmlns:mc="http://schemas.openxmlformats.org/markup-compatibility/2006" xmlns:aink="http://schemas.microsoft.com/office/drawing/2016/ink" xmlns:am3d="http://schemas.microsoft.com/office/drawing/2017/model3d" xmlns:o="urn:schemas-microsoft-com:office:office" xmlns:oel="http://schemas.microsoft.com/office/2019/extlst" xmlns:r="http://schemas.openxmlformats.org/officeDocument/2006/relationships" xmlns:m="http://schemas.openxmlformats.org/officeDocument/2006/math" xmlns:v="urn:schemas-microsoft-com:vml" xmlns:wp14="http://schemas.microsoft.com/office/word/2010/wordprocessingDrawing" xmlns:wp="http://schemas.openxmlformats.org/drawingml/2006/wordprocessingDrawing" xmlns:w10="urn:schemas-microsoft-com:office:word" xmlns:w="http://schemas.openxmlformats.org/wordprocessingml/2006/main" xmlns:w14="http://schemas.microsoft.com/office/word/2010/wordml" xmlns:w15="http://schemas.microsoft.com/office/word/2012/wordml" xmlns:w16cex="http://schemas.microsoft.com/office/word/2018/wordml/cex" xmlns:w16cid="http://schemas.microsoft.com/office/word/2016/wordml/cid" xmlns:w16="http://schemas.microsoft.com/office/word/2018/wordml" xmlns:w16sdtdh="http://schemas.microsoft.com/office/word/2020/wordml/sdtdatahash" xmlns:w16se="http://schemas.microsoft.com/office/word/2015/wordml/symex" xmlns:wpg="http://schemas.microsoft.com/office/word/2010/wordprocessingGroup" xmlns:wpi="http://schemas.microsoft.com/office/word/2010/wordprocessingInk" xmlns:wne="http://schemas.microsoft.com/office/word/2006/wordml" xmlns:wps="http://schemas.microsoft.com/office/word/2010/wordprocessingShape" mc:Ignorable="w14 w15 w16se w16cid w16 w16cex w16sdtdh wp14">
   <w:endnote w:type="separator" w:id="-1">
     <w:p>
       <w:pPr>
@@ -5392,7 +5459,7 @@
 </file>
 
 <file path=word/footnotes.xml><?xml version="1.0" encoding="utf-8"?>
-<w:footnotes xmlns:wpc="http://schemas.microsoft.com/office/word/2010/wordprocessingCanvas" xmlns:cx="http://schemas.microsoft.com/office/drawing/2014/chartex" xmlns:cx1="http://schemas.microsoft.com/office/drawing/2015/9/8/chartex" xmlns:cx2="http://schemas.microsoft.com/office/drawing/2015/10/21/chartex" xmlns:cx3="http://schemas.microsoft.com/office/drawing/2016/5/9/chartex" xmlns:cx4="http://schemas.microsoft.com/office/drawing/2016/5/10/chartex" xmlns:cx5="http://schemas.microsoft.com/office/drawing/2016/5/11/chartex" xmlns:cx6="http://schemas.microsoft.com/office/drawing/2016/5/12/chartex" xmlns:cx7="http://schemas.microsoft.com/office/drawing/2016/5/13/chartex" xmlns:cx8="http://schemas.microsoft.com/office/drawing/2016/5/14/chartex" xmlns:mc="http://schemas.openxmlformats.org/markup-compatibility/2006" xmlns:aink="http://schemas.microsoft.com/office/drawing/2016/ink" xmlns:am3d="http://schemas.microsoft.com/office/drawing/2017/model3d" xmlns:o="urn:schemas-microsoft-com:office:office" xmlns:oel="http://schemas.microsoft.com/office/2019/extlst" xmlns:r="http://schemas.openxmlformats.org/officeDocument/2006/relationships" xmlns:m="http://schemas.openxmlformats.org/officeDocument/2006/math" xmlns:v="urn:schemas-microsoft-com:vml" xmlns:wp14="http://schemas.microsoft.com/office/word/2010/wordprocessingDrawing" xmlns:wp="http://schemas.openxmlformats.org/drawingml/2006/wordprocessingDrawing" xmlns:w10="urn:schemas-microsoft-com:office:word" xmlns:w="http://schemas.openxmlformats.org/wordprocessingml/2006/main" xmlns:w14="http://schemas.microsoft.com/office/word/2010/wordml" xmlns:w15="http://schemas.microsoft.com/office/word/2012/wordml" xmlns:w16cex="http://schemas.microsoft.com/office/word/2018/wordml/cex" xmlns:w16cid="http://schemas.microsoft.com/office/word/2016/wordml/cid" xmlns:w16="http://schemas.microsoft.com/office/word/2018/wordml" xmlns:w16du="http://schemas.microsoft.com/office/word/2023/wordml/word16du" xmlns:w16sdtdh="http://schemas.microsoft.com/office/word/2020/wordml/sdtdatahash" xmlns:w16se="http://schemas.microsoft.com/office/word/2015/wordml/symex" xmlns:wpg="http://schemas.microsoft.com/office/word/2010/wordprocessingGroup" xmlns:wpi="http://schemas.microsoft.com/office/word/2010/wordprocessingInk" xmlns:wne="http://schemas.microsoft.com/office/word/2006/wordml" xmlns:wps="http://schemas.microsoft.com/office/word/2010/wordprocessingShape" mc:Ignorable="w14 w15 w16se w16cid w16 w16cex w16sdtdh wp14">
+<w:footnotes xmlns:wpc="http://schemas.microsoft.com/office/word/2010/wordprocessingCanvas" xmlns:cx="http://schemas.microsoft.com/office/drawing/2014/chartex" xmlns:cx1="http://schemas.microsoft.com/office/drawing/2015/9/8/chartex" xmlns:cx2="http://schemas.microsoft.com/office/drawing/2015/10/21/chartex" xmlns:cx3="http://schemas.microsoft.com/office/drawing/2016/5/9/chartex" xmlns:cx4="http://schemas.microsoft.com/office/drawing/2016/5/10/chartex" xmlns:cx5="http://schemas.microsoft.com/office/drawing/2016/5/11/chartex" xmlns:cx6="http://schemas.microsoft.com/office/drawing/2016/5/12/chartex" xmlns:cx7="http://schemas.microsoft.com/office/drawing/2016/5/13/chartex" xmlns:cx8="http://schemas.microsoft.com/office/drawing/2016/5/14/chartex" xmlns:mc="http://schemas.openxmlformats.org/markup-compatibility/2006" xmlns:aink="http://schemas.microsoft.com/office/drawing/2016/ink" xmlns:am3d="http://schemas.microsoft.com/office/drawing/2017/model3d" xmlns:o="urn:schemas-microsoft-com:office:office" xmlns:oel="http://schemas.microsoft.com/office/2019/extlst" xmlns:r="http://schemas.openxmlformats.org/officeDocument/2006/relationships" xmlns:m="http://schemas.openxmlformats.org/officeDocument/2006/math" xmlns:v="urn:schemas-microsoft-com:vml" xmlns:wp14="http://schemas.microsoft.com/office/word/2010/wordprocessingDrawing" xmlns:wp="http://schemas.openxmlformats.org/drawingml/2006/wordprocessingDrawing" xmlns:w10="urn:schemas-microsoft-com:office:word" xmlns:w="http://schemas.openxmlformats.org/wordprocessingml/2006/main" xmlns:w14="http://schemas.microsoft.com/office/word/2010/wordml" xmlns:w15="http://schemas.microsoft.com/office/word/2012/wordml" xmlns:w16cex="http://schemas.microsoft.com/office/word/2018/wordml/cex" xmlns:w16cid="http://schemas.microsoft.com/office/word/2016/wordml/cid" xmlns:w16="http://schemas.microsoft.com/office/word/2018/wordml" xmlns:w16sdtdh="http://schemas.microsoft.com/office/word/2020/wordml/sdtdatahash" xmlns:w16se="http://schemas.microsoft.com/office/word/2015/wordml/symex" xmlns:wpg="http://schemas.microsoft.com/office/word/2010/wordprocessingGroup" xmlns:wpi="http://schemas.microsoft.com/office/word/2010/wordprocessingInk" xmlns:wne="http://schemas.microsoft.com/office/word/2006/wordml" xmlns:wps="http://schemas.microsoft.com/office/word/2010/wordprocessingShape" mc:Ignorable="w14 w15 w16se w16cid w16 w16cex w16sdtdh wp14">
   <w:footnote w:type="separator" w:id="-1">
     <w:p>
       <w:pPr>
@@ -5417,7 +5484,7 @@
 </file>
 
 <file path=word/header1.xml><?xml version="1.0" encoding="utf-8"?>
-<w:hdr xmlns:wpc="http://schemas.microsoft.com/office/word/2010/wordprocessingCanvas" xmlns:cx="http://schemas.microsoft.com/office/drawing/2014/chartex" xmlns:cx1="http://schemas.microsoft.com/office/drawing/2015/9/8/chartex" xmlns:cx2="http://schemas.microsoft.com/office/drawing/2015/10/21/chartex" xmlns:cx3="http://schemas.microsoft.com/office/drawing/2016/5/9/chartex" xmlns:cx4="http://schemas.microsoft.com/office/drawing/2016/5/10/chartex" xmlns:cx5="http://schemas.microsoft.com/office/drawing/2016/5/11/chartex" xmlns:cx6="http://schemas.microsoft.com/office/drawing/2016/5/12/chartex" xmlns:cx7="http://schemas.microsoft.com/office/drawing/2016/5/13/chartex" xmlns:cx8="http://schemas.microsoft.com/office/drawing/2016/5/14/chartex" xmlns:mc="http://schemas.openxmlformats.org/markup-compatibility/2006" xmlns:aink="http://schemas.microsoft.com/office/drawing/2016/ink" xmlns:am3d="http://schemas.microsoft.com/office/drawing/2017/model3d" xmlns:o="urn:schemas-microsoft-com:office:office" xmlns:oel="http://schemas.microsoft.com/office/2019/extlst" xmlns:r="http://schemas.openxmlformats.org/officeDocument/2006/relationships" xmlns:m="http://schemas.openxmlformats.org/officeDocument/2006/math" xmlns:v="urn:schemas-microsoft-com:vml" xmlns:wp14="http://schemas.microsoft.com/office/word/2010/wordprocessingDrawing" xmlns:wp="http://schemas.openxmlformats.org/drawingml/2006/wordprocessingDrawing" xmlns:w10="urn:schemas-microsoft-com:office:word" xmlns:w="http://schemas.openxmlformats.org/wordprocessingml/2006/main" xmlns:w14="http://schemas.microsoft.com/office/word/2010/wordml" xmlns:w15="http://schemas.microsoft.com/office/word/2012/wordml" xmlns:w16cex="http://schemas.microsoft.com/office/word/2018/wordml/cex" xmlns:w16cid="http://schemas.microsoft.com/office/word/2016/wordml/cid" xmlns:w16="http://schemas.microsoft.com/office/word/2018/wordml" xmlns:w16du="http://schemas.microsoft.com/office/word/2023/wordml/word16du" xmlns:w16sdtdh="http://schemas.microsoft.com/office/word/2020/wordml/sdtdatahash" xmlns:w16se="http://schemas.microsoft.com/office/word/2015/wordml/symex" xmlns:wpg="http://schemas.microsoft.com/office/word/2010/wordprocessingGroup" xmlns:wpi="http://schemas.microsoft.com/office/word/2010/wordprocessingInk" xmlns:wne="http://schemas.microsoft.com/office/word/2006/wordml" xmlns:wps="http://schemas.microsoft.com/office/word/2010/wordprocessingShape" mc:Ignorable="w14 w15 w16se w16cid w16 w16cex w16sdtdh wp14">
+<w:hdr xmlns:wpc="http://schemas.microsoft.com/office/word/2010/wordprocessingCanvas" xmlns:cx="http://schemas.microsoft.com/office/drawing/2014/chartex" xmlns:cx1="http://schemas.microsoft.com/office/drawing/2015/9/8/chartex" xmlns:cx2="http://schemas.microsoft.com/office/drawing/2015/10/21/chartex" xmlns:cx3="http://schemas.microsoft.com/office/drawing/2016/5/9/chartex" xmlns:cx4="http://schemas.microsoft.com/office/drawing/2016/5/10/chartex" xmlns:cx5="http://schemas.microsoft.com/office/drawing/2016/5/11/chartex" xmlns:cx6="http://schemas.microsoft.com/office/drawing/2016/5/12/chartex" xmlns:cx7="http://schemas.microsoft.com/office/drawing/2016/5/13/chartex" xmlns:cx8="http://schemas.microsoft.com/office/drawing/2016/5/14/chartex" xmlns:mc="http://schemas.openxmlformats.org/markup-compatibility/2006" xmlns:aink="http://schemas.microsoft.com/office/drawing/2016/ink" xmlns:am3d="http://schemas.microsoft.com/office/drawing/2017/model3d" xmlns:o="urn:schemas-microsoft-com:office:office" xmlns:oel="http://schemas.microsoft.com/office/2019/extlst" xmlns:r="http://schemas.openxmlformats.org/officeDocument/2006/relationships" xmlns:m="http://schemas.openxmlformats.org/officeDocument/2006/math" xmlns:v="urn:schemas-microsoft-com:vml" xmlns:wp14="http://schemas.microsoft.com/office/word/2010/wordprocessingDrawing" xmlns:wp="http://schemas.openxmlformats.org/drawingml/2006/wordprocessingDrawing" xmlns:w10="urn:schemas-microsoft-com:office:word" xmlns:w="http://schemas.openxmlformats.org/wordprocessingml/2006/main" xmlns:w14="http://schemas.microsoft.com/office/word/2010/wordml" xmlns:w15="http://schemas.microsoft.com/office/word/2012/wordml" xmlns:w16cex="http://schemas.microsoft.com/office/word/2018/wordml/cex" xmlns:w16cid="http://schemas.microsoft.com/office/word/2016/wordml/cid" xmlns:w16="http://schemas.microsoft.com/office/word/2018/wordml" xmlns:w16sdtdh="http://schemas.microsoft.com/office/word/2020/wordml/sdtdatahash" xmlns:w16se="http://schemas.microsoft.com/office/word/2015/wordml/symex" xmlns:wpg="http://schemas.microsoft.com/office/word/2010/wordprocessingGroup" xmlns:wpi="http://schemas.microsoft.com/office/word/2010/wordprocessingInk" xmlns:wne="http://schemas.microsoft.com/office/word/2006/wordml" xmlns:wps="http://schemas.microsoft.com/office/word/2010/wordprocessingShape" mc:Ignorable="w14 w15 w16se w16cid w16 w16cex w16sdtdh wp14">
   <w:p>
     <w:pPr>
       <w:pStyle w:val="Header"/>
@@ -5449,7 +5516,16 @@
       <w:tab/>
     </w:r>
     <w:r>
-      <w:t>Updated 2023-05-1</w:t>
+      <w:t>Updated 2023-</w:t>
+    </w:r>
+    <w:r>
+      <w:t>12</w:t>
+    </w:r>
+    <w:r>
+      <w:t>-</w:t>
+    </w:r>
+    <w:r>
+      <w:t>0</w:t>
     </w:r>
     <w:r>
       <w:t>6</w:t>

</xml_diff>

<commit_message>
Renamed Templates to Structures.
</commit_message>
<xml_diff>
--- a/Lisp/SK/Doc/SK.docx
+++ b/Lisp/SK/Doc/SK.docx
@@ -2690,6 +2690,84 @@
       </w:r>
     </w:p>
     <w:p>
+      <w:r>
+        <w:lastRenderedPageBreak/>
+        <w:t>Here, abstraction is generalized to “</w:t>
+      </w:r>
+      <w:r>
+        <w:t>Structure</w:t>
+      </w:r>
+      <w:r>
+        <w:t>s”</w:t>
+      </w:r>
+      <w:r>
+        <w:t>,</w:t>
+      </w:r>
+      <w:r>
+        <w:t xml:space="preserve"> </w:t>
+      </w:r>
+      <w:r>
+        <w:t>expressed as</w:t>
+      </w:r>
+      <w:r>
+        <w:t xml:space="preserve"> Lists</w:t>
+      </w:r>
+      <w:r>
+        <w:t xml:space="preserve"> of Lists</w:t>
+      </w:r>
+      <w:r>
+        <w:t>,</w:t>
+      </w:r>
+      <w:r>
+        <w:t xml:space="preserve"> in addition to </w:t>
+      </w:r>
+      <w:r>
+        <w:t>Atomic Symbols</w:t>
+      </w:r>
+      <w:r>
+        <w:t xml:space="preserve">.  </w:t>
+      </w:r>
+      <w:r>
+        <w:t>C</w:t>
+      </w:r>
+      <w:r>
+        <w:t xml:space="preserve">urrying </w:t>
+      </w:r>
+      <w:r>
+        <w:t xml:space="preserve">is </w:t>
+      </w:r>
+      <w:r>
+        <w:t>applied recursively, whe</w:t>
+      </w:r>
+      <w:r>
+        <w:t>re</w:t>
+      </w:r>
+      <w:r>
+        <w:t xml:space="preserve"> </w:t>
+      </w:r>
+      <w:r>
+        <w:t>Structures</w:t>
+      </w:r>
+      <w:r>
+        <w:t xml:space="preserve"> </w:t>
+      </w:r>
+      <w:r>
+        <w:t>contain</w:t>
+      </w:r>
+      <w:r>
+        <w:t xml:space="preserve"> nested</w:t>
+      </w:r>
+      <w:r>
+        <w:t xml:space="preserve"> </w:t>
+      </w:r>
+      <w:r>
+        <w:t>Structures</w:t>
+      </w:r>
+      <w:r>
+        <w:t>.</w:t>
+      </w:r>
+    </w:p>
+    <w:p>
       <w:pPr>
         <w:rPr>
           <w:rStyle w:val="Heading2Char"/>
@@ -2700,63 +2778,6 @@
         </w:rPr>
       </w:pPr>
       <w:r>
-        <w:lastRenderedPageBreak/>
-        <w:t>Here, abstraction is generalized to “Templates”</w:t>
-      </w:r>
-      <w:r>
-        <w:t>,</w:t>
-      </w:r>
-      <w:r>
-        <w:t xml:space="preserve"> </w:t>
-      </w:r>
-      <w:r>
-        <w:t>expressed as</w:t>
-      </w:r>
-      <w:r>
-        <w:t xml:space="preserve"> Lists</w:t>
-      </w:r>
-      <w:r>
-        <w:t>,</w:t>
-      </w:r>
-      <w:r>
-        <w:t xml:space="preserve"> in addition to </w:t>
-      </w:r>
-      <w:r>
-        <w:t>Atomic Symbols</w:t>
-      </w:r>
-      <w:r>
-        <w:t xml:space="preserve">.  Uncurrying </w:t>
-      </w:r>
-      <w:r>
-        <w:t>will be</w:t>
-      </w:r>
-      <w:r>
-        <w:t xml:space="preserve"> applied recursively, where the head of a Template </w:t>
-      </w:r>
-      <w:r>
-        <w:t>is</w:t>
-      </w:r>
-      <w:r>
-        <w:t xml:space="preserve"> itself a</w:t>
-      </w:r>
-      <w:r>
-        <w:t xml:space="preserve"> nested</w:t>
-      </w:r>
-      <w:r>
-        <w:t xml:space="preserve"> Template.</w:t>
-      </w:r>
-    </w:p>
-    <w:p>
-      <w:pPr>
-        <w:rPr>
-          <w:rStyle w:val="Heading2Char"/>
-          <w:rFonts w:asciiTheme="minorHAnsi" w:eastAsiaTheme="minorHAnsi" w:hAnsiTheme="minorHAnsi" w:cstheme="minorBidi"/>
-          <w:color w:val="auto"/>
-          <w:sz w:val="22"/>
-          <w:szCs w:val="22"/>
-        </w:rPr>
-      </w:pPr>
-      <w:r>
         <w:rPr>
           <w:rStyle w:val="Heading2Char"/>
           <w:rFonts w:asciiTheme="minorHAnsi" w:eastAsiaTheme="minorHAnsi" w:hAnsiTheme="minorHAnsi" w:cstheme="minorBidi"/>
@@ -2836,7 +2857,7 @@
           <w:sz w:val="22"/>
           <w:szCs w:val="22"/>
         </w:rPr>
-        <w:t xml:space="preserve">as </w:t>
+        <w:t xml:space="preserve">which is </w:t>
       </w:r>
       <w:r>
         <w:rPr>
@@ -2869,16 +2890,22 @@
         <w:t xml:space="preserve"> </w:t>
       </w:r>
       <w:r>
-        <w:t>Templates</w:t>
-      </w:r>
-      <w:r>
-        <w:t xml:space="preserve"> </w:t>
-      </w:r>
-      <w:r>
-        <w:t xml:space="preserve">to be expressed </w:t>
-      </w:r>
-      <w:r>
-        <w:t xml:space="preserve">concisely </w:t>
+        <w:t>Structure</w:t>
+      </w:r>
+      <w:r>
+        <w:t>s</w:t>
+      </w:r>
+      <w:r>
+        <w:t xml:space="preserve"> </w:t>
+      </w:r>
+      <w:r>
+        <w:t xml:space="preserve">to be </w:t>
+      </w:r>
+      <w:r>
+        <w:t>abstracted</w:t>
+      </w:r>
+      <w:r>
+        <w:t xml:space="preserve"> </w:t>
       </w:r>
       <w:r>
         <w:t>using the notation:</w:t>
@@ -3069,7 +3096,7 @@
         <w:t xml:space="preserve"> Empty </w:t>
       </w:r>
       <w:r>
-        <w:t>Template</w:t>
+        <w:t>Structure</w:t>
       </w:r>
       <w:r>
         <w:t>:</w:t>
@@ -3884,7 +3911,7 @@
           <w:sz w:val="22"/>
           <w:szCs w:val="22"/>
         </w:rPr>
-        <w:t>Template</w:t>
+        <w:t>Structure</w:t>
       </w:r>
       <w:r>
         <w:rPr>
@@ -5528,7 +5555,7 @@
       <w:t>0</w:t>
     </w:r>
     <w:r>
-      <w:t>6</w:t>
+      <w:t>7</w:t>
     </w:r>
   </w:p>
   <w:p>

</xml_diff>

<commit_message>
Updated package references.  Updated SK.docx.
</commit_message>
<xml_diff>
--- a/Lisp/SK/Doc/SK.docx
+++ b/Lisp/SK/Doc/SK.docx
@@ -1,6 +1,6 @@
 
 <file path=word/document.xml><?xml version="1.0" encoding="utf-8"?>
-<w:document xmlns:wpc="http://schemas.microsoft.com/office/word/2010/wordprocessingCanvas" xmlns:cx="http://schemas.microsoft.com/office/drawing/2014/chartex" xmlns:cx1="http://schemas.microsoft.com/office/drawing/2015/9/8/chartex" xmlns:cx2="http://schemas.microsoft.com/office/drawing/2015/10/21/chartex" xmlns:cx3="http://schemas.microsoft.com/office/drawing/2016/5/9/chartex" xmlns:cx4="http://schemas.microsoft.com/office/drawing/2016/5/10/chartex" xmlns:cx5="http://schemas.microsoft.com/office/drawing/2016/5/11/chartex" xmlns:cx6="http://schemas.microsoft.com/office/drawing/2016/5/12/chartex" xmlns:cx7="http://schemas.microsoft.com/office/drawing/2016/5/13/chartex" xmlns:cx8="http://schemas.microsoft.com/office/drawing/2016/5/14/chartex" xmlns:mc="http://schemas.openxmlformats.org/markup-compatibility/2006" xmlns:aink="http://schemas.microsoft.com/office/drawing/2016/ink" xmlns:am3d="http://schemas.microsoft.com/office/drawing/2017/model3d" xmlns:o="urn:schemas-microsoft-com:office:office" xmlns:oel="http://schemas.microsoft.com/office/2019/extlst" xmlns:r="http://schemas.openxmlformats.org/officeDocument/2006/relationships" xmlns:m="http://schemas.openxmlformats.org/officeDocument/2006/math" xmlns:v="urn:schemas-microsoft-com:vml" xmlns:wp14="http://schemas.microsoft.com/office/word/2010/wordprocessingDrawing" xmlns:wp="http://schemas.openxmlformats.org/drawingml/2006/wordprocessingDrawing" xmlns:w10="urn:schemas-microsoft-com:office:word" xmlns:w="http://schemas.openxmlformats.org/wordprocessingml/2006/main" xmlns:w14="http://schemas.microsoft.com/office/word/2010/wordml" xmlns:w15="http://schemas.microsoft.com/office/word/2012/wordml" xmlns:w16cex="http://schemas.microsoft.com/office/word/2018/wordml/cex" xmlns:w16cid="http://schemas.microsoft.com/office/word/2016/wordml/cid" xmlns:w16="http://schemas.microsoft.com/office/word/2018/wordml" xmlns:w16sdtdh="http://schemas.microsoft.com/office/word/2020/wordml/sdtdatahash" xmlns:w16se="http://schemas.microsoft.com/office/word/2015/wordml/symex" xmlns:wpg="http://schemas.microsoft.com/office/word/2010/wordprocessingGroup" xmlns:wpi="http://schemas.microsoft.com/office/word/2010/wordprocessingInk" xmlns:wne="http://schemas.microsoft.com/office/word/2006/wordml" xmlns:wps="http://schemas.microsoft.com/office/word/2010/wordprocessingShape" mc:Ignorable="w14 w15 w16se w16cid w16 w16cex w16sdtdh wp14">
+<w:document xmlns:wpc="http://schemas.microsoft.com/office/word/2010/wordprocessingCanvas" xmlns:cx="http://schemas.microsoft.com/office/drawing/2014/chartex" xmlns:cx1="http://schemas.microsoft.com/office/drawing/2015/9/8/chartex" xmlns:cx2="http://schemas.microsoft.com/office/drawing/2015/10/21/chartex" xmlns:cx3="http://schemas.microsoft.com/office/drawing/2016/5/9/chartex" xmlns:cx4="http://schemas.microsoft.com/office/drawing/2016/5/10/chartex" xmlns:cx5="http://schemas.microsoft.com/office/drawing/2016/5/11/chartex" xmlns:cx6="http://schemas.microsoft.com/office/drawing/2016/5/12/chartex" xmlns:cx7="http://schemas.microsoft.com/office/drawing/2016/5/13/chartex" xmlns:cx8="http://schemas.microsoft.com/office/drawing/2016/5/14/chartex" xmlns:mc="http://schemas.openxmlformats.org/markup-compatibility/2006" xmlns:aink="http://schemas.microsoft.com/office/drawing/2016/ink" xmlns:am3d="http://schemas.microsoft.com/office/drawing/2017/model3d" xmlns:o="urn:schemas-microsoft-com:office:office" xmlns:oel="http://schemas.microsoft.com/office/2019/extlst" xmlns:r="http://schemas.openxmlformats.org/officeDocument/2006/relationships" xmlns:m="http://schemas.openxmlformats.org/officeDocument/2006/math" xmlns:v="urn:schemas-microsoft-com:vml" xmlns:wp14="http://schemas.microsoft.com/office/word/2010/wordprocessingDrawing" xmlns:wp="http://schemas.openxmlformats.org/drawingml/2006/wordprocessingDrawing" xmlns:w10="urn:schemas-microsoft-com:office:word" xmlns:w="http://schemas.openxmlformats.org/wordprocessingml/2006/main" xmlns:w14="http://schemas.microsoft.com/office/word/2010/wordml" xmlns:w15="http://schemas.microsoft.com/office/word/2012/wordml" xmlns:w16cex="http://schemas.microsoft.com/office/word/2018/wordml/cex" xmlns:w16cid="http://schemas.microsoft.com/office/word/2016/wordml/cid" xmlns:w16="http://schemas.microsoft.com/office/word/2018/wordml" xmlns:w16du="http://schemas.microsoft.com/office/word/2023/wordml/word16du" xmlns:w16sdtdh="http://schemas.microsoft.com/office/word/2020/wordml/sdtdatahash" xmlns:w16sdtfl="http://schemas.microsoft.com/office/word/2024/wordml/sdtformatlock" xmlns:w16se="http://schemas.microsoft.com/office/word/2015/wordml/symex" xmlns:wpg="http://schemas.microsoft.com/office/word/2010/wordprocessingGroup" xmlns:wpi="http://schemas.microsoft.com/office/word/2010/wordprocessingInk" xmlns:wne="http://schemas.microsoft.com/office/word/2006/wordml" xmlns:wps="http://schemas.microsoft.com/office/word/2010/wordprocessingShape" mc:Ignorable="w14 w15 w16se w16cid w16 w16cex w16sdtdh w16sdtfl w16du wp14">
   <w:body>
     <w:p>
       <w:pPr>
@@ -3209,6 +3209,9 @@
         <w:t xml:space="preserve">reduce the result </w:t>
       </w:r>
       <w:r>
+        <w:t xml:space="preserve">of </w:t>
+      </w:r>
+      <w:r>
         <w:t>a</w:t>
       </w:r>
       <w:r>
@@ -5298,7 +5301,13 @@
         <w:t>namespace</w:t>
       </w:r>
       <w:r>
-        <w:t xml:space="preserve"> with the name SK.  They </w:t>
+        <w:t xml:space="preserve"> with the name SK.  The</w:t>
+      </w:r>
+      <w:r>
+        <w:t>se symbols</w:t>
+      </w:r>
+      <w:r>
+        <w:t xml:space="preserve"> </w:t>
       </w:r>
       <w:r>
         <w:t xml:space="preserve">appear in bold face </w:t>
@@ -5367,7 +5376,13 @@
         <w:t xml:space="preserve"> String and Numeric literals </w:t>
       </w:r>
       <w:r>
-        <w:t xml:space="preserve">and operators </w:t>
+        <w:t xml:space="preserve">and </w:t>
+      </w:r>
+      <w:r>
+        <w:t xml:space="preserve">their </w:t>
+      </w:r>
+      <w:r>
+        <w:t xml:space="preserve">operators </w:t>
       </w:r>
       <w:r>
         <w:t>will</w:t>
@@ -5376,7 +5391,13 @@
         <w:t xml:space="preserve"> </w:t>
       </w:r>
       <w:r>
-        <w:t>also be explained in a subsequent edition</w:t>
+        <w:t xml:space="preserve">be </w:t>
+      </w:r>
+      <w:r>
+        <w:t>documented</w:t>
+      </w:r>
+      <w:r>
+        <w:t xml:space="preserve"> in a subsequent edition</w:t>
       </w:r>
       <w:r>
         <w:t>.</w:t>
@@ -5461,7 +5482,7 @@
 </file>
 
 <file path=word/endnotes.xml><?xml version="1.0" encoding="utf-8"?>
-<w:endnotes xmlns:wpc="http://schemas.microsoft.com/office/word/2010/wordprocessingCanvas" xmlns:cx="http://schemas.microsoft.com/office/drawing/2014/chartex" xmlns:cx1="http://schemas.microsoft.com/office/drawing/2015/9/8/chartex" xmlns:cx2="http://schemas.microsoft.com/office/drawing/2015/10/21/chartex" xmlns:cx3="http://schemas.microsoft.com/office/drawing/2016/5/9/chartex" xmlns:cx4="http://schemas.microsoft.com/office/drawing/2016/5/10/chartex" xmlns:cx5="http://schemas.microsoft.com/office/drawing/2016/5/11/chartex" xmlns:cx6="http://schemas.microsoft.com/office/drawing/2016/5/12/chartex" xmlns:cx7="http://schemas.microsoft.com/office/drawing/2016/5/13/chartex" xmlns:cx8="http://schemas.microsoft.com/office/drawing/2016/5/14/chartex" xmlns:mc="http://schemas.openxmlformats.org/markup-compatibility/2006" xmlns:aink="http://schemas.microsoft.com/office/drawing/2016/ink" xmlns:am3d="http://schemas.microsoft.com/office/drawing/2017/model3d" xmlns:o="urn:schemas-microsoft-com:office:office" xmlns:oel="http://schemas.microsoft.com/office/2019/extlst" xmlns:r="http://schemas.openxmlformats.org/officeDocument/2006/relationships" xmlns:m="http://schemas.openxmlformats.org/officeDocument/2006/math" xmlns:v="urn:schemas-microsoft-com:vml" xmlns:wp14="http://schemas.microsoft.com/office/word/2010/wordprocessingDrawing" xmlns:wp="http://schemas.openxmlformats.org/drawingml/2006/wordprocessingDrawing" xmlns:w10="urn:schemas-microsoft-com:office:word" xmlns:w="http://schemas.openxmlformats.org/wordprocessingml/2006/main" xmlns:w14="http://schemas.microsoft.com/office/word/2010/wordml" xmlns:w15="http://schemas.microsoft.com/office/word/2012/wordml" xmlns:w16cex="http://schemas.microsoft.com/office/word/2018/wordml/cex" xmlns:w16cid="http://schemas.microsoft.com/office/word/2016/wordml/cid" xmlns:w16="http://schemas.microsoft.com/office/word/2018/wordml" xmlns:w16sdtdh="http://schemas.microsoft.com/office/word/2020/wordml/sdtdatahash" xmlns:w16se="http://schemas.microsoft.com/office/word/2015/wordml/symex" xmlns:wpg="http://schemas.microsoft.com/office/word/2010/wordprocessingGroup" xmlns:wpi="http://schemas.microsoft.com/office/word/2010/wordprocessingInk" xmlns:wne="http://schemas.microsoft.com/office/word/2006/wordml" xmlns:wps="http://schemas.microsoft.com/office/word/2010/wordprocessingShape" mc:Ignorable="w14 w15 w16se w16cid w16 w16cex w16sdtdh wp14">
+<w:endnotes xmlns:wpc="http://schemas.microsoft.com/office/word/2010/wordprocessingCanvas" xmlns:cx="http://schemas.microsoft.com/office/drawing/2014/chartex" xmlns:cx1="http://schemas.microsoft.com/office/drawing/2015/9/8/chartex" xmlns:cx2="http://schemas.microsoft.com/office/drawing/2015/10/21/chartex" xmlns:cx3="http://schemas.microsoft.com/office/drawing/2016/5/9/chartex" xmlns:cx4="http://schemas.microsoft.com/office/drawing/2016/5/10/chartex" xmlns:cx5="http://schemas.microsoft.com/office/drawing/2016/5/11/chartex" xmlns:cx6="http://schemas.microsoft.com/office/drawing/2016/5/12/chartex" xmlns:cx7="http://schemas.microsoft.com/office/drawing/2016/5/13/chartex" xmlns:cx8="http://schemas.microsoft.com/office/drawing/2016/5/14/chartex" xmlns:mc="http://schemas.openxmlformats.org/markup-compatibility/2006" xmlns:aink="http://schemas.microsoft.com/office/drawing/2016/ink" xmlns:am3d="http://schemas.microsoft.com/office/drawing/2017/model3d" xmlns:o="urn:schemas-microsoft-com:office:office" xmlns:oel="http://schemas.microsoft.com/office/2019/extlst" xmlns:r="http://schemas.openxmlformats.org/officeDocument/2006/relationships" xmlns:m="http://schemas.openxmlformats.org/officeDocument/2006/math" xmlns:v="urn:schemas-microsoft-com:vml" xmlns:wp14="http://schemas.microsoft.com/office/word/2010/wordprocessingDrawing" xmlns:wp="http://schemas.openxmlformats.org/drawingml/2006/wordprocessingDrawing" xmlns:w10="urn:schemas-microsoft-com:office:word" xmlns:w="http://schemas.openxmlformats.org/wordprocessingml/2006/main" xmlns:w14="http://schemas.microsoft.com/office/word/2010/wordml" xmlns:w15="http://schemas.microsoft.com/office/word/2012/wordml" xmlns:w16cex="http://schemas.microsoft.com/office/word/2018/wordml/cex" xmlns:w16cid="http://schemas.microsoft.com/office/word/2016/wordml/cid" xmlns:w16="http://schemas.microsoft.com/office/word/2018/wordml" xmlns:w16du="http://schemas.microsoft.com/office/word/2023/wordml/word16du" xmlns:w16sdtdh="http://schemas.microsoft.com/office/word/2020/wordml/sdtdatahash" xmlns:w16sdtfl="http://schemas.microsoft.com/office/word/2024/wordml/sdtformatlock" xmlns:w16se="http://schemas.microsoft.com/office/word/2015/wordml/symex" xmlns:wpg="http://schemas.microsoft.com/office/word/2010/wordprocessingGroup" xmlns:wpi="http://schemas.microsoft.com/office/word/2010/wordprocessingInk" xmlns:wne="http://schemas.microsoft.com/office/word/2006/wordml" xmlns:wps="http://schemas.microsoft.com/office/word/2010/wordprocessingShape" mc:Ignorable="w14 w15 w16se w16cid w16 w16cex w16sdtdh w16sdtfl w16du wp14">
   <w:endnote w:type="separator" w:id="-1">
     <w:p>
       <w:pPr>
@@ -5486,7 +5507,7 @@
 </file>
 
 <file path=word/footnotes.xml><?xml version="1.0" encoding="utf-8"?>
-<w:footnotes xmlns:wpc="http://schemas.microsoft.com/office/word/2010/wordprocessingCanvas" xmlns:cx="http://schemas.microsoft.com/office/drawing/2014/chartex" xmlns:cx1="http://schemas.microsoft.com/office/drawing/2015/9/8/chartex" xmlns:cx2="http://schemas.microsoft.com/office/drawing/2015/10/21/chartex" xmlns:cx3="http://schemas.microsoft.com/office/drawing/2016/5/9/chartex" xmlns:cx4="http://schemas.microsoft.com/office/drawing/2016/5/10/chartex" xmlns:cx5="http://schemas.microsoft.com/office/drawing/2016/5/11/chartex" xmlns:cx6="http://schemas.microsoft.com/office/drawing/2016/5/12/chartex" xmlns:cx7="http://schemas.microsoft.com/office/drawing/2016/5/13/chartex" xmlns:cx8="http://schemas.microsoft.com/office/drawing/2016/5/14/chartex" xmlns:mc="http://schemas.openxmlformats.org/markup-compatibility/2006" xmlns:aink="http://schemas.microsoft.com/office/drawing/2016/ink" xmlns:am3d="http://schemas.microsoft.com/office/drawing/2017/model3d" xmlns:o="urn:schemas-microsoft-com:office:office" xmlns:oel="http://schemas.microsoft.com/office/2019/extlst" xmlns:r="http://schemas.openxmlformats.org/officeDocument/2006/relationships" xmlns:m="http://schemas.openxmlformats.org/officeDocument/2006/math" xmlns:v="urn:schemas-microsoft-com:vml" xmlns:wp14="http://schemas.microsoft.com/office/word/2010/wordprocessingDrawing" xmlns:wp="http://schemas.openxmlformats.org/drawingml/2006/wordprocessingDrawing" xmlns:w10="urn:schemas-microsoft-com:office:word" xmlns:w="http://schemas.openxmlformats.org/wordprocessingml/2006/main" xmlns:w14="http://schemas.microsoft.com/office/word/2010/wordml" xmlns:w15="http://schemas.microsoft.com/office/word/2012/wordml" xmlns:w16cex="http://schemas.microsoft.com/office/word/2018/wordml/cex" xmlns:w16cid="http://schemas.microsoft.com/office/word/2016/wordml/cid" xmlns:w16="http://schemas.microsoft.com/office/word/2018/wordml" xmlns:w16sdtdh="http://schemas.microsoft.com/office/word/2020/wordml/sdtdatahash" xmlns:w16se="http://schemas.microsoft.com/office/word/2015/wordml/symex" xmlns:wpg="http://schemas.microsoft.com/office/word/2010/wordprocessingGroup" xmlns:wpi="http://schemas.microsoft.com/office/word/2010/wordprocessingInk" xmlns:wne="http://schemas.microsoft.com/office/word/2006/wordml" xmlns:wps="http://schemas.microsoft.com/office/word/2010/wordprocessingShape" mc:Ignorable="w14 w15 w16se w16cid w16 w16cex w16sdtdh wp14">
+<w:footnotes xmlns:wpc="http://schemas.microsoft.com/office/word/2010/wordprocessingCanvas" xmlns:cx="http://schemas.microsoft.com/office/drawing/2014/chartex" xmlns:cx1="http://schemas.microsoft.com/office/drawing/2015/9/8/chartex" xmlns:cx2="http://schemas.microsoft.com/office/drawing/2015/10/21/chartex" xmlns:cx3="http://schemas.microsoft.com/office/drawing/2016/5/9/chartex" xmlns:cx4="http://schemas.microsoft.com/office/drawing/2016/5/10/chartex" xmlns:cx5="http://schemas.microsoft.com/office/drawing/2016/5/11/chartex" xmlns:cx6="http://schemas.microsoft.com/office/drawing/2016/5/12/chartex" xmlns:cx7="http://schemas.microsoft.com/office/drawing/2016/5/13/chartex" xmlns:cx8="http://schemas.microsoft.com/office/drawing/2016/5/14/chartex" xmlns:mc="http://schemas.openxmlformats.org/markup-compatibility/2006" xmlns:aink="http://schemas.microsoft.com/office/drawing/2016/ink" xmlns:am3d="http://schemas.microsoft.com/office/drawing/2017/model3d" xmlns:o="urn:schemas-microsoft-com:office:office" xmlns:oel="http://schemas.microsoft.com/office/2019/extlst" xmlns:r="http://schemas.openxmlformats.org/officeDocument/2006/relationships" xmlns:m="http://schemas.openxmlformats.org/officeDocument/2006/math" xmlns:v="urn:schemas-microsoft-com:vml" xmlns:wp14="http://schemas.microsoft.com/office/word/2010/wordprocessingDrawing" xmlns:wp="http://schemas.openxmlformats.org/drawingml/2006/wordprocessingDrawing" xmlns:w10="urn:schemas-microsoft-com:office:word" xmlns:w="http://schemas.openxmlformats.org/wordprocessingml/2006/main" xmlns:w14="http://schemas.microsoft.com/office/word/2010/wordml" xmlns:w15="http://schemas.microsoft.com/office/word/2012/wordml" xmlns:w16cex="http://schemas.microsoft.com/office/word/2018/wordml/cex" xmlns:w16cid="http://schemas.microsoft.com/office/word/2016/wordml/cid" xmlns:w16="http://schemas.microsoft.com/office/word/2018/wordml" xmlns:w16du="http://schemas.microsoft.com/office/word/2023/wordml/word16du" xmlns:w16sdtdh="http://schemas.microsoft.com/office/word/2020/wordml/sdtdatahash" xmlns:w16sdtfl="http://schemas.microsoft.com/office/word/2024/wordml/sdtformatlock" xmlns:w16se="http://schemas.microsoft.com/office/word/2015/wordml/symex" xmlns:wpg="http://schemas.microsoft.com/office/word/2010/wordprocessingGroup" xmlns:wpi="http://schemas.microsoft.com/office/word/2010/wordprocessingInk" xmlns:wne="http://schemas.microsoft.com/office/word/2006/wordml" xmlns:wps="http://schemas.microsoft.com/office/word/2010/wordprocessingShape" mc:Ignorable="w14 w15 w16se w16cid w16 w16cex w16sdtdh w16sdtfl w16du wp14">
   <w:footnote w:type="separator" w:id="-1">
     <w:p>
       <w:pPr>
@@ -5511,7 +5532,7 @@
 </file>
 
 <file path=word/header1.xml><?xml version="1.0" encoding="utf-8"?>
-<w:hdr xmlns:wpc="http://schemas.microsoft.com/office/word/2010/wordprocessingCanvas" xmlns:cx="http://schemas.microsoft.com/office/drawing/2014/chartex" xmlns:cx1="http://schemas.microsoft.com/office/drawing/2015/9/8/chartex" xmlns:cx2="http://schemas.microsoft.com/office/drawing/2015/10/21/chartex" xmlns:cx3="http://schemas.microsoft.com/office/drawing/2016/5/9/chartex" xmlns:cx4="http://schemas.microsoft.com/office/drawing/2016/5/10/chartex" xmlns:cx5="http://schemas.microsoft.com/office/drawing/2016/5/11/chartex" xmlns:cx6="http://schemas.microsoft.com/office/drawing/2016/5/12/chartex" xmlns:cx7="http://schemas.microsoft.com/office/drawing/2016/5/13/chartex" xmlns:cx8="http://schemas.microsoft.com/office/drawing/2016/5/14/chartex" xmlns:mc="http://schemas.openxmlformats.org/markup-compatibility/2006" xmlns:aink="http://schemas.microsoft.com/office/drawing/2016/ink" xmlns:am3d="http://schemas.microsoft.com/office/drawing/2017/model3d" xmlns:o="urn:schemas-microsoft-com:office:office" xmlns:oel="http://schemas.microsoft.com/office/2019/extlst" xmlns:r="http://schemas.openxmlformats.org/officeDocument/2006/relationships" xmlns:m="http://schemas.openxmlformats.org/officeDocument/2006/math" xmlns:v="urn:schemas-microsoft-com:vml" xmlns:wp14="http://schemas.microsoft.com/office/word/2010/wordprocessingDrawing" xmlns:wp="http://schemas.openxmlformats.org/drawingml/2006/wordprocessingDrawing" xmlns:w10="urn:schemas-microsoft-com:office:word" xmlns:w="http://schemas.openxmlformats.org/wordprocessingml/2006/main" xmlns:w14="http://schemas.microsoft.com/office/word/2010/wordml" xmlns:w15="http://schemas.microsoft.com/office/word/2012/wordml" xmlns:w16cex="http://schemas.microsoft.com/office/word/2018/wordml/cex" xmlns:w16cid="http://schemas.microsoft.com/office/word/2016/wordml/cid" xmlns:w16="http://schemas.microsoft.com/office/word/2018/wordml" xmlns:w16sdtdh="http://schemas.microsoft.com/office/word/2020/wordml/sdtdatahash" xmlns:w16se="http://schemas.microsoft.com/office/word/2015/wordml/symex" xmlns:wpg="http://schemas.microsoft.com/office/word/2010/wordprocessingGroup" xmlns:wpi="http://schemas.microsoft.com/office/word/2010/wordprocessingInk" xmlns:wne="http://schemas.microsoft.com/office/word/2006/wordml" xmlns:wps="http://schemas.microsoft.com/office/word/2010/wordprocessingShape" mc:Ignorable="w14 w15 w16se w16cid w16 w16cex w16sdtdh wp14">
+<w:hdr xmlns:wpc="http://schemas.microsoft.com/office/word/2010/wordprocessingCanvas" xmlns:cx="http://schemas.microsoft.com/office/drawing/2014/chartex" xmlns:cx1="http://schemas.microsoft.com/office/drawing/2015/9/8/chartex" xmlns:cx2="http://schemas.microsoft.com/office/drawing/2015/10/21/chartex" xmlns:cx3="http://schemas.microsoft.com/office/drawing/2016/5/9/chartex" xmlns:cx4="http://schemas.microsoft.com/office/drawing/2016/5/10/chartex" xmlns:cx5="http://schemas.microsoft.com/office/drawing/2016/5/11/chartex" xmlns:cx6="http://schemas.microsoft.com/office/drawing/2016/5/12/chartex" xmlns:cx7="http://schemas.microsoft.com/office/drawing/2016/5/13/chartex" xmlns:cx8="http://schemas.microsoft.com/office/drawing/2016/5/14/chartex" xmlns:mc="http://schemas.openxmlformats.org/markup-compatibility/2006" xmlns:aink="http://schemas.microsoft.com/office/drawing/2016/ink" xmlns:am3d="http://schemas.microsoft.com/office/drawing/2017/model3d" xmlns:o="urn:schemas-microsoft-com:office:office" xmlns:oel="http://schemas.microsoft.com/office/2019/extlst" xmlns:r="http://schemas.openxmlformats.org/officeDocument/2006/relationships" xmlns:m="http://schemas.openxmlformats.org/officeDocument/2006/math" xmlns:v="urn:schemas-microsoft-com:vml" xmlns:wp14="http://schemas.microsoft.com/office/word/2010/wordprocessingDrawing" xmlns:wp="http://schemas.openxmlformats.org/drawingml/2006/wordprocessingDrawing" xmlns:w10="urn:schemas-microsoft-com:office:word" xmlns:w="http://schemas.openxmlformats.org/wordprocessingml/2006/main" xmlns:w14="http://schemas.microsoft.com/office/word/2010/wordml" xmlns:w15="http://schemas.microsoft.com/office/word/2012/wordml" xmlns:w16cex="http://schemas.microsoft.com/office/word/2018/wordml/cex" xmlns:w16cid="http://schemas.microsoft.com/office/word/2016/wordml/cid" xmlns:w16="http://schemas.microsoft.com/office/word/2018/wordml" xmlns:w16du="http://schemas.microsoft.com/office/word/2023/wordml/word16du" xmlns:w16sdtdh="http://schemas.microsoft.com/office/word/2020/wordml/sdtdatahash" xmlns:w16sdtfl="http://schemas.microsoft.com/office/word/2024/wordml/sdtformatlock" xmlns:w16se="http://schemas.microsoft.com/office/word/2015/wordml/symex" xmlns:wpg="http://schemas.microsoft.com/office/word/2010/wordprocessingGroup" xmlns:wpi="http://schemas.microsoft.com/office/word/2010/wordprocessingInk" xmlns:wne="http://schemas.microsoft.com/office/word/2006/wordml" xmlns:wps="http://schemas.microsoft.com/office/word/2010/wordprocessingShape" mc:Ignorable="w14 w15 w16se w16cid w16 w16cex w16sdtdh w16sdtfl w16du wp14">
   <w:p>
     <w:pPr>
       <w:pStyle w:val="Header"/>
@@ -5567,7 +5588,7 @@
 </file>
 
 <file path=word/styles.xml><?xml version="1.0" encoding="utf-8"?>
-<w:styles xmlns:mc="http://schemas.openxmlformats.org/markup-compatibility/2006" xmlns:r="http://schemas.openxmlformats.org/officeDocument/2006/relationships" xmlns:w="http://schemas.openxmlformats.org/wordprocessingml/2006/main" xmlns:w14="http://schemas.microsoft.com/office/word/2010/wordml" xmlns:w15="http://schemas.microsoft.com/office/word/2012/wordml" xmlns:w16cex="http://schemas.microsoft.com/office/word/2018/wordml/cex" xmlns:w16cid="http://schemas.microsoft.com/office/word/2016/wordml/cid" xmlns:w16="http://schemas.microsoft.com/office/word/2018/wordml" xmlns:w16sdtdh="http://schemas.microsoft.com/office/word/2020/wordml/sdtdatahash" xmlns:w16se="http://schemas.microsoft.com/office/word/2015/wordml/symex" mc:Ignorable="w14 w15 w16se w16cid w16 w16cex w16sdtdh">
+<w:styles xmlns:mc="http://schemas.openxmlformats.org/markup-compatibility/2006" xmlns:r="http://schemas.openxmlformats.org/officeDocument/2006/relationships" xmlns:w="http://schemas.openxmlformats.org/wordprocessingml/2006/main" xmlns:w14="http://schemas.microsoft.com/office/word/2010/wordml" xmlns:w15="http://schemas.microsoft.com/office/word/2012/wordml" xmlns:w16cex="http://schemas.microsoft.com/office/word/2018/wordml/cex" xmlns:w16cid="http://schemas.microsoft.com/office/word/2016/wordml/cid" xmlns:w16="http://schemas.microsoft.com/office/word/2018/wordml" xmlns:w16du="http://schemas.microsoft.com/office/word/2023/wordml/word16du" xmlns:w16sdtdh="http://schemas.microsoft.com/office/word/2020/wordml/sdtdatahash" xmlns:w16sdtfl="http://schemas.microsoft.com/office/word/2024/wordml/sdtformatlock" xmlns:w16se="http://schemas.microsoft.com/office/word/2015/wordml/symex" mc:Ignorable="w14 w15 w16se w16cid w16 w16cex w16sdtdh w16sdtfl w16du">
   <w:docDefaults>
     <w:rPrDefault>
       <w:rPr>

</xml_diff>